<commit_message>
parent to child data passed
</commit_message>
<xml_diff>
--- a/blog/Process-install-project-v2.docx
+++ b/blog/Process-install-project-v2.docx
@@ -1660,7 +1660,7 @@
           <w:sz w:val="22"/>
           <w:shd w:fill="auto" w:val="clear"/>
         </w:rPr>
-        <w:t xml:space="preserve">      &lt;Child v-bind:name="user.name" /&gt;</w:t>
+        <w:t xml:space="preserve">      &lt;Child v-bind:name="user" /&gt;</w:t>
       </w:r>
     </w:p>
     <w:p>
@@ -2054,33 +2054,33 @@
           <w:sz w:val="22"/>
           <w:shd w:fill="auto" w:val="clear"/>
         </w:rPr>
-        <w:t xml:space="preserve">        { name: 'Anil' },</w:t>
-      </w:r>
-    </w:p>
-    <w:p>
-      <w:pPr>
-        <w:spacing w:before="0" w:after="0" w:line="240"/>
-        <w:ind w:right="0" w:left="0" w:firstLine="0"/>
-        <w:jc w:val="left"/>
-        <w:rPr>
-          <w:rFonts w:ascii="Calibri" w:hAnsi="Calibri" w:cs="Calibri" w:eastAsia="Calibri"/>
-          <w:color w:val="auto"/>
-          <w:spacing w:val="0"/>
-          <w:position w:val="0"/>
-          <w:sz w:val="22"/>
-          <w:shd w:fill="auto" w:val="clear"/>
-        </w:rPr>
-      </w:pPr>
-      <w:r>
-        <w:rPr>
-          <w:rFonts w:ascii="Calibri" w:hAnsi="Calibri" w:cs="Calibri" w:eastAsia="Calibri"/>
-          <w:color w:val="auto"/>
-          <w:spacing w:val="0"/>
-          <w:position w:val="0"/>
-          <w:sz w:val="22"/>
-          <w:shd w:fill="auto" w:val="clear"/>
-        </w:rPr>
-        <w:t xml:space="preserve">        { name: 'Mukesh' },</w:t>
+        <w:t xml:space="preserve">        { name: 'Anil' ,email:"anil@gmail.com" },</w:t>
+      </w:r>
+    </w:p>
+    <w:p>
+      <w:pPr>
+        <w:spacing w:before="0" w:after="0" w:line="240"/>
+        <w:ind w:right="0" w:left="0" w:firstLine="0"/>
+        <w:jc w:val="left"/>
+        <w:rPr>
+          <w:rFonts w:ascii="Calibri" w:hAnsi="Calibri" w:cs="Calibri" w:eastAsia="Calibri"/>
+          <w:color w:val="auto"/>
+          <w:spacing w:val="0"/>
+          <w:position w:val="0"/>
+          <w:sz w:val="22"/>
+          <w:shd w:fill="auto" w:val="clear"/>
+        </w:rPr>
+      </w:pPr>
+      <w:r>
+        <w:rPr>
+          <w:rFonts w:ascii="Calibri" w:hAnsi="Calibri" w:cs="Calibri" w:eastAsia="Calibri"/>
+          <w:color w:val="auto"/>
+          <w:spacing w:val="0"/>
+          <w:position w:val="0"/>
+          <w:sz w:val="22"/>
+          <w:shd w:fill="auto" w:val="clear"/>
+        </w:rPr>
+        <w:t xml:space="preserve">        { name: 'Mukesh' , email:"mukesh@gmail.com"},</w:t>
       </w:r>
     </w:p>
     <w:p>
@@ -2469,6 +2469,7 @@
         <w:jc w:val="left"/>
         <w:rPr>
           <w:rFonts w:ascii="Calibri" w:hAnsi="Calibri" w:cs="Calibri" w:eastAsia="Calibri"/>
+          <w:b/>
           <w:color w:val="auto"/>
           <w:spacing w:val="0"/>
           <w:position w:val="0"/>
@@ -2495,38 +2496,6 @@
         <w:jc w:val="left"/>
         <w:rPr>
           <w:rFonts w:ascii="Calibri" w:hAnsi="Calibri" w:cs="Calibri" w:eastAsia="Calibri"/>
-          <w:b/>
-          <w:color w:val="auto"/>
-          <w:spacing w:val="0"/>
-          <w:position w:val="0"/>
-          <w:sz w:val="22"/>
-          <w:shd w:fill="auto" w:val="clear"/>
-        </w:rPr>
-      </w:pPr>
-    </w:p>
-    <w:p>
-      <w:pPr>
-        <w:spacing w:before="0" w:after="0" w:line="240"/>
-        <w:ind w:right="0" w:left="0" w:firstLine="0"/>
-        <w:jc w:val="left"/>
-        <w:rPr>
-          <w:rFonts w:ascii="Calibri" w:hAnsi="Calibri" w:cs="Calibri" w:eastAsia="Calibri"/>
-          <w:b/>
-          <w:color w:val="auto"/>
-          <w:spacing w:val="0"/>
-          <w:position w:val="0"/>
-          <w:sz w:val="22"/>
-          <w:shd w:fill="auto" w:val="clear"/>
-        </w:rPr>
-      </w:pPr>
-    </w:p>
-    <w:p>
-      <w:pPr>
-        <w:spacing w:before="0" w:after="0" w:line="240"/>
-        <w:ind w:right="0" w:left="0" w:firstLine="0"/>
-        <w:jc w:val="left"/>
-        <w:rPr>
-          <w:rFonts w:ascii="Calibri" w:hAnsi="Calibri" w:cs="Calibri" w:eastAsia="Calibri"/>
           <w:color w:val="auto"/>
           <w:spacing w:val="0"/>
           <w:position w:val="0"/>
@@ -2627,33 +2596,62 @@
           <w:sz w:val="22"/>
           <w:shd w:fill="auto" w:val="clear"/>
         </w:rPr>
-        <w:t xml:space="preserve">    &lt;div&gt;</w:t>
-      </w:r>
-    </w:p>
-    <w:p>
-      <w:pPr>
-        <w:spacing w:before="0" w:after="0" w:line="240"/>
-        <w:ind w:right="0" w:left="0" w:firstLine="0"/>
-        <w:jc w:val="left"/>
-        <w:rPr>
-          <w:rFonts w:ascii="Calibri" w:hAnsi="Calibri" w:cs="Calibri" w:eastAsia="Calibri"/>
-          <w:color w:val="auto"/>
-          <w:spacing w:val="0"/>
-          <w:position w:val="0"/>
-          <w:sz w:val="22"/>
-          <w:shd w:fill="auto" w:val="clear"/>
-        </w:rPr>
-      </w:pPr>
-      <w:r>
-        <w:rPr>
-          <w:rFonts w:ascii="Calibri" w:hAnsi="Calibri" w:cs="Calibri" w:eastAsia="Calibri"/>
-          <w:color w:val="auto"/>
-          <w:spacing w:val="0"/>
-          <w:position w:val="0"/>
-          <w:sz w:val="22"/>
-          <w:shd w:fill="auto" w:val="clear"/>
-        </w:rPr>
-        <w:t xml:space="preserve">      &lt;p&gt;{{ name }}&lt;/p&gt;</w:t>
+        <w:t xml:space="preserve">    &lt;div&gt; </w:t>
+      </w:r>
+    </w:p>
+    <w:p>
+      <w:pPr>
+        <w:spacing w:before="0" w:after="0" w:line="240"/>
+        <w:ind w:right="0" w:left="0" w:firstLine="0"/>
+        <w:jc w:val="left"/>
+        <w:rPr>
+          <w:rFonts w:ascii="Calibri" w:hAnsi="Calibri" w:cs="Calibri" w:eastAsia="Calibri"/>
+          <w:color w:val="auto"/>
+          <w:spacing w:val="0"/>
+          <w:position w:val="0"/>
+          <w:sz w:val="22"/>
+          <w:shd w:fill="auto" w:val="clear"/>
+        </w:rPr>
+      </w:pPr>
+      <w:r>
+        <w:rPr>
+          <w:rFonts w:ascii="Calibri" w:hAnsi="Calibri" w:cs="Calibri" w:eastAsia="Calibri"/>
+          <w:color w:val="auto"/>
+          <w:spacing w:val="0"/>
+          <w:position w:val="0"/>
+          <w:sz w:val="22"/>
+          <w:shd w:fill="auto" w:val="clear"/>
+        </w:rPr>
+        <w:tab/>
+        <w:t xml:space="preserve">&lt;p&gt;{{ name.name }}&lt;/p&gt;</w:t>
+      </w:r>
+    </w:p>
+    <w:p>
+      <w:pPr>
+        <w:spacing w:before="0" w:after="0" w:line="240"/>
+        <w:ind w:right="0" w:left="0" w:firstLine="0"/>
+        <w:jc w:val="left"/>
+        <w:rPr>
+          <w:rFonts w:ascii="Calibri" w:hAnsi="Calibri" w:cs="Calibri" w:eastAsia="Calibri"/>
+          <w:color w:val="auto"/>
+          <w:spacing w:val="0"/>
+          <w:position w:val="0"/>
+          <w:sz w:val="22"/>
+          <w:shd w:fill="auto" w:val="clear"/>
+        </w:rPr>
+      </w:pPr>
+      <w:r>
+        <w:rPr>
+          <w:rFonts w:ascii="Calibri" w:hAnsi="Calibri" w:cs="Calibri" w:eastAsia="Calibri"/>
+          <w:color w:val="auto"/>
+          <w:spacing w:val="0"/>
+          <w:position w:val="0"/>
+          <w:sz w:val="22"/>
+          <w:shd w:fill="auto" w:val="clear"/>
+        </w:rPr>
+        <w:t xml:space="preserve">      </w:t>
+        <w:tab/>
+        <w:t xml:space="preserve">&lt;p&gt;{{ name.email }}&lt;/p&gt;</w:t>
       </w:r>
     </w:p>
     <w:p>
@@ -2947,6 +2945,126 @@
         </w:rPr>
         <w:t xml:space="preserve">  </w:t>
       </w:r>
+    </w:p>
+    <w:p>
+      <w:pPr>
+        <w:spacing w:before="0" w:after="0" w:line="240"/>
+        <w:ind w:right="0" w:left="0" w:firstLine="0"/>
+        <w:jc w:val="left"/>
+        <w:rPr>
+          <w:rFonts w:ascii="Calibri" w:hAnsi="Calibri" w:cs="Calibri" w:eastAsia="Calibri"/>
+          <w:b/>
+          <w:color w:val="auto"/>
+          <w:spacing w:val="0"/>
+          <w:position w:val="0"/>
+          <w:sz w:val="22"/>
+          <w:shd w:fill="auto" w:val="clear"/>
+        </w:rPr>
+      </w:pPr>
+    </w:p>
+    <w:p>
+      <w:pPr>
+        <w:spacing w:before="0" w:after="0" w:line="240"/>
+        <w:ind w:right="0" w:left="0" w:firstLine="0"/>
+        <w:jc w:val="left"/>
+        <w:rPr>
+          <w:rFonts w:ascii="Calibri" w:hAnsi="Calibri" w:cs="Calibri" w:eastAsia="Calibri"/>
+          <w:b/>
+          <w:color w:val="auto"/>
+          <w:spacing w:val="0"/>
+          <w:position w:val="0"/>
+          <w:sz w:val="22"/>
+          <w:shd w:fill="auto" w:val="clear"/>
+        </w:rPr>
+      </w:pPr>
+      <w:r>
+        <w:rPr>
+          <w:rFonts w:ascii="Calibri" w:hAnsi="Calibri" w:cs="Calibri" w:eastAsia="Calibri"/>
+          <w:b/>
+          <w:color w:val="auto"/>
+          <w:spacing w:val="0"/>
+          <w:position w:val="0"/>
+          <w:sz w:val="22"/>
+          <w:shd w:fill="auto" w:val="clear"/>
+        </w:rPr>
+        <w:t xml:space="preserve">++++++++++++++++++++++++++++++++++++++++++++++++++++++++++++++++++++++++++</w:t>
+      </w:r>
+    </w:p>
+    <w:p>
+      <w:pPr>
+        <w:spacing w:before="0" w:after="0" w:line="240"/>
+        <w:ind w:right="0" w:left="0" w:firstLine="0"/>
+        <w:jc w:val="left"/>
+        <w:rPr>
+          <w:rFonts w:ascii="Calibri" w:hAnsi="Calibri" w:cs="Calibri" w:eastAsia="Calibri"/>
+          <w:b/>
+          <w:color w:val="auto"/>
+          <w:spacing w:val="0"/>
+          <w:position w:val="0"/>
+          <w:sz w:val="22"/>
+          <w:shd w:fill="auto" w:val="clear"/>
+        </w:rPr>
+      </w:pPr>
+    </w:p>
+    <w:p>
+      <w:pPr>
+        <w:spacing w:before="0" w:after="0" w:line="240"/>
+        <w:ind w:right="0" w:left="0" w:firstLine="0"/>
+        <w:jc w:val="left"/>
+        <w:rPr>
+          <w:rFonts w:ascii="Calibri" w:hAnsi="Calibri" w:cs="Calibri" w:eastAsia="Calibri"/>
+          <w:b/>
+          <w:color w:val="auto"/>
+          <w:spacing w:val="0"/>
+          <w:position w:val="0"/>
+          <w:sz w:val="22"/>
+          <w:shd w:fill="auto" w:val="clear"/>
+        </w:rPr>
+      </w:pPr>
+      <w:r>
+        <w:rPr>
+          <w:rFonts w:ascii="Calibri" w:hAnsi="Calibri" w:cs="Calibri" w:eastAsia="Calibri"/>
+          <w:b/>
+          <w:color w:val="auto"/>
+          <w:spacing w:val="0"/>
+          <w:position w:val="0"/>
+          <w:sz w:val="22"/>
+          <w:shd w:fill="auto" w:val="clear"/>
+        </w:rPr>
+        <w:t xml:space="preserve">Send Props child to parent   &gt;&gt;&gt;&gt;&gt;</w:t>
+      </w:r>
+    </w:p>
+    <w:p>
+      <w:pPr>
+        <w:spacing w:before="0" w:after="0" w:line="240"/>
+        <w:ind w:right="0" w:left="0" w:firstLine="0"/>
+        <w:jc w:val="left"/>
+        <w:rPr>
+          <w:rFonts w:ascii="Calibri" w:hAnsi="Calibri" w:cs="Calibri" w:eastAsia="Calibri"/>
+          <w:b/>
+          <w:color w:val="auto"/>
+          <w:spacing w:val="0"/>
+          <w:position w:val="0"/>
+          <w:sz w:val="22"/>
+          <w:shd w:fill="auto" w:val="clear"/>
+        </w:rPr>
+      </w:pPr>
+    </w:p>
+    <w:p>
+      <w:pPr>
+        <w:spacing w:before="0" w:after="0" w:line="240"/>
+        <w:ind w:right="0" w:left="0" w:firstLine="0"/>
+        <w:jc w:val="left"/>
+        <w:rPr>
+          <w:rFonts w:ascii="Calibri" w:hAnsi="Calibri" w:cs="Calibri" w:eastAsia="Calibri"/>
+          <w:b/>
+          <w:color w:val="auto"/>
+          <w:spacing w:val="0"/>
+          <w:position w:val="0"/>
+          <w:sz w:val="22"/>
+          <w:shd w:fill="auto" w:val="clear"/>
+        </w:rPr>
+      </w:pPr>
     </w:p>
     <w:p>
       <w:pPr>

</xml_diff>

<commit_message>
update title child to parent
</commit_message>
<xml_diff>
--- a/blog/Process-install-project-v2.docx
+++ b/blog/Process-install-project-v2.docx
@@ -3065,6 +3065,2527 @@
           <w:shd w:fill="auto" w:val="clear"/>
         </w:rPr>
       </w:pPr>
+      <w:r>
+        <w:rPr>
+          <w:rFonts w:ascii="Calibri" w:hAnsi="Calibri" w:cs="Calibri" w:eastAsia="Calibri"/>
+          <w:b/>
+          <w:color w:val="auto"/>
+          <w:spacing w:val="0"/>
+          <w:position w:val="0"/>
+          <w:sz w:val="22"/>
+          <w:shd w:fill="auto" w:val="clear"/>
+        </w:rPr>
+        <w:t xml:space="preserve">App.vue  &gt;&gt;&gt;</w:t>
+      </w:r>
+    </w:p>
+    <w:p>
+      <w:pPr>
+        <w:spacing w:before="0" w:after="0" w:line="240"/>
+        <w:ind w:right="0" w:left="0" w:firstLine="0"/>
+        <w:jc w:val="left"/>
+        <w:rPr>
+          <w:rFonts w:ascii="Calibri" w:hAnsi="Calibri" w:cs="Calibri" w:eastAsia="Calibri"/>
+          <w:b/>
+          <w:color w:val="auto"/>
+          <w:spacing w:val="0"/>
+          <w:position w:val="0"/>
+          <w:sz w:val="22"/>
+          <w:shd w:fill="auto" w:val="clear"/>
+        </w:rPr>
+      </w:pPr>
+    </w:p>
+    <w:p>
+      <w:pPr>
+        <w:spacing w:before="0" w:after="0" w:line="240"/>
+        <w:ind w:right="0" w:left="0" w:firstLine="0"/>
+        <w:jc w:val="left"/>
+        <w:rPr>
+          <w:rFonts w:ascii="Calibri" w:hAnsi="Calibri" w:cs="Calibri" w:eastAsia="Calibri"/>
+          <w:color w:val="auto"/>
+          <w:spacing w:val="0"/>
+          <w:position w:val="0"/>
+          <w:sz w:val="22"/>
+          <w:shd w:fill="auto" w:val="clear"/>
+        </w:rPr>
+      </w:pPr>
+      <w:r>
+        <w:rPr>
+          <w:rFonts w:ascii="Calibri" w:hAnsi="Calibri" w:cs="Calibri" w:eastAsia="Calibri"/>
+          <w:color w:val="auto"/>
+          <w:spacing w:val="0"/>
+          <w:position w:val="0"/>
+          <w:sz w:val="22"/>
+          <w:shd w:fill="auto" w:val="clear"/>
+        </w:rPr>
+        <w:t xml:space="preserve">&lt;template&gt;</w:t>
+      </w:r>
+    </w:p>
+    <w:p>
+      <w:pPr>
+        <w:spacing w:before="0" w:after="0" w:line="240"/>
+        <w:ind w:right="0" w:left="0" w:firstLine="0"/>
+        <w:jc w:val="left"/>
+        <w:rPr>
+          <w:rFonts w:ascii="Calibri" w:hAnsi="Calibri" w:cs="Calibri" w:eastAsia="Calibri"/>
+          <w:color w:val="auto"/>
+          <w:spacing w:val="0"/>
+          <w:position w:val="0"/>
+          <w:sz w:val="22"/>
+          <w:shd w:fill="auto" w:val="clear"/>
+        </w:rPr>
+      </w:pPr>
+      <w:r>
+        <w:rPr>
+          <w:rFonts w:ascii="Calibri" w:hAnsi="Calibri" w:cs="Calibri" w:eastAsia="Calibri"/>
+          <w:color w:val="auto"/>
+          <w:spacing w:val="0"/>
+          <w:position w:val="0"/>
+          <w:sz w:val="22"/>
+          <w:shd w:fill="auto" w:val="clear"/>
+        </w:rPr>
+        <w:t xml:space="preserve">  &lt;div id="app"&gt;</w:t>
+      </w:r>
+    </w:p>
+    <w:p>
+      <w:pPr>
+        <w:spacing w:before="0" w:after="0" w:line="240"/>
+        <w:ind w:right="0" w:left="0" w:firstLine="0"/>
+        <w:jc w:val="left"/>
+        <w:rPr>
+          <w:rFonts w:ascii="Calibri" w:hAnsi="Calibri" w:cs="Calibri" w:eastAsia="Calibri"/>
+          <w:color w:val="auto"/>
+          <w:spacing w:val="0"/>
+          <w:position w:val="0"/>
+          <w:sz w:val="22"/>
+          <w:shd w:fill="auto" w:val="clear"/>
+        </w:rPr>
+      </w:pPr>
+      <w:r>
+        <w:rPr>
+          <w:rFonts w:ascii="Calibri" w:hAnsi="Calibri" w:cs="Calibri" w:eastAsia="Calibri"/>
+          <w:color w:val="auto"/>
+          <w:spacing w:val="0"/>
+          <w:position w:val="0"/>
+          <w:sz w:val="22"/>
+          <w:shd w:fill="auto" w:val="clear"/>
+        </w:rPr>
+        <w:t xml:space="preserve">    &lt;h2&gt;Send Props Child to Parent in Vue.js&lt;/h2&gt;</w:t>
+      </w:r>
+    </w:p>
+    <w:p>
+      <w:pPr>
+        <w:spacing w:before="0" w:after="0" w:line="240"/>
+        <w:ind w:right="0" w:left="0" w:firstLine="0"/>
+        <w:jc w:val="left"/>
+        <w:rPr>
+          <w:rFonts w:ascii="Calibri" w:hAnsi="Calibri" w:cs="Calibri" w:eastAsia="Calibri"/>
+          <w:b/>
+          <w:color w:val="auto"/>
+          <w:spacing w:val="0"/>
+          <w:position w:val="0"/>
+          <w:sz w:val="22"/>
+          <w:shd w:fill="auto" w:val="clear"/>
+        </w:rPr>
+      </w:pPr>
+      <w:r>
+        <w:rPr>
+          <w:rFonts w:ascii="Calibri" w:hAnsi="Calibri" w:cs="Calibri" w:eastAsia="Calibri"/>
+          <w:color w:val="auto"/>
+          <w:spacing w:val="0"/>
+          <w:position w:val="0"/>
+          <w:sz w:val="22"/>
+          <w:shd w:fill="auto" w:val="clear"/>
+        </w:rPr>
+        <w:t xml:space="preserve">    </w:t>
+      </w:r>
+      <w:r>
+        <w:rPr>
+          <w:rFonts w:ascii="Calibri" w:hAnsi="Calibri" w:cs="Calibri" w:eastAsia="Calibri"/>
+          <w:b/>
+          <w:color w:val="auto"/>
+          <w:spacing w:val="0"/>
+          <w:position w:val="0"/>
+          <w:sz w:val="22"/>
+          <w:shd w:fill="auto" w:val="clear"/>
+        </w:rPr>
+        <w:t xml:space="preserve">&lt;h5&gt;{{title}}&lt;/h5&gt;</w:t>
+      </w:r>
+    </w:p>
+    <w:p>
+      <w:pPr>
+        <w:spacing w:before="0" w:after="0" w:line="240"/>
+        <w:ind w:right="0" w:left="0" w:firstLine="0"/>
+        <w:jc w:val="left"/>
+        <w:rPr>
+          <w:rFonts w:ascii="Calibri" w:hAnsi="Calibri" w:cs="Calibri" w:eastAsia="Calibri"/>
+          <w:b/>
+          <w:color w:val="auto"/>
+          <w:spacing w:val="0"/>
+          <w:position w:val="0"/>
+          <w:sz w:val="22"/>
+          <w:shd w:fill="auto" w:val="clear"/>
+        </w:rPr>
+      </w:pPr>
+      <w:r>
+        <w:rPr>
+          <w:rFonts w:ascii="Calibri" w:hAnsi="Calibri" w:cs="Calibri" w:eastAsia="Calibri"/>
+          <w:b/>
+          <w:color w:val="auto"/>
+          <w:spacing w:val="0"/>
+          <w:position w:val="0"/>
+          <w:sz w:val="22"/>
+          <w:shd w:fill="auto" w:val="clear"/>
+        </w:rPr>
+        <w:t xml:space="preserve">    &lt;Child v-on:changeTitle="updateTitle($event)" /&gt;</w:t>
+      </w:r>
+    </w:p>
+    <w:p>
+      <w:pPr>
+        <w:spacing w:before="0" w:after="0" w:line="240"/>
+        <w:ind w:right="0" w:left="0" w:firstLine="0"/>
+        <w:jc w:val="left"/>
+        <w:rPr>
+          <w:rFonts w:ascii="Calibri" w:hAnsi="Calibri" w:cs="Calibri" w:eastAsia="Calibri"/>
+          <w:color w:val="auto"/>
+          <w:spacing w:val="0"/>
+          <w:position w:val="0"/>
+          <w:sz w:val="22"/>
+          <w:shd w:fill="auto" w:val="clear"/>
+        </w:rPr>
+      </w:pPr>
+      <w:r>
+        <w:rPr>
+          <w:rFonts w:ascii="Calibri" w:hAnsi="Calibri" w:cs="Calibri" w:eastAsia="Calibri"/>
+          <w:color w:val="auto"/>
+          <w:spacing w:val="0"/>
+          <w:position w:val="0"/>
+          <w:sz w:val="22"/>
+          <w:shd w:fill="auto" w:val="clear"/>
+        </w:rPr>
+        <w:t xml:space="preserve">  &lt;/div&gt;</w:t>
+      </w:r>
+    </w:p>
+    <w:p>
+      <w:pPr>
+        <w:spacing w:before="0" w:after="0" w:line="240"/>
+        <w:ind w:right="0" w:left="0" w:firstLine="0"/>
+        <w:jc w:val="left"/>
+        <w:rPr>
+          <w:rFonts w:ascii="Calibri" w:hAnsi="Calibri" w:cs="Calibri" w:eastAsia="Calibri"/>
+          <w:color w:val="auto"/>
+          <w:spacing w:val="0"/>
+          <w:position w:val="0"/>
+          <w:sz w:val="22"/>
+          <w:shd w:fill="auto" w:val="clear"/>
+        </w:rPr>
+      </w:pPr>
+      <w:r>
+        <w:rPr>
+          <w:rFonts w:ascii="Calibri" w:hAnsi="Calibri" w:cs="Calibri" w:eastAsia="Calibri"/>
+          <w:color w:val="auto"/>
+          <w:spacing w:val="0"/>
+          <w:position w:val="0"/>
+          <w:sz w:val="22"/>
+          <w:shd w:fill="auto" w:val="clear"/>
+        </w:rPr>
+        <w:t xml:space="preserve">&lt;/template&gt;</w:t>
+      </w:r>
+    </w:p>
+    <w:p>
+      <w:pPr>
+        <w:spacing w:before="0" w:after="0" w:line="240"/>
+        <w:ind w:right="0" w:left="0" w:firstLine="0"/>
+        <w:jc w:val="left"/>
+        <w:rPr>
+          <w:rFonts w:ascii="Calibri" w:hAnsi="Calibri" w:cs="Calibri" w:eastAsia="Calibri"/>
+          <w:color w:val="auto"/>
+          <w:spacing w:val="0"/>
+          <w:position w:val="0"/>
+          <w:sz w:val="22"/>
+          <w:shd w:fill="auto" w:val="clear"/>
+        </w:rPr>
+      </w:pPr>
+    </w:p>
+    <w:p>
+      <w:pPr>
+        <w:spacing w:before="0" w:after="0" w:line="240"/>
+        <w:ind w:right="0" w:left="0" w:firstLine="0"/>
+        <w:jc w:val="left"/>
+        <w:rPr>
+          <w:rFonts w:ascii="Calibri" w:hAnsi="Calibri" w:cs="Calibri" w:eastAsia="Calibri"/>
+          <w:color w:val="auto"/>
+          <w:spacing w:val="0"/>
+          <w:position w:val="0"/>
+          <w:sz w:val="22"/>
+          <w:shd w:fill="auto" w:val="clear"/>
+        </w:rPr>
+      </w:pPr>
+      <w:r>
+        <w:rPr>
+          <w:rFonts w:ascii="Calibri" w:hAnsi="Calibri" w:cs="Calibri" w:eastAsia="Calibri"/>
+          <w:color w:val="auto"/>
+          <w:spacing w:val="0"/>
+          <w:position w:val="0"/>
+          <w:sz w:val="22"/>
+          <w:shd w:fill="auto" w:val="clear"/>
+        </w:rPr>
+        <w:t xml:space="preserve">&lt;script&gt;</w:t>
+      </w:r>
+    </w:p>
+    <w:p>
+      <w:pPr>
+        <w:spacing w:before="0" w:after="0" w:line="240"/>
+        <w:ind w:right="0" w:left="0" w:firstLine="0"/>
+        <w:jc w:val="left"/>
+        <w:rPr>
+          <w:rFonts w:ascii="Calibri" w:hAnsi="Calibri" w:cs="Calibri" w:eastAsia="Calibri"/>
+          <w:color w:val="auto"/>
+          <w:spacing w:val="0"/>
+          <w:position w:val="0"/>
+          <w:sz w:val="22"/>
+          <w:shd w:fill="auto" w:val="clear"/>
+        </w:rPr>
+      </w:pPr>
+      <w:r>
+        <w:rPr>
+          <w:rFonts w:ascii="Calibri" w:hAnsi="Calibri" w:cs="Calibri" w:eastAsia="Calibri"/>
+          <w:color w:val="auto"/>
+          <w:spacing w:val="0"/>
+          <w:position w:val="0"/>
+          <w:sz w:val="22"/>
+          <w:shd w:fill="auto" w:val="clear"/>
+        </w:rPr>
+        <w:t xml:space="preserve">import Child, {} from './components/Child.vue';</w:t>
+      </w:r>
+    </w:p>
+    <w:p>
+      <w:pPr>
+        <w:spacing w:before="0" w:after="0" w:line="240"/>
+        <w:ind w:right="0" w:left="0" w:firstLine="0"/>
+        <w:jc w:val="left"/>
+        <w:rPr>
+          <w:rFonts w:ascii="Calibri" w:hAnsi="Calibri" w:cs="Calibri" w:eastAsia="Calibri"/>
+          <w:color w:val="auto"/>
+          <w:spacing w:val="0"/>
+          <w:position w:val="0"/>
+          <w:sz w:val="22"/>
+          <w:shd w:fill="auto" w:val="clear"/>
+        </w:rPr>
+      </w:pPr>
+      <w:r>
+        <w:rPr>
+          <w:rFonts w:ascii="Calibri" w:hAnsi="Calibri" w:cs="Calibri" w:eastAsia="Calibri"/>
+          <w:color w:val="auto"/>
+          <w:spacing w:val="0"/>
+          <w:position w:val="0"/>
+          <w:sz w:val="22"/>
+          <w:shd w:fill="auto" w:val="clear"/>
+        </w:rPr>
+        <w:t xml:space="preserve">export default {</w:t>
+      </w:r>
+    </w:p>
+    <w:p>
+      <w:pPr>
+        <w:spacing w:before="0" w:after="0" w:line="240"/>
+        <w:ind w:right="0" w:left="0" w:firstLine="0"/>
+        <w:jc w:val="left"/>
+        <w:rPr>
+          <w:rFonts w:ascii="Calibri" w:hAnsi="Calibri" w:cs="Calibri" w:eastAsia="Calibri"/>
+          <w:color w:val="auto"/>
+          <w:spacing w:val="0"/>
+          <w:position w:val="0"/>
+          <w:sz w:val="22"/>
+          <w:shd w:fill="auto" w:val="clear"/>
+        </w:rPr>
+      </w:pPr>
+      <w:r>
+        <w:rPr>
+          <w:rFonts w:ascii="Calibri" w:hAnsi="Calibri" w:cs="Calibri" w:eastAsia="Calibri"/>
+          <w:color w:val="auto"/>
+          <w:spacing w:val="0"/>
+          <w:position w:val="0"/>
+          <w:sz w:val="22"/>
+          <w:shd w:fill="auto" w:val="clear"/>
+        </w:rPr>
+        <w:t xml:space="preserve">  name: 'App',</w:t>
+      </w:r>
+    </w:p>
+    <w:p>
+      <w:pPr>
+        <w:spacing w:before="0" w:after="0" w:line="240"/>
+        <w:ind w:right="0" w:left="0" w:firstLine="0"/>
+        <w:jc w:val="left"/>
+        <w:rPr>
+          <w:rFonts w:ascii="Calibri" w:hAnsi="Calibri" w:cs="Calibri" w:eastAsia="Calibri"/>
+          <w:color w:val="auto"/>
+          <w:spacing w:val="0"/>
+          <w:position w:val="0"/>
+          <w:sz w:val="22"/>
+          <w:shd w:fill="auto" w:val="clear"/>
+        </w:rPr>
+      </w:pPr>
+      <w:r>
+        <w:rPr>
+          <w:rFonts w:ascii="Calibri" w:hAnsi="Calibri" w:cs="Calibri" w:eastAsia="Calibri"/>
+          <w:color w:val="auto"/>
+          <w:spacing w:val="0"/>
+          <w:position w:val="0"/>
+          <w:sz w:val="22"/>
+          <w:shd w:fill="auto" w:val="clear"/>
+        </w:rPr>
+        <w:t xml:space="preserve">  components: {</w:t>
+      </w:r>
+    </w:p>
+    <w:p>
+      <w:pPr>
+        <w:spacing w:before="0" w:after="0" w:line="240"/>
+        <w:ind w:right="0" w:left="0" w:firstLine="0"/>
+        <w:jc w:val="left"/>
+        <w:rPr>
+          <w:rFonts w:ascii="Calibri" w:hAnsi="Calibri" w:cs="Calibri" w:eastAsia="Calibri"/>
+          <w:color w:val="auto"/>
+          <w:spacing w:val="0"/>
+          <w:position w:val="0"/>
+          <w:sz w:val="22"/>
+          <w:shd w:fill="auto" w:val="clear"/>
+        </w:rPr>
+      </w:pPr>
+      <w:r>
+        <w:rPr>
+          <w:rFonts w:ascii="Calibri" w:hAnsi="Calibri" w:cs="Calibri" w:eastAsia="Calibri"/>
+          <w:color w:val="auto"/>
+          <w:spacing w:val="0"/>
+          <w:position w:val="0"/>
+          <w:sz w:val="22"/>
+          <w:shd w:fill="auto" w:val="clear"/>
+        </w:rPr>
+        <w:t xml:space="preserve">    Child,</w:t>
+      </w:r>
+    </w:p>
+    <w:p>
+      <w:pPr>
+        <w:spacing w:before="0" w:after="0" w:line="240"/>
+        <w:ind w:right="0" w:left="0" w:firstLine="0"/>
+        <w:jc w:val="left"/>
+        <w:rPr>
+          <w:rFonts w:ascii="Calibri" w:hAnsi="Calibri" w:cs="Calibri" w:eastAsia="Calibri"/>
+          <w:color w:val="auto"/>
+          <w:spacing w:val="0"/>
+          <w:position w:val="0"/>
+          <w:sz w:val="22"/>
+          <w:shd w:fill="auto" w:val="clear"/>
+        </w:rPr>
+      </w:pPr>
+      <w:r>
+        <w:rPr>
+          <w:rFonts w:ascii="Calibri" w:hAnsi="Calibri" w:cs="Calibri" w:eastAsia="Calibri"/>
+          <w:color w:val="auto"/>
+          <w:spacing w:val="0"/>
+          <w:position w:val="0"/>
+          <w:sz w:val="22"/>
+          <w:shd w:fill="auto" w:val="clear"/>
+        </w:rPr>
+        <w:t xml:space="preserve">  },</w:t>
+      </w:r>
+    </w:p>
+    <w:p>
+      <w:pPr>
+        <w:spacing w:before="0" w:after="0" w:line="240"/>
+        <w:ind w:right="0" w:left="0" w:firstLine="0"/>
+        <w:jc w:val="left"/>
+        <w:rPr>
+          <w:rFonts w:ascii="Calibri" w:hAnsi="Calibri" w:cs="Calibri" w:eastAsia="Calibri"/>
+          <w:b/>
+          <w:color w:val="auto"/>
+          <w:spacing w:val="0"/>
+          <w:position w:val="0"/>
+          <w:sz w:val="22"/>
+          <w:shd w:fill="auto" w:val="clear"/>
+        </w:rPr>
+      </w:pPr>
+      <w:r>
+        <w:rPr>
+          <w:rFonts w:ascii="Calibri" w:hAnsi="Calibri" w:cs="Calibri" w:eastAsia="Calibri"/>
+          <w:color w:val="auto"/>
+          <w:spacing w:val="0"/>
+          <w:position w:val="0"/>
+          <w:sz w:val="22"/>
+          <w:shd w:fill="auto" w:val="clear"/>
+        </w:rPr>
+        <w:t xml:space="preserve">  </w:t>
+      </w:r>
+      <w:r>
+        <w:rPr>
+          <w:rFonts w:ascii="Calibri" w:hAnsi="Calibri" w:cs="Calibri" w:eastAsia="Calibri"/>
+          <w:b/>
+          <w:color w:val="auto"/>
+          <w:spacing w:val="0"/>
+          <w:position w:val="0"/>
+          <w:sz w:val="22"/>
+          <w:shd w:fill="auto" w:val="clear"/>
+        </w:rPr>
+        <w:t xml:space="preserve">data() {</w:t>
+      </w:r>
+    </w:p>
+    <w:p>
+      <w:pPr>
+        <w:spacing w:before="0" w:after="0" w:line="240"/>
+        <w:ind w:right="0" w:left="0" w:firstLine="0"/>
+        <w:jc w:val="left"/>
+        <w:rPr>
+          <w:rFonts w:ascii="Calibri" w:hAnsi="Calibri" w:cs="Calibri" w:eastAsia="Calibri"/>
+          <w:b/>
+          <w:color w:val="auto"/>
+          <w:spacing w:val="0"/>
+          <w:position w:val="0"/>
+          <w:sz w:val="22"/>
+          <w:shd w:fill="auto" w:val="clear"/>
+        </w:rPr>
+      </w:pPr>
+      <w:r>
+        <w:rPr>
+          <w:rFonts w:ascii="Calibri" w:hAnsi="Calibri" w:cs="Calibri" w:eastAsia="Calibri"/>
+          <w:b/>
+          <w:color w:val="auto"/>
+          <w:spacing w:val="0"/>
+          <w:position w:val="0"/>
+          <w:sz w:val="22"/>
+          <w:shd w:fill="auto" w:val="clear"/>
+        </w:rPr>
+        <w:t xml:space="preserve">    return {</w:t>
+      </w:r>
+    </w:p>
+    <w:p>
+      <w:pPr>
+        <w:spacing w:before="0" w:after="0" w:line="240"/>
+        <w:ind w:right="0" w:left="0" w:firstLine="0"/>
+        <w:jc w:val="left"/>
+        <w:rPr>
+          <w:rFonts w:ascii="Calibri" w:hAnsi="Calibri" w:cs="Calibri" w:eastAsia="Calibri"/>
+          <w:b/>
+          <w:color w:val="auto"/>
+          <w:spacing w:val="0"/>
+          <w:position w:val="0"/>
+          <w:sz w:val="22"/>
+          <w:shd w:fill="auto" w:val="clear"/>
+        </w:rPr>
+      </w:pPr>
+      <w:r>
+        <w:rPr>
+          <w:rFonts w:ascii="Calibri" w:hAnsi="Calibri" w:cs="Calibri" w:eastAsia="Calibri"/>
+          <w:b/>
+          <w:color w:val="auto"/>
+          <w:spacing w:val="0"/>
+          <w:position w:val="0"/>
+          <w:sz w:val="22"/>
+          <w:shd w:fill="auto" w:val="clear"/>
+        </w:rPr>
+        <w:t xml:space="preserve">      title:"Props Title"</w:t>
+      </w:r>
+    </w:p>
+    <w:p>
+      <w:pPr>
+        <w:spacing w:before="0" w:after="0" w:line="240"/>
+        <w:ind w:right="0" w:left="0" w:firstLine="0"/>
+        <w:jc w:val="left"/>
+        <w:rPr>
+          <w:rFonts w:ascii="Calibri" w:hAnsi="Calibri" w:cs="Calibri" w:eastAsia="Calibri"/>
+          <w:b/>
+          <w:color w:val="auto"/>
+          <w:spacing w:val="0"/>
+          <w:position w:val="0"/>
+          <w:sz w:val="22"/>
+          <w:shd w:fill="auto" w:val="clear"/>
+        </w:rPr>
+      </w:pPr>
+      <w:r>
+        <w:rPr>
+          <w:rFonts w:ascii="Calibri" w:hAnsi="Calibri" w:cs="Calibri" w:eastAsia="Calibri"/>
+          <w:b/>
+          <w:color w:val="auto"/>
+          <w:spacing w:val="0"/>
+          <w:position w:val="0"/>
+          <w:sz w:val="22"/>
+          <w:shd w:fill="auto" w:val="clear"/>
+        </w:rPr>
+        <w:t xml:space="preserve">    };</w:t>
+      </w:r>
+    </w:p>
+    <w:p>
+      <w:pPr>
+        <w:spacing w:before="0" w:after="0" w:line="240"/>
+        <w:ind w:right="0" w:left="0" w:firstLine="0"/>
+        <w:jc w:val="left"/>
+        <w:rPr>
+          <w:rFonts w:ascii="Calibri" w:hAnsi="Calibri" w:cs="Calibri" w:eastAsia="Calibri"/>
+          <w:b/>
+          <w:color w:val="auto"/>
+          <w:spacing w:val="0"/>
+          <w:position w:val="0"/>
+          <w:sz w:val="22"/>
+          <w:shd w:fill="auto" w:val="clear"/>
+        </w:rPr>
+      </w:pPr>
+      <w:r>
+        <w:rPr>
+          <w:rFonts w:ascii="Calibri" w:hAnsi="Calibri" w:cs="Calibri" w:eastAsia="Calibri"/>
+          <w:b/>
+          <w:color w:val="auto"/>
+          <w:spacing w:val="0"/>
+          <w:position w:val="0"/>
+          <w:sz w:val="22"/>
+          <w:shd w:fill="auto" w:val="clear"/>
+        </w:rPr>
+        <w:t xml:space="preserve">  },</w:t>
+      </w:r>
+    </w:p>
+    <w:p>
+      <w:pPr>
+        <w:spacing w:before="0" w:after="0" w:line="240"/>
+        <w:ind w:right="0" w:left="0" w:firstLine="0"/>
+        <w:jc w:val="left"/>
+        <w:rPr>
+          <w:rFonts w:ascii="Calibri" w:hAnsi="Calibri" w:cs="Calibri" w:eastAsia="Calibri"/>
+          <w:b/>
+          <w:color w:val="auto"/>
+          <w:spacing w:val="0"/>
+          <w:position w:val="0"/>
+          <w:sz w:val="22"/>
+          <w:shd w:fill="auto" w:val="clear"/>
+        </w:rPr>
+      </w:pPr>
+      <w:r>
+        <w:rPr>
+          <w:rFonts w:ascii="Calibri" w:hAnsi="Calibri" w:cs="Calibri" w:eastAsia="Calibri"/>
+          <w:b/>
+          <w:color w:val="auto"/>
+          <w:spacing w:val="0"/>
+          <w:position w:val="0"/>
+          <w:sz w:val="22"/>
+          <w:shd w:fill="auto" w:val="clear"/>
+        </w:rPr>
+        <w:t xml:space="preserve">  methods:{</w:t>
+      </w:r>
+    </w:p>
+    <w:p>
+      <w:pPr>
+        <w:spacing w:before="0" w:after="0" w:line="240"/>
+        <w:ind w:right="0" w:left="0" w:firstLine="0"/>
+        <w:jc w:val="left"/>
+        <w:rPr>
+          <w:rFonts w:ascii="Calibri" w:hAnsi="Calibri" w:cs="Calibri" w:eastAsia="Calibri"/>
+          <w:b/>
+          <w:color w:val="auto"/>
+          <w:spacing w:val="0"/>
+          <w:position w:val="0"/>
+          <w:sz w:val="22"/>
+          <w:shd w:fill="auto" w:val="clear"/>
+        </w:rPr>
+      </w:pPr>
+      <w:r>
+        <w:rPr>
+          <w:rFonts w:ascii="Calibri" w:hAnsi="Calibri" w:cs="Calibri" w:eastAsia="Calibri"/>
+          <w:b/>
+          <w:color w:val="auto"/>
+          <w:spacing w:val="0"/>
+          <w:position w:val="0"/>
+          <w:sz w:val="22"/>
+          <w:shd w:fill="auto" w:val="clear"/>
+        </w:rPr>
+        <w:t xml:space="preserve">    updateTitle(title){</w:t>
+      </w:r>
+    </w:p>
+    <w:p>
+      <w:pPr>
+        <w:spacing w:before="0" w:after="0" w:line="240"/>
+        <w:ind w:right="0" w:left="0" w:firstLine="0"/>
+        <w:jc w:val="left"/>
+        <w:rPr>
+          <w:rFonts w:ascii="Calibri" w:hAnsi="Calibri" w:cs="Calibri" w:eastAsia="Calibri"/>
+          <w:b/>
+          <w:color w:val="auto"/>
+          <w:spacing w:val="0"/>
+          <w:position w:val="0"/>
+          <w:sz w:val="22"/>
+          <w:shd w:fill="auto" w:val="clear"/>
+        </w:rPr>
+      </w:pPr>
+      <w:r>
+        <w:rPr>
+          <w:rFonts w:ascii="Calibri" w:hAnsi="Calibri" w:cs="Calibri" w:eastAsia="Calibri"/>
+          <w:b/>
+          <w:color w:val="auto"/>
+          <w:spacing w:val="0"/>
+          <w:position w:val="0"/>
+          <w:sz w:val="22"/>
+          <w:shd w:fill="auto" w:val="clear"/>
+        </w:rPr>
+        <w:t xml:space="preserve">      this.title=title</w:t>
+      </w:r>
+    </w:p>
+    <w:p>
+      <w:pPr>
+        <w:spacing w:before="0" w:after="0" w:line="240"/>
+        <w:ind w:right="0" w:left="0" w:firstLine="0"/>
+        <w:jc w:val="left"/>
+        <w:rPr>
+          <w:rFonts w:ascii="Calibri" w:hAnsi="Calibri" w:cs="Calibri" w:eastAsia="Calibri"/>
+          <w:b/>
+          <w:color w:val="auto"/>
+          <w:spacing w:val="0"/>
+          <w:position w:val="0"/>
+          <w:sz w:val="22"/>
+          <w:shd w:fill="auto" w:val="clear"/>
+        </w:rPr>
+      </w:pPr>
+      <w:r>
+        <w:rPr>
+          <w:rFonts w:ascii="Calibri" w:hAnsi="Calibri" w:cs="Calibri" w:eastAsia="Calibri"/>
+          <w:b/>
+          <w:color w:val="auto"/>
+          <w:spacing w:val="0"/>
+          <w:position w:val="0"/>
+          <w:sz w:val="22"/>
+          <w:shd w:fill="auto" w:val="clear"/>
+        </w:rPr>
+        <w:t xml:space="preserve">    }</w:t>
+      </w:r>
+    </w:p>
+    <w:p>
+      <w:pPr>
+        <w:spacing w:before="0" w:after="0" w:line="240"/>
+        <w:ind w:right="0" w:left="0" w:firstLine="0"/>
+        <w:jc w:val="left"/>
+        <w:rPr>
+          <w:rFonts w:ascii="Calibri" w:hAnsi="Calibri" w:cs="Calibri" w:eastAsia="Calibri"/>
+          <w:b/>
+          <w:color w:val="auto"/>
+          <w:spacing w:val="0"/>
+          <w:position w:val="0"/>
+          <w:sz w:val="22"/>
+          <w:shd w:fill="auto" w:val="clear"/>
+        </w:rPr>
+      </w:pPr>
+      <w:r>
+        <w:rPr>
+          <w:rFonts w:ascii="Calibri" w:hAnsi="Calibri" w:cs="Calibri" w:eastAsia="Calibri"/>
+          <w:b/>
+          <w:color w:val="auto"/>
+          <w:spacing w:val="0"/>
+          <w:position w:val="0"/>
+          <w:sz w:val="22"/>
+          <w:shd w:fill="auto" w:val="clear"/>
+        </w:rPr>
+        <w:t xml:space="preserve">  }</w:t>
+      </w:r>
+    </w:p>
+    <w:p>
+      <w:pPr>
+        <w:spacing w:before="0" w:after="0" w:line="240"/>
+        <w:ind w:right="0" w:left="0" w:firstLine="0"/>
+        <w:jc w:val="left"/>
+        <w:rPr>
+          <w:rFonts w:ascii="Calibri" w:hAnsi="Calibri" w:cs="Calibri" w:eastAsia="Calibri"/>
+          <w:color w:val="auto"/>
+          <w:spacing w:val="0"/>
+          <w:position w:val="0"/>
+          <w:sz w:val="22"/>
+          <w:shd w:fill="auto" w:val="clear"/>
+        </w:rPr>
+      </w:pPr>
+      <w:r>
+        <w:rPr>
+          <w:rFonts w:ascii="Calibri" w:hAnsi="Calibri" w:cs="Calibri" w:eastAsia="Calibri"/>
+          <w:color w:val="auto"/>
+          <w:spacing w:val="0"/>
+          <w:position w:val="0"/>
+          <w:sz w:val="22"/>
+          <w:shd w:fill="auto" w:val="clear"/>
+        </w:rPr>
+        <w:t xml:space="preserve">};</w:t>
+      </w:r>
+    </w:p>
+    <w:p>
+      <w:pPr>
+        <w:spacing w:before="0" w:after="0" w:line="240"/>
+        <w:ind w:right="0" w:left="0" w:firstLine="0"/>
+        <w:jc w:val="left"/>
+        <w:rPr>
+          <w:rFonts w:ascii="Calibri" w:hAnsi="Calibri" w:cs="Calibri" w:eastAsia="Calibri"/>
+          <w:color w:val="auto"/>
+          <w:spacing w:val="0"/>
+          <w:position w:val="0"/>
+          <w:sz w:val="22"/>
+          <w:shd w:fill="auto" w:val="clear"/>
+        </w:rPr>
+      </w:pPr>
+      <w:r>
+        <w:rPr>
+          <w:rFonts w:ascii="Calibri" w:hAnsi="Calibri" w:cs="Calibri" w:eastAsia="Calibri"/>
+          <w:color w:val="auto"/>
+          <w:spacing w:val="0"/>
+          <w:position w:val="0"/>
+          <w:sz w:val="22"/>
+          <w:shd w:fill="auto" w:val="clear"/>
+        </w:rPr>
+        <w:t xml:space="preserve">&lt;/script&gt;</w:t>
+      </w:r>
+    </w:p>
+    <w:p>
+      <w:pPr>
+        <w:spacing w:before="0" w:after="0" w:line="240"/>
+        <w:ind w:right="0" w:left="0" w:firstLine="0"/>
+        <w:jc w:val="left"/>
+        <w:rPr>
+          <w:rFonts w:ascii="Calibri" w:hAnsi="Calibri" w:cs="Calibri" w:eastAsia="Calibri"/>
+          <w:color w:val="auto"/>
+          <w:spacing w:val="0"/>
+          <w:position w:val="0"/>
+          <w:sz w:val="22"/>
+          <w:shd w:fill="auto" w:val="clear"/>
+        </w:rPr>
+      </w:pPr>
+    </w:p>
+    <w:p>
+      <w:pPr>
+        <w:spacing w:before="0" w:after="0" w:line="240"/>
+        <w:ind w:right="0" w:left="0" w:firstLine="0"/>
+        <w:jc w:val="left"/>
+        <w:rPr>
+          <w:rFonts w:ascii="Calibri" w:hAnsi="Calibri" w:cs="Calibri" w:eastAsia="Calibri"/>
+          <w:color w:val="auto"/>
+          <w:spacing w:val="0"/>
+          <w:position w:val="0"/>
+          <w:sz w:val="22"/>
+          <w:shd w:fill="auto" w:val="clear"/>
+        </w:rPr>
+      </w:pPr>
+      <w:r>
+        <w:rPr>
+          <w:rFonts w:ascii="Calibri" w:hAnsi="Calibri" w:cs="Calibri" w:eastAsia="Calibri"/>
+          <w:color w:val="auto"/>
+          <w:spacing w:val="0"/>
+          <w:position w:val="0"/>
+          <w:sz w:val="22"/>
+          <w:shd w:fill="auto" w:val="clear"/>
+        </w:rPr>
+        <w:t xml:space="preserve">&lt;style&gt;</w:t>
+      </w:r>
+    </w:p>
+    <w:p>
+      <w:pPr>
+        <w:spacing w:before="0" w:after="0" w:line="240"/>
+        <w:ind w:right="0" w:left="0" w:firstLine="0"/>
+        <w:jc w:val="left"/>
+        <w:rPr>
+          <w:rFonts w:ascii="Calibri" w:hAnsi="Calibri" w:cs="Calibri" w:eastAsia="Calibri"/>
+          <w:color w:val="auto"/>
+          <w:spacing w:val="0"/>
+          <w:position w:val="0"/>
+          <w:sz w:val="22"/>
+          <w:shd w:fill="auto" w:val="clear"/>
+        </w:rPr>
+      </w:pPr>
+      <w:r>
+        <w:rPr>
+          <w:rFonts w:ascii="Calibri" w:hAnsi="Calibri" w:cs="Calibri" w:eastAsia="Calibri"/>
+          <w:color w:val="auto"/>
+          <w:spacing w:val="0"/>
+          <w:position w:val="0"/>
+          <w:sz w:val="22"/>
+          <w:shd w:fill="auto" w:val="clear"/>
+        </w:rPr>
+        <w:t xml:space="preserve">#app {</w:t>
+      </w:r>
+    </w:p>
+    <w:p>
+      <w:pPr>
+        <w:spacing w:before="0" w:after="0" w:line="240"/>
+        <w:ind w:right="0" w:left="0" w:firstLine="0"/>
+        <w:jc w:val="left"/>
+        <w:rPr>
+          <w:rFonts w:ascii="Calibri" w:hAnsi="Calibri" w:cs="Calibri" w:eastAsia="Calibri"/>
+          <w:color w:val="auto"/>
+          <w:spacing w:val="0"/>
+          <w:position w:val="0"/>
+          <w:sz w:val="22"/>
+          <w:shd w:fill="auto" w:val="clear"/>
+        </w:rPr>
+      </w:pPr>
+      <w:r>
+        <w:rPr>
+          <w:rFonts w:ascii="Calibri" w:hAnsi="Calibri" w:cs="Calibri" w:eastAsia="Calibri"/>
+          <w:color w:val="auto"/>
+          <w:spacing w:val="0"/>
+          <w:position w:val="0"/>
+          <w:sz w:val="22"/>
+          <w:shd w:fill="auto" w:val="clear"/>
+        </w:rPr>
+        <w:t xml:space="preserve">  font-family: Avenir, Helvetica, Arial, sans-serif;</w:t>
+      </w:r>
+    </w:p>
+    <w:p>
+      <w:pPr>
+        <w:spacing w:before="0" w:after="0" w:line="240"/>
+        <w:ind w:right="0" w:left="0" w:firstLine="0"/>
+        <w:jc w:val="left"/>
+        <w:rPr>
+          <w:rFonts w:ascii="Calibri" w:hAnsi="Calibri" w:cs="Calibri" w:eastAsia="Calibri"/>
+          <w:color w:val="auto"/>
+          <w:spacing w:val="0"/>
+          <w:position w:val="0"/>
+          <w:sz w:val="22"/>
+          <w:shd w:fill="auto" w:val="clear"/>
+        </w:rPr>
+      </w:pPr>
+      <w:r>
+        <w:rPr>
+          <w:rFonts w:ascii="Calibri" w:hAnsi="Calibri" w:cs="Calibri" w:eastAsia="Calibri"/>
+          <w:color w:val="auto"/>
+          <w:spacing w:val="0"/>
+          <w:position w:val="0"/>
+          <w:sz w:val="22"/>
+          <w:shd w:fill="auto" w:val="clear"/>
+        </w:rPr>
+        <w:t xml:space="preserve">  -webkit-font-smoothing: antialiased;</w:t>
+      </w:r>
+    </w:p>
+    <w:p>
+      <w:pPr>
+        <w:spacing w:before="0" w:after="0" w:line="240"/>
+        <w:ind w:right="0" w:left="0" w:firstLine="0"/>
+        <w:jc w:val="left"/>
+        <w:rPr>
+          <w:rFonts w:ascii="Calibri" w:hAnsi="Calibri" w:cs="Calibri" w:eastAsia="Calibri"/>
+          <w:color w:val="auto"/>
+          <w:spacing w:val="0"/>
+          <w:position w:val="0"/>
+          <w:sz w:val="22"/>
+          <w:shd w:fill="auto" w:val="clear"/>
+        </w:rPr>
+      </w:pPr>
+      <w:r>
+        <w:rPr>
+          <w:rFonts w:ascii="Calibri" w:hAnsi="Calibri" w:cs="Calibri" w:eastAsia="Calibri"/>
+          <w:color w:val="auto"/>
+          <w:spacing w:val="0"/>
+          <w:position w:val="0"/>
+          <w:sz w:val="22"/>
+          <w:shd w:fill="auto" w:val="clear"/>
+        </w:rPr>
+        <w:t xml:space="preserve">  -moz-osx-font-smoothing: grayscale;</w:t>
+      </w:r>
+    </w:p>
+    <w:p>
+      <w:pPr>
+        <w:spacing w:before="0" w:after="0" w:line="240"/>
+        <w:ind w:right="0" w:left="0" w:firstLine="0"/>
+        <w:jc w:val="left"/>
+        <w:rPr>
+          <w:rFonts w:ascii="Calibri" w:hAnsi="Calibri" w:cs="Calibri" w:eastAsia="Calibri"/>
+          <w:color w:val="auto"/>
+          <w:spacing w:val="0"/>
+          <w:position w:val="0"/>
+          <w:sz w:val="22"/>
+          <w:shd w:fill="auto" w:val="clear"/>
+        </w:rPr>
+      </w:pPr>
+      <w:r>
+        <w:rPr>
+          <w:rFonts w:ascii="Calibri" w:hAnsi="Calibri" w:cs="Calibri" w:eastAsia="Calibri"/>
+          <w:color w:val="auto"/>
+          <w:spacing w:val="0"/>
+          <w:position w:val="0"/>
+          <w:sz w:val="22"/>
+          <w:shd w:fill="auto" w:val="clear"/>
+        </w:rPr>
+        <w:t xml:space="preserve">  text-align: center;</w:t>
+      </w:r>
+    </w:p>
+    <w:p>
+      <w:pPr>
+        <w:spacing w:before="0" w:after="0" w:line="240"/>
+        <w:ind w:right="0" w:left="0" w:firstLine="0"/>
+        <w:jc w:val="left"/>
+        <w:rPr>
+          <w:rFonts w:ascii="Calibri" w:hAnsi="Calibri" w:cs="Calibri" w:eastAsia="Calibri"/>
+          <w:color w:val="auto"/>
+          <w:spacing w:val="0"/>
+          <w:position w:val="0"/>
+          <w:sz w:val="22"/>
+          <w:shd w:fill="auto" w:val="clear"/>
+        </w:rPr>
+      </w:pPr>
+      <w:r>
+        <w:rPr>
+          <w:rFonts w:ascii="Calibri" w:hAnsi="Calibri" w:cs="Calibri" w:eastAsia="Calibri"/>
+          <w:color w:val="auto"/>
+          <w:spacing w:val="0"/>
+          <w:position w:val="0"/>
+          <w:sz w:val="22"/>
+          <w:shd w:fill="auto" w:val="clear"/>
+        </w:rPr>
+        <w:t xml:space="preserve">  color: #2c3e50;</w:t>
+      </w:r>
+    </w:p>
+    <w:p>
+      <w:pPr>
+        <w:spacing w:before="0" w:after="0" w:line="240"/>
+        <w:ind w:right="0" w:left="0" w:firstLine="0"/>
+        <w:jc w:val="left"/>
+        <w:rPr>
+          <w:rFonts w:ascii="Calibri" w:hAnsi="Calibri" w:cs="Calibri" w:eastAsia="Calibri"/>
+          <w:color w:val="auto"/>
+          <w:spacing w:val="0"/>
+          <w:position w:val="0"/>
+          <w:sz w:val="22"/>
+          <w:shd w:fill="auto" w:val="clear"/>
+        </w:rPr>
+      </w:pPr>
+      <w:r>
+        <w:rPr>
+          <w:rFonts w:ascii="Calibri" w:hAnsi="Calibri" w:cs="Calibri" w:eastAsia="Calibri"/>
+          <w:color w:val="auto"/>
+          <w:spacing w:val="0"/>
+          <w:position w:val="0"/>
+          <w:sz w:val="22"/>
+          <w:shd w:fill="auto" w:val="clear"/>
+        </w:rPr>
+        <w:t xml:space="preserve">  margin-top: 60px;</w:t>
+      </w:r>
+    </w:p>
+    <w:p>
+      <w:pPr>
+        <w:spacing w:before="0" w:after="0" w:line="240"/>
+        <w:ind w:right="0" w:left="0" w:firstLine="0"/>
+        <w:jc w:val="left"/>
+        <w:rPr>
+          <w:rFonts w:ascii="Calibri" w:hAnsi="Calibri" w:cs="Calibri" w:eastAsia="Calibri"/>
+          <w:color w:val="auto"/>
+          <w:spacing w:val="0"/>
+          <w:position w:val="0"/>
+          <w:sz w:val="22"/>
+          <w:shd w:fill="auto" w:val="clear"/>
+        </w:rPr>
+      </w:pPr>
+      <w:r>
+        <w:rPr>
+          <w:rFonts w:ascii="Calibri" w:hAnsi="Calibri" w:cs="Calibri" w:eastAsia="Calibri"/>
+          <w:color w:val="auto"/>
+          <w:spacing w:val="0"/>
+          <w:position w:val="0"/>
+          <w:sz w:val="22"/>
+          <w:shd w:fill="auto" w:val="clear"/>
+        </w:rPr>
+        <w:t xml:space="preserve">}</w:t>
+      </w:r>
+    </w:p>
+    <w:p>
+      <w:pPr>
+        <w:spacing w:before="0" w:after="0" w:line="240"/>
+        <w:ind w:right="0" w:left="0" w:firstLine="0"/>
+        <w:jc w:val="left"/>
+        <w:rPr>
+          <w:rFonts w:ascii="Calibri" w:hAnsi="Calibri" w:cs="Calibri" w:eastAsia="Calibri"/>
+          <w:color w:val="auto"/>
+          <w:spacing w:val="0"/>
+          <w:position w:val="0"/>
+          <w:sz w:val="22"/>
+          <w:shd w:fill="auto" w:val="clear"/>
+        </w:rPr>
+      </w:pPr>
+      <w:r>
+        <w:rPr>
+          <w:rFonts w:ascii="Calibri" w:hAnsi="Calibri" w:cs="Calibri" w:eastAsia="Calibri"/>
+          <w:color w:val="auto"/>
+          <w:spacing w:val="0"/>
+          <w:position w:val="0"/>
+          <w:sz w:val="22"/>
+          <w:shd w:fill="auto" w:val="clear"/>
+        </w:rPr>
+        <w:t xml:space="preserve">&lt;/style&gt;</w:t>
+      </w:r>
+    </w:p>
+    <w:p>
+      <w:pPr>
+        <w:spacing w:before="0" w:after="0" w:line="240"/>
+        <w:ind w:right="0" w:left="0" w:firstLine="0"/>
+        <w:jc w:val="left"/>
+        <w:rPr>
+          <w:rFonts w:ascii="Calibri" w:hAnsi="Calibri" w:cs="Calibri" w:eastAsia="Calibri"/>
+          <w:color w:val="auto"/>
+          <w:spacing w:val="0"/>
+          <w:position w:val="0"/>
+          <w:sz w:val="22"/>
+          <w:shd w:fill="auto" w:val="clear"/>
+        </w:rPr>
+      </w:pPr>
+    </w:p>
+    <w:p>
+      <w:pPr>
+        <w:spacing w:before="0" w:after="0" w:line="240"/>
+        <w:ind w:right="0" w:left="0" w:firstLine="0"/>
+        <w:jc w:val="left"/>
+        <w:rPr>
+          <w:rFonts w:ascii="Calibri" w:hAnsi="Calibri" w:cs="Calibri" w:eastAsia="Calibri"/>
+          <w:color w:val="auto"/>
+          <w:spacing w:val="0"/>
+          <w:position w:val="0"/>
+          <w:sz w:val="22"/>
+          <w:shd w:fill="auto" w:val="clear"/>
+        </w:rPr>
+      </w:pPr>
+      <w:r>
+        <w:rPr>
+          <w:rFonts w:ascii="Calibri" w:hAnsi="Calibri" w:cs="Calibri" w:eastAsia="Calibri"/>
+          <w:color w:val="auto"/>
+          <w:spacing w:val="0"/>
+          <w:position w:val="0"/>
+          <w:sz w:val="22"/>
+          <w:shd w:fill="auto" w:val="clear"/>
+        </w:rPr>
+        <w:t xml:space="preserve">---------------------------------------------------------------------------------------------------------</w:t>
+      </w:r>
+    </w:p>
+    <w:p>
+      <w:pPr>
+        <w:spacing w:before="0" w:after="0" w:line="240"/>
+        <w:ind w:right="0" w:left="0" w:firstLine="0"/>
+        <w:jc w:val="left"/>
+        <w:rPr>
+          <w:rFonts w:ascii="Calibri" w:hAnsi="Calibri" w:cs="Calibri" w:eastAsia="Calibri"/>
+          <w:color w:val="auto"/>
+          <w:spacing w:val="0"/>
+          <w:position w:val="0"/>
+          <w:sz w:val="22"/>
+          <w:shd w:fill="auto" w:val="clear"/>
+        </w:rPr>
+      </w:pPr>
+    </w:p>
+    <w:p>
+      <w:pPr>
+        <w:spacing w:before="0" w:after="0" w:line="240"/>
+        <w:ind w:right="0" w:left="0" w:firstLine="0"/>
+        <w:jc w:val="left"/>
+        <w:rPr>
+          <w:rFonts w:ascii="Calibri" w:hAnsi="Calibri" w:cs="Calibri" w:eastAsia="Calibri"/>
+          <w:b/>
+          <w:color w:val="auto"/>
+          <w:spacing w:val="0"/>
+          <w:position w:val="0"/>
+          <w:sz w:val="22"/>
+          <w:shd w:fill="auto" w:val="clear"/>
+        </w:rPr>
+      </w:pPr>
+      <w:r>
+        <w:rPr>
+          <w:rFonts w:ascii="Calibri" w:hAnsi="Calibri" w:cs="Calibri" w:eastAsia="Calibri"/>
+          <w:b/>
+          <w:color w:val="auto"/>
+          <w:spacing w:val="0"/>
+          <w:position w:val="0"/>
+          <w:sz w:val="22"/>
+          <w:shd w:fill="auto" w:val="clear"/>
+        </w:rPr>
+        <w:t xml:space="preserve">Child.vue  &gt;&gt;&gt;&gt;</w:t>
+      </w:r>
+    </w:p>
+    <w:p>
+      <w:pPr>
+        <w:spacing w:before="0" w:after="0" w:line="240"/>
+        <w:ind w:right="0" w:left="0" w:firstLine="0"/>
+        <w:jc w:val="left"/>
+        <w:rPr>
+          <w:rFonts w:ascii="Calibri" w:hAnsi="Calibri" w:cs="Calibri" w:eastAsia="Calibri"/>
+          <w:color w:val="auto"/>
+          <w:spacing w:val="0"/>
+          <w:position w:val="0"/>
+          <w:sz w:val="22"/>
+          <w:shd w:fill="auto" w:val="clear"/>
+        </w:rPr>
+      </w:pPr>
+    </w:p>
+    <w:p>
+      <w:pPr>
+        <w:spacing w:before="0" w:after="0" w:line="240"/>
+        <w:ind w:right="0" w:left="0" w:firstLine="0"/>
+        <w:jc w:val="left"/>
+        <w:rPr>
+          <w:rFonts w:ascii="Calibri" w:hAnsi="Calibri" w:cs="Calibri" w:eastAsia="Calibri"/>
+          <w:color w:val="auto"/>
+          <w:spacing w:val="0"/>
+          <w:position w:val="0"/>
+          <w:sz w:val="22"/>
+          <w:shd w:fill="auto" w:val="clear"/>
+        </w:rPr>
+      </w:pPr>
+      <w:r>
+        <w:rPr>
+          <w:rFonts w:ascii="Calibri" w:hAnsi="Calibri" w:cs="Calibri" w:eastAsia="Calibri"/>
+          <w:color w:val="auto"/>
+          <w:spacing w:val="0"/>
+          <w:position w:val="0"/>
+          <w:sz w:val="22"/>
+          <w:shd w:fill="auto" w:val="clear"/>
+        </w:rPr>
+        <w:t xml:space="preserve">&lt;template&gt;</w:t>
+      </w:r>
+    </w:p>
+    <w:p>
+      <w:pPr>
+        <w:spacing w:before="0" w:after="0" w:line="240"/>
+        <w:ind w:right="0" w:left="0" w:firstLine="0"/>
+        <w:jc w:val="left"/>
+        <w:rPr>
+          <w:rFonts w:ascii="Calibri" w:hAnsi="Calibri" w:cs="Calibri" w:eastAsia="Calibri"/>
+          <w:color w:val="auto"/>
+          <w:spacing w:val="0"/>
+          <w:position w:val="0"/>
+          <w:sz w:val="22"/>
+          <w:shd w:fill="auto" w:val="clear"/>
+        </w:rPr>
+      </w:pPr>
+      <w:r>
+        <w:rPr>
+          <w:rFonts w:ascii="Calibri" w:hAnsi="Calibri" w:cs="Calibri" w:eastAsia="Calibri"/>
+          <w:color w:val="auto"/>
+          <w:spacing w:val="0"/>
+          <w:position w:val="0"/>
+          <w:sz w:val="22"/>
+          <w:shd w:fill="auto" w:val="clear"/>
+        </w:rPr>
+        <w:t xml:space="preserve">    &lt;div&gt;</w:t>
+      </w:r>
+    </w:p>
+    <w:p>
+      <w:pPr>
+        <w:spacing w:before="0" w:after="0" w:line="240"/>
+        <w:ind w:right="0" w:left="0" w:firstLine="0"/>
+        <w:jc w:val="left"/>
+        <w:rPr>
+          <w:rFonts w:ascii="Calibri" w:hAnsi="Calibri" w:cs="Calibri" w:eastAsia="Calibri"/>
+          <w:b/>
+          <w:color w:val="auto"/>
+          <w:spacing w:val="0"/>
+          <w:position w:val="0"/>
+          <w:sz w:val="22"/>
+          <w:shd w:fill="auto" w:val="clear"/>
+        </w:rPr>
+      </w:pPr>
+      <w:r>
+        <w:rPr>
+          <w:rFonts w:ascii="Calibri" w:hAnsi="Calibri" w:cs="Calibri" w:eastAsia="Calibri"/>
+          <w:color w:val="auto"/>
+          <w:spacing w:val="0"/>
+          <w:position w:val="0"/>
+          <w:sz w:val="22"/>
+          <w:shd w:fill="auto" w:val="clear"/>
+        </w:rPr>
+        <w:t xml:space="preserve">      </w:t>
+      </w:r>
+      <w:r>
+        <w:rPr>
+          <w:rFonts w:ascii="Calibri" w:hAnsi="Calibri" w:cs="Calibri" w:eastAsia="Calibri"/>
+          <w:b/>
+          <w:color w:val="auto"/>
+          <w:spacing w:val="0"/>
+          <w:position w:val="0"/>
+          <w:sz w:val="22"/>
+          <w:shd w:fill="auto" w:val="clear"/>
+        </w:rPr>
+        <w:t xml:space="preserve">&lt;button @click="updateTitle"&gt;Update Parent Title&lt;/button&gt;</w:t>
+      </w:r>
+    </w:p>
+    <w:p>
+      <w:pPr>
+        <w:spacing w:before="0" w:after="0" w:line="240"/>
+        <w:ind w:right="0" w:left="0" w:firstLine="0"/>
+        <w:jc w:val="left"/>
+        <w:rPr>
+          <w:rFonts w:ascii="Calibri" w:hAnsi="Calibri" w:cs="Calibri" w:eastAsia="Calibri"/>
+          <w:color w:val="auto"/>
+          <w:spacing w:val="0"/>
+          <w:position w:val="0"/>
+          <w:sz w:val="22"/>
+          <w:shd w:fill="auto" w:val="clear"/>
+        </w:rPr>
+      </w:pPr>
+      <w:r>
+        <w:rPr>
+          <w:rFonts w:ascii="Calibri" w:hAnsi="Calibri" w:cs="Calibri" w:eastAsia="Calibri"/>
+          <w:color w:val="auto"/>
+          <w:spacing w:val="0"/>
+          <w:position w:val="0"/>
+          <w:sz w:val="22"/>
+          <w:shd w:fill="auto" w:val="clear"/>
+        </w:rPr>
+        <w:t xml:space="preserve">    &lt;/div&gt;</w:t>
+      </w:r>
+    </w:p>
+    <w:p>
+      <w:pPr>
+        <w:spacing w:before="0" w:after="0" w:line="240"/>
+        <w:ind w:right="0" w:left="0" w:firstLine="0"/>
+        <w:jc w:val="left"/>
+        <w:rPr>
+          <w:rFonts w:ascii="Calibri" w:hAnsi="Calibri" w:cs="Calibri" w:eastAsia="Calibri"/>
+          <w:color w:val="auto"/>
+          <w:spacing w:val="0"/>
+          <w:position w:val="0"/>
+          <w:sz w:val="22"/>
+          <w:shd w:fill="auto" w:val="clear"/>
+        </w:rPr>
+      </w:pPr>
+      <w:r>
+        <w:rPr>
+          <w:rFonts w:ascii="Calibri" w:hAnsi="Calibri" w:cs="Calibri" w:eastAsia="Calibri"/>
+          <w:color w:val="auto"/>
+          <w:spacing w:val="0"/>
+          <w:position w:val="0"/>
+          <w:sz w:val="22"/>
+          <w:shd w:fill="auto" w:val="clear"/>
+        </w:rPr>
+        <w:t xml:space="preserve">  &lt;/template&gt;</w:t>
+      </w:r>
+    </w:p>
+    <w:p>
+      <w:pPr>
+        <w:spacing w:before="0" w:after="0" w:line="240"/>
+        <w:ind w:right="0" w:left="0" w:firstLine="0"/>
+        <w:jc w:val="left"/>
+        <w:rPr>
+          <w:rFonts w:ascii="Calibri" w:hAnsi="Calibri" w:cs="Calibri" w:eastAsia="Calibri"/>
+          <w:color w:val="auto"/>
+          <w:spacing w:val="0"/>
+          <w:position w:val="0"/>
+          <w:sz w:val="22"/>
+          <w:shd w:fill="auto" w:val="clear"/>
+        </w:rPr>
+      </w:pPr>
+      <w:r>
+        <w:rPr>
+          <w:rFonts w:ascii="Calibri" w:hAnsi="Calibri" w:cs="Calibri" w:eastAsia="Calibri"/>
+          <w:color w:val="auto"/>
+          <w:spacing w:val="0"/>
+          <w:position w:val="0"/>
+          <w:sz w:val="22"/>
+          <w:shd w:fill="auto" w:val="clear"/>
+        </w:rPr>
+        <w:t xml:space="preserve">  </w:t>
+      </w:r>
+    </w:p>
+    <w:p>
+      <w:pPr>
+        <w:spacing w:before="0" w:after="0" w:line="240"/>
+        <w:ind w:right="0" w:left="0" w:firstLine="0"/>
+        <w:jc w:val="left"/>
+        <w:rPr>
+          <w:rFonts w:ascii="Calibri" w:hAnsi="Calibri" w:cs="Calibri" w:eastAsia="Calibri"/>
+          <w:color w:val="auto"/>
+          <w:spacing w:val="0"/>
+          <w:position w:val="0"/>
+          <w:sz w:val="22"/>
+          <w:shd w:fill="auto" w:val="clear"/>
+        </w:rPr>
+      </w:pPr>
+      <w:r>
+        <w:rPr>
+          <w:rFonts w:ascii="Calibri" w:hAnsi="Calibri" w:cs="Calibri" w:eastAsia="Calibri"/>
+          <w:color w:val="auto"/>
+          <w:spacing w:val="0"/>
+          <w:position w:val="0"/>
+          <w:sz w:val="22"/>
+          <w:shd w:fill="auto" w:val="clear"/>
+        </w:rPr>
+        <w:t xml:space="preserve">  &lt;script&gt;</w:t>
+      </w:r>
+    </w:p>
+    <w:p>
+      <w:pPr>
+        <w:spacing w:before="0" w:after="0" w:line="240"/>
+        <w:ind w:right="0" w:left="0" w:firstLine="0"/>
+        <w:jc w:val="left"/>
+        <w:rPr>
+          <w:rFonts w:ascii="Calibri" w:hAnsi="Calibri" w:cs="Calibri" w:eastAsia="Calibri"/>
+          <w:color w:val="auto"/>
+          <w:spacing w:val="0"/>
+          <w:position w:val="0"/>
+          <w:sz w:val="22"/>
+          <w:shd w:fill="auto" w:val="clear"/>
+        </w:rPr>
+      </w:pPr>
+      <w:r>
+        <w:rPr>
+          <w:rFonts w:ascii="Calibri" w:hAnsi="Calibri" w:cs="Calibri" w:eastAsia="Calibri"/>
+          <w:color w:val="auto"/>
+          <w:spacing w:val="0"/>
+          <w:position w:val="0"/>
+          <w:sz w:val="22"/>
+          <w:shd w:fill="auto" w:val="clear"/>
+        </w:rPr>
+        <w:t xml:space="preserve">  export default {</w:t>
+      </w:r>
+    </w:p>
+    <w:p>
+      <w:pPr>
+        <w:spacing w:before="0" w:after="0" w:line="240"/>
+        <w:ind w:right="0" w:left="0" w:firstLine="0"/>
+        <w:jc w:val="left"/>
+        <w:rPr>
+          <w:rFonts w:ascii="Calibri" w:hAnsi="Calibri" w:cs="Calibri" w:eastAsia="Calibri"/>
+          <w:color w:val="auto"/>
+          <w:spacing w:val="0"/>
+          <w:position w:val="0"/>
+          <w:sz w:val="22"/>
+          <w:shd w:fill="auto" w:val="clear"/>
+        </w:rPr>
+      </w:pPr>
+      <w:r>
+        <w:rPr>
+          <w:rFonts w:ascii="Calibri" w:hAnsi="Calibri" w:cs="Calibri" w:eastAsia="Calibri"/>
+          <w:color w:val="auto"/>
+          <w:spacing w:val="0"/>
+          <w:position w:val="0"/>
+          <w:sz w:val="22"/>
+          <w:shd w:fill="auto" w:val="clear"/>
+        </w:rPr>
+        <w:t xml:space="preserve">    name:"ChildPage",</w:t>
+      </w:r>
+    </w:p>
+    <w:p>
+      <w:pPr>
+        <w:spacing w:before="0" w:after="0" w:line="240"/>
+        <w:ind w:right="0" w:left="0" w:firstLine="0"/>
+        <w:jc w:val="left"/>
+        <w:rPr>
+          <w:rFonts w:ascii="Calibri" w:hAnsi="Calibri" w:cs="Calibri" w:eastAsia="Calibri"/>
+          <w:b/>
+          <w:color w:val="auto"/>
+          <w:spacing w:val="0"/>
+          <w:position w:val="0"/>
+          <w:sz w:val="22"/>
+          <w:shd w:fill="auto" w:val="clear"/>
+        </w:rPr>
+      </w:pPr>
+      <w:r>
+        <w:rPr>
+          <w:rFonts w:ascii="Calibri" w:hAnsi="Calibri" w:cs="Calibri" w:eastAsia="Calibri"/>
+          <w:color w:val="auto"/>
+          <w:spacing w:val="0"/>
+          <w:position w:val="0"/>
+          <w:sz w:val="22"/>
+          <w:shd w:fill="auto" w:val="clear"/>
+        </w:rPr>
+        <w:t xml:space="preserve">    </w:t>
+      </w:r>
+      <w:r>
+        <w:rPr>
+          <w:rFonts w:ascii="Calibri" w:hAnsi="Calibri" w:cs="Calibri" w:eastAsia="Calibri"/>
+          <w:b/>
+          <w:color w:val="auto"/>
+          <w:spacing w:val="0"/>
+          <w:position w:val="0"/>
+          <w:sz w:val="22"/>
+          <w:shd w:fill="auto" w:val="clear"/>
+        </w:rPr>
+        <w:t xml:space="preserve">methods:{</w:t>
+      </w:r>
+    </w:p>
+    <w:p>
+      <w:pPr>
+        <w:spacing w:before="0" w:after="0" w:line="240"/>
+        <w:ind w:right="0" w:left="0" w:firstLine="0"/>
+        <w:jc w:val="left"/>
+        <w:rPr>
+          <w:rFonts w:ascii="Calibri" w:hAnsi="Calibri" w:cs="Calibri" w:eastAsia="Calibri"/>
+          <w:b/>
+          <w:color w:val="auto"/>
+          <w:spacing w:val="0"/>
+          <w:position w:val="0"/>
+          <w:sz w:val="22"/>
+          <w:shd w:fill="auto" w:val="clear"/>
+        </w:rPr>
+      </w:pPr>
+      <w:r>
+        <w:rPr>
+          <w:rFonts w:ascii="Calibri" w:hAnsi="Calibri" w:cs="Calibri" w:eastAsia="Calibri"/>
+          <w:b/>
+          <w:color w:val="auto"/>
+          <w:spacing w:val="0"/>
+          <w:position w:val="0"/>
+          <w:sz w:val="22"/>
+          <w:shd w:fill="auto" w:val="clear"/>
+        </w:rPr>
+        <w:t xml:space="preserve">      updateTitle(){ </w:t>
+      </w:r>
+    </w:p>
+    <w:p>
+      <w:pPr>
+        <w:spacing w:before="0" w:after="0" w:line="240"/>
+        <w:ind w:right="0" w:left="0" w:firstLine="0"/>
+        <w:jc w:val="left"/>
+        <w:rPr>
+          <w:rFonts w:ascii="Calibri" w:hAnsi="Calibri" w:cs="Calibri" w:eastAsia="Calibri"/>
+          <w:b/>
+          <w:color w:val="auto"/>
+          <w:spacing w:val="0"/>
+          <w:position w:val="0"/>
+          <w:sz w:val="22"/>
+          <w:shd w:fill="auto" w:val="clear"/>
+        </w:rPr>
+      </w:pPr>
+      <w:r>
+        <w:rPr>
+          <w:rFonts w:ascii="Calibri" w:hAnsi="Calibri" w:cs="Calibri" w:eastAsia="Calibri"/>
+          <w:b/>
+          <w:color w:val="auto"/>
+          <w:spacing w:val="0"/>
+          <w:position w:val="0"/>
+          <w:sz w:val="22"/>
+          <w:shd w:fill="auto" w:val="clear"/>
+        </w:rPr>
+        <w:t xml:space="preserve">        this.$emit('changeTitle',"Parent Updated")</w:t>
+      </w:r>
+    </w:p>
+    <w:p>
+      <w:pPr>
+        <w:spacing w:before="0" w:after="0" w:line="240"/>
+        <w:ind w:right="0" w:left="0" w:firstLine="0"/>
+        <w:jc w:val="left"/>
+        <w:rPr>
+          <w:rFonts w:ascii="Calibri" w:hAnsi="Calibri" w:cs="Calibri" w:eastAsia="Calibri"/>
+          <w:b/>
+          <w:color w:val="auto"/>
+          <w:spacing w:val="0"/>
+          <w:position w:val="0"/>
+          <w:sz w:val="22"/>
+          <w:shd w:fill="auto" w:val="clear"/>
+        </w:rPr>
+      </w:pPr>
+      <w:r>
+        <w:rPr>
+          <w:rFonts w:ascii="Calibri" w:hAnsi="Calibri" w:cs="Calibri" w:eastAsia="Calibri"/>
+          <w:b/>
+          <w:color w:val="auto"/>
+          <w:spacing w:val="0"/>
+          <w:position w:val="0"/>
+          <w:sz w:val="22"/>
+          <w:shd w:fill="auto" w:val="clear"/>
+        </w:rPr>
+        <w:t xml:space="preserve">      }</w:t>
+      </w:r>
+    </w:p>
+    <w:p>
+      <w:pPr>
+        <w:spacing w:before="0" w:after="0" w:line="240"/>
+        <w:ind w:right="0" w:left="0" w:firstLine="0"/>
+        <w:jc w:val="left"/>
+        <w:rPr>
+          <w:rFonts w:ascii="Calibri" w:hAnsi="Calibri" w:cs="Calibri" w:eastAsia="Calibri"/>
+          <w:b/>
+          <w:color w:val="auto"/>
+          <w:spacing w:val="0"/>
+          <w:position w:val="0"/>
+          <w:sz w:val="22"/>
+          <w:shd w:fill="auto" w:val="clear"/>
+        </w:rPr>
+      </w:pPr>
+      <w:r>
+        <w:rPr>
+          <w:rFonts w:ascii="Calibri" w:hAnsi="Calibri" w:cs="Calibri" w:eastAsia="Calibri"/>
+          <w:b/>
+          <w:color w:val="auto"/>
+          <w:spacing w:val="0"/>
+          <w:position w:val="0"/>
+          <w:sz w:val="22"/>
+          <w:shd w:fill="auto" w:val="clear"/>
+        </w:rPr>
+        <w:t xml:space="preserve">    }</w:t>
+      </w:r>
+    </w:p>
+    <w:p>
+      <w:pPr>
+        <w:spacing w:before="0" w:after="0" w:line="240"/>
+        <w:ind w:right="0" w:left="0" w:firstLine="0"/>
+        <w:jc w:val="left"/>
+        <w:rPr>
+          <w:rFonts w:ascii="Calibri" w:hAnsi="Calibri" w:cs="Calibri" w:eastAsia="Calibri"/>
+          <w:color w:val="auto"/>
+          <w:spacing w:val="0"/>
+          <w:position w:val="0"/>
+          <w:sz w:val="22"/>
+          <w:shd w:fill="auto" w:val="clear"/>
+        </w:rPr>
+      </w:pPr>
+      <w:r>
+        <w:rPr>
+          <w:rFonts w:ascii="Calibri" w:hAnsi="Calibri" w:cs="Calibri" w:eastAsia="Calibri"/>
+          <w:color w:val="auto"/>
+          <w:spacing w:val="0"/>
+          <w:position w:val="0"/>
+          <w:sz w:val="22"/>
+          <w:shd w:fill="auto" w:val="clear"/>
+        </w:rPr>
+        <w:t xml:space="preserve">  }</w:t>
+      </w:r>
+    </w:p>
+    <w:p>
+      <w:pPr>
+        <w:spacing w:before="0" w:after="0" w:line="240"/>
+        <w:ind w:right="0" w:left="0" w:firstLine="0"/>
+        <w:jc w:val="left"/>
+        <w:rPr>
+          <w:rFonts w:ascii="Calibri" w:hAnsi="Calibri" w:cs="Calibri" w:eastAsia="Calibri"/>
+          <w:color w:val="auto"/>
+          <w:spacing w:val="0"/>
+          <w:position w:val="0"/>
+          <w:sz w:val="22"/>
+          <w:shd w:fill="auto" w:val="clear"/>
+        </w:rPr>
+      </w:pPr>
+      <w:r>
+        <w:rPr>
+          <w:rFonts w:ascii="Calibri" w:hAnsi="Calibri" w:cs="Calibri" w:eastAsia="Calibri"/>
+          <w:color w:val="auto"/>
+          <w:spacing w:val="0"/>
+          <w:position w:val="0"/>
+          <w:sz w:val="22"/>
+          <w:shd w:fill="auto" w:val="clear"/>
+        </w:rPr>
+        <w:t xml:space="preserve">  &lt;/script&gt;</w:t>
+      </w:r>
+    </w:p>
+    <w:p>
+      <w:pPr>
+        <w:spacing w:before="0" w:after="0" w:line="240"/>
+        <w:ind w:right="0" w:left="0" w:firstLine="0"/>
+        <w:jc w:val="left"/>
+        <w:rPr>
+          <w:rFonts w:ascii="Calibri" w:hAnsi="Calibri" w:cs="Calibri" w:eastAsia="Calibri"/>
+          <w:color w:val="auto"/>
+          <w:spacing w:val="0"/>
+          <w:position w:val="0"/>
+          <w:sz w:val="22"/>
+          <w:shd w:fill="auto" w:val="clear"/>
+        </w:rPr>
+      </w:pPr>
+      <w:r>
+        <w:rPr>
+          <w:rFonts w:ascii="Calibri" w:hAnsi="Calibri" w:cs="Calibri" w:eastAsia="Calibri"/>
+          <w:color w:val="auto"/>
+          <w:spacing w:val="0"/>
+          <w:position w:val="0"/>
+          <w:sz w:val="22"/>
+          <w:shd w:fill="auto" w:val="clear"/>
+        </w:rPr>
+        <w:t xml:space="preserve">  </w:t>
+      </w:r>
+    </w:p>
+    <w:p>
+      <w:pPr>
+        <w:spacing w:before="0" w:after="0" w:line="240"/>
+        <w:ind w:right="0" w:left="0" w:firstLine="0"/>
+        <w:jc w:val="left"/>
+        <w:rPr>
+          <w:rFonts w:ascii="Calibri" w:hAnsi="Calibri" w:cs="Calibri" w:eastAsia="Calibri"/>
+          <w:color w:val="auto"/>
+          <w:spacing w:val="0"/>
+          <w:position w:val="0"/>
+          <w:sz w:val="22"/>
+          <w:shd w:fill="auto" w:val="clear"/>
+        </w:rPr>
+      </w:pPr>
+    </w:p>
+    <w:p>
+      <w:pPr>
+        <w:spacing w:before="0" w:after="0" w:line="240"/>
+        <w:ind w:right="0" w:left="0" w:firstLine="0"/>
+        <w:jc w:val="left"/>
+        <w:rPr>
+          <w:rFonts w:ascii="Calibri" w:hAnsi="Calibri" w:cs="Calibri" w:eastAsia="Calibri"/>
+          <w:color w:val="auto"/>
+          <w:spacing w:val="0"/>
+          <w:position w:val="0"/>
+          <w:sz w:val="22"/>
+          <w:shd w:fill="auto" w:val="clear"/>
+        </w:rPr>
+      </w:pPr>
+      <w:r>
+        <w:rPr>
+          <w:rFonts w:ascii="Calibri" w:hAnsi="Calibri" w:cs="Calibri" w:eastAsia="Calibri"/>
+          <w:color w:val="auto"/>
+          <w:spacing w:val="0"/>
+          <w:position w:val="0"/>
+          <w:sz w:val="22"/>
+          <w:shd w:fill="auto" w:val="clear"/>
+        </w:rPr>
+        <w:t xml:space="preserve">child to send parent data use  $emit  function pass two parameter function and update value ..</w:t>
+      </w:r>
+    </w:p>
+    <w:p>
+      <w:pPr>
+        <w:spacing w:before="0" w:after="0" w:line="240"/>
+        <w:ind w:right="0" w:left="0" w:firstLine="0"/>
+        <w:jc w:val="left"/>
+        <w:rPr>
+          <w:rFonts w:ascii="Calibri" w:hAnsi="Calibri" w:cs="Calibri" w:eastAsia="Calibri"/>
+          <w:color w:val="auto"/>
+          <w:spacing w:val="0"/>
+          <w:position w:val="0"/>
+          <w:sz w:val="22"/>
+          <w:shd w:fill="auto" w:val="clear"/>
+        </w:rPr>
+      </w:pPr>
+    </w:p>
+    <w:p>
+      <w:pPr>
+        <w:spacing w:before="0" w:after="0" w:line="240"/>
+        <w:ind w:right="0" w:left="0" w:firstLine="0"/>
+        <w:jc w:val="left"/>
+        <w:rPr>
+          <w:rFonts w:ascii="Calibri" w:hAnsi="Calibri" w:cs="Calibri" w:eastAsia="Calibri"/>
+          <w:color w:val="auto"/>
+          <w:spacing w:val="0"/>
+          <w:position w:val="0"/>
+          <w:sz w:val="22"/>
+          <w:shd w:fill="auto" w:val="clear"/>
+        </w:rPr>
+      </w:pPr>
+      <w:r>
+        <w:rPr>
+          <w:rFonts w:ascii="Calibri" w:hAnsi="Calibri" w:cs="Calibri" w:eastAsia="Calibri"/>
+          <w:color w:val="auto"/>
+          <w:spacing w:val="0"/>
+          <w:position w:val="0"/>
+          <w:sz w:val="22"/>
+          <w:shd w:fill="auto" w:val="clear"/>
+        </w:rPr>
+        <w:t xml:space="preserve">in child components  &gt;&gt;&gt;&gt;</w:t>
+      </w:r>
+    </w:p>
+    <w:p>
+      <w:pPr>
+        <w:spacing w:before="0" w:after="0" w:line="240"/>
+        <w:ind w:right="0" w:left="0" w:firstLine="0"/>
+        <w:jc w:val="left"/>
+        <w:rPr>
+          <w:rFonts w:ascii="Calibri" w:hAnsi="Calibri" w:cs="Calibri" w:eastAsia="Calibri"/>
+          <w:color w:val="auto"/>
+          <w:spacing w:val="0"/>
+          <w:position w:val="0"/>
+          <w:sz w:val="22"/>
+          <w:shd w:fill="auto" w:val="clear"/>
+        </w:rPr>
+      </w:pPr>
+    </w:p>
+    <w:p>
+      <w:pPr>
+        <w:spacing w:before="0" w:after="0" w:line="240"/>
+        <w:ind w:right="0" w:left="0" w:firstLine="0"/>
+        <w:jc w:val="left"/>
+        <w:rPr>
+          <w:rFonts w:ascii="Calibri" w:hAnsi="Calibri" w:cs="Calibri" w:eastAsia="Calibri"/>
+          <w:color w:val="auto"/>
+          <w:spacing w:val="0"/>
+          <w:position w:val="0"/>
+          <w:sz w:val="22"/>
+          <w:shd w:fill="auto" w:val="clear"/>
+        </w:rPr>
+      </w:pPr>
+      <w:r>
+        <w:rPr>
+          <w:rFonts w:ascii="Calibri" w:hAnsi="Calibri" w:cs="Calibri" w:eastAsia="Calibri"/>
+          <w:color w:val="auto"/>
+          <w:spacing w:val="0"/>
+          <w:position w:val="0"/>
+          <w:sz w:val="22"/>
+          <w:shd w:fill="auto" w:val="clear"/>
+        </w:rPr>
+        <w:t xml:space="preserve">in tempaltes  &gt;&gt;&gt;</w:t>
+      </w:r>
+    </w:p>
+    <w:p>
+      <w:pPr>
+        <w:spacing w:before="0" w:after="0" w:line="240"/>
+        <w:ind w:right="0" w:left="0" w:firstLine="0"/>
+        <w:jc w:val="left"/>
+        <w:rPr>
+          <w:rFonts w:ascii="Calibri" w:hAnsi="Calibri" w:cs="Calibri" w:eastAsia="Calibri"/>
+          <w:color w:val="auto"/>
+          <w:spacing w:val="0"/>
+          <w:position w:val="0"/>
+          <w:sz w:val="22"/>
+          <w:shd w:fill="auto" w:val="clear"/>
+        </w:rPr>
+      </w:pPr>
+    </w:p>
+    <w:p>
+      <w:pPr>
+        <w:spacing w:before="0" w:after="0" w:line="240"/>
+        <w:ind w:right="0" w:left="0" w:firstLine="0"/>
+        <w:jc w:val="left"/>
+        <w:rPr>
+          <w:rFonts w:ascii="Calibri" w:hAnsi="Calibri" w:cs="Calibri" w:eastAsia="Calibri"/>
+          <w:b/>
+          <w:color w:val="auto"/>
+          <w:spacing w:val="0"/>
+          <w:position w:val="0"/>
+          <w:sz w:val="22"/>
+          <w:shd w:fill="auto" w:val="clear"/>
+        </w:rPr>
+      </w:pPr>
+      <w:r>
+        <w:rPr>
+          <w:rFonts w:ascii="Calibri" w:hAnsi="Calibri" w:cs="Calibri" w:eastAsia="Calibri"/>
+          <w:b/>
+          <w:color w:val="auto"/>
+          <w:spacing w:val="0"/>
+          <w:position w:val="0"/>
+          <w:sz w:val="22"/>
+          <w:shd w:fill="auto" w:val="clear"/>
+        </w:rPr>
+        <w:t xml:space="preserve">&lt;button @click="updateTitle"&gt;Update Parent Title&lt;/button&gt;</w:t>
+      </w:r>
+    </w:p>
+    <w:p>
+      <w:pPr>
+        <w:spacing w:before="0" w:after="0" w:line="240"/>
+        <w:ind w:right="0" w:left="0" w:firstLine="0"/>
+        <w:jc w:val="left"/>
+        <w:rPr>
+          <w:rFonts w:ascii="Calibri" w:hAnsi="Calibri" w:cs="Calibri" w:eastAsia="Calibri"/>
+          <w:color w:val="auto"/>
+          <w:spacing w:val="0"/>
+          <w:position w:val="0"/>
+          <w:sz w:val="22"/>
+          <w:shd w:fill="auto" w:val="clear"/>
+        </w:rPr>
+      </w:pPr>
+    </w:p>
+    <w:p>
+      <w:pPr>
+        <w:spacing w:before="0" w:after="0" w:line="240"/>
+        <w:ind w:right="0" w:left="0" w:firstLine="0"/>
+        <w:jc w:val="left"/>
+        <w:rPr>
+          <w:rFonts w:ascii="Calibri" w:hAnsi="Calibri" w:cs="Calibri" w:eastAsia="Calibri"/>
+          <w:color w:val="auto"/>
+          <w:spacing w:val="0"/>
+          <w:position w:val="0"/>
+          <w:sz w:val="22"/>
+          <w:shd w:fill="auto" w:val="clear"/>
+        </w:rPr>
+      </w:pPr>
+      <w:r>
+        <w:rPr>
+          <w:rFonts w:ascii="Calibri" w:hAnsi="Calibri" w:cs="Calibri" w:eastAsia="Calibri"/>
+          <w:color w:val="auto"/>
+          <w:spacing w:val="0"/>
+          <w:position w:val="0"/>
+          <w:sz w:val="22"/>
+          <w:shd w:fill="auto" w:val="clear"/>
+        </w:rPr>
+        <w:t xml:space="preserve">in script &gt;&gt;&gt;</w:t>
+      </w:r>
+    </w:p>
+    <w:p>
+      <w:pPr>
+        <w:spacing w:before="0" w:after="0" w:line="240"/>
+        <w:ind w:right="0" w:left="0" w:firstLine="0"/>
+        <w:jc w:val="left"/>
+        <w:rPr>
+          <w:rFonts w:ascii="Calibri" w:hAnsi="Calibri" w:cs="Calibri" w:eastAsia="Calibri"/>
+          <w:color w:val="auto"/>
+          <w:spacing w:val="0"/>
+          <w:position w:val="0"/>
+          <w:sz w:val="22"/>
+          <w:shd w:fill="auto" w:val="clear"/>
+        </w:rPr>
+      </w:pPr>
+    </w:p>
+    <w:p>
+      <w:pPr>
+        <w:spacing w:before="0" w:after="0" w:line="240"/>
+        <w:ind w:right="0" w:left="0" w:firstLine="0"/>
+        <w:jc w:val="left"/>
+        <w:rPr>
+          <w:rFonts w:ascii="Calibri" w:hAnsi="Calibri" w:cs="Calibri" w:eastAsia="Calibri"/>
+          <w:b/>
+          <w:color w:val="auto"/>
+          <w:spacing w:val="0"/>
+          <w:position w:val="0"/>
+          <w:sz w:val="22"/>
+          <w:shd w:fill="auto" w:val="clear"/>
+        </w:rPr>
+      </w:pPr>
+      <w:r>
+        <w:rPr>
+          <w:rFonts w:ascii="Calibri" w:hAnsi="Calibri" w:cs="Calibri" w:eastAsia="Calibri"/>
+          <w:b/>
+          <w:color w:val="auto"/>
+          <w:spacing w:val="0"/>
+          <w:position w:val="0"/>
+          <w:sz w:val="22"/>
+          <w:shd w:fill="auto" w:val="clear"/>
+        </w:rPr>
+        <w:t xml:space="preserve">updateTitle(){ </w:t>
+      </w:r>
+    </w:p>
+    <w:p>
+      <w:pPr>
+        <w:spacing w:before="0" w:after="0" w:line="240"/>
+        <w:ind w:right="0" w:left="0" w:firstLine="0"/>
+        <w:jc w:val="left"/>
+        <w:rPr>
+          <w:rFonts w:ascii="Calibri" w:hAnsi="Calibri" w:cs="Calibri" w:eastAsia="Calibri"/>
+          <w:b/>
+          <w:color w:val="auto"/>
+          <w:spacing w:val="0"/>
+          <w:position w:val="0"/>
+          <w:sz w:val="22"/>
+          <w:shd w:fill="auto" w:val="clear"/>
+        </w:rPr>
+      </w:pPr>
+      <w:r>
+        <w:rPr>
+          <w:rFonts w:ascii="Calibri" w:hAnsi="Calibri" w:cs="Calibri" w:eastAsia="Calibri"/>
+          <w:b/>
+          <w:color w:val="auto"/>
+          <w:spacing w:val="0"/>
+          <w:position w:val="0"/>
+          <w:sz w:val="22"/>
+          <w:shd w:fill="auto" w:val="clear"/>
+        </w:rPr>
+        <w:t xml:space="preserve">        this.$emit('changeTitle',"Parent Updated")</w:t>
+      </w:r>
+    </w:p>
+    <w:p>
+      <w:pPr>
+        <w:spacing w:before="0" w:after="0" w:line="240"/>
+        <w:ind w:right="0" w:left="0" w:firstLine="0"/>
+        <w:jc w:val="left"/>
+        <w:rPr>
+          <w:rFonts w:ascii="Calibri" w:hAnsi="Calibri" w:cs="Calibri" w:eastAsia="Calibri"/>
+          <w:b/>
+          <w:color w:val="auto"/>
+          <w:spacing w:val="0"/>
+          <w:position w:val="0"/>
+          <w:sz w:val="22"/>
+          <w:shd w:fill="auto" w:val="clear"/>
+        </w:rPr>
+      </w:pPr>
+      <w:r>
+        <w:rPr>
+          <w:rFonts w:ascii="Calibri" w:hAnsi="Calibri" w:cs="Calibri" w:eastAsia="Calibri"/>
+          <w:b/>
+          <w:color w:val="auto"/>
+          <w:spacing w:val="0"/>
+          <w:position w:val="0"/>
+          <w:sz w:val="22"/>
+          <w:shd w:fill="auto" w:val="clear"/>
+        </w:rPr>
+        <w:t xml:space="preserve">      }</w:t>
+      </w:r>
+    </w:p>
+    <w:p>
+      <w:pPr>
+        <w:spacing w:before="0" w:after="0" w:line="240"/>
+        <w:ind w:right="0" w:left="0" w:firstLine="0"/>
+        <w:jc w:val="left"/>
+        <w:rPr>
+          <w:rFonts w:ascii="Calibri" w:hAnsi="Calibri" w:cs="Calibri" w:eastAsia="Calibri"/>
+          <w:color w:val="auto"/>
+          <w:spacing w:val="0"/>
+          <w:position w:val="0"/>
+          <w:sz w:val="22"/>
+          <w:shd w:fill="auto" w:val="clear"/>
+        </w:rPr>
+      </w:pPr>
+    </w:p>
+    <w:p>
+      <w:pPr>
+        <w:spacing w:before="0" w:after="0" w:line="240"/>
+        <w:ind w:right="0" w:left="0" w:firstLine="0"/>
+        <w:jc w:val="left"/>
+        <w:rPr>
+          <w:rFonts w:ascii="Calibri" w:hAnsi="Calibri" w:cs="Calibri" w:eastAsia="Calibri"/>
+          <w:color w:val="auto"/>
+          <w:spacing w:val="0"/>
+          <w:position w:val="0"/>
+          <w:sz w:val="22"/>
+          <w:shd w:fill="auto" w:val="clear"/>
+        </w:rPr>
+      </w:pPr>
+    </w:p>
+    <w:p>
+      <w:pPr>
+        <w:spacing w:before="0" w:after="0" w:line="240"/>
+        <w:ind w:right="0" w:left="0" w:firstLine="0"/>
+        <w:jc w:val="left"/>
+        <w:rPr>
+          <w:rFonts w:ascii="Calibri" w:hAnsi="Calibri" w:cs="Calibri" w:eastAsia="Calibri"/>
+          <w:color w:val="auto"/>
+          <w:spacing w:val="0"/>
+          <w:position w:val="0"/>
+          <w:sz w:val="22"/>
+          <w:shd w:fill="auto" w:val="clear"/>
+        </w:rPr>
+      </w:pPr>
+      <w:r>
+        <w:rPr>
+          <w:rFonts w:ascii="Calibri" w:hAnsi="Calibri" w:cs="Calibri" w:eastAsia="Calibri"/>
+          <w:color w:val="auto"/>
+          <w:spacing w:val="0"/>
+          <w:position w:val="0"/>
+          <w:sz w:val="22"/>
+          <w:shd w:fill="auto" w:val="clear"/>
+        </w:rPr>
+        <w:t xml:space="preserve">App.vue   &gt;&gt;&gt;&gt;&gt;</w:t>
+      </w:r>
+    </w:p>
+    <w:p>
+      <w:pPr>
+        <w:spacing w:before="0" w:after="0" w:line="240"/>
+        <w:ind w:right="0" w:left="0" w:firstLine="0"/>
+        <w:jc w:val="left"/>
+        <w:rPr>
+          <w:rFonts w:ascii="Calibri" w:hAnsi="Calibri" w:cs="Calibri" w:eastAsia="Calibri"/>
+          <w:color w:val="auto"/>
+          <w:spacing w:val="0"/>
+          <w:position w:val="0"/>
+          <w:sz w:val="22"/>
+          <w:shd w:fill="auto" w:val="clear"/>
+        </w:rPr>
+      </w:pPr>
+    </w:p>
+    <w:p>
+      <w:pPr>
+        <w:spacing w:before="0" w:after="0" w:line="240"/>
+        <w:ind w:right="0" w:left="0" w:firstLine="0"/>
+        <w:jc w:val="left"/>
+        <w:rPr>
+          <w:rFonts w:ascii="Calibri" w:hAnsi="Calibri" w:cs="Calibri" w:eastAsia="Calibri"/>
+          <w:color w:val="auto"/>
+          <w:spacing w:val="0"/>
+          <w:position w:val="0"/>
+          <w:sz w:val="22"/>
+          <w:shd w:fill="auto" w:val="clear"/>
+        </w:rPr>
+      </w:pPr>
+      <w:r>
+        <w:rPr>
+          <w:rFonts w:ascii="Calibri" w:hAnsi="Calibri" w:cs="Calibri" w:eastAsia="Calibri"/>
+          <w:color w:val="auto"/>
+          <w:spacing w:val="0"/>
+          <w:position w:val="0"/>
+          <w:sz w:val="22"/>
+          <w:shd w:fill="auto" w:val="clear"/>
+        </w:rPr>
+        <w:t xml:space="preserve">in tempates tag  &gt;&gt;</w:t>
+      </w:r>
+    </w:p>
+    <w:p>
+      <w:pPr>
+        <w:spacing w:before="0" w:after="0" w:line="240"/>
+        <w:ind w:right="0" w:left="0" w:firstLine="0"/>
+        <w:jc w:val="left"/>
+        <w:rPr>
+          <w:rFonts w:ascii="Calibri" w:hAnsi="Calibri" w:cs="Calibri" w:eastAsia="Calibri"/>
+          <w:color w:val="auto"/>
+          <w:spacing w:val="0"/>
+          <w:position w:val="0"/>
+          <w:sz w:val="22"/>
+          <w:shd w:fill="auto" w:val="clear"/>
+        </w:rPr>
+      </w:pPr>
+    </w:p>
+    <w:p>
+      <w:pPr>
+        <w:spacing w:before="0" w:after="0" w:line="240"/>
+        <w:ind w:right="0" w:left="0" w:firstLine="0"/>
+        <w:jc w:val="left"/>
+        <w:rPr>
+          <w:rFonts w:ascii="Calibri" w:hAnsi="Calibri" w:cs="Calibri" w:eastAsia="Calibri"/>
+          <w:color w:val="auto"/>
+          <w:spacing w:val="0"/>
+          <w:position w:val="0"/>
+          <w:sz w:val="22"/>
+          <w:shd w:fill="auto" w:val="clear"/>
+        </w:rPr>
+      </w:pPr>
+      <w:r>
+        <w:rPr>
+          <w:rFonts w:ascii="Calibri" w:hAnsi="Calibri" w:cs="Calibri" w:eastAsia="Calibri"/>
+          <w:color w:val="auto"/>
+          <w:spacing w:val="0"/>
+          <w:position w:val="0"/>
+          <w:sz w:val="22"/>
+          <w:shd w:fill="auto" w:val="clear"/>
+        </w:rPr>
+        <w:t xml:space="preserve">&lt;h5&gt;{{title}}&lt;/h5&gt;</w:t>
+      </w:r>
+    </w:p>
+    <w:p>
+      <w:pPr>
+        <w:spacing w:before="0" w:after="0" w:line="240"/>
+        <w:ind w:right="0" w:left="0" w:firstLine="0"/>
+        <w:jc w:val="left"/>
+        <w:rPr>
+          <w:rFonts w:ascii="Calibri" w:hAnsi="Calibri" w:cs="Calibri" w:eastAsia="Calibri"/>
+          <w:color w:val="auto"/>
+          <w:spacing w:val="0"/>
+          <w:position w:val="0"/>
+          <w:sz w:val="22"/>
+          <w:shd w:fill="auto" w:val="clear"/>
+        </w:rPr>
+      </w:pPr>
+      <w:r>
+        <w:rPr>
+          <w:rFonts w:ascii="Calibri" w:hAnsi="Calibri" w:cs="Calibri" w:eastAsia="Calibri"/>
+          <w:color w:val="auto"/>
+          <w:spacing w:val="0"/>
+          <w:position w:val="0"/>
+          <w:sz w:val="22"/>
+          <w:shd w:fill="auto" w:val="clear"/>
+        </w:rPr>
+        <w:t xml:space="preserve"> &lt;Child v-on:changeTitle="updateTitle($event)" /&gt;</w:t>
+      </w:r>
+    </w:p>
+    <w:p>
+      <w:pPr>
+        <w:spacing w:before="0" w:after="0" w:line="240"/>
+        <w:ind w:right="0" w:left="0" w:firstLine="0"/>
+        <w:jc w:val="left"/>
+        <w:rPr>
+          <w:rFonts w:ascii="Calibri" w:hAnsi="Calibri" w:cs="Calibri" w:eastAsia="Calibri"/>
+          <w:b/>
+          <w:color w:val="auto"/>
+          <w:spacing w:val="0"/>
+          <w:position w:val="0"/>
+          <w:sz w:val="22"/>
+          <w:shd w:fill="auto" w:val="clear"/>
+        </w:rPr>
+      </w:pPr>
+    </w:p>
+    <w:p>
+      <w:pPr>
+        <w:spacing w:before="0" w:after="0" w:line="240"/>
+        <w:ind w:right="0" w:left="0" w:firstLine="0"/>
+        <w:jc w:val="left"/>
+        <w:rPr>
+          <w:rFonts w:ascii="Calibri" w:hAnsi="Calibri" w:cs="Calibri" w:eastAsia="Calibri"/>
+          <w:b/>
+          <w:color w:val="auto"/>
+          <w:spacing w:val="0"/>
+          <w:position w:val="0"/>
+          <w:sz w:val="22"/>
+          <w:shd w:fill="auto" w:val="clear"/>
+        </w:rPr>
+      </w:pPr>
+      <w:r>
+        <w:rPr>
+          <w:rFonts w:ascii="Calibri" w:hAnsi="Calibri" w:cs="Calibri" w:eastAsia="Calibri"/>
+          <w:b/>
+          <w:color w:val="auto"/>
+          <w:spacing w:val="0"/>
+          <w:position w:val="0"/>
+          <w:sz w:val="22"/>
+          <w:shd w:fill="auto" w:val="clear"/>
+        </w:rPr>
+        <w:t xml:space="preserve">in script &gt;&gt;&gt;</w:t>
+      </w:r>
+    </w:p>
+    <w:p>
+      <w:pPr>
+        <w:spacing w:before="0" w:after="0" w:line="240"/>
+        <w:ind w:right="0" w:left="0" w:firstLine="0"/>
+        <w:jc w:val="left"/>
+        <w:rPr>
+          <w:rFonts w:ascii="Calibri" w:hAnsi="Calibri" w:cs="Calibri" w:eastAsia="Calibri"/>
+          <w:b/>
+          <w:color w:val="auto"/>
+          <w:spacing w:val="0"/>
+          <w:position w:val="0"/>
+          <w:sz w:val="22"/>
+          <w:shd w:fill="auto" w:val="clear"/>
+        </w:rPr>
+      </w:pPr>
+    </w:p>
+    <w:p>
+      <w:pPr>
+        <w:spacing w:before="0" w:after="0" w:line="240"/>
+        <w:ind w:right="0" w:left="0" w:firstLine="0"/>
+        <w:jc w:val="left"/>
+        <w:rPr>
+          <w:rFonts w:ascii="Calibri" w:hAnsi="Calibri" w:cs="Calibri" w:eastAsia="Calibri"/>
+          <w:color w:val="auto"/>
+          <w:spacing w:val="0"/>
+          <w:position w:val="0"/>
+          <w:sz w:val="22"/>
+          <w:shd w:fill="auto" w:val="clear"/>
+        </w:rPr>
+      </w:pPr>
+      <w:r>
+        <w:rPr>
+          <w:rFonts w:ascii="Calibri" w:hAnsi="Calibri" w:cs="Calibri" w:eastAsia="Calibri"/>
+          <w:color w:val="auto"/>
+          <w:spacing w:val="0"/>
+          <w:position w:val="0"/>
+          <w:sz w:val="22"/>
+          <w:shd w:fill="auto" w:val="clear"/>
+        </w:rPr>
+        <w:t xml:space="preserve">data() {</w:t>
+      </w:r>
+    </w:p>
+    <w:p>
+      <w:pPr>
+        <w:spacing w:before="0" w:after="0" w:line="240"/>
+        <w:ind w:right="0" w:left="0" w:firstLine="0"/>
+        <w:jc w:val="left"/>
+        <w:rPr>
+          <w:rFonts w:ascii="Calibri" w:hAnsi="Calibri" w:cs="Calibri" w:eastAsia="Calibri"/>
+          <w:color w:val="auto"/>
+          <w:spacing w:val="0"/>
+          <w:position w:val="0"/>
+          <w:sz w:val="22"/>
+          <w:shd w:fill="auto" w:val="clear"/>
+        </w:rPr>
+      </w:pPr>
+      <w:r>
+        <w:rPr>
+          <w:rFonts w:ascii="Calibri" w:hAnsi="Calibri" w:cs="Calibri" w:eastAsia="Calibri"/>
+          <w:color w:val="auto"/>
+          <w:spacing w:val="0"/>
+          <w:position w:val="0"/>
+          <w:sz w:val="22"/>
+          <w:shd w:fill="auto" w:val="clear"/>
+        </w:rPr>
+        <w:t xml:space="preserve">    return {</w:t>
+      </w:r>
+    </w:p>
+    <w:p>
+      <w:pPr>
+        <w:spacing w:before="0" w:after="0" w:line="240"/>
+        <w:ind w:right="0" w:left="0" w:firstLine="0"/>
+        <w:jc w:val="left"/>
+        <w:rPr>
+          <w:rFonts w:ascii="Calibri" w:hAnsi="Calibri" w:cs="Calibri" w:eastAsia="Calibri"/>
+          <w:color w:val="auto"/>
+          <w:spacing w:val="0"/>
+          <w:position w:val="0"/>
+          <w:sz w:val="22"/>
+          <w:shd w:fill="auto" w:val="clear"/>
+        </w:rPr>
+      </w:pPr>
+      <w:r>
+        <w:rPr>
+          <w:rFonts w:ascii="Calibri" w:hAnsi="Calibri" w:cs="Calibri" w:eastAsia="Calibri"/>
+          <w:color w:val="auto"/>
+          <w:spacing w:val="0"/>
+          <w:position w:val="0"/>
+          <w:sz w:val="22"/>
+          <w:shd w:fill="auto" w:val="clear"/>
+        </w:rPr>
+        <w:t xml:space="preserve">      title:"Props Title"</w:t>
+      </w:r>
+    </w:p>
+    <w:p>
+      <w:pPr>
+        <w:spacing w:before="0" w:after="0" w:line="240"/>
+        <w:ind w:right="0" w:left="0" w:firstLine="0"/>
+        <w:jc w:val="left"/>
+        <w:rPr>
+          <w:rFonts w:ascii="Calibri" w:hAnsi="Calibri" w:cs="Calibri" w:eastAsia="Calibri"/>
+          <w:color w:val="auto"/>
+          <w:spacing w:val="0"/>
+          <w:position w:val="0"/>
+          <w:sz w:val="22"/>
+          <w:shd w:fill="auto" w:val="clear"/>
+        </w:rPr>
+      </w:pPr>
+      <w:r>
+        <w:rPr>
+          <w:rFonts w:ascii="Calibri" w:hAnsi="Calibri" w:cs="Calibri" w:eastAsia="Calibri"/>
+          <w:color w:val="auto"/>
+          <w:spacing w:val="0"/>
+          <w:position w:val="0"/>
+          <w:sz w:val="22"/>
+          <w:shd w:fill="auto" w:val="clear"/>
+        </w:rPr>
+        <w:t xml:space="preserve">    };</w:t>
+      </w:r>
+    </w:p>
+    <w:p>
+      <w:pPr>
+        <w:spacing w:before="0" w:after="0" w:line="240"/>
+        <w:ind w:right="0" w:left="0" w:firstLine="0"/>
+        <w:jc w:val="left"/>
+        <w:rPr>
+          <w:rFonts w:ascii="Calibri" w:hAnsi="Calibri" w:cs="Calibri" w:eastAsia="Calibri"/>
+          <w:color w:val="auto"/>
+          <w:spacing w:val="0"/>
+          <w:position w:val="0"/>
+          <w:sz w:val="22"/>
+          <w:shd w:fill="auto" w:val="clear"/>
+        </w:rPr>
+      </w:pPr>
+      <w:r>
+        <w:rPr>
+          <w:rFonts w:ascii="Calibri" w:hAnsi="Calibri" w:cs="Calibri" w:eastAsia="Calibri"/>
+          <w:color w:val="auto"/>
+          <w:spacing w:val="0"/>
+          <w:position w:val="0"/>
+          <w:sz w:val="22"/>
+          <w:shd w:fill="auto" w:val="clear"/>
+        </w:rPr>
+        <w:t xml:space="preserve">  },</w:t>
+      </w:r>
+    </w:p>
+    <w:p>
+      <w:pPr>
+        <w:spacing w:before="0" w:after="0" w:line="240"/>
+        <w:ind w:right="0" w:left="0" w:firstLine="0"/>
+        <w:jc w:val="left"/>
+        <w:rPr>
+          <w:rFonts w:ascii="Calibri" w:hAnsi="Calibri" w:cs="Calibri" w:eastAsia="Calibri"/>
+          <w:color w:val="auto"/>
+          <w:spacing w:val="0"/>
+          <w:position w:val="0"/>
+          <w:sz w:val="22"/>
+          <w:shd w:fill="auto" w:val="clear"/>
+        </w:rPr>
+      </w:pPr>
+      <w:r>
+        <w:rPr>
+          <w:rFonts w:ascii="Calibri" w:hAnsi="Calibri" w:cs="Calibri" w:eastAsia="Calibri"/>
+          <w:color w:val="auto"/>
+          <w:spacing w:val="0"/>
+          <w:position w:val="0"/>
+          <w:sz w:val="22"/>
+          <w:shd w:fill="auto" w:val="clear"/>
+        </w:rPr>
+        <w:t xml:space="preserve">  methods:{</w:t>
+      </w:r>
+    </w:p>
+    <w:p>
+      <w:pPr>
+        <w:spacing w:before="0" w:after="0" w:line="240"/>
+        <w:ind w:right="0" w:left="0" w:firstLine="0"/>
+        <w:jc w:val="left"/>
+        <w:rPr>
+          <w:rFonts w:ascii="Calibri" w:hAnsi="Calibri" w:cs="Calibri" w:eastAsia="Calibri"/>
+          <w:color w:val="auto"/>
+          <w:spacing w:val="0"/>
+          <w:position w:val="0"/>
+          <w:sz w:val="22"/>
+          <w:shd w:fill="auto" w:val="clear"/>
+        </w:rPr>
+      </w:pPr>
+      <w:r>
+        <w:rPr>
+          <w:rFonts w:ascii="Calibri" w:hAnsi="Calibri" w:cs="Calibri" w:eastAsia="Calibri"/>
+          <w:color w:val="auto"/>
+          <w:spacing w:val="0"/>
+          <w:position w:val="0"/>
+          <w:sz w:val="22"/>
+          <w:shd w:fill="auto" w:val="clear"/>
+        </w:rPr>
+        <w:t xml:space="preserve">    updateTitle(title){</w:t>
+      </w:r>
+    </w:p>
+    <w:p>
+      <w:pPr>
+        <w:spacing w:before="0" w:after="0" w:line="240"/>
+        <w:ind w:right="0" w:left="0" w:firstLine="0"/>
+        <w:jc w:val="left"/>
+        <w:rPr>
+          <w:rFonts w:ascii="Calibri" w:hAnsi="Calibri" w:cs="Calibri" w:eastAsia="Calibri"/>
+          <w:color w:val="auto"/>
+          <w:spacing w:val="0"/>
+          <w:position w:val="0"/>
+          <w:sz w:val="22"/>
+          <w:shd w:fill="auto" w:val="clear"/>
+        </w:rPr>
+      </w:pPr>
+      <w:r>
+        <w:rPr>
+          <w:rFonts w:ascii="Calibri" w:hAnsi="Calibri" w:cs="Calibri" w:eastAsia="Calibri"/>
+          <w:color w:val="auto"/>
+          <w:spacing w:val="0"/>
+          <w:position w:val="0"/>
+          <w:sz w:val="22"/>
+          <w:shd w:fill="auto" w:val="clear"/>
+        </w:rPr>
+        <w:t xml:space="preserve">      this.title=title</w:t>
+      </w:r>
+    </w:p>
+    <w:p>
+      <w:pPr>
+        <w:spacing w:before="0" w:after="0" w:line="240"/>
+        <w:ind w:right="0" w:left="0" w:firstLine="0"/>
+        <w:jc w:val="left"/>
+        <w:rPr>
+          <w:rFonts w:ascii="Calibri" w:hAnsi="Calibri" w:cs="Calibri" w:eastAsia="Calibri"/>
+          <w:color w:val="auto"/>
+          <w:spacing w:val="0"/>
+          <w:position w:val="0"/>
+          <w:sz w:val="22"/>
+          <w:shd w:fill="auto" w:val="clear"/>
+        </w:rPr>
+      </w:pPr>
+      <w:r>
+        <w:rPr>
+          <w:rFonts w:ascii="Calibri" w:hAnsi="Calibri" w:cs="Calibri" w:eastAsia="Calibri"/>
+          <w:color w:val="auto"/>
+          <w:spacing w:val="0"/>
+          <w:position w:val="0"/>
+          <w:sz w:val="22"/>
+          <w:shd w:fill="auto" w:val="clear"/>
+        </w:rPr>
+        <w:t xml:space="preserve">    }</w:t>
+      </w:r>
+    </w:p>
+    <w:p>
+      <w:pPr>
+        <w:spacing w:before="0" w:after="0" w:line="240"/>
+        <w:ind w:right="0" w:left="0" w:firstLine="0"/>
+        <w:jc w:val="left"/>
+        <w:rPr>
+          <w:rFonts w:ascii="Calibri" w:hAnsi="Calibri" w:cs="Calibri" w:eastAsia="Calibri"/>
+          <w:color w:val="auto"/>
+          <w:spacing w:val="0"/>
+          <w:position w:val="0"/>
+          <w:sz w:val="22"/>
+          <w:shd w:fill="auto" w:val="clear"/>
+        </w:rPr>
+      </w:pPr>
+      <w:r>
+        <w:rPr>
+          <w:rFonts w:ascii="Calibri" w:hAnsi="Calibri" w:cs="Calibri" w:eastAsia="Calibri"/>
+          <w:color w:val="auto"/>
+          <w:spacing w:val="0"/>
+          <w:position w:val="0"/>
+          <w:sz w:val="22"/>
+          <w:shd w:fill="auto" w:val="clear"/>
+        </w:rPr>
+        <w:t xml:space="preserve">  }</w:t>
+      </w:r>
+    </w:p>
+    <w:p>
+      <w:pPr>
+        <w:spacing w:before="0" w:after="0" w:line="240"/>
+        <w:ind w:right="0" w:left="0" w:firstLine="0"/>
+        <w:jc w:val="left"/>
+        <w:rPr>
+          <w:rFonts w:ascii="Calibri" w:hAnsi="Calibri" w:cs="Calibri" w:eastAsia="Calibri"/>
+          <w:color w:val="auto"/>
+          <w:spacing w:val="0"/>
+          <w:position w:val="0"/>
+          <w:sz w:val="22"/>
+          <w:shd w:fill="auto" w:val="clear"/>
+        </w:rPr>
+      </w:pPr>
+    </w:p>
+    <w:p>
+      <w:pPr>
+        <w:spacing w:before="0" w:after="0" w:line="240"/>
+        <w:ind w:right="0" w:left="0" w:firstLine="0"/>
+        <w:jc w:val="left"/>
+        <w:rPr>
+          <w:rFonts w:ascii="Calibri" w:hAnsi="Calibri" w:cs="Calibri" w:eastAsia="Calibri"/>
+          <w:color w:val="auto"/>
+          <w:spacing w:val="0"/>
+          <w:position w:val="0"/>
+          <w:sz w:val="22"/>
+          <w:shd w:fill="auto" w:val="clear"/>
+        </w:rPr>
+      </w:pPr>
+    </w:p>
+    <w:p>
+      <w:pPr>
+        <w:spacing w:before="0" w:after="0" w:line="240"/>
+        <w:ind w:right="0" w:left="0" w:firstLine="0"/>
+        <w:jc w:val="left"/>
+        <w:rPr>
+          <w:rFonts w:ascii="Calibri" w:hAnsi="Calibri" w:cs="Calibri" w:eastAsia="Calibri"/>
+          <w:color w:val="auto"/>
+          <w:spacing w:val="0"/>
+          <w:position w:val="0"/>
+          <w:sz w:val="22"/>
+          <w:shd w:fill="auto" w:val="clear"/>
+        </w:rPr>
+      </w:pPr>
+      <w:r>
+        <w:rPr>
+          <w:rFonts w:ascii="Calibri" w:hAnsi="Calibri" w:cs="Calibri" w:eastAsia="Calibri"/>
+          <w:color w:val="auto"/>
+          <w:spacing w:val="0"/>
+          <w:position w:val="0"/>
+          <w:sz w:val="22"/>
+          <w:shd w:fill="auto" w:val="clear"/>
+        </w:rPr>
+        <w:t xml:space="preserve">+++++++++++++++++++++++++++++++++++++++++++++++++++++++++++++++++++++++++++</w:t>
+      </w:r>
+    </w:p>
+    <w:p>
+      <w:pPr>
+        <w:spacing w:before="0" w:after="0" w:line="240"/>
+        <w:ind w:right="0" w:left="0" w:firstLine="0"/>
+        <w:jc w:val="left"/>
+        <w:rPr>
+          <w:rFonts w:ascii="Calibri" w:hAnsi="Calibri" w:cs="Calibri" w:eastAsia="Calibri"/>
+          <w:color w:val="auto"/>
+          <w:spacing w:val="0"/>
+          <w:position w:val="0"/>
+          <w:sz w:val="22"/>
+          <w:shd w:fill="auto" w:val="clear"/>
+        </w:rPr>
+      </w:pPr>
+    </w:p>
+    <w:p>
+      <w:pPr>
+        <w:spacing w:before="0" w:after="0" w:line="240"/>
+        <w:ind w:right="0" w:left="0" w:firstLine="0"/>
+        <w:jc w:val="left"/>
+        <w:rPr>
+          <w:rFonts w:ascii="Calibri" w:hAnsi="Calibri" w:cs="Calibri" w:eastAsia="Calibri"/>
+          <w:color w:val="auto"/>
+          <w:spacing w:val="0"/>
+          <w:position w:val="0"/>
+          <w:sz w:val="22"/>
+          <w:shd w:fill="auto" w:val="clear"/>
+        </w:rPr>
+      </w:pPr>
+    </w:p>
+    <w:p>
+      <w:pPr>
+        <w:spacing w:before="0" w:after="0" w:line="240"/>
+        <w:ind w:right="0" w:left="0" w:firstLine="0"/>
+        <w:jc w:val="left"/>
+        <w:rPr>
+          <w:rFonts w:ascii="Calibri" w:hAnsi="Calibri" w:cs="Calibri" w:eastAsia="Calibri"/>
+          <w:color w:val="auto"/>
+          <w:spacing w:val="0"/>
+          <w:position w:val="0"/>
+          <w:sz w:val="22"/>
+          <w:shd w:fill="auto" w:val="clear"/>
+        </w:rPr>
+      </w:pPr>
+    </w:p>
+    <w:p>
+      <w:pPr>
+        <w:spacing w:before="0" w:after="0" w:line="240"/>
+        <w:ind w:right="0" w:left="0" w:firstLine="0"/>
+        <w:jc w:val="left"/>
+        <w:rPr>
+          <w:rFonts w:ascii="Calibri" w:hAnsi="Calibri" w:cs="Calibri" w:eastAsia="Calibri"/>
+          <w:color w:val="auto"/>
+          <w:spacing w:val="0"/>
+          <w:position w:val="0"/>
+          <w:sz w:val="22"/>
+          <w:shd w:fill="auto" w:val="clear"/>
+        </w:rPr>
+      </w:pPr>
     </w:p>
     <w:p>
       <w:pPr>

</xml_diff>

<commit_message>
create from in vue Js & submit get data in console
</commit_message>
<xml_diff>
--- a/blog/Process-install-project-v2.docx
+++ b/blog/Process-install-project-v2.docx
@@ -113,7 +113,111 @@
             <w:u w:val="single"/>
             <w:shd w:fill="auto" w:val="clear"/>
           </w:rPr>
-          <w:t xml:space="preserve">https://www.youtube.com/watch?v=YdQArrf3zLY&amp;list=PL8p2I9GklV45qwTH-mdzllUuFRJO-euYn&amp;index=13</w:t>
+          <w:t xml:space="preserve">https://www.youtube.com/watch?v=YdQArrf3zLY</w:t>
+        </w:r>
+        <w:r>
+          <w:rPr>
+            <w:rFonts w:ascii="Calibri" w:hAnsi="Calibri" w:cs="Calibri" w:eastAsia="Calibri"/>
+            <w:b/>
+            <w:color w:val="0000FF"/>
+            <w:spacing w:val="0"/>
+            <w:position w:val="0"/>
+            <w:sz w:val="22"/>
+            <w:u w:val="single"/>
+            <w:shd w:fill="auto" w:val="clear"/>
+          </w:rPr>
+          <w:t xml:space="preserve"> HYPERLINK "https://www.youtube.com/watch?v=YdQArrf3zLY&amp;list=PL8p2I9GklV45qwTH-mdzllUuFRJO-euYn&amp;index=13"</w:t>
+        </w:r>
+        <w:r>
+          <w:rPr>
+            <w:rFonts w:ascii="Calibri" w:hAnsi="Calibri" w:cs="Calibri" w:eastAsia="Calibri"/>
+            <w:b/>
+            <w:color w:val="0000FF"/>
+            <w:spacing w:val="0"/>
+            <w:position w:val="0"/>
+            <w:sz w:val="22"/>
+            <w:u w:val="single"/>
+            <w:shd w:fill="auto" w:val="clear"/>
+          </w:rPr>
+          <w:t xml:space="preserve">&amp;</w:t>
+        </w:r>
+        <w:r>
+          <w:rPr>
+            <w:rFonts w:ascii="Calibri" w:hAnsi="Calibri" w:cs="Calibri" w:eastAsia="Calibri"/>
+            <w:b/>
+            <w:color w:val="0000FF"/>
+            <w:spacing w:val="0"/>
+            <w:position w:val="0"/>
+            <w:sz w:val="22"/>
+            <w:u w:val="single"/>
+            <w:shd w:fill="auto" w:val="clear"/>
+          </w:rPr>
+          <w:t xml:space="preserve"> HYPERLINK "https://www.youtube.com/watch?v=YdQArrf3zLY&amp;list=PL8p2I9GklV45qwTH-mdzllUuFRJO-euYn&amp;index=13"</w:t>
+        </w:r>
+        <w:r>
+          <w:rPr>
+            <w:rFonts w:ascii="Calibri" w:hAnsi="Calibri" w:cs="Calibri" w:eastAsia="Calibri"/>
+            <w:b/>
+            <w:color w:val="0000FF"/>
+            <w:spacing w:val="0"/>
+            <w:position w:val="0"/>
+            <w:sz w:val="22"/>
+            <w:u w:val="single"/>
+            <w:shd w:fill="auto" w:val="clear"/>
+          </w:rPr>
+          <w:t xml:space="preserve">list=PL8p2I9GklV45qwTH-mdzllUuFRJO-euYn</w:t>
+        </w:r>
+        <w:r>
+          <w:rPr>
+            <w:rFonts w:ascii="Calibri" w:hAnsi="Calibri" w:cs="Calibri" w:eastAsia="Calibri"/>
+            <w:b/>
+            <w:color w:val="0000FF"/>
+            <w:spacing w:val="0"/>
+            <w:position w:val="0"/>
+            <w:sz w:val="22"/>
+            <w:u w:val="single"/>
+            <w:shd w:fill="auto" w:val="clear"/>
+          </w:rPr>
+          <w:t xml:space="preserve"> HYPERLINK "https://www.youtube.com/watch?v=YdQArrf3zLY&amp;list=PL8p2I9GklV45qwTH-mdzllUuFRJO-euYn&amp;index=13"</w:t>
+        </w:r>
+        <w:r>
+          <w:rPr>
+            <w:rFonts w:ascii="Calibri" w:hAnsi="Calibri" w:cs="Calibri" w:eastAsia="Calibri"/>
+            <w:b/>
+            <w:color w:val="0000FF"/>
+            <w:spacing w:val="0"/>
+            <w:position w:val="0"/>
+            <w:sz w:val="22"/>
+            <w:u w:val="single"/>
+            <w:shd w:fill="auto" w:val="clear"/>
+          </w:rPr>
+          <w:t xml:space="preserve">&amp;</w:t>
+        </w:r>
+        <w:r>
+          <w:rPr>
+            <w:rFonts w:ascii="Calibri" w:hAnsi="Calibri" w:cs="Calibri" w:eastAsia="Calibri"/>
+            <w:b/>
+            <w:color w:val="0000FF"/>
+            <w:spacing w:val="0"/>
+            <w:position w:val="0"/>
+            <w:sz w:val="22"/>
+            <w:u w:val="single"/>
+            <w:shd w:fill="auto" w:val="clear"/>
+          </w:rPr>
+          <w:t xml:space="preserve"> HYPERLINK "https://www.youtube.com/watch?v=YdQArrf3zLY&amp;list=PL8p2I9GklV45qwTH-mdzllUuFRJO-euYn&amp;index=13"</w:t>
+        </w:r>
+        <w:r>
+          <w:rPr>
+            <w:rFonts w:ascii="Calibri" w:hAnsi="Calibri" w:cs="Calibri" w:eastAsia="Calibri"/>
+            <w:b/>
+            <w:color w:val="0000FF"/>
+            <w:spacing w:val="0"/>
+            <w:position w:val="0"/>
+            <w:sz w:val="22"/>
+            <w:u w:val="single"/>
+            <w:shd w:fill="auto" w:val="clear"/>
+          </w:rPr>
+          <w:t xml:space="preserve">index=13</w:t>
         </w:r>
       </w:hyperlink>
     </w:p>
@@ -5601,15 +5705,6 @@
           <w:shd w:fill="auto" w:val="clear"/>
         </w:rPr>
       </w:pPr>
-      <w:r>
-        <w:object w:dxaOrig="4809" w:dyaOrig="8680">
-          <v:rect xmlns:o="urn:schemas-microsoft-com:office:office" xmlns:v="urn:schemas-microsoft-com:vml" id="rectole0000000000" style="width:240.450000pt;height:434.000000pt" o:preferrelative="t" o:ole="">
-            <o:lock v:ext="edit"/>
-            <v:imagedata xmlns:r="http://schemas.openxmlformats.org/officeDocument/2006/relationships" r:id="docRId2" o:title=""/>
-          </v:rect>
-          <o:OLEObject xmlns:r="http://schemas.openxmlformats.org/officeDocument/2006/relationships" xmlns:o="urn:schemas-microsoft-com:office:office" Type="Embed" ProgID="StaticDib" DrawAspect="Content" ObjectID="0000000000" ShapeID="rectole0000000000" r:id="docRId1"/>
-        </w:object>
-      </w:r>
     </w:p>
     <w:p>
       <w:pPr>
@@ -8582,54 +8677,1347 @@
           <w:shd w:fill="auto" w:val="clear"/>
         </w:rPr>
       </w:pPr>
-    </w:p>
-    <w:p>
-      <w:pPr>
-        <w:spacing w:before="0" w:after="0" w:line="240"/>
-        <w:ind w:right="0" w:left="0" w:firstLine="0"/>
-        <w:jc w:val="left"/>
-        <w:rPr>
-          <w:rFonts w:ascii="Calibri" w:hAnsi="Calibri" w:cs="Calibri" w:eastAsia="Calibri"/>
-          <w:b/>
-          <w:color w:val="auto"/>
-          <w:spacing w:val="0"/>
-          <w:position w:val="0"/>
-          <w:sz w:val="22"/>
-          <w:shd w:fill="auto" w:val="clear"/>
-        </w:rPr>
-      </w:pPr>
-    </w:p>
-    <w:p>
-      <w:pPr>
-        <w:spacing w:before="0" w:after="0" w:line="240"/>
-        <w:ind w:right="0" w:left="0" w:firstLine="0"/>
-        <w:jc w:val="left"/>
-        <w:rPr>
-          <w:rFonts w:ascii="Calibri" w:hAnsi="Calibri" w:cs="Calibri" w:eastAsia="Calibri"/>
-          <w:b/>
-          <w:color w:val="auto"/>
-          <w:spacing w:val="0"/>
-          <w:position w:val="0"/>
-          <w:sz w:val="22"/>
-          <w:shd w:fill="auto" w:val="clear"/>
-        </w:rPr>
-      </w:pPr>
-    </w:p>
-    <w:p>
-      <w:pPr>
-        <w:spacing w:before="0" w:after="0" w:line="240"/>
-        <w:ind w:right="0" w:left="0" w:firstLine="0"/>
-        <w:jc w:val="left"/>
-        <w:rPr>
-          <w:rFonts w:ascii="Calibri" w:hAnsi="Calibri" w:cs="Calibri" w:eastAsia="Calibri"/>
-          <w:b/>
-          <w:color w:val="auto"/>
-          <w:spacing w:val="0"/>
-          <w:position w:val="0"/>
-          <w:sz w:val="22"/>
-          <w:shd w:fill="auto" w:val="clear"/>
-        </w:rPr>
-      </w:pPr>
+      <w:r>
+        <w:rPr>
+          <w:rFonts w:ascii="Calibri" w:hAnsi="Calibri" w:cs="Calibri" w:eastAsia="Calibri"/>
+          <w:b/>
+          <w:color w:val="auto"/>
+          <w:spacing w:val="0"/>
+          <w:position w:val="0"/>
+          <w:sz w:val="22"/>
+          <w:shd w:fill="auto" w:val="clear"/>
+        </w:rPr>
+        <w:t xml:space="preserve">Create one Singup From component ( now add and call in app.vue file )</w:t>
+      </w:r>
+    </w:p>
+    <w:p>
+      <w:pPr>
+        <w:spacing w:before="0" w:after="0" w:line="240"/>
+        <w:ind w:right="0" w:left="0" w:firstLine="0"/>
+        <w:jc w:val="left"/>
+        <w:rPr>
+          <w:rFonts w:ascii="Calibri" w:hAnsi="Calibri" w:cs="Calibri" w:eastAsia="Calibri"/>
+          <w:b/>
+          <w:color w:val="auto"/>
+          <w:spacing w:val="0"/>
+          <w:position w:val="0"/>
+          <w:sz w:val="22"/>
+          <w:shd w:fill="auto" w:val="clear"/>
+        </w:rPr>
+      </w:pPr>
+    </w:p>
+    <w:p>
+      <w:pPr>
+        <w:spacing w:before="0" w:after="0" w:line="240"/>
+        <w:ind w:right="0" w:left="0" w:firstLine="0"/>
+        <w:jc w:val="left"/>
+        <w:rPr>
+          <w:rFonts w:ascii="Calibri" w:hAnsi="Calibri" w:cs="Calibri" w:eastAsia="Calibri"/>
+          <w:b/>
+          <w:color w:val="auto"/>
+          <w:spacing w:val="0"/>
+          <w:position w:val="0"/>
+          <w:sz w:val="22"/>
+          <w:shd w:fill="auto" w:val="clear"/>
+        </w:rPr>
+      </w:pPr>
+      <w:r>
+        <w:rPr>
+          <w:rFonts w:ascii="Calibri" w:hAnsi="Calibri" w:cs="Calibri" w:eastAsia="Calibri"/>
+          <w:b/>
+          <w:color w:val="auto"/>
+          <w:spacing w:val="0"/>
+          <w:position w:val="0"/>
+          <w:sz w:val="22"/>
+          <w:shd w:fill="auto" w:val="clear"/>
+        </w:rPr>
+        <w:t xml:space="preserve">SingupFrom   &gt;&gt;&gt;&gt;&gt;</w:t>
+      </w:r>
+    </w:p>
+    <w:p>
+      <w:pPr>
+        <w:spacing w:before="0" w:after="0" w:line="240"/>
+        <w:ind w:right="0" w:left="0" w:firstLine="0"/>
+        <w:jc w:val="left"/>
+        <w:rPr>
+          <w:rFonts w:ascii="Calibri" w:hAnsi="Calibri" w:cs="Calibri" w:eastAsia="Calibri"/>
+          <w:b/>
+          <w:color w:val="auto"/>
+          <w:spacing w:val="0"/>
+          <w:position w:val="0"/>
+          <w:sz w:val="22"/>
+          <w:shd w:fill="auto" w:val="clear"/>
+        </w:rPr>
+      </w:pPr>
+    </w:p>
+    <w:p>
+      <w:pPr>
+        <w:spacing w:before="0" w:after="0" w:line="240"/>
+        <w:ind w:right="0" w:left="0" w:firstLine="0"/>
+        <w:jc w:val="left"/>
+        <w:rPr>
+          <w:rFonts w:ascii="Calibri" w:hAnsi="Calibri" w:cs="Calibri" w:eastAsia="Calibri"/>
+          <w:color w:val="auto"/>
+          <w:spacing w:val="0"/>
+          <w:position w:val="0"/>
+          <w:sz w:val="22"/>
+          <w:shd w:fill="auto" w:val="clear"/>
+        </w:rPr>
+      </w:pPr>
+      <w:r>
+        <w:rPr>
+          <w:rFonts w:ascii="Calibri" w:hAnsi="Calibri" w:cs="Calibri" w:eastAsia="Calibri"/>
+          <w:color w:val="auto"/>
+          <w:spacing w:val="0"/>
+          <w:position w:val="0"/>
+          <w:sz w:val="22"/>
+          <w:shd w:fill="auto" w:val="clear"/>
+        </w:rPr>
+        <w:t xml:space="preserve">&lt;template&gt;</w:t>
+      </w:r>
+    </w:p>
+    <w:p>
+      <w:pPr>
+        <w:spacing w:before="0" w:after="0" w:line="240"/>
+        <w:ind w:right="0" w:left="0" w:firstLine="0"/>
+        <w:jc w:val="left"/>
+        <w:rPr>
+          <w:rFonts w:ascii="Calibri" w:hAnsi="Calibri" w:cs="Calibri" w:eastAsia="Calibri"/>
+          <w:color w:val="auto"/>
+          <w:spacing w:val="0"/>
+          <w:position w:val="0"/>
+          <w:sz w:val="22"/>
+          <w:shd w:fill="auto" w:val="clear"/>
+        </w:rPr>
+      </w:pPr>
+      <w:r>
+        <w:rPr>
+          <w:rFonts w:ascii="Calibri" w:hAnsi="Calibri" w:cs="Calibri" w:eastAsia="Calibri"/>
+          <w:color w:val="auto"/>
+          <w:spacing w:val="0"/>
+          <w:position w:val="0"/>
+          <w:sz w:val="22"/>
+          <w:shd w:fill="auto" w:val="clear"/>
+        </w:rPr>
+        <w:t xml:space="preserve">    &lt;div&gt;</w:t>
+      </w:r>
+    </w:p>
+    <w:p>
+      <w:pPr>
+        <w:spacing w:before="0" w:after="0" w:line="240"/>
+        <w:ind w:right="0" w:left="0" w:firstLine="0"/>
+        <w:jc w:val="left"/>
+        <w:rPr>
+          <w:rFonts w:ascii="Calibri" w:hAnsi="Calibri" w:cs="Calibri" w:eastAsia="Calibri"/>
+          <w:color w:val="auto"/>
+          <w:spacing w:val="0"/>
+          <w:position w:val="0"/>
+          <w:sz w:val="22"/>
+          <w:shd w:fill="auto" w:val="clear"/>
+        </w:rPr>
+      </w:pPr>
+      <w:r>
+        <w:rPr>
+          <w:rFonts w:ascii="Calibri" w:hAnsi="Calibri" w:cs="Calibri" w:eastAsia="Calibri"/>
+          <w:color w:val="auto"/>
+          <w:spacing w:val="0"/>
+          <w:position w:val="0"/>
+          <w:sz w:val="22"/>
+          <w:shd w:fill="auto" w:val="clear"/>
+        </w:rPr>
+        <w:t xml:space="preserve">        &lt;h3&gt;Create SingUp From&lt;/h3&gt;</w:t>
+      </w:r>
+    </w:p>
+    <w:p>
+      <w:pPr>
+        <w:spacing w:before="0" w:after="0" w:line="240"/>
+        <w:ind w:right="0" w:left="0" w:firstLine="0"/>
+        <w:jc w:val="left"/>
+        <w:rPr>
+          <w:rFonts w:ascii="Calibri" w:hAnsi="Calibri" w:cs="Calibri" w:eastAsia="Calibri"/>
+          <w:b/>
+          <w:color w:val="auto"/>
+          <w:spacing w:val="0"/>
+          <w:position w:val="0"/>
+          <w:sz w:val="22"/>
+          <w:shd w:fill="auto" w:val="clear"/>
+        </w:rPr>
+      </w:pPr>
+      <w:r>
+        <w:rPr>
+          <w:rFonts w:ascii="Calibri" w:hAnsi="Calibri" w:cs="Calibri" w:eastAsia="Calibri"/>
+          <w:color w:val="auto"/>
+          <w:spacing w:val="0"/>
+          <w:position w:val="0"/>
+          <w:sz w:val="22"/>
+          <w:shd w:fill="auto" w:val="clear"/>
+        </w:rPr>
+        <w:t xml:space="preserve">        </w:t>
+      </w:r>
+      <w:r>
+        <w:rPr>
+          <w:rFonts w:ascii="Calibri" w:hAnsi="Calibri" w:cs="Calibri" w:eastAsia="Calibri"/>
+          <w:b/>
+          <w:color w:val="auto"/>
+          <w:spacing w:val="0"/>
+          <w:position w:val="0"/>
+          <w:sz w:val="22"/>
+          <w:shd w:fill="auto" w:val="clear"/>
+        </w:rPr>
+        <w:t xml:space="preserve">&lt;input type="text" name="username" id="username" placeholder="Enter Your Name" v-model="singup.username"/&gt; &lt;br/&gt;&lt;br/&gt;</w:t>
+      </w:r>
+    </w:p>
+    <w:p>
+      <w:pPr>
+        <w:spacing w:before="0" w:after="0" w:line="240"/>
+        <w:ind w:right="0" w:left="0" w:firstLine="0"/>
+        <w:jc w:val="left"/>
+        <w:rPr>
+          <w:rFonts w:ascii="Calibri" w:hAnsi="Calibri" w:cs="Calibri" w:eastAsia="Calibri"/>
+          <w:b/>
+          <w:color w:val="auto"/>
+          <w:spacing w:val="0"/>
+          <w:position w:val="0"/>
+          <w:sz w:val="22"/>
+          <w:shd w:fill="auto" w:val="clear"/>
+        </w:rPr>
+      </w:pPr>
+      <w:r>
+        <w:rPr>
+          <w:rFonts w:ascii="Calibri" w:hAnsi="Calibri" w:cs="Calibri" w:eastAsia="Calibri"/>
+          <w:b/>
+          <w:color w:val="auto"/>
+          <w:spacing w:val="0"/>
+          <w:position w:val="0"/>
+          <w:sz w:val="22"/>
+          <w:shd w:fill="auto" w:val="clear"/>
+        </w:rPr>
+        <w:t xml:space="preserve">        &lt;input type="password" name="password" id="password" placeholder="Enter Your Password" v-model="singup.password"/&gt; &lt;br/&gt;&lt;br/&gt;</w:t>
+      </w:r>
+    </w:p>
+    <w:p>
+      <w:pPr>
+        <w:spacing w:before="0" w:after="0" w:line="240"/>
+        <w:ind w:right="0" w:left="0" w:firstLine="0"/>
+        <w:jc w:val="left"/>
+        <w:rPr>
+          <w:rFonts w:ascii="Calibri" w:hAnsi="Calibri" w:cs="Calibri" w:eastAsia="Calibri"/>
+          <w:b/>
+          <w:color w:val="auto"/>
+          <w:spacing w:val="0"/>
+          <w:position w:val="0"/>
+          <w:sz w:val="22"/>
+          <w:shd w:fill="auto" w:val="clear"/>
+        </w:rPr>
+      </w:pPr>
+      <w:r>
+        <w:rPr>
+          <w:rFonts w:ascii="Calibri" w:hAnsi="Calibri" w:cs="Calibri" w:eastAsia="Calibri"/>
+          <w:b/>
+          <w:color w:val="auto"/>
+          <w:spacing w:val="0"/>
+          <w:position w:val="0"/>
+          <w:sz w:val="22"/>
+          <w:shd w:fill="auto" w:val="clear"/>
+        </w:rPr>
+        <w:t xml:space="preserve">        &lt;p&gt;Choose Hobbies&lt;/p&gt;</w:t>
+      </w:r>
+    </w:p>
+    <w:p>
+      <w:pPr>
+        <w:spacing w:before="0" w:after="0" w:line="240"/>
+        <w:ind w:right="0" w:left="0" w:firstLine="0"/>
+        <w:jc w:val="left"/>
+        <w:rPr>
+          <w:rFonts w:ascii="Calibri" w:hAnsi="Calibri" w:cs="Calibri" w:eastAsia="Calibri"/>
+          <w:b/>
+          <w:color w:val="auto"/>
+          <w:spacing w:val="0"/>
+          <w:position w:val="0"/>
+          <w:sz w:val="22"/>
+          <w:shd w:fill="auto" w:val="clear"/>
+        </w:rPr>
+      </w:pPr>
+      <w:r>
+        <w:rPr>
+          <w:rFonts w:ascii="Calibri" w:hAnsi="Calibri" w:cs="Calibri" w:eastAsia="Calibri"/>
+          <w:b/>
+          <w:color w:val="auto"/>
+          <w:spacing w:val="0"/>
+          <w:position w:val="0"/>
+          <w:sz w:val="22"/>
+          <w:shd w:fill="auto" w:val="clear"/>
+        </w:rPr>
+        <w:t xml:space="preserve">        &lt;input type="checkbox" id="cricket" value="cricket" v-model="singup.hobbies"/&gt; </w:t>
+      </w:r>
+    </w:p>
+    <w:p>
+      <w:pPr>
+        <w:spacing w:before="0" w:after="0" w:line="240"/>
+        <w:ind w:right="0" w:left="0" w:firstLine="0"/>
+        <w:jc w:val="left"/>
+        <w:rPr>
+          <w:rFonts w:ascii="Calibri" w:hAnsi="Calibri" w:cs="Calibri" w:eastAsia="Calibri"/>
+          <w:b/>
+          <w:color w:val="auto"/>
+          <w:spacing w:val="0"/>
+          <w:position w:val="0"/>
+          <w:sz w:val="22"/>
+          <w:shd w:fill="auto" w:val="clear"/>
+        </w:rPr>
+      </w:pPr>
+      <w:r>
+        <w:rPr>
+          <w:rFonts w:ascii="Calibri" w:hAnsi="Calibri" w:cs="Calibri" w:eastAsia="Calibri"/>
+          <w:b/>
+          <w:color w:val="auto"/>
+          <w:spacing w:val="0"/>
+          <w:position w:val="0"/>
+          <w:sz w:val="22"/>
+          <w:shd w:fill="auto" w:val="clear"/>
+        </w:rPr>
+        <w:t xml:space="preserve">        &lt;label for="cricket"&gt;Cricket&lt;/label&gt;</w:t>
+      </w:r>
+    </w:p>
+    <w:p>
+      <w:pPr>
+        <w:spacing w:before="0" w:after="0" w:line="240"/>
+        <w:ind w:right="0" w:left="0" w:firstLine="0"/>
+        <w:jc w:val="left"/>
+        <w:rPr>
+          <w:rFonts w:ascii="Calibri" w:hAnsi="Calibri" w:cs="Calibri" w:eastAsia="Calibri"/>
+          <w:b/>
+          <w:color w:val="auto"/>
+          <w:spacing w:val="0"/>
+          <w:position w:val="0"/>
+          <w:sz w:val="22"/>
+          <w:shd w:fill="auto" w:val="clear"/>
+        </w:rPr>
+      </w:pPr>
+      <w:r>
+        <w:rPr>
+          <w:rFonts w:ascii="Calibri" w:hAnsi="Calibri" w:cs="Calibri" w:eastAsia="Calibri"/>
+          <w:b/>
+          <w:color w:val="auto"/>
+          <w:spacing w:val="0"/>
+          <w:position w:val="0"/>
+          <w:sz w:val="22"/>
+          <w:shd w:fill="auto" w:val="clear"/>
+        </w:rPr>
+        <w:t xml:space="preserve">        &lt;input type="checkbox" id="football" value="football" v-model="singup.hobbies"/&gt; </w:t>
+      </w:r>
+    </w:p>
+    <w:p>
+      <w:pPr>
+        <w:spacing w:before="0" w:after="0" w:line="240"/>
+        <w:ind w:right="0" w:left="0" w:firstLine="0"/>
+        <w:jc w:val="left"/>
+        <w:rPr>
+          <w:rFonts w:ascii="Calibri" w:hAnsi="Calibri" w:cs="Calibri" w:eastAsia="Calibri"/>
+          <w:b/>
+          <w:color w:val="auto"/>
+          <w:spacing w:val="0"/>
+          <w:position w:val="0"/>
+          <w:sz w:val="22"/>
+          <w:shd w:fill="auto" w:val="clear"/>
+        </w:rPr>
+      </w:pPr>
+      <w:r>
+        <w:rPr>
+          <w:rFonts w:ascii="Calibri" w:hAnsi="Calibri" w:cs="Calibri" w:eastAsia="Calibri"/>
+          <w:b/>
+          <w:color w:val="auto"/>
+          <w:spacing w:val="0"/>
+          <w:position w:val="0"/>
+          <w:sz w:val="22"/>
+          <w:shd w:fill="auto" w:val="clear"/>
+        </w:rPr>
+        <w:t xml:space="preserve">        &lt;label for="cricket"&gt;FootBall&lt;/label&gt;&lt;br/&gt;&lt;br/&gt;</w:t>
+      </w:r>
+    </w:p>
+    <w:p>
+      <w:pPr>
+        <w:spacing w:before="0" w:after="0" w:line="240"/>
+        <w:ind w:right="0" w:left="0" w:firstLine="0"/>
+        <w:jc w:val="left"/>
+        <w:rPr>
+          <w:rFonts w:ascii="Calibri" w:hAnsi="Calibri" w:cs="Calibri" w:eastAsia="Calibri"/>
+          <w:b/>
+          <w:color w:val="auto"/>
+          <w:spacing w:val="0"/>
+          <w:position w:val="0"/>
+          <w:sz w:val="22"/>
+          <w:shd w:fill="auto" w:val="clear"/>
+        </w:rPr>
+      </w:pPr>
+      <w:r>
+        <w:rPr>
+          <w:rFonts w:ascii="Calibri" w:hAnsi="Calibri" w:cs="Calibri" w:eastAsia="Calibri"/>
+          <w:b/>
+          <w:color w:val="auto"/>
+          <w:spacing w:val="0"/>
+          <w:position w:val="0"/>
+          <w:sz w:val="22"/>
+          <w:shd w:fill="auto" w:val="clear"/>
+        </w:rPr>
+        <w:t xml:space="preserve">        &lt;p&gt;Select Gender&lt;/p&gt;</w:t>
+      </w:r>
+    </w:p>
+    <w:p>
+      <w:pPr>
+        <w:spacing w:before="0" w:after="0" w:line="240"/>
+        <w:ind w:right="0" w:left="0" w:firstLine="0"/>
+        <w:jc w:val="left"/>
+        <w:rPr>
+          <w:rFonts w:ascii="Calibri" w:hAnsi="Calibri" w:cs="Calibri" w:eastAsia="Calibri"/>
+          <w:b/>
+          <w:color w:val="auto"/>
+          <w:spacing w:val="0"/>
+          <w:position w:val="0"/>
+          <w:sz w:val="22"/>
+          <w:shd w:fill="auto" w:val="clear"/>
+        </w:rPr>
+      </w:pPr>
+      <w:r>
+        <w:rPr>
+          <w:rFonts w:ascii="Calibri" w:hAnsi="Calibri" w:cs="Calibri" w:eastAsia="Calibri"/>
+          <w:b/>
+          <w:color w:val="auto"/>
+          <w:spacing w:val="0"/>
+          <w:position w:val="0"/>
+          <w:sz w:val="22"/>
+          <w:shd w:fill="auto" w:val="clear"/>
+        </w:rPr>
+        <w:t xml:space="preserve">        &lt;input type="radio" name="gender" id="male" value="male" v-model="singup.gender"/&gt; </w:t>
+      </w:r>
+    </w:p>
+    <w:p>
+      <w:pPr>
+        <w:spacing w:before="0" w:after="0" w:line="240"/>
+        <w:ind w:right="0" w:left="0" w:firstLine="0"/>
+        <w:jc w:val="left"/>
+        <w:rPr>
+          <w:rFonts w:ascii="Calibri" w:hAnsi="Calibri" w:cs="Calibri" w:eastAsia="Calibri"/>
+          <w:b/>
+          <w:color w:val="auto"/>
+          <w:spacing w:val="0"/>
+          <w:position w:val="0"/>
+          <w:sz w:val="22"/>
+          <w:shd w:fill="auto" w:val="clear"/>
+        </w:rPr>
+      </w:pPr>
+      <w:r>
+        <w:rPr>
+          <w:rFonts w:ascii="Calibri" w:hAnsi="Calibri" w:cs="Calibri" w:eastAsia="Calibri"/>
+          <w:b/>
+          <w:color w:val="auto"/>
+          <w:spacing w:val="0"/>
+          <w:position w:val="0"/>
+          <w:sz w:val="22"/>
+          <w:shd w:fill="auto" w:val="clear"/>
+        </w:rPr>
+        <w:t xml:space="preserve">        &lt;label for="male"&gt;Male&lt;/label&gt;</w:t>
+      </w:r>
+    </w:p>
+    <w:p>
+      <w:pPr>
+        <w:spacing w:before="0" w:after="0" w:line="240"/>
+        <w:ind w:right="0" w:left="0" w:firstLine="0"/>
+        <w:jc w:val="left"/>
+        <w:rPr>
+          <w:rFonts w:ascii="Calibri" w:hAnsi="Calibri" w:cs="Calibri" w:eastAsia="Calibri"/>
+          <w:b/>
+          <w:color w:val="auto"/>
+          <w:spacing w:val="0"/>
+          <w:position w:val="0"/>
+          <w:sz w:val="22"/>
+          <w:shd w:fill="auto" w:val="clear"/>
+        </w:rPr>
+      </w:pPr>
+      <w:r>
+        <w:rPr>
+          <w:rFonts w:ascii="Calibri" w:hAnsi="Calibri" w:cs="Calibri" w:eastAsia="Calibri"/>
+          <w:b/>
+          <w:color w:val="auto"/>
+          <w:spacing w:val="0"/>
+          <w:position w:val="0"/>
+          <w:sz w:val="22"/>
+          <w:shd w:fill="auto" w:val="clear"/>
+        </w:rPr>
+        <w:t xml:space="preserve">        &lt;input type="radio" name="gender" id="female" value="female" v-model="singup.gender"/&gt; </w:t>
+      </w:r>
+    </w:p>
+    <w:p>
+      <w:pPr>
+        <w:spacing w:before="0" w:after="0" w:line="240"/>
+        <w:ind w:right="0" w:left="0" w:firstLine="0"/>
+        <w:jc w:val="left"/>
+        <w:rPr>
+          <w:rFonts w:ascii="Calibri" w:hAnsi="Calibri" w:cs="Calibri" w:eastAsia="Calibri"/>
+          <w:b/>
+          <w:color w:val="auto"/>
+          <w:spacing w:val="0"/>
+          <w:position w:val="0"/>
+          <w:sz w:val="22"/>
+          <w:shd w:fill="auto" w:val="clear"/>
+        </w:rPr>
+      </w:pPr>
+      <w:r>
+        <w:rPr>
+          <w:rFonts w:ascii="Calibri" w:hAnsi="Calibri" w:cs="Calibri" w:eastAsia="Calibri"/>
+          <w:b/>
+          <w:color w:val="auto"/>
+          <w:spacing w:val="0"/>
+          <w:position w:val="0"/>
+          <w:sz w:val="22"/>
+          <w:shd w:fill="auto" w:val="clear"/>
+        </w:rPr>
+        <w:t xml:space="preserve">        &lt;label for="female"&gt;Female&lt;/label&gt;</w:t>
+      </w:r>
+    </w:p>
+    <w:p>
+      <w:pPr>
+        <w:spacing w:before="0" w:after="0" w:line="240"/>
+        <w:ind w:right="0" w:left="0" w:firstLine="0"/>
+        <w:jc w:val="left"/>
+        <w:rPr>
+          <w:rFonts w:ascii="Calibri" w:hAnsi="Calibri" w:cs="Calibri" w:eastAsia="Calibri"/>
+          <w:b/>
+          <w:color w:val="auto"/>
+          <w:spacing w:val="0"/>
+          <w:position w:val="0"/>
+          <w:sz w:val="22"/>
+          <w:shd w:fill="auto" w:val="clear"/>
+        </w:rPr>
+      </w:pPr>
+      <w:r>
+        <w:rPr>
+          <w:rFonts w:ascii="Calibri" w:hAnsi="Calibri" w:cs="Calibri" w:eastAsia="Calibri"/>
+          <w:b/>
+          <w:color w:val="auto"/>
+          <w:spacing w:val="0"/>
+          <w:position w:val="0"/>
+          <w:sz w:val="22"/>
+          <w:shd w:fill="auto" w:val="clear"/>
+        </w:rPr>
+        <w:t xml:space="preserve">        &lt;br/&gt;&lt;br/&gt;</w:t>
+      </w:r>
+    </w:p>
+    <w:p>
+      <w:pPr>
+        <w:spacing w:before="0" w:after="0" w:line="240"/>
+        <w:ind w:right="0" w:left="0" w:firstLine="0"/>
+        <w:jc w:val="left"/>
+        <w:rPr>
+          <w:rFonts w:ascii="Calibri" w:hAnsi="Calibri" w:cs="Calibri" w:eastAsia="Calibri"/>
+          <w:b/>
+          <w:color w:val="auto"/>
+          <w:spacing w:val="0"/>
+          <w:position w:val="0"/>
+          <w:sz w:val="22"/>
+          <w:shd w:fill="auto" w:val="clear"/>
+        </w:rPr>
+      </w:pPr>
+      <w:r>
+        <w:rPr>
+          <w:rFonts w:ascii="Calibri" w:hAnsi="Calibri" w:cs="Calibri" w:eastAsia="Calibri"/>
+          <w:b/>
+          <w:color w:val="auto"/>
+          <w:spacing w:val="0"/>
+          <w:position w:val="0"/>
+          <w:sz w:val="22"/>
+          <w:shd w:fill="auto" w:val="clear"/>
+        </w:rPr>
+        <w:t xml:space="preserve">        &lt;button @click="singupUser"&gt;Submit&lt;/button&gt;</w:t>
+      </w:r>
+    </w:p>
+    <w:p>
+      <w:pPr>
+        <w:spacing w:before="0" w:after="0" w:line="240"/>
+        <w:ind w:right="0" w:left="0" w:firstLine="0"/>
+        <w:jc w:val="left"/>
+        <w:rPr>
+          <w:rFonts w:ascii="Calibri" w:hAnsi="Calibri" w:cs="Calibri" w:eastAsia="Calibri"/>
+          <w:color w:val="auto"/>
+          <w:spacing w:val="0"/>
+          <w:position w:val="0"/>
+          <w:sz w:val="22"/>
+          <w:shd w:fill="auto" w:val="clear"/>
+        </w:rPr>
+      </w:pPr>
+      <w:r>
+        <w:rPr>
+          <w:rFonts w:ascii="Calibri" w:hAnsi="Calibri" w:cs="Calibri" w:eastAsia="Calibri"/>
+          <w:color w:val="auto"/>
+          <w:spacing w:val="0"/>
+          <w:position w:val="0"/>
+          <w:sz w:val="22"/>
+          <w:shd w:fill="auto" w:val="clear"/>
+        </w:rPr>
+        <w:t xml:space="preserve">    &lt;/div&gt;</w:t>
+      </w:r>
+    </w:p>
+    <w:p>
+      <w:pPr>
+        <w:spacing w:before="0" w:after="0" w:line="240"/>
+        <w:ind w:right="0" w:left="0" w:firstLine="0"/>
+        <w:jc w:val="left"/>
+        <w:rPr>
+          <w:rFonts w:ascii="Calibri" w:hAnsi="Calibri" w:cs="Calibri" w:eastAsia="Calibri"/>
+          <w:color w:val="auto"/>
+          <w:spacing w:val="0"/>
+          <w:position w:val="0"/>
+          <w:sz w:val="22"/>
+          <w:shd w:fill="auto" w:val="clear"/>
+        </w:rPr>
+      </w:pPr>
+      <w:r>
+        <w:rPr>
+          <w:rFonts w:ascii="Calibri" w:hAnsi="Calibri" w:cs="Calibri" w:eastAsia="Calibri"/>
+          <w:color w:val="auto"/>
+          <w:spacing w:val="0"/>
+          <w:position w:val="0"/>
+          <w:sz w:val="22"/>
+          <w:shd w:fill="auto" w:val="clear"/>
+        </w:rPr>
+        <w:t xml:space="preserve">&lt;/template&gt;</w:t>
+      </w:r>
+    </w:p>
+    <w:p>
+      <w:pPr>
+        <w:spacing w:before="0" w:after="0" w:line="240"/>
+        <w:ind w:right="0" w:left="0" w:firstLine="0"/>
+        <w:jc w:val="left"/>
+        <w:rPr>
+          <w:rFonts w:ascii="Calibri" w:hAnsi="Calibri" w:cs="Calibri" w:eastAsia="Calibri"/>
+          <w:color w:val="auto"/>
+          <w:spacing w:val="0"/>
+          <w:position w:val="0"/>
+          <w:sz w:val="22"/>
+          <w:shd w:fill="auto" w:val="clear"/>
+        </w:rPr>
+      </w:pPr>
+      <w:r>
+        <w:rPr>
+          <w:rFonts w:ascii="Calibri" w:hAnsi="Calibri" w:cs="Calibri" w:eastAsia="Calibri"/>
+          <w:color w:val="auto"/>
+          <w:spacing w:val="0"/>
+          <w:position w:val="0"/>
+          <w:sz w:val="22"/>
+          <w:shd w:fill="auto" w:val="clear"/>
+        </w:rPr>
+        <w:t xml:space="preserve">&lt;script&gt;</w:t>
+      </w:r>
+    </w:p>
+    <w:p>
+      <w:pPr>
+        <w:spacing w:before="0" w:after="0" w:line="240"/>
+        <w:ind w:right="0" w:left="0" w:firstLine="0"/>
+        <w:jc w:val="left"/>
+        <w:rPr>
+          <w:rFonts w:ascii="Calibri" w:hAnsi="Calibri" w:cs="Calibri" w:eastAsia="Calibri"/>
+          <w:color w:val="auto"/>
+          <w:spacing w:val="0"/>
+          <w:position w:val="0"/>
+          <w:sz w:val="22"/>
+          <w:shd w:fill="auto" w:val="clear"/>
+        </w:rPr>
+      </w:pPr>
+      <w:r>
+        <w:rPr>
+          <w:rFonts w:ascii="Calibri" w:hAnsi="Calibri" w:cs="Calibri" w:eastAsia="Calibri"/>
+          <w:color w:val="auto"/>
+          <w:spacing w:val="0"/>
+          <w:position w:val="0"/>
+          <w:sz w:val="22"/>
+          <w:shd w:fill="auto" w:val="clear"/>
+        </w:rPr>
+        <w:t xml:space="preserve">export default {</w:t>
+      </w:r>
+    </w:p>
+    <w:p>
+      <w:pPr>
+        <w:spacing w:before="0" w:after="0" w:line="240"/>
+        <w:ind w:right="0" w:left="0" w:firstLine="0"/>
+        <w:jc w:val="left"/>
+        <w:rPr>
+          <w:rFonts w:ascii="Calibri" w:hAnsi="Calibri" w:cs="Calibri" w:eastAsia="Calibri"/>
+          <w:color w:val="auto"/>
+          <w:spacing w:val="0"/>
+          <w:position w:val="0"/>
+          <w:sz w:val="22"/>
+          <w:shd w:fill="auto" w:val="clear"/>
+        </w:rPr>
+      </w:pPr>
+      <w:r>
+        <w:rPr>
+          <w:rFonts w:ascii="Calibri" w:hAnsi="Calibri" w:cs="Calibri" w:eastAsia="Calibri"/>
+          <w:color w:val="auto"/>
+          <w:spacing w:val="0"/>
+          <w:position w:val="0"/>
+          <w:sz w:val="22"/>
+          <w:shd w:fill="auto" w:val="clear"/>
+        </w:rPr>
+        <w:t xml:space="preserve">    name:"SingUpPage",</w:t>
+      </w:r>
+    </w:p>
+    <w:p>
+      <w:pPr>
+        <w:spacing w:before="0" w:after="0" w:line="240"/>
+        <w:ind w:right="0" w:left="0" w:firstLine="0"/>
+        <w:jc w:val="left"/>
+        <w:rPr>
+          <w:rFonts w:ascii="Calibri" w:hAnsi="Calibri" w:cs="Calibri" w:eastAsia="Calibri"/>
+          <w:color w:val="auto"/>
+          <w:spacing w:val="0"/>
+          <w:position w:val="0"/>
+          <w:sz w:val="22"/>
+          <w:shd w:fill="auto" w:val="clear"/>
+        </w:rPr>
+      </w:pPr>
+      <w:r>
+        <w:rPr>
+          <w:rFonts w:ascii="Calibri" w:hAnsi="Calibri" w:cs="Calibri" w:eastAsia="Calibri"/>
+          <w:color w:val="auto"/>
+          <w:spacing w:val="0"/>
+          <w:position w:val="0"/>
+          <w:sz w:val="22"/>
+          <w:shd w:fill="auto" w:val="clear"/>
+        </w:rPr>
+        <w:t xml:space="preserve">    data(){</w:t>
+      </w:r>
+    </w:p>
+    <w:p>
+      <w:pPr>
+        <w:spacing w:before="0" w:after="0" w:line="240"/>
+        <w:ind w:right="0" w:left="0" w:firstLine="0"/>
+        <w:jc w:val="left"/>
+        <w:rPr>
+          <w:rFonts w:ascii="Calibri" w:hAnsi="Calibri" w:cs="Calibri" w:eastAsia="Calibri"/>
+          <w:color w:val="auto"/>
+          <w:spacing w:val="0"/>
+          <w:position w:val="0"/>
+          <w:sz w:val="22"/>
+          <w:shd w:fill="auto" w:val="clear"/>
+        </w:rPr>
+      </w:pPr>
+      <w:r>
+        <w:rPr>
+          <w:rFonts w:ascii="Calibri" w:hAnsi="Calibri" w:cs="Calibri" w:eastAsia="Calibri"/>
+          <w:color w:val="auto"/>
+          <w:spacing w:val="0"/>
+          <w:position w:val="0"/>
+          <w:sz w:val="22"/>
+          <w:shd w:fill="auto" w:val="clear"/>
+        </w:rPr>
+        <w:t xml:space="preserve">        return{</w:t>
+      </w:r>
+    </w:p>
+    <w:p>
+      <w:pPr>
+        <w:spacing w:before="0" w:after="0" w:line="240"/>
+        <w:ind w:right="0" w:left="0" w:firstLine="0"/>
+        <w:jc w:val="left"/>
+        <w:rPr>
+          <w:rFonts w:ascii="Calibri" w:hAnsi="Calibri" w:cs="Calibri" w:eastAsia="Calibri"/>
+          <w:b/>
+          <w:color w:val="auto"/>
+          <w:spacing w:val="0"/>
+          <w:position w:val="0"/>
+          <w:sz w:val="22"/>
+          <w:shd w:fill="auto" w:val="clear"/>
+        </w:rPr>
+      </w:pPr>
+      <w:r>
+        <w:rPr>
+          <w:rFonts w:ascii="Calibri" w:hAnsi="Calibri" w:cs="Calibri" w:eastAsia="Calibri"/>
+          <w:color w:val="auto"/>
+          <w:spacing w:val="0"/>
+          <w:position w:val="0"/>
+          <w:sz w:val="22"/>
+          <w:shd w:fill="auto" w:val="clear"/>
+        </w:rPr>
+        <w:t xml:space="preserve">            </w:t>
+      </w:r>
+      <w:r>
+        <w:rPr>
+          <w:rFonts w:ascii="Calibri" w:hAnsi="Calibri" w:cs="Calibri" w:eastAsia="Calibri"/>
+          <w:b/>
+          <w:color w:val="auto"/>
+          <w:spacing w:val="0"/>
+          <w:position w:val="0"/>
+          <w:sz w:val="22"/>
+          <w:shd w:fill="auto" w:val="clear"/>
+        </w:rPr>
+        <w:t xml:space="preserve">singup : {</w:t>
+      </w:r>
+    </w:p>
+    <w:p>
+      <w:pPr>
+        <w:spacing w:before="0" w:after="0" w:line="240"/>
+        <w:ind w:right="0" w:left="0" w:firstLine="0"/>
+        <w:jc w:val="left"/>
+        <w:rPr>
+          <w:rFonts w:ascii="Calibri" w:hAnsi="Calibri" w:cs="Calibri" w:eastAsia="Calibri"/>
+          <w:b/>
+          <w:color w:val="auto"/>
+          <w:spacing w:val="0"/>
+          <w:position w:val="0"/>
+          <w:sz w:val="22"/>
+          <w:shd w:fill="auto" w:val="clear"/>
+        </w:rPr>
+      </w:pPr>
+      <w:r>
+        <w:rPr>
+          <w:rFonts w:ascii="Calibri" w:hAnsi="Calibri" w:cs="Calibri" w:eastAsia="Calibri"/>
+          <w:b/>
+          <w:color w:val="auto"/>
+          <w:spacing w:val="0"/>
+          <w:position w:val="0"/>
+          <w:sz w:val="22"/>
+          <w:shd w:fill="auto" w:val="clear"/>
+        </w:rPr>
+        <w:t xml:space="preserve">                username:null,</w:t>
+      </w:r>
+    </w:p>
+    <w:p>
+      <w:pPr>
+        <w:spacing w:before="0" w:after="0" w:line="240"/>
+        <w:ind w:right="0" w:left="0" w:firstLine="0"/>
+        <w:jc w:val="left"/>
+        <w:rPr>
+          <w:rFonts w:ascii="Calibri" w:hAnsi="Calibri" w:cs="Calibri" w:eastAsia="Calibri"/>
+          <w:b/>
+          <w:color w:val="auto"/>
+          <w:spacing w:val="0"/>
+          <w:position w:val="0"/>
+          <w:sz w:val="22"/>
+          <w:shd w:fill="auto" w:val="clear"/>
+        </w:rPr>
+      </w:pPr>
+      <w:r>
+        <w:rPr>
+          <w:rFonts w:ascii="Calibri" w:hAnsi="Calibri" w:cs="Calibri" w:eastAsia="Calibri"/>
+          <w:b/>
+          <w:color w:val="auto"/>
+          <w:spacing w:val="0"/>
+          <w:position w:val="0"/>
+          <w:sz w:val="22"/>
+          <w:shd w:fill="auto" w:val="clear"/>
+        </w:rPr>
+        <w:t xml:space="preserve">                password:null,</w:t>
+      </w:r>
+    </w:p>
+    <w:p>
+      <w:pPr>
+        <w:spacing w:before="0" w:after="0" w:line="240"/>
+        <w:ind w:right="0" w:left="0" w:firstLine="0"/>
+        <w:jc w:val="left"/>
+        <w:rPr>
+          <w:rFonts w:ascii="Calibri" w:hAnsi="Calibri" w:cs="Calibri" w:eastAsia="Calibri"/>
+          <w:b/>
+          <w:color w:val="auto"/>
+          <w:spacing w:val="0"/>
+          <w:position w:val="0"/>
+          <w:sz w:val="22"/>
+          <w:shd w:fill="auto" w:val="clear"/>
+        </w:rPr>
+      </w:pPr>
+      <w:r>
+        <w:rPr>
+          <w:rFonts w:ascii="Calibri" w:hAnsi="Calibri" w:cs="Calibri" w:eastAsia="Calibri"/>
+          <w:b/>
+          <w:color w:val="auto"/>
+          <w:spacing w:val="0"/>
+          <w:position w:val="0"/>
+          <w:sz w:val="22"/>
+          <w:shd w:fill="auto" w:val="clear"/>
+        </w:rPr>
+        <w:t xml:space="preserve">                hobbies:[],</w:t>
+      </w:r>
+    </w:p>
+    <w:p>
+      <w:pPr>
+        <w:spacing w:before="0" w:after="0" w:line="240"/>
+        <w:ind w:right="0" w:left="0" w:firstLine="0"/>
+        <w:jc w:val="left"/>
+        <w:rPr>
+          <w:rFonts w:ascii="Calibri" w:hAnsi="Calibri" w:cs="Calibri" w:eastAsia="Calibri"/>
+          <w:b/>
+          <w:color w:val="auto"/>
+          <w:spacing w:val="0"/>
+          <w:position w:val="0"/>
+          <w:sz w:val="22"/>
+          <w:shd w:fill="auto" w:val="clear"/>
+        </w:rPr>
+      </w:pPr>
+      <w:r>
+        <w:rPr>
+          <w:rFonts w:ascii="Calibri" w:hAnsi="Calibri" w:cs="Calibri" w:eastAsia="Calibri"/>
+          <w:b/>
+          <w:color w:val="auto"/>
+          <w:spacing w:val="0"/>
+          <w:position w:val="0"/>
+          <w:sz w:val="22"/>
+          <w:shd w:fill="auto" w:val="clear"/>
+        </w:rPr>
+        <w:t xml:space="preserve">                gender:null</w:t>
+      </w:r>
+    </w:p>
+    <w:p>
+      <w:pPr>
+        <w:spacing w:before="0" w:after="0" w:line="240"/>
+        <w:ind w:right="0" w:left="0" w:firstLine="0"/>
+        <w:jc w:val="left"/>
+        <w:rPr>
+          <w:rFonts w:ascii="Calibri" w:hAnsi="Calibri" w:cs="Calibri" w:eastAsia="Calibri"/>
+          <w:b/>
+          <w:color w:val="auto"/>
+          <w:spacing w:val="0"/>
+          <w:position w:val="0"/>
+          <w:sz w:val="22"/>
+          <w:shd w:fill="auto" w:val="clear"/>
+        </w:rPr>
+      </w:pPr>
+      <w:r>
+        <w:rPr>
+          <w:rFonts w:ascii="Calibri" w:hAnsi="Calibri" w:cs="Calibri" w:eastAsia="Calibri"/>
+          <w:b/>
+          <w:color w:val="auto"/>
+          <w:spacing w:val="0"/>
+          <w:position w:val="0"/>
+          <w:sz w:val="22"/>
+          <w:shd w:fill="auto" w:val="clear"/>
+        </w:rPr>
+        <w:t xml:space="preserve">            }</w:t>
+      </w:r>
+    </w:p>
+    <w:p>
+      <w:pPr>
+        <w:spacing w:before="0" w:after="0" w:line="240"/>
+        <w:ind w:right="0" w:left="0" w:firstLine="0"/>
+        <w:jc w:val="left"/>
+        <w:rPr>
+          <w:rFonts w:ascii="Calibri" w:hAnsi="Calibri" w:cs="Calibri" w:eastAsia="Calibri"/>
+          <w:color w:val="auto"/>
+          <w:spacing w:val="0"/>
+          <w:position w:val="0"/>
+          <w:sz w:val="22"/>
+          <w:shd w:fill="auto" w:val="clear"/>
+        </w:rPr>
+      </w:pPr>
+      <w:r>
+        <w:rPr>
+          <w:rFonts w:ascii="Calibri" w:hAnsi="Calibri" w:cs="Calibri" w:eastAsia="Calibri"/>
+          <w:color w:val="auto"/>
+          <w:spacing w:val="0"/>
+          <w:position w:val="0"/>
+          <w:sz w:val="22"/>
+          <w:shd w:fill="auto" w:val="clear"/>
+        </w:rPr>
+        <w:t xml:space="preserve">        }</w:t>
+      </w:r>
+    </w:p>
+    <w:p>
+      <w:pPr>
+        <w:spacing w:before="0" w:after="0" w:line="240"/>
+        <w:ind w:right="0" w:left="0" w:firstLine="0"/>
+        <w:jc w:val="left"/>
+        <w:rPr>
+          <w:rFonts w:ascii="Calibri" w:hAnsi="Calibri" w:cs="Calibri" w:eastAsia="Calibri"/>
+          <w:color w:val="auto"/>
+          <w:spacing w:val="0"/>
+          <w:position w:val="0"/>
+          <w:sz w:val="22"/>
+          <w:shd w:fill="auto" w:val="clear"/>
+        </w:rPr>
+      </w:pPr>
+      <w:r>
+        <w:rPr>
+          <w:rFonts w:ascii="Calibri" w:hAnsi="Calibri" w:cs="Calibri" w:eastAsia="Calibri"/>
+          <w:color w:val="auto"/>
+          <w:spacing w:val="0"/>
+          <w:position w:val="0"/>
+          <w:sz w:val="22"/>
+          <w:shd w:fill="auto" w:val="clear"/>
+        </w:rPr>
+        <w:t xml:space="preserve">    },</w:t>
+      </w:r>
+    </w:p>
+    <w:p>
+      <w:pPr>
+        <w:spacing w:before="0" w:after="0" w:line="240"/>
+        <w:ind w:right="0" w:left="0" w:firstLine="0"/>
+        <w:jc w:val="left"/>
+        <w:rPr>
+          <w:rFonts w:ascii="Calibri" w:hAnsi="Calibri" w:cs="Calibri" w:eastAsia="Calibri"/>
+          <w:color w:val="auto"/>
+          <w:spacing w:val="0"/>
+          <w:position w:val="0"/>
+          <w:sz w:val="22"/>
+          <w:shd w:fill="auto" w:val="clear"/>
+        </w:rPr>
+      </w:pPr>
+      <w:r>
+        <w:rPr>
+          <w:rFonts w:ascii="Calibri" w:hAnsi="Calibri" w:cs="Calibri" w:eastAsia="Calibri"/>
+          <w:color w:val="auto"/>
+          <w:spacing w:val="0"/>
+          <w:position w:val="0"/>
+          <w:sz w:val="22"/>
+          <w:shd w:fill="auto" w:val="clear"/>
+        </w:rPr>
+        <w:t xml:space="preserve">    methods:{</w:t>
+      </w:r>
+    </w:p>
+    <w:p>
+      <w:pPr>
+        <w:spacing w:before="0" w:after="0" w:line="240"/>
+        <w:ind w:right="0" w:left="0" w:firstLine="0"/>
+        <w:jc w:val="left"/>
+        <w:rPr>
+          <w:rFonts w:ascii="Calibri" w:hAnsi="Calibri" w:cs="Calibri" w:eastAsia="Calibri"/>
+          <w:b/>
+          <w:color w:val="auto"/>
+          <w:spacing w:val="0"/>
+          <w:position w:val="0"/>
+          <w:sz w:val="22"/>
+          <w:shd w:fill="auto" w:val="clear"/>
+        </w:rPr>
+      </w:pPr>
+      <w:r>
+        <w:rPr>
+          <w:rFonts w:ascii="Calibri" w:hAnsi="Calibri" w:cs="Calibri" w:eastAsia="Calibri"/>
+          <w:color w:val="auto"/>
+          <w:spacing w:val="0"/>
+          <w:position w:val="0"/>
+          <w:sz w:val="22"/>
+          <w:shd w:fill="auto" w:val="clear"/>
+        </w:rPr>
+        <w:t xml:space="preserve">        </w:t>
+      </w:r>
+      <w:r>
+        <w:rPr>
+          <w:rFonts w:ascii="Calibri" w:hAnsi="Calibri" w:cs="Calibri" w:eastAsia="Calibri"/>
+          <w:b/>
+          <w:color w:val="auto"/>
+          <w:spacing w:val="0"/>
+          <w:position w:val="0"/>
+          <w:sz w:val="22"/>
+          <w:shd w:fill="auto" w:val="clear"/>
+        </w:rPr>
+        <w:t xml:space="preserve">singupUser()</w:t>
+      </w:r>
+    </w:p>
+    <w:p>
+      <w:pPr>
+        <w:spacing w:before="0" w:after="0" w:line="240"/>
+        <w:ind w:right="0" w:left="0" w:firstLine="0"/>
+        <w:jc w:val="left"/>
+        <w:rPr>
+          <w:rFonts w:ascii="Calibri" w:hAnsi="Calibri" w:cs="Calibri" w:eastAsia="Calibri"/>
+          <w:b/>
+          <w:color w:val="auto"/>
+          <w:spacing w:val="0"/>
+          <w:position w:val="0"/>
+          <w:sz w:val="22"/>
+          <w:shd w:fill="auto" w:val="clear"/>
+        </w:rPr>
+      </w:pPr>
+      <w:r>
+        <w:rPr>
+          <w:rFonts w:ascii="Calibri" w:hAnsi="Calibri" w:cs="Calibri" w:eastAsia="Calibri"/>
+          <w:b/>
+          <w:color w:val="auto"/>
+          <w:spacing w:val="0"/>
+          <w:position w:val="0"/>
+          <w:sz w:val="22"/>
+          <w:shd w:fill="auto" w:val="clear"/>
+        </w:rPr>
+        <w:t xml:space="preserve">        {</w:t>
+      </w:r>
+    </w:p>
+    <w:p>
+      <w:pPr>
+        <w:spacing w:before="0" w:after="0" w:line="240"/>
+        <w:ind w:right="0" w:left="0" w:firstLine="0"/>
+        <w:jc w:val="left"/>
+        <w:rPr>
+          <w:rFonts w:ascii="Calibri" w:hAnsi="Calibri" w:cs="Calibri" w:eastAsia="Calibri"/>
+          <w:b/>
+          <w:color w:val="auto"/>
+          <w:spacing w:val="0"/>
+          <w:position w:val="0"/>
+          <w:sz w:val="22"/>
+          <w:shd w:fill="auto" w:val="clear"/>
+        </w:rPr>
+      </w:pPr>
+      <w:r>
+        <w:rPr>
+          <w:rFonts w:ascii="Calibri" w:hAnsi="Calibri" w:cs="Calibri" w:eastAsia="Calibri"/>
+          <w:b/>
+          <w:color w:val="auto"/>
+          <w:spacing w:val="0"/>
+          <w:position w:val="0"/>
+          <w:sz w:val="22"/>
+          <w:shd w:fill="auto" w:val="clear"/>
+        </w:rPr>
+        <w:t xml:space="preserve">            console.log(this.singup)</w:t>
+      </w:r>
+    </w:p>
+    <w:p>
+      <w:pPr>
+        <w:spacing w:before="0" w:after="0" w:line="240"/>
+        <w:ind w:right="0" w:left="0" w:firstLine="0"/>
+        <w:jc w:val="left"/>
+        <w:rPr>
+          <w:rFonts w:ascii="Calibri" w:hAnsi="Calibri" w:cs="Calibri" w:eastAsia="Calibri"/>
+          <w:b/>
+          <w:color w:val="auto"/>
+          <w:spacing w:val="0"/>
+          <w:position w:val="0"/>
+          <w:sz w:val="22"/>
+          <w:shd w:fill="auto" w:val="clear"/>
+        </w:rPr>
+      </w:pPr>
+      <w:r>
+        <w:rPr>
+          <w:rFonts w:ascii="Calibri" w:hAnsi="Calibri" w:cs="Calibri" w:eastAsia="Calibri"/>
+          <w:b/>
+          <w:color w:val="auto"/>
+          <w:spacing w:val="0"/>
+          <w:position w:val="0"/>
+          <w:sz w:val="22"/>
+          <w:shd w:fill="auto" w:val="clear"/>
+        </w:rPr>
+        <w:t xml:space="preserve">        }</w:t>
+      </w:r>
+    </w:p>
+    <w:p>
+      <w:pPr>
+        <w:spacing w:before="0" w:after="0" w:line="240"/>
+        <w:ind w:right="0" w:left="0" w:firstLine="0"/>
+        <w:jc w:val="left"/>
+        <w:rPr>
+          <w:rFonts w:ascii="Calibri" w:hAnsi="Calibri" w:cs="Calibri" w:eastAsia="Calibri"/>
+          <w:color w:val="auto"/>
+          <w:spacing w:val="0"/>
+          <w:position w:val="0"/>
+          <w:sz w:val="22"/>
+          <w:shd w:fill="auto" w:val="clear"/>
+        </w:rPr>
+      </w:pPr>
+      <w:r>
+        <w:rPr>
+          <w:rFonts w:ascii="Calibri" w:hAnsi="Calibri" w:cs="Calibri" w:eastAsia="Calibri"/>
+          <w:color w:val="auto"/>
+          <w:spacing w:val="0"/>
+          <w:position w:val="0"/>
+          <w:sz w:val="22"/>
+          <w:shd w:fill="auto" w:val="clear"/>
+        </w:rPr>
+        <w:t xml:space="preserve">    }</w:t>
+      </w:r>
+    </w:p>
+    <w:p>
+      <w:pPr>
+        <w:spacing w:before="0" w:after="0" w:line="240"/>
+        <w:ind w:right="0" w:left="0" w:firstLine="0"/>
+        <w:jc w:val="left"/>
+        <w:rPr>
+          <w:rFonts w:ascii="Calibri" w:hAnsi="Calibri" w:cs="Calibri" w:eastAsia="Calibri"/>
+          <w:color w:val="auto"/>
+          <w:spacing w:val="0"/>
+          <w:position w:val="0"/>
+          <w:sz w:val="22"/>
+          <w:shd w:fill="auto" w:val="clear"/>
+        </w:rPr>
+      </w:pPr>
+      <w:r>
+        <w:rPr>
+          <w:rFonts w:ascii="Calibri" w:hAnsi="Calibri" w:cs="Calibri" w:eastAsia="Calibri"/>
+          <w:color w:val="auto"/>
+          <w:spacing w:val="0"/>
+          <w:position w:val="0"/>
+          <w:sz w:val="22"/>
+          <w:shd w:fill="auto" w:val="clear"/>
+        </w:rPr>
+        <w:t xml:space="preserve">}</w:t>
+      </w:r>
+    </w:p>
+    <w:p>
+      <w:pPr>
+        <w:spacing w:before="0" w:after="0" w:line="240"/>
+        <w:ind w:right="0" w:left="0" w:firstLine="0"/>
+        <w:jc w:val="left"/>
+        <w:rPr>
+          <w:rFonts w:ascii="Calibri" w:hAnsi="Calibri" w:cs="Calibri" w:eastAsia="Calibri"/>
+          <w:color w:val="auto"/>
+          <w:spacing w:val="0"/>
+          <w:position w:val="0"/>
+          <w:sz w:val="22"/>
+          <w:shd w:fill="auto" w:val="clear"/>
+        </w:rPr>
+      </w:pPr>
+      <w:r>
+        <w:rPr>
+          <w:rFonts w:ascii="Calibri" w:hAnsi="Calibri" w:cs="Calibri" w:eastAsia="Calibri"/>
+          <w:color w:val="auto"/>
+          <w:spacing w:val="0"/>
+          <w:position w:val="0"/>
+          <w:sz w:val="22"/>
+          <w:shd w:fill="auto" w:val="clear"/>
+        </w:rPr>
+        <w:t xml:space="preserve">&lt;/script&gt;</w:t>
+      </w:r>
+    </w:p>
+    <w:p>
+      <w:pPr>
+        <w:spacing w:before="0" w:after="0" w:line="240"/>
+        <w:ind w:right="0" w:left="0" w:firstLine="0"/>
+        <w:jc w:val="left"/>
+        <w:rPr>
+          <w:rFonts w:ascii="Calibri" w:hAnsi="Calibri" w:cs="Calibri" w:eastAsia="Calibri"/>
+          <w:b/>
+          <w:color w:val="auto"/>
+          <w:spacing w:val="0"/>
+          <w:position w:val="0"/>
+          <w:sz w:val="22"/>
+          <w:shd w:fill="auto" w:val="clear"/>
+        </w:rPr>
+      </w:pPr>
+    </w:p>
+    <w:p>
+      <w:pPr>
+        <w:spacing w:before="0" w:after="0" w:line="240"/>
+        <w:ind w:right="0" w:left="0" w:firstLine="0"/>
+        <w:jc w:val="left"/>
+        <w:rPr>
+          <w:rFonts w:ascii="Calibri" w:hAnsi="Calibri" w:cs="Calibri" w:eastAsia="Calibri"/>
+          <w:b/>
+          <w:color w:val="auto"/>
+          <w:spacing w:val="0"/>
+          <w:position w:val="0"/>
+          <w:sz w:val="22"/>
+          <w:shd w:fill="auto" w:val="clear"/>
+        </w:rPr>
+      </w:pPr>
+    </w:p>
+    <w:p>
+      <w:pPr>
+        <w:spacing w:before="0" w:after="0" w:line="240"/>
+        <w:ind w:right="0" w:left="0" w:firstLine="0"/>
+        <w:jc w:val="left"/>
+        <w:rPr>
+          <w:rFonts w:ascii="Calibri" w:hAnsi="Calibri" w:cs="Calibri" w:eastAsia="Calibri"/>
+          <w:b/>
+          <w:color w:val="auto"/>
+          <w:spacing w:val="0"/>
+          <w:position w:val="0"/>
+          <w:sz w:val="22"/>
+          <w:shd w:fill="auto" w:val="clear"/>
+        </w:rPr>
+      </w:pPr>
+      <w:r>
+        <w:rPr>
+          <w:rFonts w:ascii="Calibri" w:hAnsi="Calibri" w:cs="Calibri" w:eastAsia="Calibri"/>
+          <w:b/>
+          <w:color w:val="auto"/>
+          <w:spacing w:val="0"/>
+          <w:position w:val="0"/>
+          <w:sz w:val="22"/>
+          <w:shd w:fill="auto" w:val="clear"/>
+        </w:rPr>
+        <w:t xml:space="preserve">Getting all data while click on submit button getting data while click on submit button ...</w:t>
+      </w:r>
+    </w:p>
+    <w:p>
+      <w:pPr>
+        <w:spacing w:before="0" w:after="0" w:line="240"/>
+        <w:ind w:right="0" w:left="0" w:firstLine="0"/>
+        <w:jc w:val="left"/>
+        <w:rPr>
+          <w:rFonts w:ascii="Calibri" w:hAnsi="Calibri" w:cs="Calibri" w:eastAsia="Calibri"/>
+          <w:b/>
+          <w:color w:val="auto"/>
+          <w:spacing w:val="0"/>
+          <w:position w:val="0"/>
+          <w:sz w:val="22"/>
+          <w:shd w:fill="auto" w:val="clear"/>
+        </w:rPr>
+      </w:pPr>
+    </w:p>
+    <w:p>
+      <w:pPr>
+        <w:spacing w:before="0" w:after="0" w:line="240"/>
+        <w:ind w:right="0" w:left="0" w:firstLine="0"/>
+        <w:jc w:val="left"/>
+        <w:rPr>
+          <w:rFonts w:ascii="Calibri" w:hAnsi="Calibri" w:cs="Calibri" w:eastAsia="Calibri"/>
+          <w:b/>
+          <w:color w:val="auto"/>
+          <w:spacing w:val="0"/>
+          <w:position w:val="0"/>
+          <w:sz w:val="22"/>
+          <w:shd w:fill="auto" w:val="clear"/>
+        </w:rPr>
+      </w:pPr>
+      <w:r>
+        <w:rPr>
+          <w:rFonts w:ascii="Calibri" w:hAnsi="Calibri" w:cs="Calibri" w:eastAsia="Calibri"/>
+          <w:b/>
+          <w:color w:val="auto"/>
+          <w:spacing w:val="0"/>
+          <w:position w:val="0"/>
+          <w:sz w:val="22"/>
+          <w:shd w:fill="auto" w:val="clear"/>
+        </w:rPr>
+        <w:t xml:space="preserve">I am found all data when user fill form and submit data ..</w:t>
+      </w:r>
+    </w:p>
+    <w:p>
+      <w:pPr>
+        <w:spacing w:before="0" w:after="0" w:line="240"/>
+        <w:ind w:right="0" w:left="0" w:firstLine="0"/>
+        <w:jc w:val="left"/>
+        <w:rPr>
+          <w:rFonts w:ascii="Calibri" w:hAnsi="Calibri" w:cs="Calibri" w:eastAsia="Calibri"/>
+          <w:b/>
+          <w:color w:val="auto"/>
+          <w:spacing w:val="0"/>
+          <w:position w:val="0"/>
+          <w:sz w:val="22"/>
+          <w:shd w:fill="auto" w:val="clear"/>
+        </w:rPr>
+      </w:pPr>
+    </w:p>
+    <w:p>
+      <w:pPr>
+        <w:spacing w:before="0" w:after="0" w:line="240"/>
+        <w:ind w:right="0" w:left="0" w:firstLine="0"/>
+        <w:jc w:val="left"/>
+        <w:rPr>
+          <w:rFonts w:ascii="Calibri" w:hAnsi="Calibri" w:cs="Calibri" w:eastAsia="Calibri"/>
+          <w:b/>
+          <w:color w:val="auto"/>
+          <w:spacing w:val="0"/>
+          <w:position w:val="0"/>
+          <w:sz w:val="22"/>
+          <w:shd w:fill="auto" w:val="clear"/>
+        </w:rPr>
+      </w:pPr>
+      <w:r>
+        <w:rPr>
+          <w:rFonts w:ascii="Calibri" w:hAnsi="Calibri" w:cs="Calibri" w:eastAsia="Calibri"/>
+          <w:b/>
+          <w:color w:val="auto"/>
+          <w:spacing w:val="0"/>
+          <w:position w:val="0"/>
+          <w:sz w:val="22"/>
+          <w:shd w:fill="auto" w:val="clear"/>
+        </w:rPr>
+        <w:t xml:space="preserve">++++++++++++++++++++++++++++++++++++++++++++++++++++++++++++++++++++++++++++++</w:t>
+      </w:r>
     </w:p>
     <w:p>
       <w:pPr>

</xml_diff>

<commit_message>
create login page and get data while submit
</commit_message>
<xml_diff>
--- a/blog/Process-install-project-v2.docx
+++ b/blog/Process-install-project-v2.docx
@@ -9902,26 +9902,52 @@
           <w:shd w:fill="auto" w:val="clear"/>
         </w:rPr>
       </w:pPr>
-    </w:p>
-    <w:p>
-      <w:pPr>
-        <w:spacing w:before="0" w:after="0" w:line="240"/>
-        <w:ind w:right="0" w:left="0" w:firstLine="0"/>
-        <w:jc w:val="left"/>
-        <w:rPr>
-          <w:rFonts w:ascii="Calibri" w:hAnsi="Calibri" w:cs="Calibri" w:eastAsia="Calibri"/>
-          <w:b/>
-          <w:color w:val="auto"/>
-          <w:spacing w:val="0"/>
-          <w:position w:val="0"/>
-          <w:sz w:val="22"/>
-          <w:shd w:fill="auto" w:val="clear"/>
-        </w:rPr>
-      </w:pPr>
-      <w:r>
-        <w:rPr>
-          <w:rFonts w:ascii="Calibri" w:hAnsi="Calibri" w:cs="Calibri" w:eastAsia="Calibri"/>
-          <w:b/>
+      <w:r>
+        <w:rPr>
+          <w:rFonts w:ascii="Calibri" w:hAnsi="Calibri" w:cs="Calibri" w:eastAsia="Calibri"/>
+          <w:b/>
+          <w:color w:val="auto"/>
+          <w:spacing w:val="0"/>
+          <w:position w:val="0"/>
+          <w:sz w:val="22"/>
+          <w:shd w:fill="auto" w:val="clear"/>
+        </w:rPr>
+        <w:t xml:space="preserve">Notes ....</w:t>
+      </w:r>
+    </w:p>
+    <w:p>
+      <w:pPr>
+        <w:spacing w:before="0" w:after="0" w:line="240"/>
+        <w:ind w:right="0" w:left="0" w:firstLine="0"/>
+        <w:jc w:val="left"/>
+        <w:rPr>
+          <w:rFonts w:ascii="Calibri" w:hAnsi="Calibri" w:cs="Calibri" w:eastAsia="Calibri"/>
+          <w:b/>
+          <w:color w:val="auto"/>
+          <w:spacing w:val="0"/>
+          <w:position w:val="0"/>
+          <w:sz w:val="22"/>
+          <w:shd w:fill="auto" w:val="clear"/>
+        </w:rPr>
+      </w:pPr>
+    </w:p>
+    <w:p>
+      <w:pPr>
+        <w:spacing w:before="0" w:after="0" w:line="240"/>
+        <w:ind w:right="0" w:left="0" w:firstLine="0"/>
+        <w:jc w:val="left"/>
+        <w:rPr>
+          <w:rFonts w:ascii="Calibri" w:hAnsi="Calibri" w:cs="Calibri" w:eastAsia="Calibri"/>
+          <w:color w:val="auto"/>
+          <w:spacing w:val="0"/>
+          <w:position w:val="0"/>
+          <w:sz w:val="22"/>
+          <w:shd w:fill="auto" w:val="clear"/>
+        </w:rPr>
+      </w:pPr>
+      <w:r>
+        <w:rPr>
+          <w:rFonts w:ascii="Calibri" w:hAnsi="Calibri" w:cs="Calibri" w:eastAsia="Calibri"/>
           <w:color w:val="auto"/>
           <w:spacing w:val="0"/>
           <w:position w:val="0"/>
@@ -9938,34 +9964,31 @@
         <w:jc w:val="left"/>
         <w:rPr>
           <w:rFonts w:ascii="Calibri" w:hAnsi="Calibri" w:cs="Calibri" w:eastAsia="Calibri"/>
-          <w:b/>
-          <w:color w:val="auto"/>
-          <w:spacing w:val="0"/>
-          <w:position w:val="0"/>
-          <w:sz w:val="22"/>
-          <w:shd w:fill="auto" w:val="clear"/>
-        </w:rPr>
-      </w:pPr>
-    </w:p>
-    <w:p>
-      <w:pPr>
-        <w:spacing w:before="0" w:after="0" w:line="240"/>
-        <w:ind w:right="0" w:left="0" w:firstLine="0"/>
-        <w:jc w:val="left"/>
-        <w:rPr>
-          <w:rFonts w:ascii="Calibri" w:hAnsi="Calibri" w:cs="Calibri" w:eastAsia="Calibri"/>
-          <w:b/>
-          <w:color w:val="auto"/>
-          <w:spacing w:val="0"/>
-          <w:position w:val="0"/>
-          <w:sz w:val="22"/>
-          <w:shd w:fill="auto" w:val="clear"/>
-        </w:rPr>
-      </w:pPr>
-      <w:r>
-        <w:rPr>
-          <w:rFonts w:ascii="Calibri" w:hAnsi="Calibri" w:cs="Calibri" w:eastAsia="Calibri"/>
-          <w:b/>
+          <w:color w:val="auto"/>
+          <w:spacing w:val="0"/>
+          <w:position w:val="0"/>
+          <w:sz w:val="22"/>
+          <w:shd w:fill="auto" w:val="clear"/>
+        </w:rPr>
+      </w:pPr>
+    </w:p>
+    <w:p>
+      <w:pPr>
+        <w:spacing w:before="0" w:after="0" w:line="240"/>
+        <w:ind w:right="0" w:left="0" w:firstLine="0"/>
+        <w:jc w:val="left"/>
+        <w:rPr>
+          <w:rFonts w:ascii="Calibri" w:hAnsi="Calibri" w:cs="Calibri" w:eastAsia="Calibri"/>
+          <w:color w:val="auto"/>
+          <w:spacing w:val="0"/>
+          <w:position w:val="0"/>
+          <w:sz w:val="22"/>
+          <w:shd w:fill="auto" w:val="clear"/>
+        </w:rPr>
+      </w:pPr>
+      <w:r>
+        <w:rPr>
+          <w:rFonts w:ascii="Calibri" w:hAnsi="Calibri" w:cs="Calibri" w:eastAsia="Calibri"/>
           <w:color w:val="auto"/>
           <w:spacing w:val="0"/>
           <w:position w:val="0"/>
@@ -10056,21 +10079,900 @@
         <w:jc w:val="left"/>
         <w:rPr>
           <w:rFonts w:ascii="Calibri" w:hAnsi="Calibri" w:cs="Calibri" w:eastAsia="Calibri"/>
-          <w:color w:val="auto"/>
-          <w:spacing w:val="0"/>
-          <w:position w:val="0"/>
-          <w:sz w:val="22"/>
-          <w:shd w:fill="auto" w:val="clear"/>
-        </w:rPr>
-      </w:pPr>
-    </w:p>
-    <w:p>
-      <w:pPr>
-        <w:spacing w:before="0" w:after="0" w:line="240"/>
-        <w:ind w:right="0" w:left="0" w:firstLine="0"/>
-        <w:jc w:val="left"/>
-        <w:rPr>
-          <w:rFonts w:ascii="Calibri" w:hAnsi="Calibri" w:cs="Calibri" w:eastAsia="Calibri"/>
+          <w:b/>
+          <w:color w:val="auto"/>
+          <w:spacing w:val="0"/>
+          <w:position w:val="0"/>
+          <w:sz w:val="22"/>
+          <w:shd w:fill="auto" w:val="clear"/>
+        </w:rPr>
+      </w:pPr>
+      <w:r>
+        <w:rPr>
+          <w:rFonts w:ascii="Calibri" w:hAnsi="Calibri" w:cs="Calibri" w:eastAsia="Calibri"/>
+          <w:b/>
+          <w:color w:val="auto"/>
+          <w:spacing w:val="0"/>
+          <w:position w:val="0"/>
+          <w:sz w:val="22"/>
+          <w:shd w:fill="auto" w:val="clear"/>
+        </w:rPr>
+        <w:t xml:space="preserve">Make a form and get data    &gt;&gt;&gt;&gt;&gt;</w:t>
+      </w:r>
+    </w:p>
+    <w:p>
+      <w:pPr>
+        <w:spacing w:before="0" w:after="0" w:line="240"/>
+        <w:ind w:right="0" w:left="0" w:firstLine="0"/>
+        <w:jc w:val="left"/>
+        <w:rPr>
+          <w:rFonts w:ascii="Calibri" w:hAnsi="Calibri" w:cs="Calibri" w:eastAsia="Calibri"/>
+          <w:b/>
+          <w:color w:val="auto"/>
+          <w:spacing w:val="0"/>
+          <w:position w:val="0"/>
+          <w:sz w:val="22"/>
+          <w:shd w:fill="auto" w:val="clear"/>
+        </w:rPr>
+      </w:pPr>
+    </w:p>
+    <w:p>
+      <w:pPr>
+        <w:spacing w:before="0" w:after="0" w:line="240"/>
+        <w:ind w:right="0" w:left="0" w:firstLine="0"/>
+        <w:jc w:val="left"/>
+        <w:rPr>
+          <w:rFonts w:ascii="Calibri" w:hAnsi="Calibri" w:cs="Calibri" w:eastAsia="Calibri"/>
+          <w:b/>
+          <w:color w:val="auto"/>
+          <w:spacing w:val="0"/>
+          <w:position w:val="0"/>
+          <w:sz w:val="22"/>
+          <w:shd w:fill="auto" w:val="clear"/>
+        </w:rPr>
+      </w:pPr>
+      <w:r>
+        <w:rPr>
+          <w:rFonts w:ascii="Calibri" w:hAnsi="Calibri" w:cs="Calibri" w:eastAsia="Calibri"/>
+          <w:b/>
+          <w:color w:val="auto"/>
+          <w:spacing w:val="0"/>
+          <w:position w:val="0"/>
+          <w:sz w:val="22"/>
+          <w:shd w:fill="auto" w:val="clear"/>
+        </w:rPr>
+        <w:t xml:space="preserve">Login.vue  &gt;&gt;&gt;&gt;</w:t>
+      </w:r>
+    </w:p>
+    <w:p>
+      <w:pPr>
+        <w:spacing w:before="0" w:after="0" w:line="240"/>
+        <w:ind w:right="0" w:left="0" w:firstLine="0"/>
+        <w:jc w:val="left"/>
+        <w:rPr>
+          <w:rFonts w:ascii="Calibri" w:hAnsi="Calibri" w:cs="Calibri" w:eastAsia="Calibri"/>
+          <w:b/>
+          <w:color w:val="auto"/>
+          <w:spacing w:val="0"/>
+          <w:position w:val="0"/>
+          <w:sz w:val="22"/>
+          <w:shd w:fill="auto" w:val="clear"/>
+        </w:rPr>
+      </w:pPr>
+    </w:p>
+    <w:p>
+      <w:pPr>
+        <w:spacing w:before="0" w:after="0" w:line="240"/>
+        <w:ind w:right="0" w:left="0" w:firstLine="0"/>
+        <w:jc w:val="left"/>
+        <w:rPr>
+          <w:rFonts w:ascii="Calibri" w:hAnsi="Calibri" w:cs="Calibri" w:eastAsia="Calibri"/>
+          <w:color w:val="auto"/>
+          <w:spacing w:val="0"/>
+          <w:position w:val="0"/>
+          <w:sz w:val="22"/>
+          <w:shd w:fill="auto" w:val="clear"/>
+        </w:rPr>
+      </w:pPr>
+      <w:r>
+        <w:rPr>
+          <w:rFonts w:ascii="Calibri" w:hAnsi="Calibri" w:cs="Calibri" w:eastAsia="Calibri"/>
+          <w:color w:val="auto"/>
+          <w:spacing w:val="0"/>
+          <w:position w:val="0"/>
+          <w:sz w:val="22"/>
+          <w:shd w:fill="auto" w:val="clear"/>
+        </w:rPr>
+        <w:t xml:space="preserve">&lt;template&gt;</w:t>
+      </w:r>
+    </w:p>
+    <w:p>
+      <w:pPr>
+        <w:spacing w:before="0" w:after="0" w:line="240"/>
+        <w:ind w:right="0" w:left="0" w:firstLine="0"/>
+        <w:jc w:val="left"/>
+        <w:rPr>
+          <w:rFonts w:ascii="Calibri" w:hAnsi="Calibri" w:cs="Calibri" w:eastAsia="Calibri"/>
+          <w:color w:val="auto"/>
+          <w:spacing w:val="0"/>
+          <w:position w:val="0"/>
+          <w:sz w:val="22"/>
+          <w:shd w:fill="auto" w:val="clear"/>
+        </w:rPr>
+      </w:pPr>
+      <w:r>
+        <w:rPr>
+          <w:rFonts w:ascii="Calibri" w:hAnsi="Calibri" w:cs="Calibri" w:eastAsia="Calibri"/>
+          <w:color w:val="auto"/>
+          <w:spacing w:val="0"/>
+          <w:position w:val="0"/>
+          <w:sz w:val="22"/>
+          <w:shd w:fill="auto" w:val="clear"/>
+        </w:rPr>
+        <w:t xml:space="preserve">    &lt;div&gt;</w:t>
+      </w:r>
+    </w:p>
+    <w:p>
+      <w:pPr>
+        <w:spacing w:before="0" w:after="0" w:line="240"/>
+        <w:ind w:right="0" w:left="0" w:firstLine="0"/>
+        <w:jc w:val="left"/>
+        <w:rPr>
+          <w:rFonts w:ascii="Calibri" w:hAnsi="Calibri" w:cs="Calibri" w:eastAsia="Calibri"/>
+          <w:color w:val="auto"/>
+          <w:spacing w:val="0"/>
+          <w:position w:val="0"/>
+          <w:sz w:val="22"/>
+          <w:shd w:fill="auto" w:val="clear"/>
+        </w:rPr>
+      </w:pPr>
+      <w:r>
+        <w:rPr>
+          <w:rFonts w:ascii="Calibri" w:hAnsi="Calibri" w:cs="Calibri" w:eastAsia="Calibri"/>
+          <w:color w:val="auto"/>
+          <w:spacing w:val="0"/>
+          <w:position w:val="0"/>
+          <w:sz w:val="22"/>
+          <w:shd w:fill="auto" w:val="clear"/>
+        </w:rPr>
+        <w:t xml:space="preserve">        &lt;h3&gt;Login Page&lt;/h3&gt;</w:t>
+      </w:r>
+    </w:p>
+    <w:p>
+      <w:pPr>
+        <w:spacing w:before="0" w:after="0" w:line="240"/>
+        <w:ind w:right="0" w:left="0" w:firstLine="0"/>
+        <w:jc w:val="left"/>
+        <w:rPr>
+          <w:rFonts w:ascii="Calibri" w:hAnsi="Calibri" w:cs="Calibri" w:eastAsia="Calibri"/>
+          <w:color w:val="auto"/>
+          <w:spacing w:val="0"/>
+          <w:position w:val="0"/>
+          <w:sz w:val="22"/>
+          <w:shd w:fill="auto" w:val="clear"/>
+        </w:rPr>
+      </w:pPr>
+      <w:r>
+        <w:rPr>
+          <w:rFonts w:ascii="Calibri" w:hAnsi="Calibri" w:cs="Calibri" w:eastAsia="Calibri"/>
+          <w:color w:val="auto"/>
+          <w:spacing w:val="0"/>
+          <w:position w:val="0"/>
+          <w:sz w:val="22"/>
+          <w:shd w:fill="auto" w:val="clear"/>
+        </w:rPr>
+        <w:t xml:space="preserve">        &lt;input v-model="loginForm.username" type="text" id="username" name="username" placeholder="Enter UserName"/&gt;&lt;br/&gt;&lt;br/&gt;</w:t>
+      </w:r>
+    </w:p>
+    <w:p>
+      <w:pPr>
+        <w:spacing w:before="0" w:after="0" w:line="240"/>
+        <w:ind w:right="0" w:left="0" w:firstLine="0"/>
+        <w:jc w:val="left"/>
+        <w:rPr>
+          <w:rFonts w:ascii="Calibri" w:hAnsi="Calibri" w:cs="Calibri" w:eastAsia="Calibri"/>
+          <w:color w:val="auto"/>
+          <w:spacing w:val="0"/>
+          <w:position w:val="0"/>
+          <w:sz w:val="22"/>
+          <w:shd w:fill="auto" w:val="clear"/>
+        </w:rPr>
+      </w:pPr>
+      <w:r>
+        <w:rPr>
+          <w:rFonts w:ascii="Calibri" w:hAnsi="Calibri" w:cs="Calibri" w:eastAsia="Calibri"/>
+          <w:color w:val="auto"/>
+          <w:spacing w:val="0"/>
+          <w:position w:val="0"/>
+          <w:sz w:val="22"/>
+          <w:shd w:fill="auto" w:val="clear"/>
+        </w:rPr>
+        <w:t xml:space="preserve">        &lt;input v-model="loginForm.password" type="password" id="password" name="password" placeholder="Enter Password"/&gt;&lt;br/&gt;&lt;br/&gt;</w:t>
+      </w:r>
+    </w:p>
+    <w:p>
+      <w:pPr>
+        <w:spacing w:before="0" w:after="0" w:line="240"/>
+        <w:ind w:right="0" w:left="0" w:firstLine="0"/>
+        <w:jc w:val="left"/>
+        <w:rPr>
+          <w:rFonts w:ascii="Calibri" w:hAnsi="Calibri" w:cs="Calibri" w:eastAsia="Calibri"/>
+          <w:color w:val="auto"/>
+          <w:spacing w:val="0"/>
+          <w:position w:val="0"/>
+          <w:sz w:val="22"/>
+          <w:shd w:fill="auto" w:val="clear"/>
+        </w:rPr>
+      </w:pPr>
+      <w:r>
+        <w:rPr>
+          <w:rFonts w:ascii="Calibri" w:hAnsi="Calibri" w:cs="Calibri" w:eastAsia="Calibri"/>
+          <w:color w:val="auto"/>
+          <w:spacing w:val="0"/>
+          <w:position w:val="0"/>
+          <w:sz w:val="22"/>
+          <w:shd w:fill="auto" w:val="clear"/>
+        </w:rPr>
+        <w:t xml:space="preserve">        &lt;button @click="loginData"&gt;Login&lt;/button&gt;</w:t>
+      </w:r>
+    </w:p>
+    <w:p>
+      <w:pPr>
+        <w:spacing w:before="0" w:after="0" w:line="240"/>
+        <w:ind w:right="0" w:left="0" w:firstLine="0"/>
+        <w:jc w:val="left"/>
+        <w:rPr>
+          <w:rFonts w:ascii="Calibri" w:hAnsi="Calibri" w:cs="Calibri" w:eastAsia="Calibri"/>
+          <w:color w:val="auto"/>
+          <w:spacing w:val="0"/>
+          <w:position w:val="0"/>
+          <w:sz w:val="22"/>
+          <w:shd w:fill="auto" w:val="clear"/>
+        </w:rPr>
+      </w:pPr>
+      <w:r>
+        <w:rPr>
+          <w:rFonts w:ascii="Calibri" w:hAnsi="Calibri" w:cs="Calibri" w:eastAsia="Calibri"/>
+          <w:color w:val="auto"/>
+          <w:spacing w:val="0"/>
+          <w:position w:val="0"/>
+          <w:sz w:val="22"/>
+          <w:shd w:fill="auto" w:val="clear"/>
+        </w:rPr>
+        <w:t xml:space="preserve">    &lt;/div&gt;</w:t>
+      </w:r>
+    </w:p>
+    <w:p>
+      <w:pPr>
+        <w:spacing w:before="0" w:after="0" w:line="240"/>
+        <w:ind w:right="0" w:left="0" w:firstLine="0"/>
+        <w:jc w:val="left"/>
+        <w:rPr>
+          <w:rFonts w:ascii="Calibri" w:hAnsi="Calibri" w:cs="Calibri" w:eastAsia="Calibri"/>
+          <w:color w:val="auto"/>
+          <w:spacing w:val="0"/>
+          <w:position w:val="0"/>
+          <w:sz w:val="22"/>
+          <w:shd w:fill="auto" w:val="clear"/>
+        </w:rPr>
+      </w:pPr>
+      <w:r>
+        <w:rPr>
+          <w:rFonts w:ascii="Calibri" w:hAnsi="Calibri" w:cs="Calibri" w:eastAsia="Calibri"/>
+          <w:color w:val="auto"/>
+          <w:spacing w:val="0"/>
+          <w:position w:val="0"/>
+          <w:sz w:val="22"/>
+          <w:shd w:fill="auto" w:val="clear"/>
+        </w:rPr>
+        <w:t xml:space="preserve">&lt;/template&gt;</w:t>
+      </w:r>
+    </w:p>
+    <w:p>
+      <w:pPr>
+        <w:spacing w:before="0" w:after="0" w:line="240"/>
+        <w:ind w:right="0" w:left="0" w:firstLine="0"/>
+        <w:jc w:val="left"/>
+        <w:rPr>
+          <w:rFonts w:ascii="Calibri" w:hAnsi="Calibri" w:cs="Calibri" w:eastAsia="Calibri"/>
+          <w:color w:val="auto"/>
+          <w:spacing w:val="0"/>
+          <w:position w:val="0"/>
+          <w:sz w:val="22"/>
+          <w:shd w:fill="auto" w:val="clear"/>
+        </w:rPr>
+      </w:pPr>
+      <w:r>
+        <w:rPr>
+          <w:rFonts w:ascii="Calibri" w:hAnsi="Calibri" w:cs="Calibri" w:eastAsia="Calibri"/>
+          <w:color w:val="auto"/>
+          <w:spacing w:val="0"/>
+          <w:position w:val="0"/>
+          <w:sz w:val="22"/>
+          <w:shd w:fill="auto" w:val="clear"/>
+        </w:rPr>
+        <w:t xml:space="preserve">&lt;script&gt;</w:t>
+      </w:r>
+    </w:p>
+    <w:p>
+      <w:pPr>
+        <w:spacing w:before="0" w:after="0" w:line="240"/>
+        <w:ind w:right="0" w:left="0" w:firstLine="0"/>
+        <w:jc w:val="left"/>
+        <w:rPr>
+          <w:rFonts w:ascii="Calibri" w:hAnsi="Calibri" w:cs="Calibri" w:eastAsia="Calibri"/>
+          <w:color w:val="auto"/>
+          <w:spacing w:val="0"/>
+          <w:position w:val="0"/>
+          <w:sz w:val="22"/>
+          <w:shd w:fill="auto" w:val="clear"/>
+        </w:rPr>
+      </w:pPr>
+      <w:r>
+        <w:rPr>
+          <w:rFonts w:ascii="Calibri" w:hAnsi="Calibri" w:cs="Calibri" w:eastAsia="Calibri"/>
+          <w:color w:val="auto"/>
+          <w:spacing w:val="0"/>
+          <w:position w:val="0"/>
+          <w:sz w:val="22"/>
+          <w:shd w:fill="auto" w:val="clear"/>
+        </w:rPr>
+        <w:t xml:space="preserve">export default {</w:t>
+      </w:r>
+    </w:p>
+    <w:p>
+      <w:pPr>
+        <w:spacing w:before="0" w:after="0" w:line="240"/>
+        <w:ind w:right="0" w:left="0" w:firstLine="0"/>
+        <w:jc w:val="left"/>
+        <w:rPr>
+          <w:rFonts w:ascii="Calibri" w:hAnsi="Calibri" w:cs="Calibri" w:eastAsia="Calibri"/>
+          <w:color w:val="auto"/>
+          <w:spacing w:val="0"/>
+          <w:position w:val="0"/>
+          <w:sz w:val="22"/>
+          <w:shd w:fill="auto" w:val="clear"/>
+        </w:rPr>
+      </w:pPr>
+      <w:r>
+        <w:rPr>
+          <w:rFonts w:ascii="Calibri" w:hAnsi="Calibri" w:cs="Calibri" w:eastAsia="Calibri"/>
+          <w:color w:val="auto"/>
+          <w:spacing w:val="0"/>
+          <w:position w:val="0"/>
+          <w:sz w:val="22"/>
+          <w:shd w:fill="auto" w:val="clear"/>
+        </w:rPr>
+        <w:t xml:space="preserve">    name:"LoginPage",</w:t>
+      </w:r>
+    </w:p>
+    <w:p>
+      <w:pPr>
+        <w:spacing w:before="0" w:after="0" w:line="240"/>
+        <w:ind w:right="0" w:left="0" w:firstLine="0"/>
+        <w:jc w:val="left"/>
+        <w:rPr>
+          <w:rFonts w:ascii="Calibri" w:hAnsi="Calibri" w:cs="Calibri" w:eastAsia="Calibri"/>
+          <w:color w:val="auto"/>
+          <w:spacing w:val="0"/>
+          <w:position w:val="0"/>
+          <w:sz w:val="22"/>
+          <w:shd w:fill="auto" w:val="clear"/>
+        </w:rPr>
+      </w:pPr>
+      <w:r>
+        <w:rPr>
+          <w:rFonts w:ascii="Calibri" w:hAnsi="Calibri" w:cs="Calibri" w:eastAsia="Calibri"/>
+          <w:color w:val="auto"/>
+          <w:spacing w:val="0"/>
+          <w:position w:val="0"/>
+          <w:sz w:val="22"/>
+          <w:shd w:fill="auto" w:val="clear"/>
+        </w:rPr>
+        <w:t xml:space="preserve">    methods:{</w:t>
+      </w:r>
+    </w:p>
+    <w:p>
+      <w:pPr>
+        <w:spacing w:before="0" w:after="0" w:line="240"/>
+        <w:ind w:right="0" w:left="0" w:firstLine="0"/>
+        <w:jc w:val="left"/>
+        <w:rPr>
+          <w:rFonts w:ascii="Calibri" w:hAnsi="Calibri" w:cs="Calibri" w:eastAsia="Calibri"/>
+          <w:color w:val="auto"/>
+          <w:spacing w:val="0"/>
+          <w:position w:val="0"/>
+          <w:sz w:val="22"/>
+          <w:shd w:fill="auto" w:val="clear"/>
+        </w:rPr>
+      </w:pPr>
+      <w:r>
+        <w:rPr>
+          <w:rFonts w:ascii="Calibri" w:hAnsi="Calibri" w:cs="Calibri" w:eastAsia="Calibri"/>
+          <w:color w:val="auto"/>
+          <w:spacing w:val="0"/>
+          <w:position w:val="0"/>
+          <w:sz w:val="22"/>
+          <w:shd w:fill="auto" w:val="clear"/>
+        </w:rPr>
+        <w:t xml:space="preserve">        loginData(){</w:t>
+      </w:r>
+    </w:p>
+    <w:p>
+      <w:pPr>
+        <w:spacing w:before="0" w:after="0" w:line="240"/>
+        <w:ind w:right="0" w:left="0" w:firstLine="0"/>
+        <w:jc w:val="left"/>
+        <w:rPr>
+          <w:rFonts w:ascii="Calibri" w:hAnsi="Calibri" w:cs="Calibri" w:eastAsia="Calibri"/>
+          <w:color w:val="auto"/>
+          <w:spacing w:val="0"/>
+          <w:position w:val="0"/>
+          <w:sz w:val="22"/>
+          <w:shd w:fill="auto" w:val="clear"/>
+        </w:rPr>
+      </w:pPr>
+      <w:r>
+        <w:rPr>
+          <w:rFonts w:ascii="Calibri" w:hAnsi="Calibri" w:cs="Calibri" w:eastAsia="Calibri"/>
+          <w:color w:val="auto"/>
+          <w:spacing w:val="0"/>
+          <w:position w:val="0"/>
+          <w:sz w:val="22"/>
+          <w:shd w:fill="auto" w:val="clear"/>
+        </w:rPr>
+        <w:t xml:space="preserve">            console.log("loginData",this.loginForm.username,this.loginForm.password);</w:t>
+      </w:r>
+    </w:p>
+    <w:p>
+      <w:pPr>
+        <w:spacing w:before="0" w:after="0" w:line="240"/>
+        <w:ind w:right="0" w:left="0" w:firstLine="0"/>
+        <w:jc w:val="left"/>
+        <w:rPr>
+          <w:rFonts w:ascii="Calibri" w:hAnsi="Calibri" w:cs="Calibri" w:eastAsia="Calibri"/>
+          <w:color w:val="auto"/>
+          <w:spacing w:val="0"/>
+          <w:position w:val="0"/>
+          <w:sz w:val="22"/>
+          <w:shd w:fill="auto" w:val="clear"/>
+        </w:rPr>
+      </w:pPr>
+      <w:r>
+        <w:rPr>
+          <w:rFonts w:ascii="Calibri" w:hAnsi="Calibri" w:cs="Calibri" w:eastAsia="Calibri"/>
+          <w:color w:val="auto"/>
+          <w:spacing w:val="0"/>
+          <w:position w:val="0"/>
+          <w:sz w:val="22"/>
+          <w:shd w:fill="auto" w:val="clear"/>
+        </w:rPr>
+        <w:t xml:space="preserve">        }</w:t>
+      </w:r>
+    </w:p>
+    <w:p>
+      <w:pPr>
+        <w:spacing w:before="0" w:after="0" w:line="240"/>
+        <w:ind w:right="0" w:left="0" w:firstLine="0"/>
+        <w:jc w:val="left"/>
+        <w:rPr>
+          <w:rFonts w:ascii="Calibri" w:hAnsi="Calibri" w:cs="Calibri" w:eastAsia="Calibri"/>
+          <w:color w:val="auto"/>
+          <w:spacing w:val="0"/>
+          <w:position w:val="0"/>
+          <w:sz w:val="22"/>
+          <w:shd w:fill="auto" w:val="clear"/>
+        </w:rPr>
+      </w:pPr>
+      <w:r>
+        <w:rPr>
+          <w:rFonts w:ascii="Calibri" w:hAnsi="Calibri" w:cs="Calibri" w:eastAsia="Calibri"/>
+          <w:color w:val="auto"/>
+          <w:spacing w:val="0"/>
+          <w:position w:val="0"/>
+          <w:sz w:val="22"/>
+          <w:shd w:fill="auto" w:val="clear"/>
+        </w:rPr>
+        <w:t xml:space="preserve">    },data(){</w:t>
+      </w:r>
+    </w:p>
+    <w:p>
+      <w:pPr>
+        <w:spacing w:before="0" w:after="0" w:line="240"/>
+        <w:ind w:right="0" w:left="0" w:firstLine="0"/>
+        <w:jc w:val="left"/>
+        <w:rPr>
+          <w:rFonts w:ascii="Calibri" w:hAnsi="Calibri" w:cs="Calibri" w:eastAsia="Calibri"/>
+          <w:color w:val="auto"/>
+          <w:spacing w:val="0"/>
+          <w:position w:val="0"/>
+          <w:sz w:val="22"/>
+          <w:shd w:fill="auto" w:val="clear"/>
+        </w:rPr>
+      </w:pPr>
+      <w:r>
+        <w:rPr>
+          <w:rFonts w:ascii="Calibri" w:hAnsi="Calibri" w:cs="Calibri" w:eastAsia="Calibri"/>
+          <w:color w:val="auto"/>
+          <w:spacing w:val="0"/>
+          <w:position w:val="0"/>
+          <w:sz w:val="22"/>
+          <w:shd w:fill="auto" w:val="clear"/>
+        </w:rPr>
+        <w:t xml:space="preserve">        return {</w:t>
+      </w:r>
+    </w:p>
+    <w:p>
+      <w:pPr>
+        <w:spacing w:before="0" w:after="0" w:line="240"/>
+        <w:ind w:right="0" w:left="0" w:firstLine="0"/>
+        <w:jc w:val="left"/>
+        <w:rPr>
+          <w:rFonts w:ascii="Calibri" w:hAnsi="Calibri" w:cs="Calibri" w:eastAsia="Calibri"/>
+          <w:color w:val="auto"/>
+          <w:spacing w:val="0"/>
+          <w:position w:val="0"/>
+          <w:sz w:val="22"/>
+          <w:shd w:fill="auto" w:val="clear"/>
+        </w:rPr>
+      </w:pPr>
+      <w:r>
+        <w:rPr>
+          <w:rFonts w:ascii="Calibri" w:hAnsi="Calibri" w:cs="Calibri" w:eastAsia="Calibri"/>
+          <w:color w:val="auto"/>
+          <w:spacing w:val="0"/>
+          <w:position w:val="0"/>
+          <w:sz w:val="22"/>
+          <w:shd w:fill="auto" w:val="clear"/>
+        </w:rPr>
+        <w:t xml:space="preserve">            loginForm:{</w:t>
+      </w:r>
+    </w:p>
+    <w:p>
+      <w:pPr>
+        <w:spacing w:before="0" w:after="0" w:line="240"/>
+        <w:ind w:right="0" w:left="0" w:firstLine="0"/>
+        <w:jc w:val="left"/>
+        <w:rPr>
+          <w:rFonts w:ascii="Calibri" w:hAnsi="Calibri" w:cs="Calibri" w:eastAsia="Calibri"/>
+          <w:color w:val="auto"/>
+          <w:spacing w:val="0"/>
+          <w:position w:val="0"/>
+          <w:sz w:val="22"/>
+          <w:shd w:fill="auto" w:val="clear"/>
+        </w:rPr>
+      </w:pPr>
+      <w:r>
+        <w:rPr>
+          <w:rFonts w:ascii="Calibri" w:hAnsi="Calibri" w:cs="Calibri" w:eastAsia="Calibri"/>
+          <w:color w:val="auto"/>
+          <w:spacing w:val="0"/>
+          <w:position w:val="0"/>
+          <w:sz w:val="22"/>
+          <w:shd w:fill="auto" w:val="clear"/>
+        </w:rPr>
+        <w:t xml:space="preserve">                username:null,</w:t>
+      </w:r>
+    </w:p>
+    <w:p>
+      <w:pPr>
+        <w:spacing w:before="0" w:after="0" w:line="240"/>
+        <w:ind w:right="0" w:left="0" w:firstLine="0"/>
+        <w:jc w:val="left"/>
+        <w:rPr>
+          <w:rFonts w:ascii="Calibri" w:hAnsi="Calibri" w:cs="Calibri" w:eastAsia="Calibri"/>
+          <w:color w:val="auto"/>
+          <w:spacing w:val="0"/>
+          <w:position w:val="0"/>
+          <w:sz w:val="22"/>
+          <w:shd w:fill="auto" w:val="clear"/>
+        </w:rPr>
+      </w:pPr>
+      <w:r>
+        <w:rPr>
+          <w:rFonts w:ascii="Calibri" w:hAnsi="Calibri" w:cs="Calibri" w:eastAsia="Calibri"/>
+          <w:color w:val="auto"/>
+          <w:spacing w:val="0"/>
+          <w:position w:val="0"/>
+          <w:sz w:val="22"/>
+          <w:shd w:fill="auto" w:val="clear"/>
+        </w:rPr>
+        <w:t xml:space="preserve">                password:null</w:t>
+      </w:r>
+    </w:p>
+    <w:p>
+      <w:pPr>
+        <w:spacing w:before="0" w:after="0" w:line="240"/>
+        <w:ind w:right="0" w:left="0" w:firstLine="0"/>
+        <w:jc w:val="left"/>
+        <w:rPr>
+          <w:rFonts w:ascii="Calibri" w:hAnsi="Calibri" w:cs="Calibri" w:eastAsia="Calibri"/>
+          <w:color w:val="auto"/>
+          <w:spacing w:val="0"/>
+          <w:position w:val="0"/>
+          <w:sz w:val="22"/>
+          <w:shd w:fill="auto" w:val="clear"/>
+        </w:rPr>
+      </w:pPr>
+      <w:r>
+        <w:rPr>
+          <w:rFonts w:ascii="Calibri" w:hAnsi="Calibri" w:cs="Calibri" w:eastAsia="Calibri"/>
+          <w:color w:val="auto"/>
+          <w:spacing w:val="0"/>
+          <w:position w:val="0"/>
+          <w:sz w:val="22"/>
+          <w:shd w:fill="auto" w:val="clear"/>
+        </w:rPr>
+        <w:t xml:space="preserve">            }</w:t>
+      </w:r>
+    </w:p>
+    <w:p>
+      <w:pPr>
+        <w:spacing w:before="0" w:after="0" w:line="240"/>
+        <w:ind w:right="0" w:left="0" w:firstLine="0"/>
+        <w:jc w:val="left"/>
+        <w:rPr>
+          <w:rFonts w:ascii="Calibri" w:hAnsi="Calibri" w:cs="Calibri" w:eastAsia="Calibri"/>
+          <w:color w:val="auto"/>
+          <w:spacing w:val="0"/>
+          <w:position w:val="0"/>
+          <w:sz w:val="22"/>
+          <w:shd w:fill="auto" w:val="clear"/>
+        </w:rPr>
+      </w:pPr>
+      <w:r>
+        <w:rPr>
+          <w:rFonts w:ascii="Calibri" w:hAnsi="Calibri" w:cs="Calibri" w:eastAsia="Calibri"/>
+          <w:color w:val="auto"/>
+          <w:spacing w:val="0"/>
+          <w:position w:val="0"/>
+          <w:sz w:val="22"/>
+          <w:shd w:fill="auto" w:val="clear"/>
+        </w:rPr>
+        <w:t xml:space="preserve">        }</w:t>
+      </w:r>
+    </w:p>
+    <w:p>
+      <w:pPr>
+        <w:spacing w:before="0" w:after="0" w:line="240"/>
+        <w:ind w:right="0" w:left="0" w:firstLine="0"/>
+        <w:jc w:val="left"/>
+        <w:rPr>
+          <w:rFonts w:ascii="Calibri" w:hAnsi="Calibri" w:cs="Calibri" w:eastAsia="Calibri"/>
+          <w:color w:val="auto"/>
+          <w:spacing w:val="0"/>
+          <w:position w:val="0"/>
+          <w:sz w:val="22"/>
+          <w:shd w:fill="auto" w:val="clear"/>
+        </w:rPr>
+      </w:pPr>
+      <w:r>
+        <w:rPr>
+          <w:rFonts w:ascii="Calibri" w:hAnsi="Calibri" w:cs="Calibri" w:eastAsia="Calibri"/>
+          <w:color w:val="auto"/>
+          <w:spacing w:val="0"/>
+          <w:position w:val="0"/>
+          <w:sz w:val="22"/>
+          <w:shd w:fill="auto" w:val="clear"/>
+        </w:rPr>
+        <w:t xml:space="preserve">    }</w:t>
+      </w:r>
+    </w:p>
+    <w:p>
+      <w:pPr>
+        <w:spacing w:before="0" w:after="0" w:line="240"/>
+        <w:ind w:right="0" w:left="0" w:firstLine="0"/>
+        <w:jc w:val="left"/>
+        <w:rPr>
+          <w:rFonts w:ascii="Calibri" w:hAnsi="Calibri" w:cs="Calibri" w:eastAsia="Calibri"/>
+          <w:color w:val="auto"/>
+          <w:spacing w:val="0"/>
+          <w:position w:val="0"/>
+          <w:sz w:val="22"/>
+          <w:shd w:fill="auto" w:val="clear"/>
+        </w:rPr>
+      </w:pPr>
+      <w:r>
+        <w:rPr>
+          <w:rFonts w:ascii="Calibri" w:hAnsi="Calibri" w:cs="Calibri" w:eastAsia="Calibri"/>
+          <w:color w:val="auto"/>
+          <w:spacing w:val="0"/>
+          <w:position w:val="0"/>
+          <w:sz w:val="22"/>
+          <w:shd w:fill="auto" w:val="clear"/>
+        </w:rPr>
+        <w:t xml:space="preserve">}</w:t>
+      </w:r>
+    </w:p>
+    <w:p>
+      <w:pPr>
+        <w:spacing w:before="0" w:after="0" w:line="240"/>
+        <w:ind w:right="0" w:left="0" w:firstLine="0"/>
+        <w:jc w:val="left"/>
+        <w:rPr>
+          <w:rFonts w:ascii="Calibri" w:hAnsi="Calibri" w:cs="Calibri" w:eastAsia="Calibri"/>
+          <w:color w:val="auto"/>
+          <w:spacing w:val="0"/>
+          <w:position w:val="0"/>
+          <w:sz w:val="22"/>
+          <w:shd w:fill="auto" w:val="clear"/>
+        </w:rPr>
+      </w:pPr>
+      <w:r>
+        <w:rPr>
+          <w:rFonts w:ascii="Calibri" w:hAnsi="Calibri" w:cs="Calibri" w:eastAsia="Calibri"/>
+          <w:color w:val="auto"/>
+          <w:spacing w:val="0"/>
+          <w:position w:val="0"/>
+          <w:sz w:val="22"/>
+          <w:shd w:fill="auto" w:val="clear"/>
+        </w:rPr>
+        <w:t xml:space="preserve">&lt;/script&gt;</w:t>
+      </w:r>
+    </w:p>
+    <w:p>
+      <w:pPr>
+        <w:spacing w:before="0" w:after="0" w:line="240"/>
+        <w:ind w:right="0" w:left="0" w:firstLine="0"/>
+        <w:jc w:val="left"/>
+        <w:rPr>
+          <w:rFonts w:ascii="Calibri" w:hAnsi="Calibri" w:cs="Calibri" w:eastAsia="Calibri"/>
+          <w:color w:val="auto"/>
+          <w:spacing w:val="0"/>
+          <w:position w:val="0"/>
+          <w:sz w:val="22"/>
+          <w:shd w:fill="auto" w:val="clear"/>
+        </w:rPr>
+      </w:pPr>
+    </w:p>
+    <w:p>
+      <w:pPr>
+        <w:spacing w:before="0" w:after="0" w:line="240"/>
+        <w:ind w:right="0" w:left="0" w:firstLine="0"/>
+        <w:jc w:val="left"/>
+        <w:rPr>
+          <w:rFonts w:ascii="Calibri" w:hAnsi="Calibri" w:cs="Calibri" w:eastAsia="Calibri"/>
+          <w:color w:val="auto"/>
+          <w:spacing w:val="0"/>
+          <w:position w:val="0"/>
+          <w:sz w:val="22"/>
+          <w:shd w:fill="auto" w:val="clear"/>
+        </w:rPr>
+      </w:pPr>
+    </w:p>
+    <w:p>
+      <w:pPr>
+        <w:spacing w:before="0" w:after="0" w:line="240"/>
+        <w:ind w:right="0" w:left="0" w:firstLine="0"/>
+        <w:jc w:val="left"/>
+        <w:rPr>
+          <w:rFonts w:ascii="Calibri" w:hAnsi="Calibri" w:cs="Calibri" w:eastAsia="Calibri"/>
+          <w:color w:val="auto"/>
+          <w:spacing w:val="0"/>
+          <w:position w:val="0"/>
+          <w:sz w:val="22"/>
+          <w:shd w:fill="auto" w:val="clear"/>
+        </w:rPr>
+      </w:pPr>
+      <w:r>
+        <w:rPr>
+          <w:rFonts w:ascii="Calibri" w:hAnsi="Calibri" w:cs="Calibri" w:eastAsia="Calibri"/>
+          <w:color w:val="auto"/>
+          <w:spacing w:val="0"/>
+          <w:position w:val="0"/>
+          <w:sz w:val="22"/>
+          <w:shd w:fill="auto" w:val="clear"/>
+        </w:rPr>
+        <w:t xml:space="preserve">create login form and get data while i am submit data login form i am getting data in console.</w:t>
+      </w:r>
+    </w:p>
+    <w:p>
+      <w:pPr>
+        <w:spacing w:before="0" w:after="0" w:line="240"/>
+        <w:ind w:right="0" w:left="0" w:firstLine="0"/>
+        <w:jc w:val="left"/>
+        <w:rPr>
+          <w:rFonts w:ascii="Calibri" w:hAnsi="Calibri" w:cs="Calibri" w:eastAsia="Calibri"/>
+          <w:color w:val="auto"/>
+          <w:spacing w:val="0"/>
+          <w:position w:val="0"/>
+          <w:sz w:val="22"/>
+          <w:shd w:fill="auto" w:val="clear"/>
+        </w:rPr>
+      </w:pPr>
+    </w:p>
+    <w:p>
+      <w:pPr>
+        <w:spacing w:before="0" w:after="0" w:line="240"/>
+        <w:ind w:right="0" w:left="0" w:firstLine="0"/>
+        <w:jc w:val="left"/>
+        <w:rPr>
+          <w:rFonts w:ascii="Calibri" w:hAnsi="Calibri" w:cs="Calibri" w:eastAsia="Calibri"/>
+          <w:color w:val="auto"/>
+          <w:spacing w:val="0"/>
+          <w:position w:val="0"/>
+          <w:sz w:val="22"/>
+          <w:shd w:fill="auto" w:val="clear"/>
+        </w:rPr>
+      </w:pPr>
+      <w:r>
+        <w:rPr>
+          <w:rFonts w:ascii="Calibri" w:hAnsi="Calibri" w:cs="Calibri" w:eastAsia="Calibri"/>
+          <w:color w:val="auto"/>
+          <w:spacing w:val="0"/>
+          <w:position w:val="0"/>
+          <w:sz w:val="22"/>
+          <w:shd w:fill="auto" w:val="clear"/>
+        </w:rPr>
+        <w:t xml:space="preserve">++++++++++++++++++++++++++++++++++++++++++++++++++++++++++++++++++++++++++++++</w:t>
+      </w:r>
+    </w:p>
+    <w:p>
+      <w:pPr>
+        <w:spacing w:before="0" w:after="0" w:line="240"/>
+        <w:ind w:right="0" w:left="0" w:firstLine="0"/>
+        <w:jc w:val="left"/>
+        <w:rPr>
+          <w:rFonts w:ascii="Calibri" w:hAnsi="Calibri" w:cs="Calibri" w:eastAsia="Calibri"/>
+          <w:color w:val="auto"/>
+          <w:spacing w:val="0"/>
+          <w:position w:val="0"/>
+          <w:sz w:val="22"/>
+          <w:shd w:fill="auto" w:val="clear"/>
+        </w:rPr>
+      </w:pPr>
+    </w:p>
+    <w:p>
+      <w:pPr>
+        <w:spacing w:before="0" w:after="0" w:line="240"/>
+        <w:ind w:right="0" w:left="0" w:firstLine="0"/>
+        <w:jc w:val="left"/>
+        <w:rPr>
+          <w:rFonts w:ascii="Calibri" w:hAnsi="Calibri" w:cs="Calibri" w:eastAsia="Calibri"/>
+          <w:color w:val="auto"/>
+          <w:spacing w:val="0"/>
+          <w:position w:val="0"/>
+          <w:sz w:val="22"/>
+          <w:shd w:fill="auto" w:val="clear"/>
+        </w:rPr>
+      </w:pPr>
+    </w:p>
+    <w:p>
+      <w:pPr>
+        <w:spacing w:before="0" w:after="0" w:line="240"/>
+        <w:ind w:right="0" w:left="0" w:firstLine="0"/>
+        <w:jc w:val="left"/>
+        <w:rPr>
+          <w:rFonts w:ascii="Calibri" w:hAnsi="Calibri" w:cs="Calibri" w:eastAsia="Calibri"/>
+          <w:b/>
+          <w:color w:val="auto"/>
+          <w:spacing w:val="0"/>
+          <w:position w:val="0"/>
+          <w:sz w:val="22"/>
+          <w:shd w:fill="auto" w:val="clear"/>
+        </w:rPr>
+      </w:pPr>
+      <w:r>
+        <w:rPr>
+          <w:rFonts w:ascii="Calibri" w:hAnsi="Calibri" w:cs="Calibri" w:eastAsia="Calibri"/>
+          <w:b/>
+          <w:color w:val="auto"/>
+          <w:spacing w:val="0"/>
+          <w:position w:val="0"/>
+          <w:sz w:val="22"/>
+          <w:shd w:fill="auto" w:val="clear"/>
+        </w:rPr>
+        <w:t xml:space="preserve">form validation  &gt;&gt;&gt;&gt; </w:t>
+      </w:r>
+    </w:p>
+    <w:p>
+      <w:pPr>
+        <w:spacing w:before="0" w:after="0" w:line="240"/>
+        <w:ind w:right="0" w:left="0" w:firstLine="0"/>
+        <w:jc w:val="left"/>
+        <w:rPr>
+          <w:rFonts w:ascii="Calibri" w:hAnsi="Calibri" w:cs="Calibri" w:eastAsia="Calibri"/>
+          <w:b/>
           <w:color w:val="auto"/>
           <w:spacing w:val="0"/>
           <w:position w:val="0"/>

</xml_diff>

<commit_message>
add filter function in vue js
</commit_message>
<xml_diff>
--- a/blog/Process-install-project-v2.docx
+++ b/blog/Process-install-project-v2.docx
@@ -12364,6 +12364,1918 @@
           <w:shd w:fill="auto" w:val="clear"/>
         </w:rPr>
       </w:pPr>
+      <w:r>
+        <w:rPr>
+          <w:rFonts w:ascii="Calibri" w:hAnsi="Calibri" w:cs="Calibri" w:eastAsia="Calibri"/>
+          <w:b/>
+          <w:color w:val="auto"/>
+          <w:spacing w:val="0"/>
+          <w:position w:val="0"/>
+          <w:sz w:val="22"/>
+          <w:shd w:fill="auto" w:val="clear"/>
+        </w:rPr>
+        <w:t xml:space="preserve">Filters  in vue Js  &gt;&gt;&gt;</w:t>
+      </w:r>
+    </w:p>
+    <w:p>
+      <w:pPr>
+        <w:spacing w:before="0" w:after="0" w:line="240"/>
+        <w:ind w:right="0" w:left="0" w:firstLine="0"/>
+        <w:jc w:val="left"/>
+        <w:rPr>
+          <w:rFonts w:ascii="Calibri" w:hAnsi="Calibri" w:cs="Calibri" w:eastAsia="Calibri"/>
+          <w:b/>
+          <w:color w:val="auto"/>
+          <w:spacing w:val="0"/>
+          <w:position w:val="0"/>
+          <w:sz w:val="22"/>
+          <w:shd w:fill="auto" w:val="clear"/>
+        </w:rPr>
+      </w:pPr>
+    </w:p>
+    <w:p>
+      <w:pPr>
+        <w:spacing w:before="0" w:after="0" w:line="240"/>
+        <w:ind w:right="0" w:left="0" w:firstLine="0"/>
+        <w:jc w:val="left"/>
+        <w:rPr>
+          <w:rFonts w:ascii="Calibri" w:hAnsi="Calibri" w:cs="Calibri" w:eastAsia="Calibri"/>
+          <w:b/>
+          <w:color w:val="auto"/>
+          <w:spacing w:val="0"/>
+          <w:position w:val="0"/>
+          <w:sz w:val="22"/>
+          <w:shd w:fill="auto" w:val="clear"/>
+        </w:rPr>
+      </w:pPr>
+      <w:r>
+        <w:rPr>
+          <w:rFonts w:ascii="Calibri" w:hAnsi="Calibri" w:cs="Calibri" w:eastAsia="Calibri"/>
+          <w:b/>
+          <w:color w:val="auto"/>
+          <w:spacing w:val="0"/>
+          <w:position w:val="0"/>
+          <w:sz w:val="22"/>
+          <w:shd w:fill="auto" w:val="clear"/>
+        </w:rPr>
+        <w:t xml:space="preserve">Main.js &gt;&gt;&gt;</w:t>
+      </w:r>
+    </w:p>
+    <w:p>
+      <w:pPr>
+        <w:spacing w:before="0" w:after="0" w:line="240"/>
+        <w:ind w:right="0" w:left="0" w:firstLine="0"/>
+        <w:jc w:val="left"/>
+        <w:rPr>
+          <w:rFonts w:ascii="Calibri" w:hAnsi="Calibri" w:cs="Calibri" w:eastAsia="Calibri"/>
+          <w:b/>
+          <w:color w:val="auto"/>
+          <w:spacing w:val="0"/>
+          <w:position w:val="0"/>
+          <w:sz w:val="22"/>
+          <w:shd w:fill="auto" w:val="clear"/>
+        </w:rPr>
+      </w:pPr>
+    </w:p>
+    <w:p>
+      <w:pPr>
+        <w:spacing w:before="0" w:after="0" w:line="240"/>
+        <w:ind w:right="0" w:left="0" w:firstLine="0"/>
+        <w:jc w:val="left"/>
+        <w:rPr>
+          <w:rFonts w:ascii="Calibri" w:hAnsi="Calibri" w:cs="Calibri" w:eastAsia="Calibri"/>
+          <w:color w:val="auto"/>
+          <w:spacing w:val="0"/>
+          <w:position w:val="0"/>
+          <w:sz w:val="22"/>
+          <w:shd w:fill="auto" w:val="clear"/>
+        </w:rPr>
+      </w:pPr>
+      <w:r>
+        <w:rPr>
+          <w:rFonts w:ascii="Calibri" w:hAnsi="Calibri" w:cs="Calibri" w:eastAsia="Calibri"/>
+          <w:color w:val="auto"/>
+          <w:spacing w:val="0"/>
+          <w:position w:val="0"/>
+          <w:sz w:val="22"/>
+          <w:shd w:fill="auto" w:val="clear"/>
+        </w:rPr>
+        <w:t xml:space="preserve">import { createApp } from 'vue'</w:t>
+      </w:r>
+    </w:p>
+    <w:p>
+      <w:pPr>
+        <w:spacing w:before="0" w:after="0" w:line="240"/>
+        <w:ind w:right="0" w:left="0" w:firstLine="0"/>
+        <w:jc w:val="left"/>
+        <w:rPr>
+          <w:rFonts w:ascii="Calibri" w:hAnsi="Calibri" w:cs="Calibri" w:eastAsia="Calibri"/>
+          <w:color w:val="auto"/>
+          <w:spacing w:val="0"/>
+          <w:position w:val="0"/>
+          <w:sz w:val="22"/>
+          <w:shd w:fill="auto" w:val="clear"/>
+        </w:rPr>
+      </w:pPr>
+      <w:r>
+        <w:rPr>
+          <w:rFonts w:ascii="Calibri" w:hAnsi="Calibri" w:cs="Calibri" w:eastAsia="Calibri"/>
+          <w:color w:val="auto"/>
+          <w:spacing w:val="0"/>
+          <w:position w:val="0"/>
+          <w:sz w:val="22"/>
+          <w:shd w:fill="auto" w:val="clear"/>
+        </w:rPr>
+        <w:t xml:space="preserve">import App from './App.vue'</w:t>
+      </w:r>
+    </w:p>
+    <w:p>
+      <w:pPr>
+        <w:spacing w:before="0" w:after="0" w:line="240"/>
+        <w:ind w:right="0" w:left="0" w:firstLine="0"/>
+        <w:jc w:val="left"/>
+        <w:rPr>
+          <w:rFonts w:ascii="Calibri" w:hAnsi="Calibri" w:cs="Calibri" w:eastAsia="Calibri"/>
+          <w:color w:val="auto"/>
+          <w:spacing w:val="0"/>
+          <w:position w:val="0"/>
+          <w:sz w:val="22"/>
+          <w:shd w:fill="auto" w:val="clear"/>
+        </w:rPr>
+      </w:pPr>
+    </w:p>
+    <w:p>
+      <w:pPr>
+        <w:spacing w:before="0" w:after="0" w:line="240"/>
+        <w:ind w:right="0" w:left="0" w:firstLine="0"/>
+        <w:jc w:val="left"/>
+        <w:rPr>
+          <w:rFonts w:ascii="Calibri" w:hAnsi="Calibri" w:cs="Calibri" w:eastAsia="Calibri"/>
+          <w:b/>
+          <w:color w:val="auto"/>
+          <w:spacing w:val="0"/>
+          <w:position w:val="0"/>
+          <w:sz w:val="22"/>
+          <w:shd w:fill="auto" w:val="clear"/>
+        </w:rPr>
+      </w:pPr>
+      <w:r>
+        <w:rPr>
+          <w:rFonts w:ascii="Calibri" w:hAnsi="Calibri" w:cs="Calibri" w:eastAsia="Calibri"/>
+          <w:b/>
+          <w:color w:val="auto"/>
+          <w:spacing w:val="0"/>
+          <w:position w:val="0"/>
+          <w:sz w:val="22"/>
+          <w:shd w:fill="auto" w:val="clear"/>
+        </w:rPr>
+        <w:t xml:space="preserve">// Create the Vue app instance</w:t>
+      </w:r>
+    </w:p>
+    <w:p>
+      <w:pPr>
+        <w:spacing w:before="0" w:after="0" w:line="240"/>
+        <w:ind w:right="0" w:left="0" w:firstLine="0"/>
+        <w:jc w:val="left"/>
+        <w:rPr>
+          <w:rFonts w:ascii="Calibri" w:hAnsi="Calibri" w:cs="Calibri" w:eastAsia="Calibri"/>
+          <w:b/>
+          <w:color w:val="auto"/>
+          <w:spacing w:val="0"/>
+          <w:position w:val="0"/>
+          <w:sz w:val="22"/>
+          <w:shd w:fill="auto" w:val="clear"/>
+        </w:rPr>
+      </w:pPr>
+      <w:r>
+        <w:rPr>
+          <w:rFonts w:ascii="Calibri" w:hAnsi="Calibri" w:cs="Calibri" w:eastAsia="Calibri"/>
+          <w:b/>
+          <w:color w:val="auto"/>
+          <w:spacing w:val="0"/>
+          <w:position w:val="0"/>
+          <w:sz w:val="22"/>
+          <w:shd w:fill="auto" w:val="clear"/>
+        </w:rPr>
+        <w:t xml:space="preserve">const app = createApp(App)</w:t>
+      </w:r>
+    </w:p>
+    <w:p>
+      <w:pPr>
+        <w:spacing w:before="0" w:after="0" w:line="240"/>
+        <w:ind w:right="0" w:left="0" w:firstLine="0"/>
+        <w:jc w:val="left"/>
+        <w:rPr>
+          <w:rFonts w:ascii="Calibri" w:hAnsi="Calibri" w:cs="Calibri" w:eastAsia="Calibri"/>
+          <w:b/>
+          <w:color w:val="auto"/>
+          <w:spacing w:val="0"/>
+          <w:position w:val="0"/>
+          <w:sz w:val="22"/>
+          <w:shd w:fill="auto" w:val="clear"/>
+        </w:rPr>
+      </w:pPr>
+    </w:p>
+    <w:p>
+      <w:pPr>
+        <w:spacing w:before="0" w:after="0" w:line="240"/>
+        <w:ind w:right="0" w:left="0" w:firstLine="0"/>
+        <w:jc w:val="left"/>
+        <w:rPr>
+          <w:rFonts w:ascii="Calibri" w:hAnsi="Calibri" w:cs="Calibri" w:eastAsia="Calibri"/>
+          <w:b/>
+          <w:color w:val="auto"/>
+          <w:spacing w:val="0"/>
+          <w:position w:val="0"/>
+          <w:sz w:val="22"/>
+          <w:shd w:fill="auto" w:val="clear"/>
+        </w:rPr>
+      </w:pPr>
+      <w:r>
+        <w:rPr>
+          <w:rFonts w:ascii="Calibri" w:hAnsi="Calibri" w:cs="Calibri" w:eastAsia="Calibri"/>
+          <w:b/>
+          <w:color w:val="auto"/>
+          <w:spacing w:val="0"/>
+          <w:position w:val="0"/>
+          <w:sz w:val="22"/>
+          <w:shd w:fill="auto" w:val="clear"/>
+        </w:rPr>
+        <w:t xml:space="preserve">// Define the global "filter-like" function</w:t>
+      </w:r>
+    </w:p>
+    <w:p>
+      <w:pPr>
+        <w:spacing w:before="0" w:after="0" w:line="240"/>
+        <w:ind w:right="0" w:left="0" w:firstLine="0"/>
+        <w:jc w:val="left"/>
+        <w:rPr>
+          <w:rFonts w:ascii="Calibri" w:hAnsi="Calibri" w:cs="Calibri" w:eastAsia="Calibri"/>
+          <w:b/>
+          <w:color w:val="auto"/>
+          <w:spacing w:val="0"/>
+          <w:position w:val="0"/>
+          <w:sz w:val="22"/>
+          <w:shd w:fill="auto" w:val="clear"/>
+        </w:rPr>
+      </w:pPr>
+      <w:r>
+        <w:rPr>
+          <w:rFonts w:ascii="Calibri" w:hAnsi="Calibri" w:cs="Calibri" w:eastAsia="Calibri"/>
+          <w:b/>
+          <w:color w:val="auto"/>
+          <w:spacing w:val="0"/>
+          <w:position w:val="0"/>
+          <w:sz w:val="22"/>
+          <w:shd w:fill="auto" w:val="clear"/>
+        </w:rPr>
+        <w:t xml:space="preserve">app.config.globalProperties.$filters = {</w:t>
+      </w:r>
+    </w:p>
+    <w:p>
+      <w:pPr>
+        <w:spacing w:before="0" w:after="0" w:line="240"/>
+        <w:ind w:right="0" w:left="0" w:firstLine="0"/>
+        <w:jc w:val="left"/>
+        <w:rPr>
+          <w:rFonts w:ascii="Calibri" w:hAnsi="Calibri" w:cs="Calibri" w:eastAsia="Calibri"/>
+          <w:b/>
+          <w:color w:val="auto"/>
+          <w:spacing w:val="0"/>
+          <w:position w:val="0"/>
+          <w:sz w:val="22"/>
+          <w:shd w:fill="auto" w:val="clear"/>
+        </w:rPr>
+      </w:pPr>
+      <w:r>
+        <w:rPr>
+          <w:rFonts w:ascii="Calibri" w:hAnsi="Calibri" w:cs="Calibri" w:eastAsia="Calibri"/>
+          <w:b/>
+          <w:color w:val="auto"/>
+          <w:spacing w:val="0"/>
+          <w:position w:val="0"/>
+          <w:sz w:val="22"/>
+          <w:shd w:fill="auto" w:val="clear"/>
+        </w:rPr>
+        <w:t xml:space="preserve">  capitalize(val) {</w:t>
+      </w:r>
+    </w:p>
+    <w:p>
+      <w:pPr>
+        <w:spacing w:before="0" w:after="0" w:line="240"/>
+        <w:ind w:right="0" w:left="0" w:firstLine="0"/>
+        <w:jc w:val="left"/>
+        <w:rPr>
+          <w:rFonts w:ascii="Calibri" w:hAnsi="Calibri" w:cs="Calibri" w:eastAsia="Calibri"/>
+          <w:b/>
+          <w:color w:val="auto"/>
+          <w:spacing w:val="0"/>
+          <w:position w:val="0"/>
+          <w:sz w:val="22"/>
+          <w:shd w:fill="auto" w:val="clear"/>
+        </w:rPr>
+      </w:pPr>
+      <w:r>
+        <w:rPr>
+          <w:rFonts w:ascii="Calibri" w:hAnsi="Calibri" w:cs="Calibri" w:eastAsia="Calibri"/>
+          <w:b/>
+          <w:color w:val="auto"/>
+          <w:spacing w:val="0"/>
+          <w:position w:val="0"/>
+          <w:sz w:val="22"/>
+          <w:shd w:fill="auto" w:val="clear"/>
+        </w:rPr>
+        <w:t xml:space="preserve">    if (!val) return ''</w:t>
+      </w:r>
+    </w:p>
+    <w:p>
+      <w:pPr>
+        <w:spacing w:before="0" w:after="0" w:line="240"/>
+        <w:ind w:right="0" w:left="0" w:firstLine="0"/>
+        <w:jc w:val="left"/>
+        <w:rPr>
+          <w:rFonts w:ascii="Calibri" w:hAnsi="Calibri" w:cs="Calibri" w:eastAsia="Calibri"/>
+          <w:b/>
+          <w:color w:val="auto"/>
+          <w:spacing w:val="0"/>
+          <w:position w:val="0"/>
+          <w:sz w:val="22"/>
+          <w:shd w:fill="auto" w:val="clear"/>
+        </w:rPr>
+      </w:pPr>
+      <w:r>
+        <w:rPr>
+          <w:rFonts w:ascii="Calibri" w:hAnsi="Calibri" w:cs="Calibri" w:eastAsia="Calibri"/>
+          <w:b/>
+          <w:color w:val="auto"/>
+          <w:spacing w:val="0"/>
+          <w:position w:val="0"/>
+          <w:sz w:val="22"/>
+          <w:shd w:fill="auto" w:val="clear"/>
+        </w:rPr>
+        <w:t xml:space="preserve">    return val.toString().toUpperCase();</w:t>
+      </w:r>
+    </w:p>
+    <w:p>
+      <w:pPr>
+        <w:spacing w:before="0" w:after="0" w:line="240"/>
+        <w:ind w:right="0" w:left="0" w:firstLine="0"/>
+        <w:jc w:val="left"/>
+        <w:rPr>
+          <w:rFonts w:ascii="Calibri" w:hAnsi="Calibri" w:cs="Calibri" w:eastAsia="Calibri"/>
+          <w:b/>
+          <w:color w:val="auto"/>
+          <w:spacing w:val="0"/>
+          <w:position w:val="0"/>
+          <w:sz w:val="22"/>
+          <w:shd w:fill="auto" w:val="clear"/>
+        </w:rPr>
+      </w:pPr>
+      <w:r>
+        <w:rPr>
+          <w:rFonts w:ascii="Calibri" w:hAnsi="Calibri" w:cs="Calibri" w:eastAsia="Calibri"/>
+          <w:b/>
+          <w:color w:val="auto"/>
+          <w:spacing w:val="0"/>
+          <w:position w:val="0"/>
+          <w:sz w:val="22"/>
+          <w:shd w:fill="auto" w:val="clear"/>
+        </w:rPr>
+        <w:t xml:space="preserve">  }</w:t>
+      </w:r>
+    </w:p>
+    <w:p>
+      <w:pPr>
+        <w:spacing w:before="0" w:after="0" w:line="240"/>
+        <w:ind w:right="0" w:left="0" w:firstLine="0"/>
+        <w:jc w:val="left"/>
+        <w:rPr>
+          <w:rFonts w:ascii="Calibri" w:hAnsi="Calibri" w:cs="Calibri" w:eastAsia="Calibri"/>
+          <w:b/>
+          <w:color w:val="auto"/>
+          <w:spacing w:val="0"/>
+          <w:position w:val="0"/>
+          <w:sz w:val="22"/>
+          <w:shd w:fill="auto" w:val="clear"/>
+        </w:rPr>
+      </w:pPr>
+      <w:r>
+        <w:rPr>
+          <w:rFonts w:ascii="Calibri" w:hAnsi="Calibri" w:cs="Calibri" w:eastAsia="Calibri"/>
+          <w:b/>
+          <w:color w:val="auto"/>
+          <w:spacing w:val="0"/>
+          <w:position w:val="0"/>
+          <w:sz w:val="22"/>
+          <w:shd w:fill="auto" w:val="clear"/>
+        </w:rPr>
+        <w:t xml:space="preserve">}</w:t>
+      </w:r>
+    </w:p>
+    <w:p>
+      <w:pPr>
+        <w:spacing w:before="0" w:after="0" w:line="240"/>
+        <w:ind w:right="0" w:left="0" w:firstLine="0"/>
+        <w:jc w:val="left"/>
+        <w:rPr>
+          <w:rFonts w:ascii="Calibri" w:hAnsi="Calibri" w:cs="Calibri" w:eastAsia="Calibri"/>
+          <w:color w:val="auto"/>
+          <w:spacing w:val="0"/>
+          <w:position w:val="0"/>
+          <w:sz w:val="22"/>
+          <w:shd w:fill="auto" w:val="clear"/>
+        </w:rPr>
+      </w:pPr>
+    </w:p>
+    <w:p>
+      <w:pPr>
+        <w:spacing w:before="0" w:after="0" w:line="240"/>
+        <w:ind w:right="0" w:left="0" w:firstLine="0"/>
+        <w:jc w:val="left"/>
+        <w:rPr>
+          <w:rFonts w:ascii="Calibri" w:hAnsi="Calibri" w:cs="Calibri" w:eastAsia="Calibri"/>
+          <w:color w:val="auto"/>
+          <w:spacing w:val="0"/>
+          <w:position w:val="0"/>
+          <w:sz w:val="22"/>
+          <w:shd w:fill="auto" w:val="clear"/>
+        </w:rPr>
+      </w:pPr>
+      <w:r>
+        <w:rPr>
+          <w:rFonts w:ascii="Calibri" w:hAnsi="Calibri" w:cs="Calibri" w:eastAsia="Calibri"/>
+          <w:color w:val="auto"/>
+          <w:spacing w:val="0"/>
+          <w:position w:val="0"/>
+          <w:sz w:val="22"/>
+          <w:shd w:fill="auto" w:val="clear"/>
+        </w:rPr>
+        <w:t xml:space="preserve">// Mount the app</w:t>
+      </w:r>
+    </w:p>
+    <w:p>
+      <w:pPr>
+        <w:spacing w:before="0" w:after="0" w:line="240"/>
+        <w:ind w:right="0" w:left="0" w:firstLine="0"/>
+        <w:jc w:val="left"/>
+        <w:rPr>
+          <w:rFonts w:ascii="Calibri" w:hAnsi="Calibri" w:cs="Calibri" w:eastAsia="Calibri"/>
+          <w:color w:val="auto"/>
+          <w:spacing w:val="0"/>
+          <w:position w:val="0"/>
+          <w:sz w:val="22"/>
+          <w:shd w:fill="auto" w:val="clear"/>
+        </w:rPr>
+      </w:pPr>
+      <w:r>
+        <w:rPr>
+          <w:rFonts w:ascii="Calibri" w:hAnsi="Calibri" w:cs="Calibri" w:eastAsia="Calibri"/>
+          <w:color w:val="auto"/>
+          <w:spacing w:val="0"/>
+          <w:position w:val="0"/>
+          <w:sz w:val="22"/>
+          <w:shd w:fill="auto" w:val="clear"/>
+        </w:rPr>
+        <w:t xml:space="preserve">app.mount('#app')</w:t>
+      </w:r>
+    </w:p>
+    <w:p>
+      <w:pPr>
+        <w:spacing w:before="0" w:after="0" w:line="240"/>
+        <w:ind w:right="0" w:left="0" w:firstLine="0"/>
+        <w:jc w:val="left"/>
+        <w:rPr>
+          <w:rFonts w:ascii="Calibri" w:hAnsi="Calibri" w:cs="Calibri" w:eastAsia="Calibri"/>
+          <w:b/>
+          <w:color w:val="auto"/>
+          <w:spacing w:val="0"/>
+          <w:position w:val="0"/>
+          <w:sz w:val="22"/>
+          <w:shd w:fill="auto" w:val="clear"/>
+        </w:rPr>
+      </w:pPr>
+    </w:p>
+    <w:p>
+      <w:pPr>
+        <w:spacing w:before="0" w:after="0" w:line="240"/>
+        <w:ind w:right="0" w:left="0" w:firstLine="0"/>
+        <w:jc w:val="left"/>
+        <w:rPr>
+          <w:rFonts w:ascii="Calibri" w:hAnsi="Calibri" w:cs="Calibri" w:eastAsia="Calibri"/>
+          <w:b/>
+          <w:color w:val="auto"/>
+          <w:spacing w:val="0"/>
+          <w:position w:val="0"/>
+          <w:sz w:val="22"/>
+          <w:shd w:fill="auto" w:val="clear"/>
+        </w:rPr>
+      </w:pPr>
+      <w:r>
+        <w:rPr>
+          <w:rFonts w:ascii="Calibri" w:hAnsi="Calibri" w:cs="Calibri" w:eastAsia="Calibri"/>
+          <w:b/>
+          <w:color w:val="auto"/>
+          <w:spacing w:val="0"/>
+          <w:position w:val="0"/>
+          <w:sz w:val="22"/>
+          <w:shd w:fill="auto" w:val="clear"/>
+        </w:rPr>
+        <w:t xml:space="preserve">App.vue  &gt;&gt;&gt;&gt;</w:t>
+      </w:r>
+    </w:p>
+    <w:p>
+      <w:pPr>
+        <w:spacing w:before="0" w:after="0" w:line="240"/>
+        <w:ind w:right="0" w:left="0" w:firstLine="0"/>
+        <w:jc w:val="left"/>
+        <w:rPr>
+          <w:rFonts w:ascii="Calibri" w:hAnsi="Calibri" w:cs="Calibri" w:eastAsia="Calibri"/>
+          <w:b/>
+          <w:color w:val="auto"/>
+          <w:spacing w:val="0"/>
+          <w:position w:val="0"/>
+          <w:sz w:val="22"/>
+          <w:shd w:fill="auto" w:val="clear"/>
+        </w:rPr>
+      </w:pPr>
+    </w:p>
+    <w:p>
+      <w:pPr>
+        <w:spacing w:before="0" w:after="0" w:line="240"/>
+        <w:ind w:right="0" w:left="0" w:firstLine="0"/>
+        <w:jc w:val="left"/>
+        <w:rPr>
+          <w:rFonts w:ascii="Calibri" w:hAnsi="Calibri" w:cs="Calibri" w:eastAsia="Calibri"/>
+          <w:color w:val="auto"/>
+          <w:spacing w:val="0"/>
+          <w:position w:val="0"/>
+          <w:sz w:val="22"/>
+          <w:shd w:fill="auto" w:val="clear"/>
+        </w:rPr>
+      </w:pPr>
+      <w:r>
+        <w:rPr>
+          <w:rFonts w:ascii="Calibri" w:hAnsi="Calibri" w:cs="Calibri" w:eastAsia="Calibri"/>
+          <w:color w:val="auto"/>
+          <w:spacing w:val="0"/>
+          <w:position w:val="0"/>
+          <w:sz w:val="22"/>
+          <w:shd w:fill="auto" w:val="clear"/>
+        </w:rPr>
+        <w:t xml:space="preserve">&lt;template&gt;</w:t>
+      </w:r>
+    </w:p>
+    <w:p>
+      <w:pPr>
+        <w:spacing w:before="0" w:after="0" w:line="240"/>
+        <w:ind w:right="0" w:left="0" w:firstLine="0"/>
+        <w:jc w:val="left"/>
+        <w:rPr>
+          <w:rFonts w:ascii="Calibri" w:hAnsi="Calibri" w:cs="Calibri" w:eastAsia="Calibri"/>
+          <w:color w:val="auto"/>
+          <w:spacing w:val="0"/>
+          <w:position w:val="0"/>
+          <w:sz w:val="22"/>
+          <w:shd w:fill="auto" w:val="clear"/>
+        </w:rPr>
+      </w:pPr>
+      <w:r>
+        <w:rPr>
+          <w:rFonts w:ascii="Calibri" w:hAnsi="Calibri" w:cs="Calibri" w:eastAsia="Calibri"/>
+          <w:color w:val="auto"/>
+          <w:spacing w:val="0"/>
+          <w:position w:val="0"/>
+          <w:sz w:val="22"/>
+          <w:shd w:fill="auto" w:val="clear"/>
+        </w:rPr>
+        <w:t xml:space="preserve">  &lt;div id="app"&gt;</w:t>
+      </w:r>
+    </w:p>
+    <w:p>
+      <w:pPr>
+        <w:spacing w:before="0" w:after="0" w:line="240"/>
+        <w:ind w:right="0" w:left="0" w:firstLine="0"/>
+        <w:jc w:val="left"/>
+        <w:rPr>
+          <w:rFonts w:ascii="Calibri" w:hAnsi="Calibri" w:cs="Calibri" w:eastAsia="Calibri"/>
+          <w:color w:val="auto"/>
+          <w:spacing w:val="0"/>
+          <w:position w:val="0"/>
+          <w:sz w:val="22"/>
+          <w:shd w:fill="auto" w:val="clear"/>
+        </w:rPr>
+      </w:pPr>
+      <w:r>
+        <w:rPr>
+          <w:rFonts w:ascii="Calibri" w:hAnsi="Calibri" w:cs="Calibri" w:eastAsia="Calibri"/>
+          <w:color w:val="auto"/>
+          <w:spacing w:val="0"/>
+          <w:position w:val="0"/>
+          <w:sz w:val="22"/>
+          <w:shd w:fill="auto" w:val="clear"/>
+        </w:rPr>
+        <w:t xml:space="preserve">    &lt;h2&gt;Filters in Vue.js&lt;/h2&gt;</w:t>
+      </w:r>
+    </w:p>
+    <w:p>
+      <w:pPr>
+        <w:spacing w:before="0" w:after="0" w:line="240"/>
+        <w:ind w:right="0" w:left="0" w:firstLine="0"/>
+        <w:jc w:val="left"/>
+        <w:rPr>
+          <w:rFonts w:ascii="Calibri" w:hAnsi="Calibri" w:cs="Calibri" w:eastAsia="Calibri"/>
+          <w:b/>
+          <w:color w:val="auto"/>
+          <w:spacing w:val="0"/>
+          <w:position w:val="0"/>
+          <w:sz w:val="22"/>
+          <w:shd w:fill="auto" w:val="clear"/>
+        </w:rPr>
+      </w:pPr>
+      <w:r>
+        <w:rPr>
+          <w:rFonts w:ascii="Calibri" w:hAnsi="Calibri" w:cs="Calibri" w:eastAsia="Calibri"/>
+          <w:color w:val="auto"/>
+          <w:spacing w:val="0"/>
+          <w:position w:val="0"/>
+          <w:sz w:val="22"/>
+          <w:shd w:fill="auto" w:val="clear"/>
+        </w:rPr>
+        <w:t xml:space="preserve">    </w:t>
+      </w:r>
+      <w:r>
+        <w:rPr>
+          <w:rFonts w:ascii="Calibri" w:hAnsi="Calibri" w:cs="Calibri" w:eastAsia="Calibri"/>
+          <w:b/>
+          <w:color w:val="auto"/>
+          <w:spacing w:val="0"/>
+          <w:position w:val="0"/>
+          <w:sz w:val="22"/>
+          <w:shd w:fill="auto" w:val="clear"/>
+        </w:rPr>
+        <w:t xml:space="preserve">&lt;p&gt;{{$filters.capitalize(name)}}&lt;/p&gt;</w:t>
+      </w:r>
+    </w:p>
+    <w:p>
+      <w:pPr>
+        <w:spacing w:before="0" w:after="0" w:line="240"/>
+        <w:ind w:right="0" w:left="0" w:firstLine="0"/>
+        <w:jc w:val="left"/>
+        <w:rPr>
+          <w:rFonts w:ascii="Calibri" w:hAnsi="Calibri" w:cs="Calibri" w:eastAsia="Calibri"/>
+          <w:color w:val="auto"/>
+          <w:spacing w:val="0"/>
+          <w:position w:val="0"/>
+          <w:sz w:val="22"/>
+          <w:shd w:fill="auto" w:val="clear"/>
+        </w:rPr>
+      </w:pPr>
+      <w:r>
+        <w:rPr>
+          <w:rFonts w:ascii="Calibri" w:hAnsi="Calibri" w:cs="Calibri" w:eastAsia="Calibri"/>
+          <w:color w:val="auto"/>
+          <w:spacing w:val="0"/>
+          <w:position w:val="0"/>
+          <w:sz w:val="22"/>
+          <w:shd w:fill="auto" w:val="clear"/>
+        </w:rPr>
+        <w:t xml:space="preserve">    &lt;Home/&gt;</w:t>
+      </w:r>
+    </w:p>
+    <w:p>
+      <w:pPr>
+        <w:spacing w:before="0" w:after="0" w:line="240"/>
+        <w:ind w:right="0" w:left="0" w:firstLine="0"/>
+        <w:jc w:val="left"/>
+        <w:rPr>
+          <w:rFonts w:ascii="Calibri" w:hAnsi="Calibri" w:cs="Calibri" w:eastAsia="Calibri"/>
+          <w:color w:val="auto"/>
+          <w:spacing w:val="0"/>
+          <w:position w:val="0"/>
+          <w:sz w:val="22"/>
+          <w:shd w:fill="auto" w:val="clear"/>
+        </w:rPr>
+      </w:pPr>
+      <w:r>
+        <w:rPr>
+          <w:rFonts w:ascii="Calibri" w:hAnsi="Calibri" w:cs="Calibri" w:eastAsia="Calibri"/>
+          <w:color w:val="auto"/>
+          <w:spacing w:val="0"/>
+          <w:position w:val="0"/>
+          <w:sz w:val="22"/>
+          <w:shd w:fill="auto" w:val="clear"/>
+        </w:rPr>
+        <w:t xml:space="preserve">  &lt;/div&gt;</w:t>
+      </w:r>
+    </w:p>
+    <w:p>
+      <w:pPr>
+        <w:spacing w:before="0" w:after="0" w:line="240"/>
+        <w:ind w:right="0" w:left="0" w:firstLine="0"/>
+        <w:jc w:val="left"/>
+        <w:rPr>
+          <w:rFonts w:ascii="Calibri" w:hAnsi="Calibri" w:cs="Calibri" w:eastAsia="Calibri"/>
+          <w:color w:val="auto"/>
+          <w:spacing w:val="0"/>
+          <w:position w:val="0"/>
+          <w:sz w:val="22"/>
+          <w:shd w:fill="auto" w:val="clear"/>
+        </w:rPr>
+      </w:pPr>
+      <w:r>
+        <w:rPr>
+          <w:rFonts w:ascii="Calibri" w:hAnsi="Calibri" w:cs="Calibri" w:eastAsia="Calibri"/>
+          <w:color w:val="auto"/>
+          <w:spacing w:val="0"/>
+          <w:position w:val="0"/>
+          <w:sz w:val="22"/>
+          <w:shd w:fill="auto" w:val="clear"/>
+        </w:rPr>
+        <w:t xml:space="preserve">&lt;/template&gt;</w:t>
+      </w:r>
+    </w:p>
+    <w:p>
+      <w:pPr>
+        <w:spacing w:before="0" w:after="0" w:line="240"/>
+        <w:ind w:right="0" w:left="0" w:firstLine="0"/>
+        <w:jc w:val="left"/>
+        <w:rPr>
+          <w:rFonts w:ascii="Calibri" w:hAnsi="Calibri" w:cs="Calibri" w:eastAsia="Calibri"/>
+          <w:color w:val="auto"/>
+          <w:spacing w:val="0"/>
+          <w:position w:val="0"/>
+          <w:sz w:val="22"/>
+          <w:shd w:fill="auto" w:val="clear"/>
+        </w:rPr>
+      </w:pPr>
+    </w:p>
+    <w:p>
+      <w:pPr>
+        <w:spacing w:before="0" w:after="0" w:line="240"/>
+        <w:ind w:right="0" w:left="0" w:firstLine="0"/>
+        <w:jc w:val="left"/>
+        <w:rPr>
+          <w:rFonts w:ascii="Calibri" w:hAnsi="Calibri" w:cs="Calibri" w:eastAsia="Calibri"/>
+          <w:color w:val="auto"/>
+          <w:spacing w:val="0"/>
+          <w:position w:val="0"/>
+          <w:sz w:val="22"/>
+          <w:shd w:fill="auto" w:val="clear"/>
+        </w:rPr>
+      </w:pPr>
+      <w:r>
+        <w:rPr>
+          <w:rFonts w:ascii="Calibri" w:hAnsi="Calibri" w:cs="Calibri" w:eastAsia="Calibri"/>
+          <w:color w:val="auto"/>
+          <w:spacing w:val="0"/>
+          <w:position w:val="0"/>
+          <w:sz w:val="22"/>
+          <w:shd w:fill="auto" w:val="clear"/>
+        </w:rPr>
+        <w:t xml:space="preserve">&lt;script&gt;</w:t>
+      </w:r>
+    </w:p>
+    <w:p>
+      <w:pPr>
+        <w:spacing w:before="0" w:after="0" w:line="240"/>
+        <w:ind w:right="0" w:left="0" w:firstLine="0"/>
+        <w:jc w:val="left"/>
+        <w:rPr>
+          <w:rFonts w:ascii="Calibri" w:hAnsi="Calibri" w:cs="Calibri" w:eastAsia="Calibri"/>
+          <w:color w:val="auto"/>
+          <w:spacing w:val="0"/>
+          <w:position w:val="0"/>
+          <w:sz w:val="22"/>
+          <w:shd w:fill="auto" w:val="clear"/>
+        </w:rPr>
+      </w:pPr>
+      <w:r>
+        <w:rPr>
+          <w:rFonts w:ascii="Calibri" w:hAnsi="Calibri" w:cs="Calibri" w:eastAsia="Calibri"/>
+          <w:color w:val="auto"/>
+          <w:spacing w:val="0"/>
+          <w:position w:val="0"/>
+          <w:sz w:val="22"/>
+          <w:shd w:fill="auto" w:val="clear"/>
+        </w:rPr>
+        <w:t xml:space="preserve">import Home from './components/Home.vue'</w:t>
+      </w:r>
+    </w:p>
+    <w:p>
+      <w:pPr>
+        <w:spacing w:before="0" w:after="0" w:line="240"/>
+        <w:ind w:right="0" w:left="0" w:firstLine="0"/>
+        <w:jc w:val="left"/>
+        <w:rPr>
+          <w:rFonts w:ascii="Calibri" w:hAnsi="Calibri" w:cs="Calibri" w:eastAsia="Calibri"/>
+          <w:color w:val="auto"/>
+          <w:spacing w:val="0"/>
+          <w:position w:val="0"/>
+          <w:sz w:val="22"/>
+          <w:shd w:fill="auto" w:val="clear"/>
+        </w:rPr>
+      </w:pPr>
+      <w:r>
+        <w:rPr>
+          <w:rFonts w:ascii="Calibri" w:hAnsi="Calibri" w:cs="Calibri" w:eastAsia="Calibri"/>
+          <w:color w:val="auto"/>
+          <w:spacing w:val="0"/>
+          <w:position w:val="0"/>
+          <w:sz w:val="22"/>
+          <w:shd w:fill="auto" w:val="clear"/>
+        </w:rPr>
+        <w:t xml:space="preserve">export default {</w:t>
+      </w:r>
+    </w:p>
+    <w:p>
+      <w:pPr>
+        <w:spacing w:before="0" w:after="0" w:line="240"/>
+        <w:ind w:right="0" w:left="0" w:firstLine="0"/>
+        <w:jc w:val="left"/>
+        <w:rPr>
+          <w:rFonts w:ascii="Calibri" w:hAnsi="Calibri" w:cs="Calibri" w:eastAsia="Calibri"/>
+          <w:color w:val="auto"/>
+          <w:spacing w:val="0"/>
+          <w:position w:val="0"/>
+          <w:sz w:val="22"/>
+          <w:shd w:fill="auto" w:val="clear"/>
+        </w:rPr>
+      </w:pPr>
+      <w:r>
+        <w:rPr>
+          <w:rFonts w:ascii="Calibri" w:hAnsi="Calibri" w:cs="Calibri" w:eastAsia="Calibri"/>
+          <w:color w:val="auto"/>
+          <w:spacing w:val="0"/>
+          <w:position w:val="0"/>
+          <w:sz w:val="22"/>
+          <w:shd w:fill="auto" w:val="clear"/>
+        </w:rPr>
+        <w:t xml:space="preserve">  name: 'App',</w:t>
+      </w:r>
+    </w:p>
+    <w:p>
+      <w:pPr>
+        <w:spacing w:before="0" w:after="0" w:line="240"/>
+        <w:ind w:right="0" w:left="0" w:firstLine="0"/>
+        <w:jc w:val="left"/>
+        <w:rPr>
+          <w:rFonts w:ascii="Calibri" w:hAnsi="Calibri" w:cs="Calibri" w:eastAsia="Calibri"/>
+          <w:color w:val="auto"/>
+          <w:spacing w:val="0"/>
+          <w:position w:val="0"/>
+          <w:sz w:val="22"/>
+          <w:shd w:fill="auto" w:val="clear"/>
+        </w:rPr>
+      </w:pPr>
+      <w:r>
+        <w:rPr>
+          <w:rFonts w:ascii="Calibri" w:hAnsi="Calibri" w:cs="Calibri" w:eastAsia="Calibri"/>
+          <w:color w:val="auto"/>
+          <w:spacing w:val="0"/>
+          <w:position w:val="0"/>
+          <w:sz w:val="22"/>
+          <w:shd w:fill="auto" w:val="clear"/>
+        </w:rPr>
+        <w:t xml:space="preserve">  components: {</w:t>
+      </w:r>
+    </w:p>
+    <w:p>
+      <w:pPr>
+        <w:spacing w:before="0" w:after="0" w:line="240"/>
+        <w:ind w:right="0" w:left="0" w:firstLine="0"/>
+        <w:jc w:val="left"/>
+        <w:rPr>
+          <w:rFonts w:ascii="Calibri" w:hAnsi="Calibri" w:cs="Calibri" w:eastAsia="Calibri"/>
+          <w:color w:val="auto"/>
+          <w:spacing w:val="0"/>
+          <w:position w:val="0"/>
+          <w:sz w:val="22"/>
+          <w:shd w:fill="auto" w:val="clear"/>
+        </w:rPr>
+      </w:pPr>
+      <w:r>
+        <w:rPr>
+          <w:rFonts w:ascii="Calibri" w:hAnsi="Calibri" w:cs="Calibri" w:eastAsia="Calibri"/>
+          <w:color w:val="auto"/>
+          <w:spacing w:val="0"/>
+          <w:position w:val="0"/>
+          <w:sz w:val="22"/>
+          <w:shd w:fill="auto" w:val="clear"/>
+        </w:rPr>
+        <w:t xml:space="preserve">    Home,</w:t>
+      </w:r>
+    </w:p>
+    <w:p>
+      <w:pPr>
+        <w:spacing w:before="0" w:after="0" w:line="240"/>
+        <w:ind w:right="0" w:left="0" w:firstLine="0"/>
+        <w:jc w:val="left"/>
+        <w:rPr>
+          <w:rFonts w:ascii="Calibri" w:hAnsi="Calibri" w:cs="Calibri" w:eastAsia="Calibri"/>
+          <w:color w:val="auto"/>
+          <w:spacing w:val="0"/>
+          <w:position w:val="0"/>
+          <w:sz w:val="22"/>
+          <w:shd w:fill="auto" w:val="clear"/>
+        </w:rPr>
+      </w:pPr>
+      <w:r>
+        <w:rPr>
+          <w:rFonts w:ascii="Calibri" w:hAnsi="Calibri" w:cs="Calibri" w:eastAsia="Calibri"/>
+          <w:color w:val="auto"/>
+          <w:spacing w:val="0"/>
+          <w:position w:val="0"/>
+          <w:sz w:val="22"/>
+          <w:shd w:fill="auto" w:val="clear"/>
+        </w:rPr>
+        <w:t xml:space="preserve">  },    </w:t>
+      </w:r>
+    </w:p>
+    <w:p>
+      <w:pPr>
+        <w:spacing w:before="0" w:after="0" w:line="240"/>
+        <w:ind w:right="0" w:left="0" w:firstLine="0"/>
+        <w:jc w:val="left"/>
+        <w:rPr>
+          <w:rFonts w:ascii="Calibri" w:hAnsi="Calibri" w:cs="Calibri" w:eastAsia="Calibri"/>
+          <w:color w:val="auto"/>
+          <w:spacing w:val="0"/>
+          <w:position w:val="0"/>
+          <w:sz w:val="22"/>
+          <w:shd w:fill="auto" w:val="clear"/>
+        </w:rPr>
+      </w:pPr>
+      <w:r>
+        <w:rPr>
+          <w:rFonts w:ascii="Calibri" w:hAnsi="Calibri" w:cs="Calibri" w:eastAsia="Calibri"/>
+          <w:color w:val="auto"/>
+          <w:spacing w:val="0"/>
+          <w:position w:val="0"/>
+          <w:sz w:val="22"/>
+          <w:shd w:fill="auto" w:val="clear"/>
+        </w:rPr>
+        <w:t xml:space="preserve">  data(){</w:t>
+      </w:r>
+    </w:p>
+    <w:p>
+      <w:pPr>
+        <w:spacing w:before="0" w:after="0" w:line="240"/>
+        <w:ind w:right="0" w:left="0" w:firstLine="0"/>
+        <w:jc w:val="left"/>
+        <w:rPr>
+          <w:rFonts w:ascii="Calibri" w:hAnsi="Calibri" w:cs="Calibri" w:eastAsia="Calibri"/>
+          <w:color w:val="auto"/>
+          <w:spacing w:val="0"/>
+          <w:position w:val="0"/>
+          <w:sz w:val="22"/>
+          <w:shd w:fill="auto" w:val="clear"/>
+        </w:rPr>
+      </w:pPr>
+      <w:r>
+        <w:rPr>
+          <w:rFonts w:ascii="Calibri" w:hAnsi="Calibri" w:cs="Calibri" w:eastAsia="Calibri"/>
+          <w:color w:val="auto"/>
+          <w:spacing w:val="0"/>
+          <w:position w:val="0"/>
+          <w:sz w:val="22"/>
+          <w:shd w:fill="auto" w:val="clear"/>
+        </w:rPr>
+        <w:t xml:space="preserve">    return {</w:t>
+      </w:r>
+    </w:p>
+    <w:p>
+      <w:pPr>
+        <w:spacing w:before="0" w:after="0" w:line="240"/>
+        <w:ind w:right="0" w:left="0" w:firstLine="0"/>
+        <w:jc w:val="left"/>
+        <w:rPr>
+          <w:rFonts w:ascii="Calibri" w:hAnsi="Calibri" w:cs="Calibri" w:eastAsia="Calibri"/>
+          <w:color w:val="auto"/>
+          <w:spacing w:val="0"/>
+          <w:position w:val="0"/>
+          <w:sz w:val="22"/>
+          <w:shd w:fill="auto" w:val="clear"/>
+        </w:rPr>
+      </w:pPr>
+      <w:r>
+        <w:rPr>
+          <w:rFonts w:ascii="Calibri" w:hAnsi="Calibri" w:cs="Calibri" w:eastAsia="Calibri"/>
+          <w:color w:val="auto"/>
+          <w:spacing w:val="0"/>
+          <w:position w:val="0"/>
+          <w:sz w:val="22"/>
+          <w:shd w:fill="auto" w:val="clear"/>
+        </w:rPr>
+        <w:t xml:space="preserve">        name:"Saurabh Shukla",</w:t>
+      </w:r>
+    </w:p>
+    <w:p>
+      <w:pPr>
+        <w:spacing w:before="0" w:after="0" w:line="240"/>
+        <w:ind w:right="0" w:left="0" w:firstLine="0"/>
+        <w:jc w:val="left"/>
+        <w:rPr>
+          <w:rFonts w:ascii="Calibri" w:hAnsi="Calibri" w:cs="Calibri" w:eastAsia="Calibri"/>
+          <w:color w:val="auto"/>
+          <w:spacing w:val="0"/>
+          <w:position w:val="0"/>
+          <w:sz w:val="22"/>
+          <w:shd w:fill="auto" w:val="clear"/>
+        </w:rPr>
+      </w:pPr>
+      <w:r>
+        <w:rPr>
+          <w:rFonts w:ascii="Calibri" w:hAnsi="Calibri" w:cs="Calibri" w:eastAsia="Calibri"/>
+          <w:color w:val="auto"/>
+          <w:spacing w:val="0"/>
+          <w:position w:val="0"/>
+          <w:sz w:val="22"/>
+          <w:shd w:fill="auto" w:val="clear"/>
+        </w:rPr>
+        <w:t xml:space="preserve">    }</w:t>
+      </w:r>
+    </w:p>
+    <w:p>
+      <w:pPr>
+        <w:spacing w:before="0" w:after="0" w:line="240"/>
+        <w:ind w:right="0" w:left="0" w:firstLine="0"/>
+        <w:jc w:val="left"/>
+        <w:rPr>
+          <w:rFonts w:ascii="Calibri" w:hAnsi="Calibri" w:cs="Calibri" w:eastAsia="Calibri"/>
+          <w:color w:val="auto"/>
+          <w:spacing w:val="0"/>
+          <w:position w:val="0"/>
+          <w:sz w:val="22"/>
+          <w:shd w:fill="auto" w:val="clear"/>
+        </w:rPr>
+      </w:pPr>
+      <w:r>
+        <w:rPr>
+          <w:rFonts w:ascii="Calibri" w:hAnsi="Calibri" w:cs="Calibri" w:eastAsia="Calibri"/>
+          <w:color w:val="auto"/>
+          <w:spacing w:val="0"/>
+          <w:position w:val="0"/>
+          <w:sz w:val="22"/>
+          <w:shd w:fill="auto" w:val="clear"/>
+        </w:rPr>
+        <w:t xml:space="preserve">  }</w:t>
+      </w:r>
+    </w:p>
+    <w:p>
+      <w:pPr>
+        <w:spacing w:before="0" w:after="0" w:line="240"/>
+        <w:ind w:right="0" w:left="0" w:firstLine="0"/>
+        <w:jc w:val="left"/>
+        <w:rPr>
+          <w:rFonts w:ascii="Calibri" w:hAnsi="Calibri" w:cs="Calibri" w:eastAsia="Calibri"/>
+          <w:color w:val="auto"/>
+          <w:spacing w:val="0"/>
+          <w:position w:val="0"/>
+          <w:sz w:val="22"/>
+          <w:shd w:fill="auto" w:val="clear"/>
+        </w:rPr>
+      </w:pPr>
+      <w:r>
+        <w:rPr>
+          <w:rFonts w:ascii="Calibri" w:hAnsi="Calibri" w:cs="Calibri" w:eastAsia="Calibri"/>
+          <w:color w:val="auto"/>
+          <w:spacing w:val="0"/>
+          <w:position w:val="0"/>
+          <w:sz w:val="22"/>
+          <w:shd w:fill="auto" w:val="clear"/>
+        </w:rPr>
+        <w:t xml:space="preserve">};</w:t>
+      </w:r>
+    </w:p>
+    <w:p>
+      <w:pPr>
+        <w:spacing w:before="0" w:after="0" w:line="240"/>
+        <w:ind w:right="0" w:left="0" w:firstLine="0"/>
+        <w:jc w:val="left"/>
+        <w:rPr>
+          <w:rFonts w:ascii="Calibri" w:hAnsi="Calibri" w:cs="Calibri" w:eastAsia="Calibri"/>
+          <w:color w:val="auto"/>
+          <w:spacing w:val="0"/>
+          <w:position w:val="0"/>
+          <w:sz w:val="22"/>
+          <w:shd w:fill="auto" w:val="clear"/>
+        </w:rPr>
+      </w:pPr>
+      <w:r>
+        <w:rPr>
+          <w:rFonts w:ascii="Calibri" w:hAnsi="Calibri" w:cs="Calibri" w:eastAsia="Calibri"/>
+          <w:color w:val="auto"/>
+          <w:spacing w:val="0"/>
+          <w:position w:val="0"/>
+          <w:sz w:val="22"/>
+          <w:shd w:fill="auto" w:val="clear"/>
+        </w:rPr>
+        <w:t xml:space="preserve">&lt;/script&gt;</w:t>
+      </w:r>
+    </w:p>
+    <w:p>
+      <w:pPr>
+        <w:spacing w:before="0" w:after="0" w:line="240"/>
+        <w:ind w:right="0" w:left="0" w:firstLine="0"/>
+        <w:jc w:val="left"/>
+        <w:rPr>
+          <w:rFonts w:ascii="Calibri" w:hAnsi="Calibri" w:cs="Calibri" w:eastAsia="Calibri"/>
+          <w:color w:val="auto"/>
+          <w:spacing w:val="0"/>
+          <w:position w:val="0"/>
+          <w:sz w:val="22"/>
+          <w:shd w:fill="auto" w:val="clear"/>
+        </w:rPr>
+      </w:pPr>
+    </w:p>
+    <w:p>
+      <w:pPr>
+        <w:spacing w:before="0" w:after="0" w:line="240"/>
+        <w:ind w:right="0" w:left="0" w:firstLine="0"/>
+        <w:jc w:val="left"/>
+        <w:rPr>
+          <w:rFonts w:ascii="Calibri" w:hAnsi="Calibri" w:cs="Calibri" w:eastAsia="Calibri"/>
+          <w:color w:val="auto"/>
+          <w:spacing w:val="0"/>
+          <w:position w:val="0"/>
+          <w:sz w:val="22"/>
+          <w:shd w:fill="auto" w:val="clear"/>
+        </w:rPr>
+      </w:pPr>
+      <w:r>
+        <w:rPr>
+          <w:rFonts w:ascii="Calibri" w:hAnsi="Calibri" w:cs="Calibri" w:eastAsia="Calibri"/>
+          <w:color w:val="auto"/>
+          <w:spacing w:val="0"/>
+          <w:position w:val="0"/>
+          <w:sz w:val="22"/>
+          <w:shd w:fill="auto" w:val="clear"/>
+        </w:rPr>
+        <w:t xml:space="preserve">&lt;style&gt;</w:t>
+      </w:r>
+    </w:p>
+    <w:p>
+      <w:pPr>
+        <w:spacing w:before="0" w:after="0" w:line="240"/>
+        <w:ind w:right="0" w:left="0" w:firstLine="0"/>
+        <w:jc w:val="left"/>
+        <w:rPr>
+          <w:rFonts w:ascii="Calibri" w:hAnsi="Calibri" w:cs="Calibri" w:eastAsia="Calibri"/>
+          <w:color w:val="auto"/>
+          <w:spacing w:val="0"/>
+          <w:position w:val="0"/>
+          <w:sz w:val="22"/>
+          <w:shd w:fill="auto" w:val="clear"/>
+        </w:rPr>
+      </w:pPr>
+      <w:r>
+        <w:rPr>
+          <w:rFonts w:ascii="Calibri" w:hAnsi="Calibri" w:cs="Calibri" w:eastAsia="Calibri"/>
+          <w:color w:val="auto"/>
+          <w:spacing w:val="0"/>
+          <w:position w:val="0"/>
+          <w:sz w:val="22"/>
+          <w:shd w:fill="auto" w:val="clear"/>
+        </w:rPr>
+        <w:t xml:space="preserve">#app {</w:t>
+      </w:r>
+    </w:p>
+    <w:p>
+      <w:pPr>
+        <w:spacing w:before="0" w:after="0" w:line="240"/>
+        <w:ind w:right="0" w:left="0" w:firstLine="0"/>
+        <w:jc w:val="left"/>
+        <w:rPr>
+          <w:rFonts w:ascii="Calibri" w:hAnsi="Calibri" w:cs="Calibri" w:eastAsia="Calibri"/>
+          <w:color w:val="auto"/>
+          <w:spacing w:val="0"/>
+          <w:position w:val="0"/>
+          <w:sz w:val="22"/>
+          <w:shd w:fill="auto" w:val="clear"/>
+        </w:rPr>
+      </w:pPr>
+      <w:r>
+        <w:rPr>
+          <w:rFonts w:ascii="Calibri" w:hAnsi="Calibri" w:cs="Calibri" w:eastAsia="Calibri"/>
+          <w:color w:val="auto"/>
+          <w:spacing w:val="0"/>
+          <w:position w:val="0"/>
+          <w:sz w:val="22"/>
+          <w:shd w:fill="auto" w:val="clear"/>
+        </w:rPr>
+        <w:t xml:space="preserve">  font-family: Avenir, Helvetica, Arial, sans-serif;</w:t>
+      </w:r>
+    </w:p>
+    <w:p>
+      <w:pPr>
+        <w:spacing w:before="0" w:after="0" w:line="240"/>
+        <w:ind w:right="0" w:left="0" w:firstLine="0"/>
+        <w:jc w:val="left"/>
+        <w:rPr>
+          <w:rFonts w:ascii="Calibri" w:hAnsi="Calibri" w:cs="Calibri" w:eastAsia="Calibri"/>
+          <w:color w:val="auto"/>
+          <w:spacing w:val="0"/>
+          <w:position w:val="0"/>
+          <w:sz w:val="22"/>
+          <w:shd w:fill="auto" w:val="clear"/>
+        </w:rPr>
+      </w:pPr>
+      <w:r>
+        <w:rPr>
+          <w:rFonts w:ascii="Calibri" w:hAnsi="Calibri" w:cs="Calibri" w:eastAsia="Calibri"/>
+          <w:color w:val="auto"/>
+          <w:spacing w:val="0"/>
+          <w:position w:val="0"/>
+          <w:sz w:val="22"/>
+          <w:shd w:fill="auto" w:val="clear"/>
+        </w:rPr>
+        <w:t xml:space="preserve">  -webkit-font-smoothing: antialiased;</w:t>
+      </w:r>
+    </w:p>
+    <w:p>
+      <w:pPr>
+        <w:spacing w:before="0" w:after="0" w:line="240"/>
+        <w:ind w:right="0" w:left="0" w:firstLine="0"/>
+        <w:jc w:val="left"/>
+        <w:rPr>
+          <w:rFonts w:ascii="Calibri" w:hAnsi="Calibri" w:cs="Calibri" w:eastAsia="Calibri"/>
+          <w:color w:val="auto"/>
+          <w:spacing w:val="0"/>
+          <w:position w:val="0"/>
+          <w:sz w:val="22"/>
+          <w:shd w:fill="auto" w:val="clear"/>
+        </w:rPr>
+      </w:pPr>
+      <w:r>
+        <w:rPr>
+          <w:rFonts w:ascii="Calibri" w:hAnsi="Calibri" w:cs="Calibri" w:eastAsia="Calibri"/>
+          <w:color w:val="auto"/>
+          <w:spacing w:val="0"/>
+          <w:position w:val="0"/>
+          <w:sz w:val="22"/>
+          <w:shd w:fill="auto" w:val="clear"/>
+        </w:rPr>
+        <w:t xml:space="preserve">  -moz-osx-font-smoothing: grayscale;</w:t>
+      </w:r>
+    </w:p>
+    <w:p>
+      <w:pPr>
+        <w:spacing w:before="0" w:after="0" w:line="240"/>
+        <w:ind w:right="0" w:left="0" w:firstLine="0"/>
+        <w:jc w:val="left"/>
+        <w:rPr>
+          <w:rFonts w:ascii="Calibri" w:hAnsi="Calibri" w:cs="Calibri" w:eastAsia="Calibri"/>
+          <w:color w:val="auto"/>
+          <w:spacing w:val="0"/>
+          <w:position w:val="0"/>
+          <w:sz w:val="22"/>
+          <w:shd w:fill="auto" w:val="clear"/>
+        </w:rPr>
+      </w:pPr>
+      <w:r>
+        <w:rPr>
+          <w:rFonts w:ascii="Calibri" w:hAnsi="Calibri" w:cs="Calibri" w:eastAsia="Calibri"/>
+          <w:color w:val="auto"/>
+          <w:spacing w:val="0"/>
+          <w:position w:val="0"/>
+          <w:sz w:val="22"/>
+          <w:shd w:fill="auto" w:val="clear"/>
+        </w:rPr>
+        <w:t xml:space="preserve">  text-align: center;</w:t>
+      </w:r>
+    </w:p>
+    <w:p>
+      <w:pPr>
+        <w:spacing w:before="0" w:after="0" w:line="240"/>
+        <w:ind w:right="0" w:left="0" w:firstLine="0"/>
+        <w:jc w:val="left"/>
+        <w:rPr>
+          <w:rFonts w:ascii="Calibri" w:hAnsi="Calibri" w:cs="Calibri" w:eastAsia="Calibri"/>
+          <w:color w:val="auto"/>
+          <w:spacing w:val="0"/>
+          <w:position w:val="0"/>
+          <w:sz w:val="22"/>
+          <w:shd w:fill="auto" w:val="clear"/>
+        </w:rPr>
+      </w:pPr>
+      <w:r>
+        <w:rPr>
+          <w:rFonts w:ascii="Calibri" w:hAnsi="Calibri" w:cs="Calibri" w:eastAsia="Calibri"/>
+          <w:color w:val="auto"/>
+          <w:spacing w:val="0"/>
+          <w:position w:val="0"/>
+          <w:sz w:val="22"/>
+          <w:shd w:fill="auto" w:val="clear"/>
+        </w:rPr>
+        <w:t xml:space="preserve">  color: #2c3e50;</w:t>
+      </w:r>
+    </w:p>
+    <w:p>
+      <w:pPr>
+        <w:spacing w:before="0" w:after="0" w:line="240"/>
+        <w:ind w:right="0" w:left="0" w:firstLine="0"/>
+        <w:jc w:val="left"/>
+        <w:rPr>
+          <w:rFonts w:ascii="Calibri" w:hAnsi="Calibri" w:cs="Calibri" w:eastAsia="Calibri"/>
+          <w:color w:val="auto"/>
+          <w:spacing w:val="0"/>
+          <w:position w:val="0"/>
+          <w:sz w:val="22"/>
+          <w:shd w:fill="auto" w:val="clear"/>
+        </w:rPr>
+      </w:pPr>
+      <w:r>
+        <w:rPr>
+          <w:rFonts w:ascii="Calibri" w:hAnsi="Calibri" w:cs="Calibri" w:eastAsia="Calibri"/>
+          <w:color w:val="auto"/>
+          <w:spacing w:val="0"/>
+          <w:position w:val="0"/>
+          <w:sz w:val="22"/>
+          <w:shd w:fill="auto" w:val="clear"/>
+        </w:rPr>
+        <w:t xml:space="preserve">  margin-top: 60px;</w:t>
+      </w:r>
+    </w:p>
+    <w:p>
+      <w:pPr>
+        <w:spacing w:before="0" w:after="0" w:line="240"/>
+        <w:ind w:right="0" w:left="0" w:firstLine="0"/>
+        <w:jc w:val="left"/>
+        <w:rPr>
+          <w:rFonts w:ascii="Calibri" w:hAnsi="Calibri" w:cs="Calibri" w:eastAsia="Calibri"/>
+          <w:color w:val="auto"/>
+          <w:spacing w:val="0"/>
+          <w:position w:val="0"/>
+          <w:sz w:val="22"/>
+          <w:shd w:fill="auto" w:val="clear"/>
+        </w:rPr>
+      </w:pPr>
+      <w:r>
+        <w:rPr>
+          <w:rFonts w:ascii="Calibri" w:hAnsi="Calibri" w:cs="Calibri" w:eastAsia="Calibri"/>
+          <w:color w:val="auto"/>
+          <w:spacing w:val="0"/>
+          <w:position w:val="0"/>
+          <w:sz w:val="22"/>
+          <w:shd w:fill="auto" w:val="clear"/>
+        </w:rPr>
+        <w:t xml:space="preserve">}</w:t>
+      </w:r>
+    </w:p>
+    <w:p>
+      <w:pPr>
+        <w:spacing w:before="0" w:after="0" w:line="240"/>
+        <w:ind w:right="0" w:left="0" w:firstLine="0"/>
+        <w:jc w:val="left"/>
+        <w:rPr>
+          <w:rFonts w:ascii="Calibri" w:hAnsi="Calibri" w:cs="Calibri" w:eastAsia="Calibri"/>
+          <w:color w:val="auto"/>
+          <w:spacing w:val="0"/>
+          <w:position w:val="0"/>
+          <w:sz w:val="22"/>
+          <w:shd w:fill="auto" w:val="clear"/>
+        </w:rPr>
+      </w:pPr>
+      <w:r>
+        <w:rPr>
+          <w:rFonts w:ascii="Calibri" w:hAnsi="Calibri" w:cs="Calibri" w:eastAsia="Calibri"/>
+          <w:color w:val="auto"/>
+          <w:spacing w:val="0"/>
+          <w:position w:val="0"/>
+          <w:sz w:val="22"/>
+          <w:shd w:fill="auto" w:val="clear"/>
+        </w:rPr>
+        <w:t xml:space="preserve">&lt;/style&gt;</w:t>
+      </w:r>
+    </w:p>
+    <w:p>
+      <w:pPr>
+        <w:spacing w:before="0" w:after="0" w:line="240"/>
+        <w:ind w:right="0" w:left="0" w:firstLine="0"/>
+        <w:jc w:val="left"/>
+        <w:rPr>
+          <w:rFonts w:ascii="Calibri" w:hAnsi="Calibri" w:cs="Calibri" w:eastAsia="Calibri"/>
+          <w:color w:val="auto"/>
+          <w:spacing w:val="0"/>
+          <w:position w:val="0"/>
+          <w:sz w:val="22"/>
+          <w:shd w:fill="auto" w:val="clear"/>
+        </w:rPr>
+      </w:pPr>
+    </w:p>
+    <w:p>
+      <w:pPr>
+        <w:spacing w:before="0" w:after="0" w:line="240"/>
+        <w:ind w:right="0" w:left="0" w:firstLine="0"/>
+        <w:jc w:val="left"/>
+        <w:rPr>
+          <w:rFonts w:ascii="Calibri" w:hAnsi="Calibri" w:cs="Calibri" w:eastAsia="Calibri"/>
+          <w:b/>
+          <w:color w:val="auto"/>
+          <w:spacing w:val="0"/>
+          <w:position w:val="0"/>
+          <w:sz w:val="22"/>
+          <w:shd w:fill="auto" w:val="clear"/>
+        </w:rPr>
+      </w:pPr>
+      <w:r>
+        <w:rPr>
+          <w:rFonts w:ascii="Calibri" w:hAnsi="Calibri" w:cs="Calibri" w:eastAsia="Calibri"/>
+          <w:b/>
+          <w:color w:val="auto"/>
+          <w:spacing w:val="0"/>
+          <w:position w:val="0"/>
+          <w:sz w:val="22"/>
+          <w:shd w:fill="auto" w:val="clear"/>
+        </w:rPr>
+        <w:t xml:space="preserve">Home.js  &gt;&gt;&gt;</w:t>
+      </w:r>
+    </w:p>
+    <w:p>
+      <w:pPr>
+        <w:spacing w:before="0" w:after="0" w:line="240"/>
+        <w:ind w:right="0" w:left="0" w:firstLine="0"/>
+        <w:jc w:val="left"/>
+        <w:rPr>
+          <w:rFonts w:ascii="Calibri" w:hAnsi="Calibri" w:cs="Calibri" w:eastAsia="Calibri"/>
+          <w:color w:val="auto"/>
+          <w:spacing w:val="0"/>
+          <w:position w:val="0"/>
+          <w:sz w:val="22"/>
+          <w:shd w:fill="auto" w:val="clear"/>
+        </w:rPr>
+      </w:pPr>
+    </w:p>
+    <w:p>
+      <w:pPr>
+        <w:spacing w:before="0" w:after="0" w:line="240"/>
+        <w:ind w:right="0" w:left="0" w:firstLine="0"/>
+        <w:jc w:val="left"/>
+        <w:rPr>
+          <w:rFonts w:ascii="Calibri" w:hAnsi="Calibri" w:cs="Calibri" w:eastAsia="Calibri"/>
+          <w:color w:val="auto"/>
+          <w:spacing w:val="0"/>
+          <w:position w:val="0"/>
+          <w:sz w:val="22"/>
+          <w:shd w:fill="auto" w:val="clear"/>
+        </w:rPr>
+      </w:pPr>
+      <w:r>
+        <w:rPr>
+          <w:rFonts w:ascii="Calibri" w:hAnsi="Calibri" w:cs="Calibri" w:eastAsia="Calibri"/>
+          <w:color w:val="auto"/>
+          <w:spacing w:val="0"/>
+          <w:position w:val="0"/>
+          <w:sz w:val="22"/>
+          <w:shd w:fill="auto" w:val="clear"/>
+        </w:rPr>
+        <w:t xml:space="preserve">&lt;template&gt;</w:t>
+      </w:r>
+    </w:p>
+    <w:p>
+      <w:pPr>
+        <w:spacing w:before="0" w:after="0" w:line="240"/>
+        <w:ind w:right="0" w:left="0" w:firstLine="0"/>
+        <w:jc w:val="left"/>
+        <w:rPr>
+          <w:rFonts w:ascii="Calibri" w:hAnsi="Calibri" w:cs="Calibri" w:eastAsia="Calibri"/>
+          <w:color w:val="auto"/>
+          <w:spacing w:val="0"/>
+          <w:position w:val="0"/>
+          <w:sz w:val="22"/>
+          <w:shd w:fill="auto" w:val="clear"/>
+        </w:rPr>
+      </w:pPr>
+      <w:r>
+        <w:rPr>
+          <w:rFonts w:ascii="Calibri" w:hAnsi="Calibri" w:cs="Calibri" w:eastAsia="Calibri"/>
+          <w:color w:val="auto"/>
+          <w:spacing w:val="0"/>
+          <w:position w:val="0"/>
+          <w:sz w:val="22"/>
+          <w:shd w:fill="auto" w:val="clear"/>
+        </w:rPr>
+        <w:t xml:space="preserve">    &lt;div&gt;</w:t>
+      </w:r>
+    </w:p>
+    <w:p>
+      <w:pPr>
+        <w:spacing w:before="0" w:after="0" w:line="240"/>
+        <w:ind w:right="0" w:left="0" w:firstLine="0"/>
+        <w:jc w:val="left"/>
+        <w:rPr>
+          <w:rFonts w:ascii="Calibri" w:hAnsi="Calibri" w:cs="Calibri" w:eastAsia="Calibri"/>
+          <w:color w:val="auto"/>
+          <w:spacing w:val="0"/>
+          <w:position w:val="0"/>
+          <w:sz w:val="22"/>
+          <w:shd w:fill="auto" w:val="clear"/>
+        </w:rPr>
+      </w:pPr>
+      <w:r>
+        <w:rPr>
+          <w:rFonts w:ascii="Calibri" w:hAnsi="Calibri" w:cs="Calibri" w:eastAsia="Calibri"/>
+          <w:color w:val="auto"/>
+          <w:spacing w:val="0"/>
+          <w:position w:val="0"/>
+          <w:sz w:val="22"/>
+          <w:shd w:fill="auto" w:val="clear"/>
+        </w:rPr>
+        <w:t xml:space="preserve">      &lt;!-- Using the global filter-like function --&gt;</w:t>
+      </w:r>
+    </w:p>
+    <w:p>
+      <w:pPr>
+        <w:spacing w:before="0" w:after="0" w:line="240"/>
+        <w:ind w:right="0" w:left="0" w:firstLine="0"/>
+        <w:jc w:val="left"/>
+        <w:rPr>
+          <w:rFonts w:ascii="Calibri" w:hAnsi="Calibri" w:cs="Calibri" w:eastAsia="Calibri"/>
+          <w:b/>
+          <w:color w:val="auto"/>
+          <w:spacing w:val="0"/>
+          <w:position w:val="0"/>
+          <w:sz w:val="22"/>
+          <w:shd w:fill="auto" w:val="clear"/>
+        </w:rPr>
+      </w:pPr>
+      <w:r>
+        <w:rPr>
+          <w:rFonts w:ascii="Calibri" w:hAnsi="Calibri" w:cs="Calibri" w:eastAsia="Calibri"/>
+          <w:color w:val="auto"/>
+          <w:spacing w:val="0"/>
+          <w:position w:val="0"/>
+          <w:sz w:val="22"/>
+          <w:shd w:fill="auto" w:val="clear"/>
+        </w:rPr>
+        <w:t xml:space="preserve">      </w:t>
+      </w:r>
+      <w:r>
+        <w:rPr>
+          <w:rFonts w:ascii="Calibri" w:hAnsi="Calibri" w:cs="Calibri" w:eastAsia="Calibri"/>
+          <w:b/>
+          <w:color w:val="auto"/>
+          <w:spacing w:val="0"/>
+          <w:position w:val="0"/>
+          <w:sz w:val="22"/>
+          <w:shd w:fill="auto" w:val="clear"/>
+        </w:rPr>
+        <w:t xml:space="preserve">&lt;p&gt;{{ $filters.capitalize("hello world") }}&lt;/p&gt;</w:t>
+      </w:r>
+    </w:p>
+    <w:p>
+      <w:pPr>
+        <w:spacing w:before="0" w:after="0" w:line="240"/>
+        <w:ind w:right="0" w:left="0" w:firstLine="0"/>
+        <w:jc w:val="left"/>
+        <w:rPr>
+          <w:rFonts w:ascii="Calibri" w:hAnsi="Calibri" w:cs="Calibri" w:eastAsia="Calibri"/>
+          <w:color w:val="auto"/>
+          <w:spacing w:val="0"/>
+          <w:position w:val="0"/>
+          <w:sz w:val="22"/>
+          <w:shd w:fill="auto" w:val="clear"/>
+        </w:rPr>
+      </w:pPr>
+      <w:r>
+        <w:rPr>
+          <w:rFonts w:ascii="Calibri" w:hAnsi="Calibri" w:cs="Calibri" w:eastAsia="Calibri"/>
+          <w:color w:val="auto"/>
+          <w:spacing w:val="0"/>
+          <w:position w:val="0"/>
+          <w:sz w:val="22"/>
+          <w:shd w:fill="auto" w:val="clear"/>
+        </w:rPr>
+        <w:t xml:space="preserve">    &lt;/div&gt;</w:t>
+      </w:r>
+    </w:p>
+    <w:p>
+      <w:pPr>
+        <w:spacing w:before="0" w:after="0" w:line="240"/>
+        <w:ind w:right="0" w:left="0" w:firstLine="0"/>
+        <w:jc w:val="left"/>
+        <w:rPr>
+          <w:rFonts w:ascii="Calibri" w:hAnsi="Calibri" w:cs="Calibri" w:eastAsia="Calibri"/>
+          <w:color w:val="auto"/>
+          <w:spacing w:val="0"/>
+          <w:position w:val="0"/>
+          <w:sz w:val="22"/>
+          <w:shd w:fill="auto" w:val="clear"/>
+        </w:rPr>
+      </w:pPr>
+      <w:r>
+        <w:rPr>
+          <w:rFonts w:ascii="Calibri" w:hAnsi="Calibri" w:cs="Calibri" w:eastAsia="Calibri"/>
+          <w:color w:val="auto"/>
+          <w:spacing w:val="0"/>
+          <w:position w:val="0"/>
+          <w:sz w:val="22"/>
+          <w:shd w:fill="auto" w:val="clear"/>
+        </w:rPr>
+        <w:t xml:space="preserve">  &lt;/template&gt;</w:t>
+      </w:r>
+    </w:p>
+    <w:p>
+      <w:pPr>
+        <w:spacing w:before="0" w:after="0" w:line="240"/>
+        <w:ind w:right="0" w:left="0" w:firstLine="0"/>
+        <w:jc w:val="left"/>
+        <w:rPr>
+          <w:rFonts w:ascii="Calibri" w:hAnsi="Calibri" w:cs="Calibri" w:eastAsia="Calibri"/>
+          <w:color w:val="auto"/>
+          <w:spacing w:val="0"/>
+          <w:position w:val="0"/>
+          <w:sz w:val="22"/>
+          <w:shd w:fill="auto" w:val="clear"/>
+        </w:rPr>
+      </w:pPr>
+      <w:r>
+        <w:rPr>
+          <w:rFonts w:ascii="Calibri" w:hAnsi="Calibri" w:cs="Calibri" w:eastAsia="Calibri"/>
+          <w:color w:val="auto"/>
+          <w:spacing w:val="0"/>
+          <w:position w:val="0"/>
+          <w:sz w:val="22"/>
+          <w:shd w:fill="auto" w:val="clear"/>
+        </w:rPr>
+        <w:t xml:space="preserve">  </w:t>
+      </w:r>
+    </w:p>
+    <w:p>
+      <w:pPr>
+        <w:spacing w:before="0" w:after="0" w:line="240"/>
+        <w:ind w:right="0" w:left="0" w:firstLine="0"/>
+        <w:jc w:val="left"/>
+        <w:rPr>
+          <w:rFonts w:ascii="Calibri" w:hAnsi="Calibri" w:cs="Calibri" w:eastAsia="Calibri"/>
+          <w:color w:val="auto"/>
+          <w:spacing w:val="0"/>
+          <w:position w:val="0"/>
+          <w:sz w:val="22"/>
+          <w:shd w:fill="auto" w:val="clear"/>
+        </w:rPr>
+      </w:pPr>
+      <w:r>
+        <w:rPr>
+          <w:rFonts w:ascii="Calibri" w:hAnsi="Calibri" w:cs="Calibri" w:eastAsia="Calibri"/>
+          <w:color w:val="auto"/>
+          <w:spacing w:val="0"/>
+          <w:position w:val="0"/>
+          <w:sz w:val="22"/>
+          <w:shd w:fill="auto" w:val="clear"/>
+        </w:rPr>
+        <w:t xml:space="preserve">  &lt;script&gt;</w:t>
+      </w:r>
+    </w:p>
+    <w:p>
+      <w:pPr>
+        <w:spacing w:before="0" w:after="0" w:line="240"/>
+        <w:ind w:right="0" w:left="0" w:firstLine="0"/>
+        <w:jc w:val="left"/>
+        <w:rPr>
+          <w:rFonts w:ascii="Calibri" w:hAnsi="Calibri" w:cs="Calibri" w:eastAsia="Calibri"/>
+          <w:color w:val="auto"/>
+          <w:spacing w:val="0"/>
+          <w:position w:val="0"/>
+          <w:sz w:val="22"/>
+          <w:shd w:fill="auto" w:val="clear"/>
+        </w:rPr>
+      </w:pPr>
+      <w:r>
+        <w:rPr>
+          <w:rFonts w:ascii="Calibri" w:hAnsi="Calibri" w:cs="Calibri" w:eastAsia="Calibri"/>
+          <w:color w:val="auto"/>
+          <w:spacing w:val="0"/>
+          <w:position w:val="0"/>
+          <w:sz w:val="22"/>
+          <w:shd w:fill="auto" w:val="clear"/>
+        </w:rPr>
+        <w:t xml:space="preserve">  export default {</w:t>
+      </w:r>
+    </w:p>
+    <w:p>
+      <w:pPr>
+        <w:spacing w:before="0" w:after="0" w:line="240"/>
+        <w:ind w:right="0" w:left="0" w:firstLine="0"/>
+        <w:jc w:val="left"/>
+        <w:rPr>
+          <w:rFonts w:ascii="Calibri" w:hAnsi="Calibri" w:cs="Calibri" w:eastAsia="Calibri"/>
+          <w:color w:val="auto"/>
+          <w:spacing w:val="0"/>
+          <w:position w:val="0"/>
+          <w:sz w:val="22"/>
+          <w:shd w:fill="auto" w:val="clear"/>
+        </w:rPr>
+      </w:pPr>
+      <w:r>
+        <w:rPr>
+          <w:rFonts w:ascii="Calibri" w:hAnsi="Calibri" w:cs="Calibri" w:eastAsia="Calibri"/>
+          <w:color w:val="auto"/>
+          <w:spacing w:val="0"/>
+          <w:position w:val="0"/>
+          <w:sz w:val="22"/>
+          <w:shd w:fill="auto" w:val="clear"/>
+        </w:rPr>
+        <w:t xml:space="preserve">    name:"homePage",</w:t>
+      </w:r>
+    </w:p>
+    <w:p>
+      <w:pPr>
+        <w:spacing w:before="0" w:after="0" w:line="240"/>
+        <w:ind w:right="0" w:left="0" w:firstLine="0"/>
+        <w:jc w:val="left"/>
+        <w:rPr>
+          <w:rFonts w:ascii="Calibri" w:hAnsi="Calibri" w:cs="Calibri" w:eastAsia="Calibri"/>
+          <w:color w:val="auto"/>
+          <w:spacing w:val="0"/>
+          <w:position w:val="0"/>
+          <w:sz w:val="22"/>
+          <w:shd w:fill="auto" w:val="clear"/>
+        </w:rPr>
+      </w:pPr>
+      <w:r>
+        <w:rPr>
+          <w:rFonts w:ascii="Calibri" w:hAnsi="Calibri" w:cs="Calibri" w:eastAsia="Calibri"/>
+          <w:color w:val="auto"/>
+          <w:spacing w:val="0"/>
+          <w:position w:val="0"/>
+          <w:sz w:val="22"/>
+          <w:shd w:fill="auto" w:val="clear"/>
+        </w:rPr>
+        <w:t xml:space="preserve">  }</w:t>
+      </w:r>
+    </w:p>
+    <w:p>
+      <w:pPr>
+        <w:spacing w:before="0" w:after="0" w:line="240"/>
+        <w:ind w:right="0" w:left="0" w:firstLine="0"/>
+        <w:jc w:val="left"/>
+        <w:rPr>
+          <w:rFonts w:ascii="Calibri" w:hAnsi="Calibri" w:cs="Calibri" w:eastAsia="Calibri"/>
+          <w:color w:val="auto"/>
+          <w:spacing w:val="0"/>
+          <w:position w:val="0"/>
+          <w:sz w:val="22"/>
+          <w:shd w:fill="auto" w:val="clear"/>
+        </w:rPr>
+      </w:pPr>
+      <w:r>
+        <w:rPr>
+          <w:rFonts w:ascii="Calibri" w:hAnsi="Calibri" w:cs="Calibri" w:eastAsia="Calibri"/>
+          <w:color w:val="auto"/>
+          <w:spacing w:val="0"/>
+          <w:position w:val="0"/>
+          <w:sz w:val="22"/>
+          <w:shd w:fill="auto" w:val="clear"/>
+        </w:rPr>
+        <w:t xml:space="preserve">  &lt;/script&gt;</w:t>
+      </w:r>
+    </w:p>
+    <w:p>
+      <w:pPr>
+        <w:spacing w:before="0" w:after="0" w:line="240"/>
+        <w:ind w:right="0" w:left="0" w:firstLine="0"/>
+        <w:jc w:val="left"/>
+        <w:rPr>
+          <w:rFonts w:ascii="Calibri" w:hAnsi="Calibri" w:cs="Calibri" w:eastAsia="Calibri"/>
+          <w:color w:val="auto"/>
+          <w:spacing w:val="0"/>
+          <w:position w:val="0"/>
+          <w:sz w:val="22"/>
+          <w:shd w:fill="auto" w:val="clear"/>
+        </w:rPr>
+      </w:pPr>
+      <w:r>
+        <w:rPr>
+          <w:rFonts w:ascii="Calibri" w:hAnsi="Calibri" w:cs="Calibri" w:eastAsia="Calibri"/>
+          <w:color w:val="auto"/>
+          <w:spacing w:val="0"/>
+          <w:position w:val="0"/>
+          <w:sz w:val="22"/>
+          <w:shd w:fill="auto" w:val="clear"/>
+        </w:rPr>
+        <w:t xml:space="preserve">  </w:t>
+      </w:r>
+    </w:p>
+    <w:p>
+      <w:pPr>
+        <w:spacing w:before="0" w:after="0" w:line="240"/>
+        <w:ind w:right="0" w:left="0" w:firstLine="0"/>
+        <w:jc w:val="left"/>
+        <w:rPr>
+          <w:rFonts w:ascii="Calibri" w:hAnsi="Calibri" w:cs="Calibri" w:eastAsia="Calibri"/>
+          <w:b/>
+          <w:color w:val="auto"/>
+          <w:spacing w:val="0"/>
+          <w:position w:val="0"/>
+          <w:sz w:val="22"/>
+          <w:shd w:fill="auto" w:val="clear"/>
+        </w:rPr>
+      </w:pPr>
+    </w:p>
+    <w:p>
+      <w:pPr>
+        <w:spacing w:before="0" w:after="0" w:line="240"/>
+        <w:ind w:right="0" w:left="0" w:firstLine="0"/>
+        <w:jc w:val="left"/>
+        <w:rPr>
+          <w:rFonts w:ascii="Calibri" w:hAnsi="Calibri" w:cs="Calibri" w:eastAsia="Calibri"/>
+          <w:b/>
+          <w:color w:val="auto"/>
+          <w:spacing w:val="0"/>
+          <w:position w:val="0"/>
+          <w:sz w:val="22"/>
+          <w:shd w:fill="auto" w:val="clear"/>
+        </w:rPr>
+      </w:pPr>
+      <w:r>
+        <w:rPr>
+          <w:rFonts w:ascii="Calibri" w:hAnsi="Calibri" w:cs="Calibri" w:eastAsia="Calibri"/>
+          <w:b/>
+          <w:color w:val="auto"/>
+          <w:spacing w:val="0"/>
+          <w:position w:val="0"/>
+          <w:sz w:val="22"/>
+          <w:shd w:fill="auto" w:val="clear"/>
+        </w:rPr>
+        <w:t xml:space="preserve">use global filter function in main.js file after you call any where.</w:t>
+      </w:r>
+    </w:p>
+    <w:p>
+      <w:pPr>
+        <w:spacing w:before="0" w:after="0" w:line="240"/>
+        <w:ind w:right="0" w:left="0" w:firstLine="0"/>
+        <w:jc w:val="left"/>
+        <w:rPr>
+          <w:rFonts w:ascii="Calibri" w:hAnsi="Calibri" w:cs="Calibri" w:eastAsia="Calibri"/>
+          <w:b/>
+          <w:color w:val="auto"/>
+          <w:spacing w:val="0"/>
+          <w:position w:val="0"/>
+          <w:sz w:val="22"/>
+          <w:shd w:fill="auto" w:val="clear"/>
+        </w:rPr>
+      </w:pPr>
+    </w:p>
+    <w:p>
+      <w:pPr>
+        <w:spacing w:before="0" w:after="0" w:line="240"/>
+        <w:ind w:right="0" w:left="0" w:firstLine="0"/>
+        <w:jc w:val="left"/>
+        <w:rPr>
+          <w:rFonts w:ascii="Calibri" w:hAnsi="Calibri" w:cs="Calibri" w:eastAsia="Calibri"/>
+          <w:b/>
+          <w:color w:val="auto"/>
+          <w:spacing w:val="0"/>
+          <w:position w:val="0"/>
+          <w:sz w:val="22"/>
+          <w:shd w:fill="auto" w:val="clear"/>
+        </w:rPr>
+      </w:pPr>
+    </w:p>
+    <w:p>
+      <w:pPr>
+        <w:spacing w:before="0" w:after="0" w:line="240"/>
+        <w:ind w:right="0" w:left="0" w:firstLine="0"/>
+        <w:jc w:val="left"/>
+        <w:rPr>
+          <w:rFonts w:ascii="Calibri" w:hAnsi="Calibri" w:cs="Calibri" w:eastAsia="Calibri"/>
+          <w:b/>
+          <w:color w:val="auto"/>
+          <w:spacing w:val="0"/>
+          <w:position w:val="0"/>
+          <w:sz w:val="22"/>
+          <w:shd w:fill="auto" w:val="clear"/>
+        </w:rPr>
+      </w:pPr>
+      <w:r>
+        <w:rPr>
+          <w:rFonts w:ascii="Calibri" w:hAnsi="Calibri" w:cs="Calibri" w:eastAsia="Calibri"/>
+          <w:b/>
+          <w:color w:val="auto"/>
+          <w:spacing w:val="0"/>
+          <w:position w:val="0"/>
+          <w:sz w:val="22"/>
+          <w:shd w:fill="auto" w:val="clear"/>
+        </w:rPr>
+        <w:t xml:space="preserve">++++++++++++++++++++++++++++++++++++++++++++++++++++++++++++++++++++++++++</w:t>
+      </w:r>
+    </w:p>
+    <w:p>
+      <w:pPr>
+        <w:spacing w:before="0" w:after="0" w:line="240"/>
+        <w:ind w:right="0" w:left="0" w:firstLine="0"/>
+        <w:jc w:val="left"/>
+        <w:rPr>
+          <w:rFonts w:ascii="Calibri" w:hAnsi="Calibri" w:cs="Calibri" w:eastAsia="Calibri"/>
+          <w:b/>
+          <w:color w:val="auto"/>
+          <w:spacing w:val="0"/>
+          <w:position w:val="0"/>
+          <w:sz w:val="22"/>
+          <w:shd w:fill="auto" w:val="clear"/>
+        </w:rPr>
+      </w:pPr>
     </w:p>
     <w:p>
       <w:pPr>

</xml_diff>

<commit_message>
beforecreate & created & before mount & mounted hooks life cycle
</commit_message>
<xml_diff>
--- a/blog/Process-install-project-v2.docx
+++ b/blog/Process-install-project-v2.docx
@@ -14292,6 +14292,1969 @@
           <w:shd w:fill="auto" w:val="clear"/>
         </w:rPr>
       </w:pPr>
+      <w:r>
+        <w:rPr>
+          <w:rFonts w:ascii="Calibri" w:hAnsi="Calibri" w:cs="Calibri" w:eastAsia="Calibri"/>
+          <w:b/>
+          <w:color w:val="auto"/>
+          <w:spacing w:val="0"/>
+          <w:position w:val="0"/>
+          <w:sz w:val="22"/>
+          <w:shd w:fill="auto" w:val="clear"/>
+        </w:rPr>
+        <w:t xml:space="preserve">beforecreate and created life cycle methods  &gt;&gt;&gt;&gt;</w:t>
+      </w:r>
+    </w:p>
+    <w:p>
+      <w:pPr>
+        <w:spacing w:before="0" w:after="0" w:line="240"/>
+        <w:ind w:right="0" w:left="0" w:firstLine="0"/>
+        <w:jc w:val="left"/>
+        <w:rPr>
+          <w:rFonts w:ascii="Calibri" w:hAnsi="Calibri" w:cs="Calibri" w:eastAsia="Calibri"/>
+          <w:b/>
+          <w:color w:val="auto"/>
+          <w:spacing w:val="0"/>
+          <w:position w:val="0"/>
+          <w:sz w:val="22"/>
+          <w:shd w:fill="auto" w:val="clear"/>
+        </w:rPr>
+      </w:pPr>
+    </w:p>
+    <w:p>
+      <w:pPr>
+        <w:numPr>
+          <w:ilvl w:val="0"/>
+          <w:numId w:val="3"/>
+        </w:numPr>
+        <w:spacing w:before="0" w:after="0" w:line="240"/>
+        <w:ind w:right="0" w:left="720" w:hanging="360"/>
+        <w:jc w:val="left"/>
+        <w:rPr>
+          <w:rFonts w:ascii="Calibri" w:hAnsi="Calibri" w:cs="Calibri" w:eastAsia="Calibri"/>
+          <w:color w:val="auto"/>
+          <w:spacing w:val="0"/>
+          <w:position w:val="0"/>
+          <w:sz w:val="22"/>
+          <w:shd w:fill="auto" w:val="clear"/>
+        </w:rPr>
+      </w:pPr>
+      <w:r>
+        <w:rPr>
+          <w:rFonts w:ascii="Calibri" w:hAnsi="Calibri" w:cs="Calibri" w:eastAsia="Calibri"/>
+          <w:color w:val="auto"/>
+          <w:spacing w:val="0"/>
+          <w:position w:val="0"/>
+          <w:sz w:val="22"/>
+          <w:shd w:fill="auto" w:val="clear"/>
+        </w:rPr>
+        <w:t xml:space="preserve">when component is load on screen then beforecreate hook is called .</w:t>
+      </w:r>
+    </w:p>
+    <w:p>
+      <w:pPr>
+        <w:numPr>
+          <w:ilvl w:val="0"/>
+          <w:numId w:val="3"/>
+        </w:numPr>
+        <w:spacing w:before="0" w:after="0" w:line="240"/>
+        <w:ind w:right="0" w:left="720" w:hanging="360"/>
+        <w:jc w:val="left"/>
+        <w:rPr>
+          <w:rFonts w:ascii="Calibri" w:hAnsi="Calibri" w:cs="Calibri" w:eastAsia="Calibri"/>
+          <w:color w:val="auto"/>
+          <w:spacing w:val="0"/>
+          <w:position w:val="0"/>
+          <w:sz w:val="22"/>
+          <w:shd w:fill="auto" w:val="clear"/>
+        </w:rPr>
+      </w:pPr>
+      <w:r>
+        <w:rPr>
+          <w:rFonts w:ascii="Calibri" w:hAnsi="Calibri" w:cs="Calibri" w:eastAsia="Calibri"/>
+          <w:color w:val="auto"/>
+          <w:spacing w:val="0"/>
+          <w:position w:val="0"/>
+          <w:sz w:val="22"/>
+          <w:shd w:fill="auto" w:val="clear"/>
+        </w:rPr>
+        <w:t xml:space="preserve">when observe data &amp; call event then created hook is called.</w:t>
+      </w:r>
+    </w:p>
+    <w:p>
+      <w:pPr>
+        <w:spacing w:before="0" w:after="0" w:line="240"/>
+        <w:ind w:right="0" w:left="0" w:firstLine="0"/>
+        <w:jc w:val="left"/>
+        <w:rPr>
+          <w:rFonts w:ascii="Calibri" w:hAnsi="Calibri" w:cs="Calibri" w:eastAsia="Calibri"/>
+          <w:color w:val="auto"/>
+          <w:spacing w:val="0"/>
+          <w:position w:val="0"/>
+          <w:sz w:val="22"/>
+          <w:shd w:fill="auto" w:val="clear"/>
+        </w:rPr>
+      </w:pPr>
+    </w:p>
+    <w:p>
+      <w:pPr>
+        <w:spacing w:before="0" w:after="0" w:line="240"/>
+        <w:ind w:right="0" w:left="0" w:firstLine="0"/>
+        <w:jc w:val="left"/>
+        <w:rPr>
+          <w:rFonts w:ascii="Calibri" w:hAnsi="Calibri" w:cs="Calibri" w:eastAsia="Calibri"/>
+          <w:color w:val="auto"/>
+          <w:spacing w:val="0"/>
+          <w:position w:val="0"/>
+          <w:sz w:val="22"/>
+          <w:shd w:fill="auto" w:val="clear"/>
+        </w:rPr>
+      </w:pPr>
+      <w:r>
+        <w:rPr>
+          <w:rFonts w:ascii="Calibri" w:hAnsi="Calibri" w:cs="Calibri" w:eastAsia="Calibri"/>
+          <w:color w:val="auto"/>
+          <w:spacing w:val="0"/>
+          <w:position w:val="0"/>
+          <w:sz w:val="22"/>
+          <w:shd w:fill="auto" w:val="clear"/>
+        </w:rPr>
+        <w:t xml:space="preserve">when beforeCreated hook called mean while component is not created.</w:t>
+      </w:r>
+    </w:p>
+    <w:p>
+      <w:pPr>
+        <w:spacing w:before="0" w:after="0" w:line="240"/>
+        <w:ind w:right="0" w:left="0" w:firstLine="0"/>
+        <w:jc w:val="left"/>
+        <w:rPr>
+          <w:rFonts w:ascii="Calibri" w:hAnsi="Calibri" w:cs="Calibri" w:eastAsia="Calibri"/>
+          <w:color w:val="auto"/>
+          <w:spacing w:val="0"/>
+          <w:position w:val="0"/>
+          <w:sz w:val="22"/>
+          <w:shd w:fill="auto" w:val="clear"/>
+        </w:rPr>
+      </w:pPr>
+      <w:r>
+        <w:rPr>
+          <w:rFonts w:ascii="Calibri" w:hAnsi="Calibri" w:cs="Calibri" w:eastAsia="Calibri"/>
+          <w:color w:val="auto"/>
+          <w:spacing w:val="0"/>
+          <w:position w:val="0"/>
+          <w:sz w:val="22"/>
+          <w:shd w:fill="auto" w:val="clear"/>
+        </w:rPr>
+        <w:t xml:space="preserve">when load component then created hook is working accordinglly.</w:t>
+      </w:r>
+    </w:p>
+    <w:p>
+      <w:pPr>
+        <w:spacing w:before="0" w:after="0" w:line="240"/>
+        <w:ind w:right="0" w:left="0" w:firstLine="0"/>
+        <w:jc w:val="left"/>
+        <w:rPr>
+          <w:rFonts w:ascii="Calibri" w:hAnsi="Calibri" w:cs="Calibri" w:eastAsia="Calibri"/>
+          <w:color w:val="auto"/>
+          <w:spacing w:val="0"/>
+          <w:position w:val="0"/>
+          <w:sz w:val="22"/>
+          <w:shd w:fill="auto" w:val="clear"/>
+        </w:rPr>
+      </w:pPr>
+    </w:p>
+    <w:p>
+      <w:pPr>
+        <w:spacing w:before="0" w:after="0" w:line="240"/>
+        <w:ind w:right="0" w:left="0" w:firstLine="0"/>
+        <w:jc w:val="left"/>
+        <w:rPr>
+          <w:rFonts w:ascii="Calibri" w:hAnsi="Calibri" w:cs="Calibri" w:eastAsia="Calibri"/>
+          <w:color w:val="auto"/>
+          <w:spacing w:val="0"/>
+          <w:position w:val="0"/>
+          <w:sz w:val="22"/>
+          <w:shd w:fill="auto" w:val="clear"/>
+        </w:rPr>
+      </w:pPr>
+    </w:p>
+    <w:p>
+      <w:pPr>
+        <w:spacing w:before="0" w:after="0" w:line="240"/>
+        <w:ind w:right="0" w:left="0" w:firstLine="0"/>
+        <w:jc w:val="left"/>
+        <w:rPr>
+          <w:rFonts w:ascii="Calibri" w:hAnsi="Calibri" w:cs="Calibri" w:eastAsia="Calibri"/>
+          <w:color w:val="auto"/>
+          <w:spacing w:val="0"/>
+          <w:position w:val="0"/>
+          <w:sz w:val="22"/>
+          <w:shd w:fill="auto" w:val="clear"/>
+        </w:rPr>
+      </w:pPr>
+      <w:r>
+        <w:rPr>
+          <w:rFonts w:ascii="Calibri" w:hAnsi="Calibri" w:cs="Calibri" w:eastAsia="Calibri"/>
+          <w:color w:val="auto"/>
+          <w:spacing w:val="0"/>
+          <w:position w:val="0"/>
+          <w:sz w:val="22"/>
+          <w:shd w:fill="auto" w:val="clear"/>
+        </w:rPr>
+        <w:t xml:space="preserve">code like this &gt;&gt;&gt;</w:t>
+      </w:r>
+    </w:p>
+    <w:p>
+      <w:pPr>
+        <w:spacing w:before="0" w:after="0" w:line="240"/>
+        <w:ind w:right="0" w:left="0" w:firstLine="0"/>
+        <w:jc w:val="left"/>
+        <w:rPr>
+          <w:rFonts w:ascii="Calibri" w:hAnsi="Calibri" w:cs="Calibri" w:eastAsia="Calibri"/>
+          <w:color w:val="auto"/>
+          <w:spacing w:val="0"/>
+          <w:position w:val="0"/>
+          <w:sz w:val="22"/>
+          <w:shd w:fill="auto" w:val="clear"/>
+        </w:rPr>
+      </w:pPr>
+    </w:p>
+    <w:p>
+      <w:pPr>
+        <w:spacing w:before="0" w:after="0" w:line="240"/>
+        <w:ind w:right="0" w:left="0" w:firstLine="0"/>
+        <w:jc w:val="left"/>
+        <w:rPr>
+          <w:rFonts w:ascii="Calibri" w:hAnsi="Calibri" w:cs="Calibri" w:eastAsia="Calibri"/>
+          <w:b/>
+          <w:color w:val="auto"/>
+          <w:spacing w:val="0"/>
+          <w:position w:val="0"/>
+          <w:sz w:val="22"/>
+          <w:shd w:fill="auto" w:val="clear"/>
+        </w:rPr>
+      </w:pPr>
+      <w:r>
+        <w:rPr>
+          <w:rFonts w:ascii="Calibri" w:hAnsi="Calibri" w:cs="Calibri" w:eastAsia="Calibri"/>
+          <w:b/>
+          <w:color w:val="auto"/>
+          <w:spacing w:val="0"/>
+          <w:position w:val="0"/>
+          <w:sz w:val="22"/>
+          <w:shd w:fill="auto" w:val="clear"/>
+        </w:rPr>
+        <w:t xml:space="preserve">Home.vue  &gt;&gt;</w:t>
+      </w:r>
+    </w:p>
+    <w:p>
+      <w:pPr>
+        <w:spacing w:before="0" w:after="0" w:line="240"/>
+        <w:ind w:right="0" w:left="0" w:firstLine="0"/>
+        <w:jc w:val="left"/>
+        <w:rPr>
+          <w:rFonts w:ascii="Calibri" w:hAnsi="Calibri" w:cs="Calibri" w:eastAsia="Calibri"/>
+          <w:color w:val="auto"/>
+          <w:spacing w:val="0"/>
+          <w:position w:val="0"/>
+          <w:sz w:val="22"/>
+          <w:shd w:fill="auto" w:val="clear"/>
+        </w:rPr>
+      </w:pPr>
+    </w:p>
+    <w:p>
+      <w:pPr>
+        <w:spacing w:before="0" w:after="0" w:line="240"/>
+        <w:ind w:right="0" w:left="0" w:firstLine="0"/>
+        <w:jc w:val="left"/>
+        <w:rPr>
+          <w:rFonts w:ascii="Calibri" w:hAnsi="Calibri" w:cs="Calibri" w:eastAsia="Calibri"/>
+          <w:color w:val="auto"/>
+          <w:spacing w:val="0"/>
+          <w:position w:val="0"/>
+          <w:sz w:val="22"/>
+          <w:shd w:fill="auto" w:val="clear"/>
+        </w:rPr>
+      </w:pPr>
+      <w:r>
+        <w:rPr>
+          <w:rFonts w:ascii="Calibri" w:hAnsi="Calibri" w:cs="Calibri" w:eastAsia="Calibri"/>
+          <w:color w:val="auto"/>
+          <w:spacing w:val="0"/>
+          <w:position w:val="0"/>
+          <w:sz w:val="22"/>
+          <w:shd w:fill="auto" w:val="clear"/>
+        </w:rPr>
+        <w:t xml:space="preserve">&lt;template&gt;</w:t>
+      </w:r>
+    </w:p>
+    <w:p>
+      <w:pPr>
+        <w:spacing w:before="0" w:after="0" w:line="240"/>
+        <w:ind w:right="0" w:left="0" w:firstLine="0"/>
+        <w:jc w:val="left"/>
+        <w:rPr>
+          <w:rFonts w:ascii="Calibri" w:hAnsi="Calibri" w:cs="Calibri" w:eastAsia="Calibri"/>
+          <w:color w:val="auto"/>
+          <w:spacing w:val="0"/>
+          <w:position w:val="0"/>
+          <w:sz w:val="22"/>
+          <w:shd w:fill="auto" w:val="clear"/>
+        </w:rPr>
+      </w:pPr>
+      <w:r>
+        <w:rPr>
+          <w:rFonts w:ascii="Calibri" w:hAnsi="Calibri" w:cs="Calibri" w:eastAsia="Calibri"/>
+          <w:color w:val="auto"/>
+          <w:spacing w:val="0"/>
+          <w:position w:val="0"/>
+          <w:sz w:val="22"/>
+          <w:shd w:fill="auto" w:val="clear"/>
+        </w:rPr>
+        <w:t xml:space="preserve">    &lt;div&gt;</w:t>
+      </w:r>
+    </w:p>
+    <w:p>
+      <w:pPr>
+        <w:spacing w:before="0" w:after="0" w:line="240"/>
+        <w:ind w:right="0" w:left="0" w:firstLine="0"/>
+        <w:jc w:val="left"/>
+        <w:rPr>
+          <w:rFonts w:ascii="Calibri" w:hAnsi="Calibri" w:cs="Calibri" w:eastAsia="Calibri"/>
+          <w:b/>
+          <w:color w:val="auto"/>
+          <w:spacing w:val="0"/>
+          <w:position w:val="0"/>
+          <w:sz w:val="22"/>
+          <w:shd w:fill="auto" w:val="clear"/>
+        </w:rPr>
+      </w:pPr>
+      <w:r>
+        <w:rPr>
+          <w:rFonts w:ascii="Calibri" w:hAnsi="Calibri" w:cs="Calibri" w:eastAsia="Calibri"/>
+          <w:color w:val="auto"/>
+          <w:spacing w:val="0"/>
+          <w:position w:val="0"/>
+          <w:sz w:val="22"/>
+          <w:shd w:fill="auto" w:val="clear"/>
+        </w:rPr>
+        <w:t xml:space="preserve">      &lt;h3&gt;Home&lt;/h3&gt;</w:t>
+      </w:r>
+    </w:p>
+    <w:p>
+      <w:pPr>
+        <w:spacing w:before="0" w:after="0" w:line="240"/>
+        <w:ind w:right="0" w:left="0" w:firstLine="0"/>
+        <w:jc w:val="left"/>
+        <w:rPr>
+          <w:rFonts w:ascii="Calibri" w:hAnsi="Calibri" w:cs="Calibri" w:eastAsia="Calibri"/>
+          <w:b/>
+          <w:color w:val="auto"/>
+          <w:spacing w:val="0"/>
+          <w:position w:val="0"/>
+          <w:sz w:val="22"/>
+          <w:shd w:fill="auto" w:val="clear"/>
+        </w:rPr>
+      </w:pPr>
+      <w:r>
+        <w:rPr>
+          <w:rFonts w:ascii="Calibri" w:hAnsi="Calibri" w:cs="Calibri" w:eastAsia="Calibri"/>
+          <w:b/>
+          <w:color w:val="auto"/>
+          <w:spacing w:val="0"/>
+          <w:position w:val="0"/>
+          <w:sz w:val="22"/>
+          <w:shd w:fill="auto" w:val="clear"/>
+        </w:rPr>
+        <w:t xml:space="preserve">      &lt;p&gt;{{ name }}&lt;/p&gt;</w:t>
+      </w:r>
+    </w:p>
+    <w:p>
+      <w:pPr>
+        <w:spacing w:before="0" w:after="0" w:line="240"/>
+        <w:ind w:right="0" w:left="0" w:firstLine="0"/>
+        <w:jc w:val="left"/>
+        <w:rPr>
+          <w:rFonts w:ascii="Calibri" w:hAnsi="Calibri" w:cs="Calibri" w:eastAsia="Calibri"/>
+          <w:color w:val="auto"/>
+          <w:spacing w:val="0"/>
+          <w:position w:val="0"/>
+          <w:sz w:val="22"/>
+          <w:shd w:fill="auto" w:val="clear"/>
+        </w:rPr>
+      </w:pPr>
+      <w:r>
+        <w:rPr>
+          <w:rFonts w:ascii="Calibri" w:hAnsi="Calibri" w:cs="Calibri" w:eastAsia="Calibri"/>
+          <w:color w:val="auto"/>
+          <w:spacing w:val="0"/>
+          <w:position w:val="0"/>
+          <w:sz w:val="22"/>
+          <w:shd w:fill="auto" w:val="clear"/>
+        </w:rPr>
+        <w:t xml:space="preserve">    &lt;/div&gt;</w:t>
+      </w:r>
+    </w:p>
+    <w:p>
+      <w:pPr>
+        <w:spacing w:before="0" w:after="0" w:line="240"/>
+        <w:ind w:right="0" w:left="0" w:firstLine="0"/>
+        <w:jc w:val="left"/>
+        <w:rPr>
+          <w:rFonts w:ascii="Calibri" w:hAnsi="Calibri" w:cs="Calibri" w:eastAsia="Calibri"/>
+          <w:color w:val="auto"/>
+          <w:spacing w:val="0"/>
+          <w:position w:val="0"/>
+          <w:sz w:val="22"/>
+          <w:shd w:fill="auto" w:val="clear"/>
+        </w:rPr>
+      </w:pPr>
+      <w:r>
+        <w:rPr>
+          <w:rFonts w:ascii="Calibri" w:hAnsi="Calibri" w:cs="Calibri" w:eastAsia="Calibri"/>
+          <w:color w:val="auto"/>
+          <w:spacing w:val="0"/>
+          <w:position w:val="0"/>
+          <w:sz w:val="22"/>
+          <w:shd w:fill="auto" w:val="clear"/>
+        </w:rPr>
+        <w:t xml:space="preserve">  &lt;/template&gt;</w:t>
+      </w:r>
+    </w:p>
+    <w:p>
+      <w:pPr>
+        <w:spacing w:before="0" w:after="0" w:line="240"/>
+        <w:ind w:right="0" w:left="0" w:firstLine="0"/>
+        <w:jc w:val="left"/>
+        <w:rPr>
+          <w:rFonts w:ascii="Calibri" w:hAnsi="Calibri" w:cs="Calibri" w:eastAsia="Calibri"/>
+          <w:color w:val="auto"/>
+          <w:spacing w:val="0"/>
+          <w:position w:val="0"/>
+          <w:sz w:val="22"/>
+          <w:shd w:fill="auto" w:val="clear"/>
+        </w:rPr>
+      </w:pPr>
+      <w:r>
+        <w:rPr>
+          <w:rFonts w:ascii="Calibri" w:hAnsi="Calibri" w:cs="Calibri" w:eastAsia="Calibri"/>
+          <w:color w:val="auto"/>
+          <w:spacing w:val="0"/>
+          <w:position w:val="0"/>
+          <w:sz w:val="22"/>
+          <w:shd w:fill="auto" w:val="clear"/>
+        </w:rPr>
+        <w:t xml:space="preserve">  </w:t>
+      </w:r>
+    </w:p>
+    <w:p>
+      <w:pPr>
+        <w:spacing w:before="0" w:after="0" w:line="240"/>
+        <w:ind w:right="0" w:left="0" w:firstLine="0"/>
+        <w:jc w:val="left"/>
+        <w:rPr>
+          <w:rFonts w:ascii="Calibri" w:hAnsi="Calibri" w:cs="Calibri" w:eastAsia="Calibri"/>
+          <w:color w:val="auto"/>
+          <w:spacing w:val="0"/>
+          <w:position w:val="0"/>
+          <w:sz w:val="22"/>
+          <w:shd w:fill="auto" w:val="clear"/>
+        </w:rPr>
+      </w:pPr>
+      <w:r>
+        <w:rPr>
+          <w:rFonts w:ascii="Calibri" w:hAnsi="Calibri" w:cs="Calibri" w:eastAsia="Calibri"/>
+          <w:color w:val="auto"/>
+          <w:spacing w:val="0"/>
+          <w:position w:val="0"/>
+          <w:sz w:val="22"/>
+          <w:shd w:fill="auto" w:val="clear"/>
+        </w:rPr>
+        <w:t xml:space="preserve">  &lt;script&gt;</w:t>
+      </w:r>
+    </w:p>
+    <w:p>
+      <w:pPr>
+        <w:spacing w:before="0" w:after="0" w:line="240"/>
+        <w:ind w:right="0" w:left="0" w:firstLine="0"/>
+        <w:jc w:val="left"/>
+        <w:rPr>
+          <w:rFonts w:ascii="Calibri" w:hAnsi="Calibri" w:cs="Calibri" w:eastAsia="Calibri"/>
+          <w:color w:val="auto"/>
+          <w:spacing w:val="0"/>
+          <w:position w:val="0"/>
+          <w:sz w:val="22"/>
+          <w:shd w:fill="auto" w:val="clear"/>
+        </w:rPr>
+      </w:pPr>
+      <w:r>
+        <w:rPr>
+          <w:rFonts w:ascii="Calibri" w:hAnsi="Calibri" w:cs="Calibri" w:eastAsia="Calibri"/>
+          <w:color w:val="auto"/>
+          <w:spacing w:val="0"/>
+          <w:position w:val="0"/>
+          <w:sz w:val="22"/>
+          <w:shd w:fill="auto" w:val="clear"/>
+        </w:rPr>
+        <w:t xml:space="preserve">  export default {</w:t>
+      </w:r>
+    </w:p>
+    <w:p>
+      <w:pPr>
+        <w:spacing w:before="0" w:after="0" w:line="240"/>
+        <w:ind w:right="0" w:left="0" w:firstLine="0"/>
+        <w:jc w:val="left"/>
+        <w:rPr>
+          <w:rFonts w:ascii="Calibri" w:hAnsi="Calibri" w:cs="Calibri" w:eastAsia="Calibri"/>
+          <w:color w:val="auto"/>
+          <w:spacing w:val="0"/>
+          <w:position w:val="0"/>
+          <w:sz w:val="22"/>
+          <w:shd w:fill="auto" w:val="clear"/>
+        </w:rPr>
+      </w:pPr>
+      <w:r>
+        <w:rPr>
+          <w:rFonts w:ascii="Calibri" w:hAnsi="Calibri" w:cs="Calibri" w:eastAsia="Calibri"/>
+          <w:color w:val="auto"/>
+          <w:spacing w:val="0"/>
+          <w:position w:val="0"/>
+          <w:sz w:val="22"/>
+          <w:shd w:fill="auto" w:val="clear"/>
+        </w:rPr>
+        <w:t xml:space="preserve">    name:"homePage",</w:t>
+      </w:r>
+    </w:p>
+    <w:p>
+      <w:pPr>
+        <w:spacing w:before="0" w:after="0" w:line="240"/>
+        <w:ind w:right="0" w:left="0" w:firstLine="0"/>
+        <w:jc w:val="left"/>
+        <w:rPr>
+          <w:rFonts w:ascii="Calibri" w:hAnsi="Calibri" w:cs="Calibri" w:eastAsia="Calibri"/>
+          <w:color w:val="auto"/>
+          <w:spacing w:val="0"/>
+          <w:position w:val="0"/>
+          <w:sz w:val="22"/>
+          <w:shd w:fill="auto" w:val="clear"/>
+        </w:rPr>
+      </w:pPr>
+      <w:r>
+        <w:rPr>
+          <w:rFonts w:ascii="Calibri" w:hAnsi="Calibri" w:cs="Calibri" w:eastAsia="Calibri"/>
+          <w:color w:val="auto"/>
+          <w:spacing w:val="0"/>
+          <w:position w:val="0"/>
+          <w:sz w:val="22"/>
+          <w:shd w:fill="auto" w:val="clear"/>
+        </w:rPr>
+        <w:t xml:space="preserve">    data(){</w:t>
+      </w:r>
+    </w:p>
+    <w:p>
+      <w:pPr>
+        <w:spacing w:before="0" w:after="0" w:line="240"/>
+        <w:ind w:right="0" w:left="0" w:firstLine="0"/>
+        <w:jc w:val="left"/>
+        <w:rPr>
+          <w:rFonts w:ascii="Calibri" w:hAnsi="Calibri" w:cs="Calibri" w:eastAsia="Calibri"/>
+          <w:color w:val="auto"/>
+          <w:spacing w:val="0"/>
+          <w:position w:val="0"/>
+          <w:sz w:val="22"/>
+          <w:shd w:fill="auto" w:val="clear"/>
+        </w:rPr>
+      </w:pPr>
+      <w:r>
+        <w:rPr>
+          <w:rFonts w:ascii="Calibri" w:hAnsi="Calibri" w:cs="Calibri" w:eastAsia="Calibri"/>
+          <w:color w:val="auto"/>
+          <w:spacing w:val="0"/>
+          <w:position w:val="0"/>
+          <w:sz w:val="22"/>
+          <w:shd w:fill="auto" w:val="clear"/>
+        </w:rPr>
+        <w:t xml:space="preserve">      return{</w:t>
+      </w:r>
+    </w:p>
+    <w:p>
+      <w:pPr>
+        <w:spacing w:before="0" w:after="0" w:line="240"/>
+        <w:ind w:right="0" w:left="0" w:firstLine="0"/>
+        <w:jc w:val="left"/>
+        <w:rPr>
+          <w:rFonts w:ascii="Calibri" w:hAnsi="Calibri" w:cs="Calibri" w:eastAsia="Calibri"/>
+          <w:color w:val="auto"/>
+          <w:spacing w:val="0"/>
+          <w:position w:val="0"/>
+          <w:sz w:val="22"/>
+          <w:shd w:fill="auto" w:val="clear"/>
+        </w:rPr>
+      </w:pPr>
+      <w:r>
+        <w:rPr>
+          <w:rFonts w:ascii="Calibri" w:hAnsi="Calibri" w:cs="Calibri" w:eastAsia="Calibri"/>
+          <w:color w:val="auto"/>
+          <w:spacing w:val="0"/>
+          <w:position w:val="0"/>
+          <w:sz w:val="22"/>
+          <w:shd w:fill="auto" w:val="clear"/>
+        </w:rPr>
+        <w:t xml:space="preserve">        name:"Saurabh Shukla"</w:t>
+      </w:r>
+    </w:p>
+    <w:p>
+      <w:pPr>
+        <w:spacing w:before="0" w:after="0" w:line="240"/>
+        <w:ind w:right="0" w:left="0" w:firstLine="0"/>
+        <w:jc w:val="left"/>
+        <w:rPr>
+          <w:rFonts w:ascii="Calibri" w:hAnsi="Calibri" w:cs="Calibri" w:eastAsia="Calibri"/>
+          <w:color w:val="auto"/>
+          <w:spacing w:val="0"/>
+          <w:position w:val="0"/>
+          <w:sz w:val="22"/>
+          <w:shd w:fill="auto" w:val="clear"/>
+        </w:rPr>
+      </w:pPr>
+      <w:r>
+        <w:rPr>
+          <w:rFonts w:ascii="Calibri" w:hAnsi="Calibri" w:cs="Calibri" w:eastAsia="Calibri"/>
+          <w:color w:val="auto"/>
+          <w:spacing w:val="0"/>
+          <w:position w:val="0"/>
+          <w:sz w:val="22"/>
+          <w:shd w:fill="auto" w:val="clear"/>
+        </w:rPr>
+        <w:t xml:space="preserve">      }</w:t>
+      </w:r>
+    </w:p>
+    <w:p>
+      <w:pPr>
+        <w:spacing w:before="0" w:after="0" w:line="240"/>
+        <w:ind w:right="0" w:left="0" w:firstLine="0"/>
+        <w:jc w:val="left"/>
+        <w:rPr>
+          <w:rFonts w:ascii="Calibri" w:hAnsi="Calibri" w:cs="Calibri" w:eastAsia="Calibri"/>
+          <w:color w:val="auto"/>
+          <w:spacing w:val="0"/>
+          <w:position w:val="0"/>
+          <w:sz w:val="22"/>
+          <w:shd w:fill="auto" w:val="clear"/>
+        </w:rPr>
+      </w:pPr>
+      <w:r>
+        <w:rPr>
+          <w:rFonts w:ascii="Calibri" w:hAnsi="Calibri" w:cs="Calibri" w:eastAsia="Calibri"/>
+          <w:color w:val="auto"/>
+          <w:spacing w:val="0"/>
+          <w:position w:val="0"/>
+          <w:sz w:val="22"/>
+          <w:shd w:fill="auto" w:val="clear"/>
+        </w:rPr>
+        <w:t xml:space="preserve">    },</w:t>
+      </w:r>
+    </w:p>
+    <w:p>
+      <w:pPr>
+        <w:spacing w:before="0" w:after="0" w:line="240"/>
+        <w:ind w:right="0" w:left="0" w:firstLine="0"/>
+        <w:jc w:val="left"/>
+        <w:rPr>
+          <w:rFonts w:ascii="Calibri" w:hAnsi="Calibri" w:cs="Calibri" w:eastAsia="Calibri"/>
+          <w:b/>
+          <w:color w:val="auto"/>
+          <w:spacing w:val="0"/>
+          <w:position w:val="0"/>
+          <w:sz w:val="22"/>
+          <w:shd w:fill="auto" w:val="clear"/>
+        </w:rPr>
+      </w:pPr>
+      <w:r>
+        <w:rPr>
+          <w:rFonts w:ascii="Calibri" w:hAnsi="Calibri" w:cs="Calibri" w:eastAsia="Calibri"/>
+          <w:color w:val="auto"/>
+          <w:spacing w:val="0"/>
+          <w:position w:val="0"/>
+          <w:sz w:val="22"/>
+          <w:shd w:fill="auto" w:val="clear"/>
+        </w:rPr>
+        <w:t xml:space="preserve">    </w:t>
+      </w:r>
+      <w:r>
+        <w:rPr>
+          <w:rFonts w:ascii="Calibri" w:hAnsi="Calibri" w:cs="Calibri" w:eastAsia="Calibri"/>
+          <w:b/>
+          <w:color w:val="auto"/>
+          <w:spacing w:val="0"/>
+          <w:position w:val="0"/>
+          <w:sz w:val="22"/>
+          <w:shd w:fill="auto" w:val="clear"/>
+        </w:rPr>
+        <w:t xml:space="preserve">beforeCreate(){</w:t>
+      </w:r>
+    </w:p>
+    <w:p>
+      <w:pPr>
+        <w:spacing w:before="0" w:after="0" w:line="240"/>
+        <w:ind w:right="0" w:left="0" w:firstLine="0"/>
+        <w:jc w:val="left"/>
+        <w:rPr>
+          <w:rFonts w:ascii="Calibri" w:hAnsi="Calibri" w:cs="Calibri" w:eastAsia="Calibri"/>
+          <w:b/>
+          <w:color w:val="auto"/>
+          <w:spacing w:val="0"/>
+          <w:position w:val="0"/>
+          <w:sz w:val="22"/>
+          <w:shd w:fill="auto" w:val="clear"/>
+        </w:rPr>
+      </w:pPr>
+      <w:r>
+        <w:rPr>
+          <w:rFonts w:ascii="Calibri" w:hAnsi="Calibri" w:cs="Calibri" w:eastAsia="Calibri"/>
+          <w:b/>
+          <w:color w:val="auto"/>
+          <w:spacing w:val="0"/>
+          <w:position w:val="0"/>
+          <w:sz w:val="22"/>
+          <w:shd w:fill="auto" w:val="clear"/>
+        </w:rPr>
+        <w:t xml:space="preserve">      // this.name = "Sam";   // but its not display because its when data is not loaded then display.</w:t>
+      </w:r>
+    </w:p>
+    <w:p>
+      <w:pPr>
+        <w:spacing w:before="0" w:after="0" w:line="240"/>
+        <w:ind w:right="0" w:left="0" w:firstLine="0"/>
+        <w:jc w:val="left"/>
+        <w:rPr>
+          <w:rFonts w:ascii="Calibri" w:hAnsi="Calibri" w:cs="Calibri" w:eastAsia="Calibri"/>
+          <w:b/>
+          <w:color w:val="auto"/>
+          <w:spacing w:val="0"/>
+          <w:position w:val="0"/>
+          <w:sz w:val="22"/>
+          <w:shd w:fill="auto" w:val="clear"/>
+        </w:rPr>
+      </w:pPr>
+      <w:r>
+        <w:rPr>
+          <w:rFonts w:ascii="Calibri" w:hAnsi="Calibri" w:cs="Calibri" w:eastAsia="Calibri"/>
+          <w:b/>
+          <w:color w:val="auto"/>
+          <w:spacing w:val="0"/>
+          <w:position w:val="0"/>
+          <w:sz w:val="22"/>
+          <w:shd w:fill="auto" w:val="clear"/>
+        </w:rPr>
+        <w:t xml:space="preserve">      console.log("before create",this.name);</w:t>
+      </w:r>
+    </w:p>
+    <w:p>
+      <w:pPr>
+        <w:spacing w:before="0" w:after="0" w:line="240"/>
+        <w:ind w:right="0" w:left="0" w:firstLine="0"/>
+        <w:jc w:val="left"/>
+        <w:rPr>
+          <w:rFonts w:ascii="Calibri" w:hAnsi="Calibri" w:cs="Calibri" w:eastAsia="Calibri"/>
+          <w:b/>
+          <w:color w:val="auto"/>
+          <w:spacing w:val="0"/>
+          <w:position w:val="0"/>
+          <w:sz w:val="22"/>
+          <w:shd w:fill="auto" w:val="clear"/>
+        </w:rPr>
+      </w:pPr>
+      <w:r>
+        <w:rPr>
+          <w:rFonts w:ascii="Calibri" w:hAnsi="Calibri" w:cs="Calibri" w:eastAsia="Calibri"/>
+          <w:b/>
+          <w:color w:val="auto"/>
+          <w:spacing w:val="0"/>
+          <w:position w:val="0"/>
+          <w:sz w:val="22"/>
+          <w:shd w:fill="auto" w:val="clear"/>
+        </w:rPr>
+        <w:t xml:space="preserve">    }</w:t>
+      </w:r>
+    </w:p>
+    <w:p>
+      <w:pPr>
+        <w:spacing w:before="0" w:after="0" w:line="240"/>
+        <w:ind w:right="0" w:left="0" w:firstLine="0"/>
+        <w:jc w:val="left"/>
+        <w:rPr>
+          <w:rFonts w:ascii="Calibri" w:hAnsi="Calibri" w:cs="Calibri" w:eastAsia="Calibri"/>
+          <w:b/>
+          <w:color w:val="auto"/>
+          <w:spacing w:val="0"/>
+          <w:position w:val="0"/>
+          <w:sz w:val="22"/>
+          <w:shd w:fill="auto" w:val="clear"/>
+        </w:rPr>
+      </w:pPr>
+      <w:r>
+        <w:rPr>
+          <w:rFonts w:ascii="Calibri" w:hAnsi="Calibri" w:cs="Calibri" w:eastAsia="Calibri"/>
+          <w:b/>
+          <w:color w:val="auto"/>
+          <w:spacing w:val="0"/>
+          <w:position w:val="0"/>
+          <w:sz w:val="22"/>
+          <w:shd w:fill="auto" w:val="clear"/>
+        </w:rPr>
+        <w:t xml:space="preserve">    ,created(){</w:t>
+      </w:r>
+    </w:p>
+    <w:p>
+      <w:pPr>
+        <w:spacing w:before="0" w:after="0" w:line="240"/>
+        <w:ind w:right="0" w:left="0" w:firstLine="0"/>
+        <w:jc w:val="left"/>
+        <w:rPr>
+          <w:rFonts w:ascii="Calibri" w:hAnsi="Calibri" w:cs="Calibri" w:eastAsia="Calibri"/>
+          <w:b/>
+          <w:color w:val="auto"/>
+          <w:spacing w:val="0"/>
+          <w:position w:val="0"/>
+          <w:sz w:val="22"/>
+          <w:shd w:fill="auto" w:val="clear"/>
+        </w:rPr>
+      </w:pPr>
+      <w:r>
+        <w:rPr>
+          <w:rFonts w:ascii="Calibri" w:hAnsi="Calibri" w:cs="Calibri" w:eastAsia="Calibri"/>
+          <w:b/>
+          <w:color w:val="auto"/>
+          <w:spacing w:val="0"/>
+          <w:position w:val="0"/>
+          <w:sz w:val="22"/>
+          <w:shd w:fill="auto" w:val="clear"/>
+        </w:rPr>
+        <w:t xml:space="preserve">      this.name = "Sam";  // it is display because when data is render first after created is hook is called then show created property it is overwrite the data property value.</w:t>
+      </w:r>
+    </w:p>
+    <w:p>
+      <w:pPr>
+        <w:spacing w:before="0" w:after="0" w:line="240"/>
+        <w:ind w:right="0" w:left="0" w:firstLine="0"/>
+        <w:jc w:val="left"/>
+        <w:rPr>
+          <w:rFonts w:ascii="Calibri" w:hAnsi="Calibri" w:cs="Calibri" w:eastAsia="Calibri"/>
+          <w:b/>
+          <w:color w:val="auto"/>
+          <w:spacing w:val="0"/>
+          <w:position w:val="0"/>
+          <w:sz w:val="22"/>
+          <w:shd w:fill="auto" w:val="clear"/>
+        </w:rPr>
+      </w:pPr>
+      <w:r>
+        <w:rPr>
+          <w:rFonts w:ascii="Calibri" w:hAnsi="Calibri" w:cs="Calibri" w:eastAsia="Calibri"/>
+          <w:b/>
+          <w:color w:val="auto"/>
+          <w:spacing w:val="0"/>
+          <w:position w:val="0"/>
+          <w:sz w:val="22"/>
+          <w:shd w:fill="auto" w:val="clear"/>
+        </w:rPr>
+        <w:t xml:space="preserve">      console.log("created",this.name);</w:t>
+      </w:r>
+    </w:p>
+    <w:p>
+      <w:pPr>
+        <w:spacing w:before="0" w:after="0" w:line="240"/>
+        <w:ind w:right="0" w:left="0" w:firstLine="0"/>
+        <w:jc w:val="left"/>
+        <w:rPr>
+          <w:rFonts w:ascii="Calibri" w:hAnsi="Calibri" w:cs="Calibri" w:eastAsia="Calibri"/>
+          <w:color w:val="auto"/>
+          <w:spacing w:val="0"/>
+          <w:position w:val="0"/>
+          <w:sz w:val="22"/>
+          <w:shd w:fill="auto" w:val="clear"/>
+        </w:rPr>
+      </w:pPr>
+      <w:r>
+        <w:rPr>
+          <w:rFonts w:ascii="Calibri" w:hAnsi="Calibri" w:cs="Calibri" w:eastAsia="Calibri"/>
+          <w:b/>
+          <w:color w:val="auto"/>
+          <w:spacing w:val="0"/>
+          <w:position w:val="0"/>
+          <w:sz w:val="22"/>
+          <w:shd w:fill="auto" w:val="clear"/>
+        </w:rPr>
+        <w:t xml:space="preserve">    }</w:t>
+      </w:r>
+    </w:p>
+    <w:p>
+      <w:pPr>
+        <w:spacing w:before="0" w:after="0" w:line="240"/>
+        <w:ind w:right="0" w:left="0" w:firstLine="0"/>
+        <w:jc w:val="left"/>
+        <w:rPr>
+          <w:rFonts w:ascii="Calibri" w:hAnsi="Calibri" w:cs="Calibri" w:eastAsia="Calibri"/>
+          <w:color w:val="auto"/>
+          <w:spacing w:val="0"/>
+          <w:position w:val="0"/>
+          <w:sz w:val="22"/>
+          <w:shd w:fill="auto" w:val="clear"/>
+        </w:rPr>
+      </w:pPr>
+      <w:r>
+        <w:rPr>
+          <w:rFonts w:ascii="Calibri" w:hAnsi="Calibri" w:cs="Calibri" w:eastAsia="Calibri"/>
+          <w:color w:val="auto"/>
+          <w:spacing w:val="0"/>
+          <w:position w:val="0"/>
+          <w:sz w:val="22"/>
+          <w:shd w:fill="auto" w:val="clear"/>
+        </w:rPr>
+        <w:t xml:space="preserve">  }</w:t>
+      </w:r>
+    </w:p>
+    <w:p>
+      <w:pPr>
+        <w:spacing w:before="0" w:after="0" w:line="240"/>
+        <w:ind w:right="0" w:left="0" w:firstLine="0"/>
+        <w:jc w:val="left"/>
+        <w:rPr>
+          <w:rFonts w:ascii="Calibri" w:hAnsi="Calibri" w:cs="Calibri" w:eastAsia="Calibri"/>
+          <w:color w:val="auto"/>
+          <w:spacing w:val="0"/>
+          <w:position w:val="0"/>
+          <w:sz w:val="22"/>
+          <w:shd w:fill="auto" w:val="clear"/>
+        </w:rPr>
+      </w:pPr>
+      <w:r>
+        <w:rPr>
+          <w:rFonts w:ascii="Calibri" w:hAnsi="Calibri" w:cs="Calibri" w:eastAsia="Calibri"/>
+          <w:color w:val="auto"/>
+          <w:spacing w:val="0"/>
+          <w:position w:val="0"/>
+          <w:sz w:val="22"/>
+          <w:shd w:fill="auto" w:val="clear"/>
+        </w:rPr>
+        <w:t xml:space="preserve">  &lt;/script&gt;</w:t>
+      </w:r>
+    </w:p>
+    <w:p>
+      <w:pPr>
+        <w:spacing w:before="0" w:after="0" w:line="240"/>
+        <w:ind w:right="0" w:left="0" w:firstLine="0"/>
+        <w:jc w:val="left"/>
+        <w:rPr>
+          <w:rFonts w:ascii="Calibri" w:hAnsi="Calibri" w:cs="Calibri" w:eastAsia="Calibri"/>
+          <w:color w:val="auto"/>
+          <w:spacing w:val="0"/>
+          <w:position w:val="0"/>
+          <w:sz w:val="22"/>
+          <w:shd w:fill="auto" w:val="clear"/>
+        </w:rPr>
+      </w:pPr>
+      <w:r>
+        <w:rPr>
+          <w:rFonts w:ascii="Calibri" w:hAnsi="Calibri" w:cs="Calibri" w:eastAsia="Calibri"/>
+          <w:color w:val="auto"/>
+          <w:spacing w:val="0"/>
+          <w:position w:val="0"/>
+          <w:sz w:val="22"/>
+          <w:shd w:fill="auto" w:val="clear"/>
+        </w:rPr>
+        <w:t xml:space="preserve">  </w:t>
+      </w:r>
+    </w:p>
+    <w:p>
+      <w:pPr>
+        <w:spacing w:before="0" w:after="0" w:line="240"/>
+        <w:ind w:right="0" w:left="0" w:firstLine="0"/>
+        <w:jc w:val="left"/>
+        <w:rPr>
+          <w:rFonts w:ascii="Calibri" w:hAnsi="Calibri" w:cs="Calibri" w:eastAsia="Calibri"/>
+          <w:color w:val="auto"/>
+          <w:spacing w:val="0"/>
+          <w:position w:val="0"/>
+          <w:sz w:val="22"/>
+          <w:shd w:fill="auto" w:val="clear"/>
+        </w:rPr>
+      </w:pPr>
+    </w:p>
+    <w:p>
+      <w:pPr>
+        <w:spacing w:before="0" w:after="0" w:line="240"/>
+        <w:ind w:right="0" w:left="0" w:firstLine="0"/>
+        <w:jc w:val="left"/>
+        <w:rPr>
+          <w:rFonts w:ascii="Calibri" w:hAnsi="Calibri" w:cs="Calibri" w:eastAsia="Calibri"/>
+          <w:color w:val="auto"/>
+          <w:spacing w:val="0"/>
+          <w:position w:val="0"/>
+          <w:sz w:val="22"/>
+          <w:shd w:fill="auto" w:val="clear"/>
+        </w:rPr>
+      </w:pPr>
+      <w:r>
+        <w:rPr>
+          <w:rFonts w:ascii="Calibri" w:hAnsi="Calibri" w:cs="Calibri" w:eastAsia="Calibri"/>
+          <w:color w:val="auto"/>
+          <w:spacing w:val="0"/>
+          <w:position w:val="0"/>
+          <w:sz w:val="22"/>
+          <w:shd w:fill="auto" w:val="clear"/>
+        </w:rPr>
+        <w:t xml:space="preserve">++++++++++++++++++++++++++++++++++++++++++++++++++++++++++++++++++++++++</w:t>
+      </w:r>
+    </w:p>
+    <w:p>
+      <w:pPr>
+        <w:spacing w:before="0" w:after="0" w:line="240"/>
+        <w:ind w:right="0" w:left="0" w:firstLine="0"/>
+        <w:jc w:val="left"/>
+        <w:rPr>
+          <w:rFonts w:ascii="Calibri" w:hAnsi="Calibri" w:cs="Calibri" w:eastAsia="Calibri"/>
+          <w:color w:val="auto"/>
+          <w:spacing w:val="0"/>
+          <w:position w:val="0"/>
+          <w:sz w:val="22"/>
+          <w:shd w:fill="auto" w:val="clear"/>
+        </w:rPr>
+      </w:pPr>
+    </w:p>
+    <w:p>
+      <w:pPr>
+        <w:spacing w:before="0" w:after="0" w:line="240"/>
+        <w:ind w:right="0" w:left="0" w:firstLine="0"/>
+        <w:jc w:val="left"/>
+        <w:rPr>
+          <w:rFonts w:ascii="Calibri" w:hAnsi="Calibri" w:cs="Calibri" w:eastAsia="Calibri"/>
+          <w:color w:val="auto"/>
+          <w:spacing w:val="0"/>
+          <w:position w:val="0"/>
+          <w:sz w:val="22"/>
+          <w:shd w:fill="auto" w:val="clear"/>
+        </w:rPr>
+      </w:pPr>
+      <w:r>
+        <w:rPr>
+          <w:rFonts w:ascii="Calibri" w:hAnsi="Calibri" w:cs="Calibri" w:eastAsia="Calibri"/>
+          <w:color w:val="auto"/>
+          <w:spacing w:val="0"/>
+          <w:position w:val="0"/>
+          <w:sz w:val="22"/>
+          <w:shd w:fill="auto" w:val="clear"/>
+        </w:rPr>
+        <w:t xml:space="preserve">beforeMount &amp; mounted hooks life cycle in vue &gt;&gt;&gt;&gt;</w:t>
+      </w:r>
+    </w:p>
+    <w:p>
+      <w:pPr>
+        <w:spacing w:before="0" w:after="0" w:line="240"/>
+        <w:ind w:right="0" w:left="0" w:firstLine="0"/>
+        <w:jc w:val="left"/>
+        <w:rPr>
+          <w:rFonts w:ascii="Calibri" w:hAnsi="Calibri" w:cs="Calibri" w:eastAsia="Calibri"/>
+          <w:color w:val="auto"/>
+          <w:spacing w:val="0"/>
+          <w:position w:val="0"/>
+          <w:sz w:val="22"/>
+          <w:shd w:fill="auto" w:val="clear"/>
+        </w:rPr>
+      </w:pPr>
+    </w:p>
+    <w:p>
+      <w:pPr>
+        <w:spacing w:before="0" w:after="0" w:line="240"/>
+        <w:ind w:right="0" w:left="0" w:firstLine="0"/>
+        <w:jc w:val="left"/>
+        <w:rPr>
+          <w:rFonts w:ascii="Calibri" w:hAnsi="Calibri" w:cs="Calibri" w:eastAsia="Calibri"/>
+          <w:color w:val="auto"/>
+          <w:spacing w:val="0"/>
+          <w:position w:val="0"/>
+          <w:sz w:val="22"/>
+          <w:shd w:fill="auto" w:val="clear"/>
+        </w:rPr>
+      </w:pPr>
+      <w:r>
+        <w:rPr>
+          <w:rFonts w:ascii="Calibri" w:hAnsi="Calibri" w:cs="Calibri" w:eastAsia="Calibri"/>
+          <w:color w:val="auto"/>
+          <w:spacing w:val="0"/>
+          <w:position w:val="0"/>
+          <w:sz w:val="22"/>
+          <w:shd w:fill="auto" w:val="clear"/>
+        </w:rPr>
+        <w:t xml:space="preserve">beforeMount  &gt;&gt;&gt;  before html is render then before mount hooks.</w:t>
+      </w:r>
+    </w:p>
+    <w:p>
+      <w:pPr>
+        <w:spacing w:before="0" w:after="0" w:line="240"/>
+        <w:ind w:right="0" w:left="0" w:firstLine="0"/>
+        <w:jc w:val="left"/>
+        <w:rPr>
+          <w:rFonts w:ascii="Calibri" w:hAnsi="Calibri" w:cs="Calibri" w:eastAsia="Calibri"/>
+          <w:color w:val="auto"/>
+          <w:spacing w:val="0"/>
+          <w:position w:val="0"/>
+          <w:sz w:val="22"/>
+          <w:shd w:fill="auto" w:val="clear"/>
+        </w:rPr>
+      </w:pPr>
+    </w:p>
+    <w:p>
+      <w:pPr>
+        <w:spacing w:before="0" w:after="0" w:line="240"/>
+        <w:ind w:right="0" w:left="0" w:firstLine="0"/>
+        <w:jc w:val="left"/>
+        <w:rPr>
+          <w:rFonts w:ascii="Calibri" w:hAnsi="Calibri" w:cs="Calibri" w:eastAsia="Calibri"/>
+          <w:color w:val="auto"/>
+          <w:spacing w:val="0"/>
+          <w:position w:val="0"/>
+          <w:sz w:val="22"/>
+          <w:shd w:fill="auto" w:val="clear"/>
+        </w:rPr>
+      </w:pPr>
+      <w:r>
+        <w:rPr>
+          <w:rFonts w:ascii="Calibri" w:hAnsi="Calibri" w:cs="Calibri" w:eastAsia="Calibri"/>
+          <w:color w:val="auto"/>
+          <w:spacing w:val="0"/>
+          <w:position w:val="0"/>
+          <w:sz w:val="22"/>
+          <w:shd w:fill="auto" w:val="clear"/>
+        </w:rPr>
+        <w:t xml:space="preserve">mounted  &gt;&gt;&gt;  after render html then called mounted hooks.</w:t>
+      </w:r>
+    </w:p>
+    <w:p>
+      <w:pPr>
+        <w:spacing w:before="0" w:after="0" w:line="240"/>
+        <w:ind w:right="0" w:left="0" w:firstLine="0"/>
+        <w:jc w:val="left"/>
+        <w:rPr>
+          <w:rFonts w:ascii="Calibri" w:hAnsi="Calibri" w:cs="Calibri" w:eastAsia="Calibri"/>
+          <w:color w:val="auto"/>
+          <w:spacing w:val="0"/>
+          <w:position w:val="0"/>
+          <w:sz w:val="22"/>
+          <w:shd w:fill="auto" w:val="clear"/>
+        </w:rPr>
+      </w:pPr>
+    </w:p>
+    <w:p>
+      <w:pPr>
+        <w:spacing w:before="0" w:after="0" w:line="240"/>
+        <w:ind w:right="0" w:left="0" w:firstLine="0"/>
+        <w:jc w:val="left"/>
+        <w:rPr>
+          <w:rFonts w:ascii="Calibri" w:hAnsi="Calibri" w:cs="Calibri" w:eastAsia="Calibri"/>
+          <w:color w:val="auto"/>
+          <w:spacing w:val="0"/>
+          <w:position w:val="0"/>
+          <w:sz w:val="22"/>
+          <w:shd w:fill="auto" w:val="clear"/>
+        </w:rPr>
+      </w:pPr>
+    </w:p>
+    <w:p>
+      <w:pPr>
+        <w:spacing w:before="0" w:after="0" w:line="240"/>
+        <w:ind w:right="0" w:left="0" w:firstLine="0"/>
+        <w:jc w:val="left"/>
+        <w:rPr>
+          <w:rFonts w:ascii="Calibri" w:hAnsi="Calibri" w:cs="Calibri" w:eastAsia="Calibri"/>
+          <w:b/>
+          <w:color w:val="auto"/>
+          <w:spacing w:val="0"/>
+          <w:position w:val="0"/>
+          <w:sz w:val="22"/>
+          <w:shd w:fill="auto" w:val="clear"/>
+        </w:rPr>
+      </w:pPr>
+      <w:r>
+        <w:rPr>
+          <w:rFonts w:ascii="Calibri" w:hAnsi="Calibri" w:cs="Calibri" w:eastAsia="Calibri"/>
+          <w:b/>
+          <w:color w:val="auto"/>
+          <w:spacing w:val="0"/>
+          <w:position w:val="0"/>
+          <w:sz w:val="22"/>
+          <w:shd w:fill="auto" w:val="clear"/>
+        </w:rPr>
+        <w:t xml:space="preserve">Home.vue  &gt;&gt;&gt;</w:t>
+      </w:r>
+    </w:p>
+    <w:p>
+      <w:pPr>
+        <w:spacing w:before="0" w:after="0" w:line="240"/>
+        <w:ind w:right="0" w:left="0" w:firstLine="0"/>
+        <w:jc w:val="left"/>
+        <w:rPr>
+          <w:rFonts w:ascii="Calibri" w:hAnsi="Calibri" w:cs="Calibri" w:eastAsia="Calibri"/>
+          <w:color w:val="auto"/>
+          <w:spacing w:val="0"/>
+          <w:position w:val="0"/>
+          <w:sz w:val="22"/>
+          <w:shd w:fill="auto" w:val="clear"/>
+        </w:rPr>
+      </w:pPr>
+    </w:p>
+    <w:p>
+      <w:pPr>
+        <w:spacing w:before="0" w:after="0" w:line="240"/>
+        <w:ind w:right="0" w:left="0" w:firstLine="0"/>
+        <w:jc w:val="left"/>
+        <w:rPr>
+          <w:rFonts w:ascii="Calibri" w:hAnsi="Calibri" w:cs="Calibri" w:eastAsia="Calibri"/>
+          <w:color w:val="auto"/>
+          <w:spacing w:val="0"/>
+          <w:position w:val="0"/>
+          <w:sz w:val="22"/>
+          <w:shd w:fill="auto" w:val="clear"/>
+        </w:rPr>
+      </w:pPr>
+      <w:r>
+        <w:rPr>
+          <w:rFonts w:ascii="Calibri" w:hAnsi="Calibri" w:cs="Calibri" w:eastAsia="Calibri"/>
+          <w:color w:val="auto"/>
+          <w:spacing w:val="0"/>
+          <w:position w:val="0"/>
+          <w:sz w:val="22"/>
+          <w:shd w:fill="auto" w:val="clear"/>
+        </w:rPr>
+        <w:t xml:space="preserve">&lt;template&gt;</w:t>
+      </w:r>
+    </w:p>
+    <w:p>
+      <w:pPr>
+        <w:spacing w:before="0" w:after="0" w:line="240"/>
+        <w:ind w:right="0" w:left="0" w:firstLine="0"/>
+        <w:jc w:val="left"/>
+        <w:rPr>
+          <w:rFonts w:ascii="Calibri" w:hAnsi="Calibri" w:cs="Calibri" w:eastAsia="Calibri"/>
+          <w:color w:val="auto"/>
+          <w:spacing w:val="0"/>
+          <w:position w:val="0"/>
+          <w:sz w:val="22"/>
+          <w:shd w:fill="auto" w:val="clear"/>
+        </w:rPr>
+      </w:pPr>
+      <w:r>
+        <w:rPr>
+          <w:rFonts w:ascii="Calibri" w:hAnsi="Calibri" w:cs="Calibri" w:eastAsia="Calibri"/>
+          <w:color w:val="auto"/>
+          <w:spacing w:val="0"/>
+          <w:position w:val="0"/>
+          <w:sz w:val="22"/>
+          <w:shd w:fill="auto" w:val="clear"/>
+        </w:rPr>
+        <w:t xml:space="preserve">    &lt;div&gt;</w:t>
+      </w:r>
+    </w:p>
+    <w:p>
+      <w:pPr>
+        <w:spacing w:before="0" w:after="0" w:line="240"/>
+        <w:ind w:right="0" w:left="0" w:firstLine="0"/>
+        <w:jc w:val="left"/>
+        <w:rPr>
+          <w:rFonts w:ascii="Calibri" w:hAnsi="Calibri" w:cs="Calibri" w:eastAsia="Calibri"/>
+          <w:color w:val="auto"/>
+          <w:spacing w:val="0"/>
+          <w:position w:val="0"/>
+          <w:sz w:val="22"/>
+          <w:shd w:fill="auto" w:val="clear"/>
+        </w:rPr>
+      </w:pPr>
+      <w:r>
+        <w:rPr>
+          <w:rFonts w:ascii="Calibri" w:hAnsi="Calibri" w:cs="Calibri" w:eastAsia="Calibri"/>
+          <w:color w:val="auto"/>
+          <w:spacing w:val="0"/>
+          <w:position w:val="0"/>
+          <w:sz w:val="22"/>
+          <w:shd w:fill="auto" w:val="clear"/>
+        </w:rPr>
+        <w:t xml:space="preserve">      &lt;h3&gt;Home&lt;/h3&gt;</w:t>
+      </w:r>
+    </w:p>
+    <w:p>
+      <w:pPr>
+        <w:spacing w:before="0" w:after="0" w:line="240"/>
+        <w:ind w:right="0" w:left="0" w:firstLine="0"/>
+        <w:jc w:val="left"/>
+        <w:rPr>
+          <w:rFonts w:ascii="Calibri" w:hAnsi="Calibri" w:cs="Calibri" w:eastAsia="Calibri"/>
+          <w:color w:val="auto"/>
+          <w:spacing w:val="0"/>
+          <w:position w:val="0"/>
+          <w:sz w:val="22"/>
+          <w:shd w:fill="auto" w:val="clear"/>
+        </w:rPr>
+      </w:pPr>
+      <w:r>
+        <w:rPr>
+          <w:rFonts w:ascii="Calibri" w:hAnsi="Calibri" w:cs="Calibri" w:eastAsia="Calibri"/>
+          <w:color w:val="auto"/>
+          <w:spacing w:val="0"/>
+          <w:position w:val="0"/>
+          <w:sz w:val="22"/>
+          <w:shd w:fill="auto" w:val="clear"/>
+        </w:rPr>
+        <w:t xml:space="preserve">      &lt;p&gt;{{ name }}&lt;/p&gt;</w:t>
+      </w:r>
+    </w:p>
+    <w:p>
+      <w:pPr>
+        <w:spacing w:before="0" w:after="0" w:line="240"/>
+        <w:ind w:right="0" w:left="0" w:firstLine="0"/>
+        <w:jc w:val="left"/>
+        <w:rPr>
+          <w:rFonts w:ascii="Calibri" w:hAnsi="Calibri" w:cs="Calibri" w:eastAsia="Calibri"/>
+          <w:color w:val="auto"/>
+          <w:spacing w:val="0"/>
+          <w:position w:val="0"/>
+          <w:sz w:val="22"/>
+          <w:shd w:fill="auto" w:val="clear"/>
+        </w:rPr>
+      </w:pPr>
+      <w:r>
+        <w:rPr>
+          <w:rFonts w:ascii="Calibri" w:hAnsi="Calibri" w:cs="Calibri" w:eastAsia="Calibri"/>
+          <w:color w:val="auto"/>
+          <w:spacing w:val="0"/>
+          <w:position w:val="0"/>
+          <w:sz w:val="22"/>
+          <w:shd w:fill="auto" w:val="clear"/>
+        </w:rPr>
+        <w:t xml:space="preserve">    &lt;/div&gt;</w:t>
+      </w:r>
+    </w:p>
+    <w:p>
+      <w:pPr>
+        <w:spacing w:before="0" w:after="0" w:line="240"/>
+        <w:ind w:right="0" w:left="0" w:firstLine="0"/>
+        <w:jc w:val="left"/>
+        <w:rPr>
+          <w:rFonts w:ascii="Calibri" w:hAnsi="Calibri" w:cs="Calibri" w:eastAsia="Calibri"/>
+          <w:color w:val="auto"/>
+          <w:spacing w:val="0"/>
+          <w:position w:val="0"/>
+          <w:sz w:val="22"/>
+          <w:shd w:fill="auto" w:val="clear"/>
+        </w:rPr>
+      </w:pPr>
+      <w:r>
+        <w:rPr>
+          <w:rFonts w:ascii="Calibri" w:hAnsi="Calibri" w:cs="Calibri" w:eastAsia="Calibri"/>
+          <w:color w:val="auto"/>
+          <w:spacing w:val="0"/>
+          <w:position w:val="0"/>
+          <w:sz w:val="22"/>
+          <w:shd w:fill="auto" w:val="clear"/>
+        </w:rPr>
+        <w:t xml:space="preserve">  &lt;/template&gt;</w:t>
+      </w:r>
+    </w:p>
+    <w:p>
+      <w:pPr>
+        <w:spacing w:before="0" w:after="0" w:line="240"/>
+        <w:ind w:right="0" w:left="0" w:firstLine="0"/>
+        <w:jc w:val="left"/>
+        <w:rPr>
+          <w:rFonts w:ascii="Calibri" w:hAnsi="Calibri" w:cs="Calibri" w:eastAsia="Calibri"/>
+          <w:color w:val="auto"/>
+          <w:spacing w:val="0"/>
+          <w:position w:val="0"/>
+          <w:sz w:val="22"/>
+          <w:shd w:fill="auto" w:val="clear"/>
+        </w:rPr>
+      </w:pPr>
+      <w:r>
+        <w:rPr>
+          <w:rFonts w:ascii="Calibri" w:hAnsi="Calibri" w:cs="Calibri" w:eastAsia="Calibri"/>
+          <w:color w:val="auto"/>
+          <w:spacing w:val="0"/>
+          <w:position w:val="0"/>
+          <w:sz w:val="22"/>
+          <w:shd w:fill="auto" w:val="clear"/>
+        </w:rPr>
+        <w:t xml:space="preserve">  </w:t>
+      </w:r>
+    </w:p>
+    <w:p>
+      <w:pPr>
+        <w:spacing w:before="0" w:after="0" w:line="240"/>
+        <w:ind w:right="0" w:left="0" w:firstLine="0"/>
+        <w:jc w:val="left"/>
+        <w:rPr>
+          <w:rFonts w:ascii="Calibri" w:hAnsi="Calibri" w:cs="Calibri" w:eastAsia="Calibri"/>
+          <w:color w:val="auto"/>
+          <w:spacing w:val="0"/>
+          <w:position w:val="0"/>
+          <w:sz w:val="22"/>
+          <w:shd w:fill="auto" w:val="clear"/>
+        </w:rPr>
+      </w:pPr>
+      <w:r>
+        <w:rPr>
+          <w:rFonts w:ascii="Calibri" w:hAnsi="Calibri" w:cs="Calibri" w:eastAsia="Calibri"/>
+          <w:color w:val="auto"/>
+          <w:spacing w:val="0"/>
+          <w:position w:val="0"/>
+          <w:sz w:val="22"/>
+          <w:shd w:fill="auto" w:val="clear"/>
+        </w:rPr>
+        <w:t xml:space="preserve">  &lt;script&gt;</w:t>
+      </w:r>
+    </w:p>
+    <w:p>
+      <w:pPr>
+        <w:spacing w:before="0" w:after="0" w:line="240"/>
+        <w:ind w:right="0" w:left="0" w:firstLine="0"/>
+        <w:jc w:val="left"/>
+        <w:rPr>
+          <w:rFonts w:ascii="Calibri" w:hAnsi="Calibri" w:cs="Calibri" w:eastAsia="Calibri"/>
+          <w:color w:val="auto"/>
+          <w:spacing w:val="0"/>
+          <w:position w:val="0"/>
+          <w:sz w:val="22"/>
+          <w:shd w:fill="auto" w:val="clear"/>
+        </w:rPr>
+      </w:pPr>
+      <w:r>
+        <w:rPr>
+          <w:rFonts w:ascii="Calibri" w:hAnsi="Calibri" w:cs="Calibri" w:eastAsia="Calibri"/>
+          <w:color w:val="auto"/>
+          <w:spacing w:val="0"/>
+          <w:position w:val="0"/>
+          <w:sz w:val="22"/>
+          <w:shd w:fill="auto" w:val="clear"/>
+        </w:rPr>
+        <w:t xml:space="preserve">  export default {</w:t>
+      </w:r>
+    </w:p>
+    <w:p>
+      <w:pPr>
+        <w:spacing w:before="0" w:after="0" w:line="240"/>
+        <w:ind w:right="0" w:left="0" w:firstLine="0"/>
+        <w:jc w:val="left"/>
+        <w:rPr>
+          <w:rFonts w:ascii="Calibri" w:hAnsi="Calibri" w:cs="Calibri" w:eastAsia="Calibri"/>
+          <w:color w:val="auto"/>
+          <w:spacing w:val="0"/>
+          <w:position w:val="0"/>
+          <w:sz w:val="22"/>
+          <w:shd w:fill="auto" w:val="clear"/>
+        </w:rPr>
+      </w:pPr>
+      <w:r>
+        <w:rPr>
+          <w:rFonts w:ascii="Calibri" w:hAnsi="Calibri" w:cs="Calibri" w:eastAsia="Calibri"/>
+          <w:color w:val="auto"/>
+          <w:spacing w:val="0"/>
+          <w:position w:val="0"/>
+          <w:sz w:val="22"/>
+          <w:shd w:fill="auto" w:val="clear"/>
+        </w:rPr>
+        <w:t xml:space="preserve">    name:"homePage",</w:t>
+      </w:r>
+    </w:p>
+    <w:p>
+      <w:pPr>
+        <w:spacing w:before="0" w:after="0" w:line="240"/>
+        <w:ind w:right="0" w:left="0" w:firstLine="0"/>
+        <w:jc w:val="left"/>
+        <w:rPr>
+          <w:rFonts w:ascii="Calibri" w:hAnsi="Calibri" w:cs="Calibri" w:eastAsia="Calibri"/>
+          <w:color w:val="auto"/>
+          <w:spacing w:val="0"/>
+          <w:position w:val="0"/>
+          <w:sz w:val="22"/>
+          <w:shd w:fill="auto" w:val="clear"/>
+        </w:rPr>
+      </w:pPr>
+      <w:r>
+        <w:rPr>
+          <w:rFonts w:ascii="Calibri" w:hAnsi="Calibri" w:cs="Calibri" w:eastAsia="Calibri"/>
+          <w:color w:val="auto"/>
+          <w:spacing w:val="0"/>
+          <w:position w:val="0"/>
+          <w:sz w:val="22"/>
+          <w:shd w:fill="auto" w:val="clear"/>
+        </w:rPr>
+        <w:t xml:space="preserve">    data(){</w:t>
+      </w:r>
+    </w:p>
+    <w:p>
+      <w:pPr>
+        <w:spacing w:before="0" w:after="0" w:line="240"/>
+        <w:ind w:right="0" w:left="0" w:firstLine="0"/>
+        <w:jc w:val="left"/>
+        <w:rPr>
+          <w:rFonts w:ascii="Calibri" w:hAnsi="Calibri" w:cs="Calibri" w:eastAsia="Calibri"/>
+          <w:color w:val="auto"/>
+          <w:spacing w:val="0"/>
+          <w:position w:val="0"/>
+          <w:sz w:val="22"/>
+          <w:shd w:fill="auto" w:val="clear"/>
+        </w:rPr>
+      </w:pPr>
+      <w:r>
+        <w:rPr>
+          <w:rFonts w:ascii="Calibri" w:hAnsi="Calibri" w:cs="Calibri" w:eastAsia="Calibri"/>
+          <w:color w:val="auto"/>
+          <w:spacing w:val="0"/>
+          <w:position w:val="0"/>
+          <w:sz w:val="22"/>
+          <w:shd w:fill="auto" w:val="clear"/>
+        </w:rPr>
+        <w:t xml:space="preserve">      return{</w:t>
+      </w:r>
+    </w:p>
+    <w:p>
+      <w:pPr>
+        <w:spacing w:before="0" w:after="0" w:line="240"/>
+        <w:ind w:right="0" w:left="0" w:firstLine="0"/>
+        <w:jc w:val="left"/>
+        <w:rPr>
+          <w:rFonts w:ascii="Calibri" w:hAnsi="Calibri" w:cs="Calibri" w:eastAsia="Calibri"/>
+          <w:color w:val="auto"/>
+          <w:spacing w:val="0"/>
+          <w:position w:val="0"/>
+          <w:sz w:val="22"/>
+          <w:shd w:fill="auto" w:val="clear"/>
+        </w:rPr>
+      </w:pPr>
+      <w:r>
+        <w:rPr>
+          <w:rFonts w:ascii="Calibri" w:hAnsi="Calibri" w:cs="Calibri" w:eastAsia="Calibri"/>
+          <w:color w:val="auto"/>
+          <w:spacing w:val="0"/>
+          <w:position w:val="0"/>
+          <w:sz w:val="22"/>
+          <w:shd w:fill="auto" w:val="clear"/>
+        </w:rPr>
+        <w:t xml:space="preserve">        name:"Saurabh Shukla"</w:t>
+      </w:r>
+    </w:p>
+    <w:p>
+      <w:pPr>
+        <w:spacing w:before="0" w:after="0" w:line="240"/>
+        <w:ind w:right="0" w:left="0" w:firstLine="0"/>
+        <w:jc w:val="left"/>
+        <w:rPr>
+          <w:rFonts w:ascii="Calibri" w:hAnsi="Calibri" w:cs="Calibri" w:eastAsia="Calibri"/>
+          <w:color w:val="auto"/>
+          <w:spacing w:val="0"/>
+          <w:position w:val="0"/>
+          <w:sz w:val="22"/>
+          <w:shd w:fill="auto" w:val="clear"/>
+        </w:rPr>
+      </w:pPr>
+      <w:r>
+        <w:rPr>
+          <w:rFonts w:ascii="Calibri" w:hAnsi="Calibri" w:cs="Calibri" w:eastAsia="Calibri"/>
+          <w:color w:val="auto"/>
+          <w:spacing w:val="0"/>
+          <w:position w:val="0"/>
+          <w:sz w:val="22"/>
+          <w:shd w:fill="auto" w:val="clear"/>
+        </w:rPr>
+        <w:t xml:space="preserve">      }</w:t>
+      </w:r>
+    </w:p>
+    <w:p>
+      <w:pPr>
+        <w:spacing w:before="0" w:after="0" w:line="240"/>
+        <w:ind w:right="0" w:left="0" w:firstLine="0"/>
+        <w:jc w:val="left"/>
+        <w:rPr>
+          <w:rFonts w:ascii="Calibri" w:hAnsi="Calibri" w:cs="Calibri" w:eastAsia="Calibri"/>
+          <w:color w:val="auto"/>
+          <w:spacing w:val="0"/>
+          <w:position w:val="0"/>
+          <w:sz w:val="22"/>
+          <w:shd w:fill="auto" w:val="clear"/>
+        </w:rPr>
+      </w:pPr>
+      <w:r>
+        <w:rPr>
+          <w:rFonts w:ascii="Calibri" w:hAnsi="Calibri" w:cs="Calibri" w:eastAsia="Calibri"/>
+          <w:color w:val="auto"/>
+          <w:spacing w:val="0"/>
+          <w:position w:val="0"/>
+          <w:sz w:val="22"/>
+          <w:shd w:fill="auto" w:val="clear"/>
+        </w:rPr>
+        <w:t xml:space="preserve">    },</w:t>
+      </w:r>
+    </w:p>
+    <w:p>
+      <w:pPr>
+        <w:spacing w:before="0" w:after="0" w:line="240"/>
+        <w:ind w:right="0" w:left="0" w:firstLine="0"/>
+        <w:jc w:val="left"/>
+        <w:rPr>
+          <w:rFonts w:ascii="Calibri" w:hAnsi="Calibri" w:cs="Calibri" w:eastAsia="Calibri"/>
+          <w:color w:val="auto"/>
+          <w:spacing w:val="0"/>
+          <w:position w:val="0"/>
+          <w:sz w:val="22"/>
+          <w:shd w:fill="auto" w:val="clear"/>
+        </w:rPr>
+      </w:pPr>
+      <w:r>
+        <w:rPr>
+          <w:rFonts w:ascii="Calibri" w:hAnsi="Calibri" w:cs="Calibri" w:eastAsia="Calibri"/>
+          <w:color w:val="auto"/>
+          <w:spacing w:val="0"/>
+          <w:position w:val="0"/>
+          <w:sz w:val="22"/>
+          <w:shd w:fill="auto" w:val="clear"/>
+        </w:rPr>
+        <w:t xml:space="preserve">    beforeMount(){</w:t>
+      </w:r>
+    </w:p>
+    <w:p>
+      <w:pPr>
+        <w:spacing w:before="0" w:after="0" w:line="240"/>
+        <w:ind w:right="0" w:left="0" w:firstLine="0"/>
+        <w:jc w:val="left"/>
+        <w:rPr>
+          <w:rFonts w:ascii="Calibri" w:hAnsi="Calibri" w:cs="Calibri" w:eastAsia="Calibri"/>
+          <w:color w:val="auto"/>
+          <w:spacing w:val="0"/>
+          <w:position w:val="0"/>
+          <w:sz w:val="22"/>
+          <w:shd w:fill="auto" w:val="clear"/>
+        </w:rPr>
+      </w:pPr>
+      <w:r>
+        <w:rPr>
+          <w:rFonts w:ascii="Calibri" w:hAnsi="Calibri" w:cs="Calibri" w:eastAsia="Calibri"/>
+          <w:color w:val="auto"/>
+          <w:spacing w:val="0"/>
+          <w:position w:val="0"/>
+          <w:sz w:val="22"/>
+          <w:shd w:fill="auto" w:val="clear"/>
+        </w:rPr>
+        <w:t xml:space="preserve">      // its not display because its when before Html render</w:t>
+      </w:r>
+    </w:p>
+    <w:p>
+      <w:pPr>
+        <w:spacing w:before="0" w:after="0" w:line="240"/>
+        <w:ind w:right="0" w:left="0" w:firstLine="0"/>
+        <w:jc w:val="left"/>
+        <w:rPr>
+          <w:rFonts w:ascii="Calibri" w:hAnsi="Calibri" w:cs="Calibri" w:eastAsia="Calibri"/>
+          <w:color w:val="auto"/>
+          <w:spacing w:val="0"/>
+          <w:position w:val="0"/>
+          <w:sz w:val="22"/>
+          <w:shd w:fill="auto" w:val="clear"/>
+        </w:rPr>
+      </w:pPr>
+      <w:r>
+        <w:rPr>
+          <w:rFonts w:ascii="Calibri" w:hAnsi="Calibri" w:cs="Calibri" w:eastAsia="Calibri"/>
+          <w:color w:val="auto"/>
+          <w:spacing w:val="0"/>
+          <w:position w:val="0"/>
+          <w:sz w:val="22"/>
+          <w:shd w:fill="auto" w:val="clear"/>
+        </w:rPr>
+        <w:t xml:space="preserve">      console.log("before mounted",this.$el);  // el means ( html element define )</w:t>
+      </w:r>
+    </w:p>
+    <w:p>
+      <w:pPr>
+        <w:spacing w:before="0" w:after="0" w:line="240"/>
+        <w:ind w:right="0" w:left="0" w:firstLine="0"/>
+        <w:jc w:val="left"/>
+        <w:rPr>
+          <w:rFonts w:ascii="Calibri" w:hAnsi="Calibri" w:cs="Calibri" w:eastAsia="Calibri"/>
+          <w:color w:val="auto"/>
+          <w:spacing w:val="0"/>
+          <w:position w:val="0"/>
+          <w:sz w:val="22"/>
+          <w:shd w:fill="auto" w:val="clear"/>
+        </w:rPr>
+      </w:pPr>
+      <w:r>
+        <w:rPr>
+          <w:rFonts w:ascii="Calibri" w:hAnsi="Calibri" w:cs="Calibri" w:eastAsia="Calibri"/>
+          <w:color w:val="auto"/>
+          <w:spacing w:val="0"/>
+          <w:position w:val="0"/>
+          <w:sz w:val="22"/>
+          <w:shd w:fill="auto" w:val="clear"/>
+        </w:rPr>
+        <w:t xml:space="preserve">    },</w:t>
+      </w:r>
+    </w:p>
+    <w:p>
+      <w:pPr>
+        <w:spacing w:before="0" w:after="0" w:line="240"/>
+        <w:ind w:right="0" w:left="0" w:firstLine="0"/>
+        <w:jc w:val="left"/>
+        <w:rPr>
+          <w:rFonts w:ascii="Calibri" w:hAnsi="Calibri" w:cs="Calibri" w:eastAsia="Calibri"/>
+          <w:color w:val="auto"/>
+          <w:spacing w:val="0"/>
+          <w:position w:val="0"/>
+          <w:sz w:val="22"/>
+          <w:shd w:fill="auto" w:val="clear"/>
+        </w:rPr>
+      </w:pPr>
+      <w:r>
+        <w:rPr>
+          <w:rFonts w:ascii="Calibri" w:hAnsi="Calibri" w:cs="Calibri" w:eastAsia="Calibri"/>
+          <w:color w:val="auto"/>
+          <w:spacing w:val="0"/>
+          <w:position w:val="0"/>
+          <w:sz w:val="22"/>
+          <w:shd w:fill="auto" w:val="clear"/>
+        </w:rPr>
+        <w:t xml:space="preserve">    mounted(){</w:t>
+      </w:r>
+    </w:p>
+    <w:p>
+      <w:pPr>
+        <w:spacing w:before="0" w:after="0" w:line="240"/>
+        <w:ind w:right="0" w:left="0" w:firstLine="0"/>
+        <w:jc w:val="left"/>
+        <w:rPr>
+          <w:rFonts w:ascii="Calibri" w:hAnsi="Calibri" w:cs="Calibri" w:eastAsia="Calibri"/>
+          <w:color w:val="auto"/>
+          <w:spacing w:val="0"/>
+          <w:position w:val="0"/>
+          <w:sz w:val="22"/>
+          <w:shd w:fill="auto" w:val="clear"/>
+        </w:rPr>
+      </w:pPr>
+      <w:r>
+        <w:rPr>
+          <w:rFonts w:ascii="Calibri" w:hAnsi="Calibri" w:cs="Calibri" w:eastAsia="Calibri"/>
+          <w:color w:val="auto"/>
+          <w:spacing w:val="0"/>
+          <w:position w:val="0"/>
+          <w:sz w:val="22"/>
+          <w:shd w:fill="auto" w:val="clear"/>
+        </w:rPr>
+        <w:t xml:space="preserve">      // its display because its when Html render</w:t>
+      </w:r>
+    </w:p>
+    <w:p>
+      <w:pPr>
+        <w:spacing w:before="0" w:after="0" w:line="240"/>
+        <w:ind w:right="0" w:left="0" w:firstLine="0"/>
+        <w:jc w:val="left"/>
+        <w:rPr>
+          <w:rFonts w:ascii="Calibri" w:hAnsi="Calibri" w:cs="Calibri" w:eastAsia="Calibri"/>
+          <w:color w:val="auto"/>
+          <w:spacing w:val="0"/>
+          <w:position w:val="0"/>
+          <w:sz w:val="22"/>
+          <w:shd w:fill="auto" w:val="clear"/>
+        </w:rPr>
+      </w:pPr>
+      <w:r>
+        <w:rPr>
+          <w:rFonts w:ascii="Calibri" w:hAnsi="Calibri" w:cs="Calibri" w:eastAsia="Calibri"/>
+          <w:color w:val="auto"/>
+          <w:spacing w:val="0"/>
+          <w:position w:val="0"/>
+          <w:sz w:val="22"/>
+          <w:shd w:fill="auto" w:val="clear"/>
+        </w:rPr>
+        <w:t xml:space="preserve">      console.log("mounted",this.$el);   // el means ( html element define )</w:t>
+      </w:r>
+    </w:p>
+    <w:p>
+      <w:pPr>
+        <w:spacing w:before="0" w:after="0" w:line="240"/>
+        <w:ind w:right="0" w:left="0" w:firstLine="0"/>
+        <w:jc w:val="left"/>
+        <w:rPr>
+          <w:rFonts w:ascii="Calibri" w:hAnsi="Calibri" w:cs="Calibri" w:eastAsia="Calibri"/>
+          <w:color w:val="auto"/>
+          <w:spacing w:val="0"/>
+          <w:position w:val="0"/>
+          <w:sz w:val="22"/>
+          <w:shd w:fill="auto" w:val="clear"/>
+        </w:rPr>
+      </w:pPr>
+      <w:r>
+        <w:rPr>
+          <w:rFonts w:ascii="Calibri" w:hAnsi="Calibri" w:cs="Calibri" w:eastAsia="Calibri"/>
+          <w:color w:val="auto"/>
+          <w:spacing w:val="0"/>
+          <w:position w:val="0"/>
+          <w:sz w:val="22"/>
+          <w:shd w:fill="auto" w:val="clear"/>
+        </w:rPr>
+        <w:t xml:space="preserve">    }</w:t>
+      </w:r>
+    </w:p>
+    <w:p>
+      <w:pPr>
+        <w:spacing w:before="0" w:after="0" w:line="240"/>
+        <w:ind w:right="0" w:left="0" w:firstLine="0"/>
+        <w:jc w:val="left"/>
+        <w:rPr>
+          <w:rFonts w:ascii="Calibri" w:hAnsi="Calibri" w:cs="Calibri" w:eastAsia="Calibri"/>
+          <w:color w:val="auto"/>
+          <w:spacing w:val="0"/>
+          <w:position w:val="0"/>
+          <w:sz w:val="22"/>
+          <w:shd w:fill="auto" w:val="clear"/>
+        </w:rPr>
+      </w:pPr>
+      <w:r>
+        <w:rPr>
+          <w:rFonts w:ascii="Calibri" w:hAnsi="Calibri" w:cs="Calibri" w:eastAsia="Calibri"/>
+          <w:color w:val="auto"/>
+          <w:spacing w:val="0"/>
+          <w:position w:val="0"/>
+          <w:sz w:val="22"/>
+          <w:shd w:fill="auto" w:val="clear"/>
+        </w:rPr>
+        <w:t xml:space="preserve">  }</w:t>
+      </w:r>
+    </w:p>
+    <w:p>
+      <w:pPr>
+        <w:spacing w:before="0" w:after="0" w:line="240"/>
+        <w:ind w:right="0" w:left="0" w:firstLine="0"/>
+        <w:jc w:val="left"/>
+        <w:rPr>
+          <w:rFonts w:ascii="Calibri" w:hAnsi="Calibri" w:cs="Calibri" w:eastAsia="Calibri"/>
+          <w:color w:val="auto"/>
+          <w:spacing w:val="0"/>
+          <w:position w:val="0"/>
+          <w:sz w:val="22"/>
+          <w:shd w:fill="auto" w:val="clear"/>
+        </w:rPr>
+      </w:pPr>
+      <w:r>
+        <w:rPr>
+          <w:rFonts w:ascii="Calibri" w:hAnsi="Calibri" w:cs="Calibri" w:eastAsia="Calibri"/>
+          <w:color w:val="auto"/>
+          <w:spacing w:val="0"/>
+          <w:position w:val="0"/>
+          <w:sz w:val="22"/>
+          <w:shd w:fill="auto" w:val="clear"/>
+        </w:rPr>
+        <w:t xml:space="preserve">  &lt;/script&gt;</w:t>
+      </w:r>
+    </w:p>
+    <w:p>
+      <w:pPr>
+        <w:spacing w:before="0" w:after="0" w:line="240"/>
+        <w:ind w:right="0" w:left="0" w:firstLine="0"/>
+        <w:jc w:val="left"/>
+        <w:rPr>
+          <w:rFonts w:ascii="Calibri" w:hAnsi="Calibri" w:cs="Calibri" w:eastAsia="Calibri"/>
+          <w:color w:val="auto"/>
+          <w:spacing w:val="0"/>
+          <w:position w:val="0"/>
+          <w:sz w:val="22"/>
+          <w:shd w:fill="auto" w:val="clear"/>
+        </w:rPr>
+      </w:pPr>
+      <w:r>
+        <w:rPr>
+          <w:rFonts w:ascii="Calibri" w:hAnsi="Calibri" w:cs="Calibri" w:eastAsia="Calibri"/>
+          <w:color w:val="auto"/>
+          <w:spacing w:val="0"/>
+          <w:position w:val="0"/>
+          <w:sz w:val="22"/>
+          <w:shd w:fill="auto" w:val="clear"/>
+        </w:rPr>
+        <w:t xml:space="preserve">  </w:t>
+      </w:r>
+    </w:p>
+    <w:p>
+      <w:pPr>
+        <w:spacing w:before="0" w:after="0" w:line="240"/>
+        <w:ind w:right="0" w:left="0" w:firstLine="0"/>
+        <w:jc w:val="left"/>
+        <w:rPr>
+          <w:rFonts w:ascii="Calibri" w:hAnsi="Calibri" w:cs="Calibri" w:eastAsia="Calibri"/>
+          <w:b/>
+          <w:color w:val="auto"/>
+          <w:spacing w:val="0"/>
+          <w:position w:val="0"/>
+          <w:sz w:val="22"/>
+          <w:shd w:fill="auto" w:val="clear"/>
+        </w:rPr>
+      </w:pPr>
+    </w:p>
+    <w:p>
+      <w:pPr>
+        <w:spacing w:before="0" w:after="0" w:line="240"/>
+        <w:ind w:right="0" w:left="0" w:firstLine="0"/>
+        <w:jc w:val="left"/>
+        <w:rPr>
+          <w:rFonts w:ascii="Calibri" w:hAnsi="Calibri" w:cs="Calibri" w:eastAsia="Calibri"/>
+          <w:b/>
+          <w:color w:val="auto"/>
+          <w:spacing w:val="0"/>
+          <w:position w:val="0"/>
+          <w:sz w:val="22"/>
+          <w:shd w:fill="auto" w:val="clear"/>
+        </w:rPr>
+      </w:pPr>
+      <w:r>
+        <w:rPr>
+          <w:rFonts w:ascii="Calibri" w:hAnsi="Calibri" w:cs="Calibri" w:eastAsia="Calibri"/>
+          <w:b/>
+          <w:color w:val="auto"/>
+          <w:spacing w:val="0"/>
+          <w:position w:val="0"/>
+          <w:sz w:val="22"/>
+          <w:shd w:fill="auto" w:val="clear"/>
+        </w:rPr>
+        <w:t xml:space="preserve">++++++++++++++++++++++++++++++++++++++++++++++++++++++++++++++++++++++++</w:t>
+      </w:r>
+    </w:p>
+    <w:p>
+      <w:pPr>
+        <w:spacing w:before="0" w:after="0" w:line="240"/>
+        <w:ind w:right="0" w:left="0" w:firstLine="0"/>
+        <w:jc w:val="left"/>
+        <w:rPr>
+          <w:rFonts w:ascii="Calibri" w:hAnsi="Calibri" w:cs="Calibri" w:eastAsia="Calibri"/>
+          <w:b/>
+          <w:color w:val="auto"/>
+          <w:spacing w:val="0"/>
+          <w:position w:val="0"/>
+          <w:sz w:val="22"/>
+          <w:shd w:fill="auto" w:val="clear"/>
+        </w:rPr>
+      </w:pPr>
+    </w:p>
+    <w:p>
+      <w:pPr>
+        <w:spacing w:before="0" w:after="0" w:line="240"/>
+        <w:ind w:right="0" w:left="0" w:firstLine="0"/>
+        <w:jc w:val="left"/>
+        <w:rPr>
+          <w:rFonts w:ascii="Calibri" w:hAnsi="Calibri" w:cs="Calibri" w:eastAsia="Calibri"/>
+          <w:b/>
+          <w:color w:val="auto"/>
+          <w:spacing w:val="0"/>
+          <w:position w:val="0"/>
+          <w:sz w:val="22"/>
+          <w:shd w:fill="auto" w:val="clear"/>
+        </w:rPr>
+      </w:pPr>
     </w:p>
     <w:p>
       <w:pPr>
@@ -14360,7 +16323,18 @@
 </file>
 
 <file path=word/numbering.xml><?xml version="1.0" encoding="utf-8"?>
-<w:numbering xmlns:w="http://schemas.openxmlformats.org/wordprocessingml/2006/main"/>
+<w:numbering xmlns:w="http://schemas.openxmlformats.org/wordprocessingml/2006/main">
+  <w:abstractNum w:abstractNumId="0">
+    <w:lvl w:ilvl="0">
+      <w:start w:val="1"/>
+      <w:numFmt w:val="bullet"/>
+      <w:lvlText w:val="•"/>
+    </w:lvl>
+  </w:abstractNum>
+  <w:num w:numId="3">
+    <w:abstractNumId w:val="0"/>
+  </w:num>
+</w:numbering>
 </file>
 
 <file path=word/styles.xml><?xml version="1.0" encoding="utf-8"?>

</xml_diff>

<commit_message>
beforeUnmount & unmounted hooks
</commit_message>
<xml_diff>
--- a/blog/Process-install-project-v2.docx
+++ b/blog/Process-install-project-v2.docx
@@ -113,111 +113,7 @@
             <w:u w:val="single"/>
             <w:shd w:fill="auto" w:val="clear"/>
           </w:rPr>
-          <w:t xml:space="preserve">https://www.youtube.com/watch?v=YdQArrf3zLY</w:t>
-        </w:r>
-        <w:r>
-          <w:rPr>
-            <w:rFonts w:ascii="Calibri" w:hAnsi="Calibri" w:cs="Calibri" w:eastAsia="Calibri"/>
-            <w:b/>
-            <w:color w:val="0000FF"/>
-            <w:spacing w:val="0"/>
-            <w:position w:val="0"/>
-            <w:sz w:val="22"/>
-            <w:u w:val="single"/>
-            <w:shd w:fill="auto" w:val="clear"/>
-          </w:rPr>
-          <w:t xml:space="preserve"> HYPERLINK "https://www.youtube.com/watch?v=YdQArrf3zLY&amp;list=PL8p2I9GklV45qwTH-mdzllUuFRJO-euYn&amp;index=13"</w:t>
-        </w:r>
-        <w:r>
-          <w:rPr>
-            <w:rFonts w:ascii="Calibri" w:hAnsi="Calibri" w:cs="Calibri" w:eastAsia="Calibri"/>
-            <w:b/>
-            <w:color w:val="0000FF"/>
-            <w:spacing w:val="0"/>
-            <w:position w:val="0"/>
-            <w:sz w:val="22"/>
-            <w:u w:val="single"/>
-            <w:shd w:fill="auto" w:val="clear"/>
-          </w:rPr>
-          <w:t xml:space="preserve">&amp;</w:t>
-        </w:r>
-        <w:r>
-          <w:rPr>
-            <w:rFonts w:ascii="Calibri" w:hAnsi="Calibri" w:cs="Calibri" w:eastAsia="Calibri"/>
-            <w:b/>
-            <w:color w:val="0000FF"/>
-            <w:spacing w:val="0"/>
-            <w:position w:val="0"/>
-            <w:sz w:val="22"/>
-            <w:u w:val="single"/>
-            <w:shd w:fill="auto" w:val="clear"/>
-          </w:rPr>
-          <w:t xml:space="preserve"> HYPERLINK "https://www.youtube.com/watch?v=YdQArrf3zLY&amp;list=PL8p2I9GklV45qwTH-mdzllUuFRJO-euYn&amp;index=13"</w:t>
-        </w:r>
-        <w:r>
-          <w:rPr>
-            <w:rFonts w:ascii="Calibri" w:hAnsi="Calibri" w:cs="Calibri" w:eastAsia="Calibri"/>
-            <w:b/>
-            <w:color w:val="0000FF"/>
-            <w:spacing w:val="0"/>
-            <w:position w:val="0"/>
-            <w:sz w:val="22"/>
-            <w:u w:val="single"/>
-            <w:shd w:fill="auto" w:val="clear"/>
-          </w:rPr>
-          <w:t xml:space="preserve">list=PL8p2I9GklV45qwTH-mdzllUuFRJO-euYn</w:t>
-        </w:r>
-        <w:r>
-          <w:rPr>
-            <w:rFonts w:ascii="Calibri" w:hAnsi="Calibri" w:cs="Calibri" w:eastAsia="Calibri"/>
-            <w:b/>
-            <w:color w:val="0000FF"/>
-            <w:spacing w:val="0"/>
-            <w:position w:val="0"/>
-            <w:sz w:val="22"/>
-            <w:u w:val="single"/>
-            <w:shd w:fill="auto" w:val="clear"/>
-          </w:rPr>
-          <w:t xml:space="preserve"> HYPERLINK "https://www.youtube.com/watch?v=YdQArrf3zLY&amp;list=PL8p2I9GklV45qwTH-mdzllUuFRJO-euYn&amp;index=13"</w:t>
-        </w:r>
-        <w:r>
-          <w:rPr>
-            <w:rFonts w:ascii="Calibri" w:hAnsi="Calibri" w:cs="Calibri" w:eastAsia="Calibri"/>
-            <w:b/>
-            <w:color w:val="0000FF"/>
-            <w:spacing w:val="0"/>
-            <w:position w:val="0"/>
-            <w:sz w:val="22"/>
-            <w:u w:val="single"/>
-            <w:shd w:fill="auto" w:val="clear"/>
-          </w:rPr>
-          <w:t xml:space="preserve">&amp;</w:t>
-        </w:r>
-        <w:r>
-          <w:rPr>
-            <w:rFonts w:ascii="Calibri" w:hAnsi="Calibri" w:cs="Calibri" w:eastAsia="Calibri"/>
-            <w:b/>
-            <w:color w:val="0000FF"/>
-            <w:spacing w:val="0"/>
-            <w:position w:val="0"/>
-            <w:sz w:val="22"/>
-            <w:u w:val="single"/>
-            <w:shd w:fill="auto" w:val="clear"/>
-          </w:rPr>
-          <w:t xml:space="preserve"> HYPERLINK "https://www.youtube.com/watch?v=YdQArrf3zLY&amp;list=PL8p2I9GklV45qwTH-mdzllUuFRJO-euYn&amp;index=13"</w:t>
-        </w:r>
-        <w:r>
-          <w:rPr>
-            <w:rFonts w:ascii="Calibri" w:hAnsi="Calibri" w:cs="Calibri" w:eastAsia="Calibri"/>
-            <w:b/>
-            <w:color w:val="0000FF"/>
-            <w:spacing w:val="0"/>
-            <w:position w:val="0"/>
-            <w:sz w:val="22"/>
-            <w:u w:val="single"/>
-            <w:shd w:fill="auto" w:val="clear"/>
-          </w:rPr>
-          <w:t xml:space="preserve">index=13</w:t>
+          <w:t xml:space="preserve">https://www.youtube.com/watch?v=MQZ4PQGw-sc&amp;list=PL8p2I9GklV45qwTH-mdzllUuFRJO-euYn&amp;index=13</w:t>
         </w:r>
       </w:hyperlink>
     </w:p>
@@ -16255,6 +16151,3150 @@
           <w:shd w:fill="auto" w:val="clear"/>
         </w:rPr>
       </w:pPr>
+    </w:p>
+    <w:p>
+      <w:pPr>
+        <w:spacing w:before="0" w:after="0" w:line="240"/>
+        <w:ind w:right="0" w:left="0" w:firstLine="0"/>
+        <w:jc w:val="left"/>
+        <w:rPr>
+          <w:rFonts w:ascii="Calibri" w:hAnsi="Calibri" w:cs="Calibri" w:eastAsia="Calibri"/>
+          <w:b/>
+          <w:color w:val="auto"/>
+          <w:spacing w:val="0"/>
+          <w:position w:val="0"/>
+          <w:sz w:val="22"/>
+          <w:shd w:fill="auto" w:val="clear"/>
+        </w:rPr>
+      </w:pPr>
+      <w:r>
+        <w:rPr>
+          <w:rFonts w:ascii="Calibri" w:hAnsi="Calibri" w:cs="Calibri" w:eastAsia="Calibri"/>
+          <w:b/>
+          <w:color w:val="auto"/>
+          <w:spacing w:val="0"/>
+          <w:position w:val="0"/>
+          <w:sz w:val="22"/>
+          <w:shd w:fill="auto" w:val="clear"/>
+        </w:rPr>
+        <w:t xml:space="preserve">beforeDestroy and destroyed life cycle methods   &gt;&gt;&gt;&gt;</w:t>
+      </w:r>
+    </w:p>
+    <w:p>
+      <w:pPr>
+        <w:spacing w:before="0" w:after="0" w:line="240"/>
+        <w:ind w:right="0" w:left="0" w:firstLine="0"/>
+        <w:jc w:val="left"/>
+        <w:rPr>
+          <w:rFonts w:ascii="Calibri" w:hAnsi="Calibri" w:cs="Calibri" w:eastAsia="Calibri"/>
+          <w:b/>
+          <w:color w:val="auto"/>
+          <w:spacing w:val="0"/>
+          <w:position w:val="0"/>
+          <w:sz w:val="22"/>
+          <w:shd w:fill="auto" w:val="clear"/>
+        </w:rPr>
+      </w:pPr>
+    </w:p>
+    <w:p>
+      <w:pPr>
+        <w:spacing w:before="0" w:after="0" w:line="240"/>
+        <w:ind w:right="0" w:left="0" w:firstLine="0"/>
+        <w:jc w:val="left"/>
+        <w:rPr>
+          <w:rFonts w:ascii="Calibri" w:hAnsi="Calibri" w:cs="Calibri" w:eastAsia="Calibri"/>
+          <w:b/>
+          <w:color w:val="auto"/>
+          <w:spacing w:val="0"/>
+          <w:position w:val="0"/>
+          <w:sz w:val="22"/>
+          <w:shd w:fill="auto" w:val="clear"/>
+        </w:rPr>
+      </w:pPr>
+      <w:r>
+        <w:rPr>
+          <w:rFonts w:ascii="Calibri" w:hAnsi="Calibri" w:cs="Calibri" w:eastAsia="Calibri"/>
+          <w:b/>
+          <w:color w:val="auto"/>
+          <w:spacing w:val="0"/>
+          <w:position w:val="0"/>
+          <w:sz w:val="22"/>
+          <w:shd w:fill="auto" w:val="clear"/>
+        </w:rPr>
+        <w:t xml:space="preserve">Before </w:t>
+      </w:r>
+      <w:r>
+        <w:rPr>
+          <w:rFonts w:ascii="Calibri" w:hAnsi="Calibri" w:cs="Calibri" w:eastAsia="Calibri"/>
+          <w:color w:val="auto"/>
+          <w:spacing w:val="0"/>
+          <w:position w:val="0"/>
+          <w:sz w:val="22"/>
+          <w:shd w:fill="auto" w:val="clear"/>
+        </w:rPr>
+        <w:t xml:space="preserve">Dom is Destroy then </w:t>
+      </w:r>
+      <w:r>
+        <w:rPr>
+          <w:rFonts w:ascii="Calibri" w:hAnsi="Calibri" w:cs="Calibri" w:eastAsia="Calibri"/>
+          <w:b/>
+          <w:color w:val="auto"/>
+          <w:spacing w:val="0"/>
+          <w:position w:val="0"/>
+          <w:sz w:val="22"/>
+          <w:shd w:fill="auto" w:val="clear"/>
+        </w:rPr>
+        <w:t xml:space="preserve">beforeDestroy  hooks is works.</w:t>
+      </w:r>
+    </w:p>
+    <w:p>
+      <w:pPr>
+        <w:spacing w:before="0" w:after="0" w:line="240"/>
+        <w:ind w:right="0" w:left="0" w:firstLine="0"/>
+        <w:jc w:val="left"/>
+        <w:rPr>
+          <w:rFonts w:ascii="Calibri" w:hAnsi="Calibri" w:cs="Calibri" w:eastAsia="Calibri"/>
+          <w:b/>
+          <w:color w:val="auto"/>
+          <w:spacing w:val="0"/>
+          <w:position w:val="0"/>
+          <w:sz w:val="22"/>
+          <w:shd w:fill="auto" w:val="clear"/>
+        </w:rPr>
+      </w:pPr>
+      <w:r>
+        <w:rPr>
+          <w:rFonts w:ascii="Calibri" w:hAnsi="Calibri" w:cs="Calibri" w:eastAsia="Calibri"/>
+          <w:color w:val="auto"/>
+          <w:spacing w:val="0"/>
+          <w:position w:val="0"/>
+          <w:sz w:val="22"/>
+          <w:shd w:fill="auto" w:val="clear"/>
+        </w:rPr>
+        <w:t xml:space="preserve">after Dom is Destroy then </w:t>
+      </w:r>
+      <w:r>
+        <w:rPr>
+          <w:rFonts w:ascii="Calibri" w:hAnsi="Calibri" w:cs="Calibri" w:eastAsia="Calibri"/>
+          <w:b/>
+          <w:color w:val="auto"/>
+          <w:spacing w:val="0"/>
+          <w:position w:val="0"/>
+          <w:sz w:val="22"/>
+          <w:shd w:fill="auto" w:val="clear"/>
+        </w:rPr>
+        <w:t xml:space="preserve">Destroy  hooks is works</w:t>
+      </w:r>
+    </w:p>
+    <w:p>
+      <w:pPr>
+        <w:spacing w:before="0" w:after="0" w:line="240"/>
+        <w:ind w:right="0" w:left="0" w:firstLine="0"/>
+        <w:jc w:val="left"/>
+        <w:rPr>
+          <w:rFonts w:ascii="Calibri" w:hAnsi="Calibri" w:cs="Calibri" w:eastAsia="Calibri"/>
+          <w:b/>
+          <w:color w:val="auto"/>
+          <w:spacing w:val="0"/>
+          <w:position w:val="0"/>
+          <w:sz w:val="22"/>
+          <w:shd w:fill="auto" w:val="clear"/>
+        </w:rPr>
+      </w:pPr>
+    </w:p>
+    <w:p>
+      <w:pPr>
+        <w:spacing w:before="0" w:after="0" w:line="240"/>
+        <w:ind w:right="0" w:left="0" w:firstLine="0"/>
+        <w:jc w:val="left"/>
+        <w:rPr>
+          <w:rFonts w:ascii="Calibri" w:hAnsi="Calibri" w:cs="Calibri" w:eastAsia="Calibri"/>
+          <w:color w:val="auto"/>
+          <w:spacing w:val="0"/>
+          <w:position w:val="0"/>
+          <w:sz w:val="22"/>
+          <w:shd w:fill="auto" w:val="clear"/>
+        </w:rPr>
+      </w:pPr>
+      <w:r>
+        <w:rPr>
+          <w:rFonts w:ascii="Calibri" w:hAnsi="Calibri" w:cs="Calibri" w:eastAsia="Calibri"/>
+          <w:color w:val="auto"/>
+          <w:spacing w:val="0"/>
+          <w:position w:val="0"/>
+          <w:sz w:val="22"/>
+          <w:shd w:fill="auto" w:val="clear"/>
+        </w:rPr>
+        <w:t xml:space="preserve">Ex..</w:t>
+      </w:r>
+    </w:p>
+    <w:p>
+      <w:pPr>
+        <w:spacing w:before="0" w:after="0" w:line="240"/>
+        <w:ind w:right="0" w:left="0" w:firstLine="0"/>
+        <w:jc w:val="left"/>
+        <w:rPr>
+          <w:rFonts w:ascii="Calibri" w:hAnsi="Calibri" w:cs="Calibri" w:eastAsia="Calibri"/>
+          <w:b/>
+          <w:color w:val="auto"/>
+          <w:spacing w:val="0"/>
+          <w:position w:val="0"/>
+          <w:sz w:val="22"/>
+          <w:shd w:fill="auto" w:val="clear"/>
+        </w:rPr>
+      </w:pPr>
+    </w:p>
+    <w:p>
+      <w:pPr>
+        <w:spacing w:before="0" w:after="0" w:line="240"/>
+        <w:ind w:right="0" w:left="0" w:firstLine="0"/>
+        <w:jc w:val="left"/>
+        <w:rPr>
+          <w:rFonts w:ascii="Calibri" w:hAnsi="Calibri" w:cs="Calibri" w:eastAsia="Calibri"/>
+          <w:b/>
+          <w:color w:val="auto"/>
+          <w:spacing w:val="0"/>
+          <w:position w:val="0"/>
+          <w:sz w:val="22"/>
+          <w:shd w:fill="auto" w:val="clear"/>
+        </w:rPr>
+      </w:pPr>
+      <w:r>
+        <w:rPr>
+          <w:rFonts w:ascii="Calibri" w:hAnsi="Calibri" w:cs="Calibri" w:eastAsia="Calibri"/>
+          <w:b/>
+          <w:color w:val="auto"/>
+          <w:spacing w:val="0"/>
+          <w:position w:val="0"/>
+          <w:sz w:val="22"/>
+          <w:shd w:fill="auto" w:val="clear"/>
+        </w:rPr>
+        <w:t xml:space="preserve">App.vue &gt;&gt;&gt;</w:t>
+      </w:r>
+    </w:p>
+    <w:p>
+      <w:pPr>
+        <w:spacing w:before="0" w:after="0" w:line="240"/>
+        <w:ind w:right="0" w:left="0" w:firstLine="0"/>
+        <w:jc w:val="left"/>
+        <w:rPr>
+          <w:rFonts w:ascii="Calibri" w:hAnsi="Calibri" w:cs="Calibri" w:eastAsia="Calibri"/>
+          <w:color w:val="auto"/>
+          <w:spacing w:val="0"/>
+          <w:position w:val="0"/>
+          <w:sz w:val="22"/>
+          <w:shd w:fill="auto" w:val="clear"/>
+        </w:rPr>
+      </w:pPr>
+    </w:p>
+    <w:p>
+      <w:pPr>
+        <w:spacing w:before="0" w:after="0" w:line="240"/>
+        <w:ind w:right="0" w:left="0" w:firstLine="0"/>
+        <w:jc w:val="left"/>
+        <w:rPr>
+          <w:rFonts w:ascii="Calibri" w:hAnsi="Calibri" w:cs="Calibri" w:eastAsia="Calibri"/>
+          <w:color w:val="auto"/>
+          <w:spacing w:val="0"/>
+          <w:position w:val="0"/>
+          <w:sz w:val="22"/>
+          <w:shd w:fill="auto" w:val="clear"/>
+        </w:rPr>
+      </w:pPr>
+      <w:r>
+        <w:rPr>
+          <w:rFonts w:ascii="Calibri" w:hAnsi="Calibri" w:cs="Calibri" w:eastAsia="Calibri"/>
+          <w:color w:val="auto"/>
+          <w:spacing w:val="0"/>
+          <w:position w:val="0"/>
+          <w:sz w:val="22"/>
+          <w:shd w:fill="auto" w:val="clear"/>
+        </w:rPr>
+        <w:t xml:space="preserve">&lt;template&gt;</w:t>
+      </w:r>
+    </w:p>
+    <w:p>
+      <w:pPr>
+        <w:spacing w:before="0" w:after="0" w:line="240"/>
+        <w:ind w:right="0" w:left="0" w:firstLine="0"/>
+        <w:jc w:val="left"/>
+        <w:rPr>
+          <w:rFonts w:ascii="Calibri" w:hAnsi="Calibri" w:cs="Calibri" w:eastAsia="Calibri"/>
+          <w:color w:val="auto"/>
+          <w:spacing w:val="0"/>
+          <w:position w:val="0"/>
+          <w:sz w:val="22"/>
+          <w:shd w:fill="auto" w:val="clear"/>
+        </w:rPr>
+      </w:pPr>
+      <w:r>
+        <w:rPr>
+          <w:rFonts w:ascii="Calibri" w:hAnsi="Calibri" w:cs="Calibri" w:eastAsia="Calibri"/>
+          <w:color w:val="auto"/>
+          <w:spacing w:val="0"/>
+          <w:position w:val="0"/>
+          <w:sz w:val="22"/>
+          <w:shd w:fill="auto" w:val="clear"/>
+        </w:rPr>
+        <w:t xml:space="preserve">  &lt;div id="app"&gt;</w:t>
+      </w:r>
+    </w:p>
+    <w:p>
+      <w:pPr>
+        <w:spacing w:before="0" w:after="0" w:line="240"/>
+        <w:ind w:right="0" w:left="0" w:firstLine="0"/>
+        <w:jc w:val="left"/>
+        <w:rPr>
+          <w:rFonts w:ascii="Calibri" w:hAnsi="Calibri" w:cs="Calibri" w:eastAsia="Calibri"/>
+          <w:color w:val="auto"/>
+          <w:spacing w:val="0"/>
+          <w:position w:val="0"/>
+          <w:sz w:val="22"/>
+          <w:shd w:fill="auto" w:val="clear"/>
+        </w:rPr>
+      </w:pPr>
+      <w:r>
+        <w:rPr>
+          <w:rFonts w:ascii="Calibri" w:hAnsi="Calibri" w:cs="Calibri" w:eastAsia="Calibri"/>
+          <w:color w:val="auto"/>
+          <w:spacing w:val="0"/>
+          <w:position w:val="0"/>
+          <w:sz w:val="22"/>
+          <w:shd w:fill="auto" w:val="clear"/>
+        </w:rPr>
+        <w:t xml:space="preserve">    &lt;h2&gt;beforeDestroy and destroyed life cycle methods&lt;/h2&gt;</w:t>
+      </w:r>
+    </w:p>
+    <w:p>
+      <w:pPr>
+        <w:spacing w:before="0" w:after="0" w:line="240"/>
+        <w:ind w:right="0" w:left="0" w:firstLine="0"/>
+        <w:jc w:val="left"/>
+        <w:rPr>
+          <w:rFonts w:ascii="Calibri" w:hAnsi="Calibri" w:cs="Calibri" w:eastAsia="Calibri"/>
+          <w:b/>
+          <w:color w:val="auto"/>
+          <w:spacing w:val="0"/>
+          <w:position w:val="0"/>
+          <w:sz w:val="22"/>
+          <w:shd w:fill="auto" w:val="clear"/>
+        </w:rPr>
+      </w:pPr>
+      <w:r>
+        <w:rPr>
+          <w:rFonts w:ascii="Calibri" w:hAnsi="Calibri" w:cs="Calibri" w:eastAsia="Calibri"/>
+          <w:color w:val="auto"/>
+          <w:spacing w:val="0"/>
+          <w:position w:val="0"/>
+          <w:sz w:val="22"/>
+          <w:shd w:fill="auto" w:val="clear"/>
+        </w:rPr>
+        <w:t xml:space="preserve">    </w:t>
+      </w:r>
+      <w:r>
+        <w:rPr>
+          <w:rFonts w:ascii="Calibri" w:hAnsi="Calibri" w:cs="Calibri" w:eastAsia="Calibri"/>
+          <w:b/>
+          <w:color w:val="auto"/>
+          <w:spacing w:val="0"/>
+          <w:position w:val="0"/>
+          <w:sz w:val="22"/>
+          <w:shd w:fill="auto" w:val="clear"/>
+        </w:rPr>
+        <w:t xml:space="preserve">&lt;div v-if="display"&gt;</w:t>
+      </w:r>
+    </w:p>
+    <w:p>
+      <w:pPr>
+        <w:spacing w:before="0" w:after="0" w:line="240"/>
+        <w:ind w:right="0" w:left="0" w:firstLine="0"/>
+        <w:jc w:val="left"/>
+        <w:rPr>
+          <w:rFonts w:ascii="Calibri" w:hAnsi="Calibri" w:cs="Calibri" w:eastAsia="Calibri"/>
+          <w:b/>
+          <w:color w:val="auto"/>
+          <w:spacing w:val="0"/>
+          <w:position w:val="0"/>
+          <w:sz w:val="22"/>
+          <w:shd w:fill="auto" w:val="clear"/>
+        </w:rPr>
+      </w:pPr>
+      <w:r>
+        <w:rPr>
+          <w:rFonts w:ascii="Calibri" w:hAnsi="Calibri" w:cs="Calibri" w:eastAsia="Calibri"/>
+          <w:b/>
+          <w:color w:val="auto"/>
+          <w:spacing w:val="0"/>
+          <w:position w:val="0"/>
+          <w:sz w:val="22"/>
+          <w:shd w:fill="auto" w:val="clear"/>
+        </w:rPr>
+        <w:t xml:space="preserve">      &lt;Home/&gt;</w:t>
+      </w:r>
+    </w:p>
+    <w:p>
+      <w:pPr>
+        <w:spacing w:before="0" w:after="0" w:line="240"/>
+        <w:ind w:right="0" w:left="0" w:firstLine="0"/>
+        <w:jc w:val="left"/>
+        <w:rPr>
+          <w:rFonts w:ascii="Calibri" w:hAnsi="Calibri" w:cs="Calibri" w:eastAsia="Calibri"/>
+          <w:b/>
+          <w:color w:val="auto"/>
+          <w:spacing w:val="0"/>
+          <w:position w:val="0"/>
+          <w:sz w:val="22"/>
+          <w:shd w:fill="auto" w:val="clear"/>
+        </w:rPr>
+      </w:pPr>
+      <w:r>
+        <w:rPr>
+          <w:rFonts w:ascii="Calibri" w:hAnsi="Calibri" w:cs="Calibri" w:eastAsia="Calibri"/>
+          <w:b/>
+          <w:color w:val="auto"/>
+          <w:spacing w:val="0"/>
+          <w:position w:val="0"/>
+          <w:sz w:val="22"/>
+          <w:shd w:fill="auto" w:val="clear"/>
+        </w:rPr>
+        <w:t xml:space="preserve">    &lt;/div&gt;</w:t>
+      </w:r>
+    </w:p>
+    <w:p>
+      <w:pPr>
+        <w:spacing w:before="0" w:after="0" w:line="240"/>
+        <w:ind w:right="0" w:left="0" w:firstLine="0"/>
+        <w:jc w:val="left"/>
+        <w:rPr>
+          <w:rFonts w:ascii="Calibri" w:hAnsi="Calibri" w:cs="Calibri" w:eastAsia="Calibri"/>
+          <w:b/>
+          <w:color w:val="auto"/>
+          <w:spacing w:val="0"/>
+          <w:position w:val="0"/>
+          <w:sz w:val="22"/>
+          <w:shd w:fill="auto" w:val="clear"/>
+        </w:rPr>
+      </w:pPr>
+      <w:r>
+        <w:rPr>
+          <w:rFonts w:ascii="Calibri" w:hAnsi="Calibri" w:cs="Calibri" w:eastAsia="Calibri"/>
+          <w:b/>
+          <w:color w:val="auto"/>
+          <w:spacing w:val="0"/>
+          <w:position w:val="0"/>
+          <w:sz w:val="22"/>
+          <w:shd w:fill="auto" w:val="clear"/>
+        </w:rPr>
+        <w:t xml:space="preserve">    &lt;button @click="toggle"&gt;Toggle&lt;/button&gt;</w:t>
+      </w:r>
+    </w:p>
+    <w:p>
+      <w:pPr>
+        <w:spacing w:before="0" w:after="0" w:line="240"/>
+        <w:ind w:right="0" w:left="0" w:firstLine="0"/>
+        <w:jc w:val="left"/>
+        <w:rPr>
+          <w:rFonts w:ascii="Calibri" w:hAnsi="Calibri" w:cs="Calibri" w:eastAsia="Calibri"/>
+          <w:color w:val="auto"/>
+          <w:spacing w:val="0"/>
+          <w:position w:val="0"/>
+          <w:sz w:val="22"/>
+          <w:shd w:fill="auto" w:val="clear"/>
+        </w:rPr>
+      </w:pPr>
+      <w:r>
+        <w:rPr>
+          <w:rFonts w:ascii="Calibri" w:hAnsi="Calibri" w:cs="Calibri" w:eastAsia="Calibri"/>
+          <w:color w:val="auto"/>
+          <w:spacing w:val="0"/>
+          <w:position w:val="0"/>
+          <w:sz w:val="22"/>
+          <w:shd w:fill="auto" w:val="clear"/>
+        </w:rPr>
+        <w:t xml:space="preserve">  &lt;/div&gt;</w:t>
+      </w:r>
+    </w:p>
+    <w:p>
+      <w:pPr>
+        <w:spacing w:before="0" w:after="0" w:line="240"/>
+        <w:ind w:right="0" w:left="0" w:firstLine="0"/>
+        <w:jc w:val="left"/>
+        <w:rPr>
+          <w:rFonts w:ascii="Calibri" w:hAnsi="Calibri" w:cs="Calibri" w:eastAsia="Calibri"/>
+          <w:color w:val="auto"/>
+          <w:spacing w:val="0"/>
+          <w:position w:val="0"/>
+          <w:sz w:val="22"/>
+          <w:shd w:fill="auto" w:val="clear"/>
+        </w:rPr>
+      </w:pPr>
+      <w:r>
+        <w:rPr>
+          <w:rFonts w:ascii="Calibri" w:hAnsi="Calibri" w:cs="Calibri" w:eastAsia="Calibri"/>
+          <w:color w:val="auto"/>
+          <w:spacing w:val="0"/>
+          <w:position w:val="0"/>
+          <w:sz w:val="22"/>
+          <w:shd w:fill="auto" w:val="clear"/>
+        </w:rPr>
+        <w:t xml:space="preserve">&lt;/template&gt;</w:t>
+      </w:r>
+    </w:p>
+    <w:p>
+      <w:pPr>
+        <w:spacing w:before="0" w:after="0" w:line="240"/>
+        <w:ind w:right="0" w:left="0" w:firstLine="0"/>
+        <w:jc w:val="left"/>
+        <w:rPr>
+          <w:rFonts w:ascii="Calibri" w:hAnsi="Calibri" w:cs="Calibri" w:eastAsia="Calibri"/>
+          <w:color w:val="auto"/>
+          <w:spacing w:val="0"/>
+          <w:position w:val="0"/>
+          <w:sz w:val="22"/>
+          <w:shd w:fill="auto" w:val="clear"/>
+        </w:rPr>
+      </w:pPr>
+    </w:p>
+    <w:p>
+      <w:pPr>
+        <w:spacing w:before="0" w:after="0" w:line="240"/>
+        <w:ind w:right="0" w:left="0" w:firstLine="0"/>
+        <w:jc w:val="left"/>
+        <w:rPr>
+          <w:rFonts w:ascii="Calibri" w:hAnsi="Calibri" w:cs="Calibri" w:eastAsia="Calibri"/>
+          <w:color w:val="auto"/>
+          <w:spacing w:val="0"/>
+          <w:position w:val="0"/>
+          <w:sz w:val="22"/>
+          <w:shd w:fill="auto" w:val="clear"/>
+        </w:rPr>
+      </w:pPr>
+      <w:r>
+        <w:rPr>
+          <w:rFonts w:ascii="Calibri" w:hAnsi="Calibri" w:cs="Calibri" w:eastAsia="Calibri"/>
+          <w:color w:val="auto"/>
+          <w:spacing w:val="0"/>
+          <w:position w:val="0"/>
+          <w:sz w:val="22"/>
+          <w:shd w:fill="auto" w:val="clear"/>
+        </w:rPr>
+        <w:t xml:space="preserve">&lt;script&gt;</w:t>
+      </w:r>
+    </w:p>
+    <w:p>
+      <w:pPr>
+        <w:spacing w:before="0" w:after="0" w:line="240"/>
+        <w:ind w:right="0" w:left="0" w:firstLine="0"/>
+        <w:jc w:val="left"/>
+        <w:rPr>
+          <w:rFonts w:ascii="Calibri" w:hAnsi="Calibri" w:cs="Calibri" w:eastAsia="Calibri"/>
+          <w:color w:val="auto"/>
+          <w:spacing w:val="0"/>
+          <w:position w:val="0"/>
+          <w:sz w:val="22"/>
+          <w:shd w:fill="auto" w:val="clear"/>
+        </w:rPr>
+      </w:pPr>
+      <w:r>
+        <w:rPr>
+          <w:rFonts w:ascii="Calibri" w:hAnsi="Calibri" w:cs="Calibri" w:eastAsia="Calibri"/>
+          <w:color w:val="auto"/>
+          <w:spacing w:val="0"/>
+          <w:position w:val="0"/>
+          <w:sz w:val="22"/>
+          <w:shd w:fill="auto" w:val="clear"/>
+        </w:rPr>
+        <w:t xml:space="preserve">import Home from './components/Home.vue'</w:t>
+      </w:r>
+    </w:p>
+    <w:p>
+      <w:pPr>
+        <w:spacing w:before="0" w:after="0" w:line="240"/>
+        <w:ind w:right="0" w:left="0" w:firstLine="0"/>
+        <w:jc w:val="left"/>
+        <w:rPr>
+          <w:rFonts w:ascii="Calibri" w:hAnsi="Calibri" w:cs="Calibri" w:eastAsia="Calibri"/>
+          <w:color w:val="auto"/>
+          <w:spacing w:val="0"/>
+          <w:position w:val="0"/>
+          <w:sz w:val="22"/>
+          <w:shd w:fill="auto" w:val="clear"/>
+        </w:rPr>
+      </w:pPr>
+      <w:r>
+        <w:rPr>
+          <w:rFonts w:ascii="Calibri" w:hAnsi="Calibri" w:cs="Calibri" w:eastAsia="Calibri"/>
+          <w:color w:val="auto"/>
+          <w:spacing w:val="0"/>
+          <w:position w:val="0"/>
+          <w:sz w:val="22"/>
+          <w:shd w:fill="auto" w:val="clear"/>
+        </w:rPr>
+        <w:t xml:space="preserve">export default {</w:t>
+      </w:r>
+    </w:p>
+    <w:p>
+      <w:pPr>
+        <w:spacing w:before="0" w:after="0" w:line="240"/>
+        <w:ind w:right="0" w:left="0" w:firstLine="0"/>
+        <w:jc w:val="left"/>
+        <w:rPr>
+          <w:rFonts w:ascii="Calibri" w:hAnsi="Calibri" w:cs="Calibri" w:eastAsia="Calibri"/>
+          <w:color w:val="auto"/>
+          <w:spacing w:val="0"/>
+          <w:position w:val="0"/>
+          <w:sz w:val="22"/>
+          <w:shd w:fill="auto" w:val="clear"/>
+        </w:rPr>
+      </w:pPr>
+      <w:r>
+        <w:rPr>
+          <w:rFonts w:ascii="Calibri" w:hAnsi="Calibri" w:cs="Calibri" w:eastAsia="Calibri"/>
+          <w:color w:val="auto"/>
+          <w:spacing w:val="0"/>
+          <w:position w:val="0"/>
+          <w:sz w:val="22"/>
+          <w:shd w:fill="auto" w:val="clear"/>
+        </w:rPr>
+        <w:t xml:space="preserve">  name: 'App',</w:t>
+      </w:r>
+    </w:p>
+    <w:p>
+      <w:pPr>
+        <w:spacing w:before="0" w:after="0" w:line="240"/>
+        <w:ind w:right="0" w:left="0" w:firstLine="0"/>
+        <w:jc w:val="left"/>
+        <w:rPr>
+          <w:rFonts w:ascii="Calibri" w:hAnsi="Calibri" w:cs="Calibri" w:eastAsia="Calibri"/>
+          <w:color w:val="auto"/>
+          <w:spacing w:val="0"/>
+          <w:position w:val="0"/>
+          <w:sz w:val="22"/>
+          <w:shd w:fill="auto" w:val="clear"/>
+        </w:rPr>
+      </w:pPr>
+      <w:r>
+        <w:rPr>
+          <w:rFonts w:ascii="Calibri" w:hAnsi="Calibri" w:cs="Calibri" w:eastAsia="Calibri"/>
+          <w:color w:val="auto"/>
+          <w:spacing w:val="0"/>
+          <w:position w:val="0"/>
+          <w:sz w:val="22"/>
+          <w:shd w:fill="auto" w:val="clear"/>
+        </w:rPr>
+        <w:t xml:space="preserve">  components: {</w:t>
+      </w:r>
+    </w:p>
+    <w:p>
+      <w:pPr>
+        <w:spacing w:before="0" w:after="0" w:line="240"/>
+        <w:ind w:right="0" w:left="0" w:firstLine="0"/>
+        <w:jc w:val="left"/>
+        <w:rPr>
+          <w:rFonts w:ascii="Calibri" w:hAnsi="Calibri" w:cs="Calibri" w:eastAsia="Calibri"/>
+          <w:color w:val="auto"/>
+          <w:spacing w:val="0"/>
+          <w:position w:val="0"/>
+          <w:sz w:val="22"/>
+          <w:shd w:fill="auto" w:val="clear"/>
+        </w:rPr>
+      </w:pPr>
+      <w:r>
+        <w:rPr>
+          <w:rFonts w:ascii="Calibri" w:hAnsi="Calibri" w:cs="Calibri" w:eastAsia="Calibri"/>
+          <w:color w:val="auto"/>
+          <w:spacing w:val="0"/>
+          <w:position w:val="0"/>
+          <w:sz w:val="22"/>
+          <w:shd w:fill="auto" w:val="clear"/>
+        </w:rPr>
+        <w:t xml:space="preserve">    Home,</w:t>
+      </w:r>
+    </w:p>
+    <w:p>
+      <w:pPr>
+        <w:spacing w:before="0" w:after="0" w:line="240"/>
+        <w:ind w:right="0" w:left="0" w:firstLine="0"/>
+        <w:jc w:val="left"/>
+        <w:rPr>
+          <w:rFonts w:ascii="Calibri" w:hAnsi="Calibri" w:cs="Calibri" w:eastAsia="Calibri"/>
+          <w:color w:val="auto"/>
+          <w:spacing w:val="0"/>
+          <w:position w:val="0"/>
+          <w:sz w:val="22"/>
+          <w:shd w:fill="auto" w:val="clear"/>
+        </w:rPr>
+      </w:pPr>
+      <w:r>
+        <w:rPr>
+          <w:rFonts w:ascii="Calibri" w:hAnsi="Calibri" w:cs="Calibri" w:eastAsia="Calibri"/>
+          <w:color w:val="auto"/>
+          <w:spacing w:val="0"/>
+          <w:position w:val="0"/>
+          <w:sz w:val="22"/>
+          <w:shd w:fill="auto" w:val="clear"/>
+        </w:rPr>
+        <w:t xml:space="preserve">  },</w:t>
+      </w:r>
+    </w:p>
+    <w:p>
+      <w:pPr>
+        <w:spacing w:before="0" w:after="0" w:line="240"/>
+        <w:ind w:right="0" w:left="0" w:firstLine="0"/>
+        <w:jc w:val="left"/>
+        <w:rPr>
+          <w:rFonts w:ascii="Calibri" w:hAnsi="Calibri" w:cs="Calibri" w:eastAsia="Calibri"/>
+          <w:b/>
+          <w:color w:val="auto"/>
+          <w:spacing w:val="0"/>
+          <w:position w:val="0"/>
+          <w:sz w:val="22"/>
+          <w:shd w:fill="auto" w:val="clear"/>
+        </w:rPr>
+      </w:pPr>
+      <w:r>
+        <w:rPr>
+          <w:rFonts w:ascii="Calibri" w:hAnsi="Calibri" w:cs="Calibri" w:eastAsia="Calibri"/>
+          <w:color w:val="auto"/>
+          <w:spacing w:val="0"/>
+          <w:position w:val="0"/>
+          <w:sz w:val="22"/>
+          <w:shd w:fill="auto" w:val="clear"/>
+        </w:rPr>
+        <w:t xml:space="preserve">  </w:t>
+      </w:r>
+      <w:r>
+        <w:rPr>
+          <w:rFonts w:ascii="Calibri" w:hAnsi="Calibri" w:cs="Calibri" w:eastAsia="Calibri"/>
+          <w:b/>
+          <w:color w:val="auto"/>
+          <w:spacing w:val="0"/>
+          <w:position w:val="0"/>
+          <w:sz w:val="22"/>
+          <w:shd w:fill="auto" w:val="clear"/>
+        </w:rPr>
+        <w:t xml:space="preserve">data(){</w:t>
+      </w:r>
+    </w:p>
+    <w:p>
+      <w:pPr>
+        <w:spacing w:before="0" w:after="0" w:line="240"/>
+        <w:ind w:right="0" w:left="0" w:firstLine="0"/>
+        <w:jc w:val="left"/>
+        <w:rPr>
+          <w:rFonts w:ascii="Calibri" w:hAnsi="Calibri" w:cs="Calibri" w:eastAsia="Calibri"/>
+          <w:b/>
+          <w:color w:val="auto"/>
+          <w:spacing w:val="0"/>
+          <w:position w:val="0"/>
+          <w:sz w:val="22"/>
+          <w:shd w:fill="auto" w:val="clear"/>
+        </w:rPr>
+      </w:pPr>
+      <w:r>
+        <w:rPr>
+          <w:rFonts w:ascii="Calibri" w:hAnsi="Calibri" w:cs="Calibri" w:eastAsia="Calibri"/>
+          <w:b/>
+          <w:color w:val="auto"/>
+          <w:spacing w:val="0"/>
+          <w:position w:val="0"/>
+          <w:sz w:val="22"/>
+          <w:shd w:fill="auto" w:val="clear"/>
+        </w:rPr>
+        <w:t xml:space="preserve">    return {display:true};</w:t>
+      </w:r>
+    </w:p>
+    <w:p>
+      <w:pPr>
+        <w:spacing w:before="0" w:after="0" w:line="240"/>
+        <w:ind w:right="0" w:left="0" w:firstLine="0"/>
+        <w:jc w:val="left"/>
+        <w:rPr>
+          <w:rFonts w:ascii="Calibri" w:hAnsi="Calibri" w:cs="Calibri" w:eastAsia="Calibri"/>
+          <w:b/>
+          <w:color w:val="auto"/>
+          <w:spacing w:val="0"/>
+          <w:position w:val="0"/>
+          <w:sz w:val="22"/>
+          <w:shd w:fill="auto" w:val="clear"/>
+        </w:rPr>
+      </w:pPr>
+      <w:r>
+        <w:rPr>
+          <w:rFonts w:ascii="Calibri" w:hAnsi="Calibri" w:cs="Calibri" w:eastAsia="Calibri"/>
+          <w:b/>
+          <w:color w:val="auto"/>
+          <w:spacing w:val="0"/>
+          <w:position w:val="0"/>
+          <w:sz w:val="22"/>
+          <w:shd w:fill="auto" w:val="clear"/>
+        </w:rPr>
+        <w:t xml:space="preserve">  },</w:t>
+      </w:r>
+    </w:p>
+    <w:p>
+      <w:pPr>
+        <w:spacing w:before="0" w:after="0" w:line="240"/>
+        <w:ind w:right="0" w:left="0" w:firstLine="0"/>
+        <w:jc w:val="left"/>
+        <w:rPr>
+          <w:rFonts w:ascii="Calibri" w:hAnsi="Calibri" w:cs="Calibri" w:eastAsia="Calibri"/>
+          <w:b/>
+          <w:color w:val="auto"/>
+          <w:spacing w:val="0"/>
+          <w:position w:val="0"/>
+          <w:sz w:val="22"/>
+          <w:shd w:fill="auto" w:val="clear"/>
+        </w:rPr>
+      </w:pPr>
+      <w:r>
+        <w:rPr>
+          <w:rFonts w:ascii="Calibri" w:hAnsi="Calibri" w:cs="Calibri" w:eastAsia="Calibri"/>
+          <w:b/>
+          <w:color w:val="auto"/>
+          <w:spacing w:val="0"/>
+          <w:position w:val="0"/>
+          <w:sz w:val="22"/>
+          <w:shd w:fill="auto" w:val="clear"/>
+        </w:rPr>
+        <w:t xml:space="preserve">  methods:{</w:t>
+      </w:r>
+    </w:p>
+    <w:p>
+      <w:pPr>
+        <w:spacing w:before="0" w:after="0" w:line="240"/>
+        <w:ind w:right="0" w:left="0" w:firstLine="0"/>
+        <w:jc w:val="left"/>
+        <w:rPr>
+          <w:rFonts w:ascii="Calibri" w:hAnsi="Calibri" w:cs="Calibri" w:eastAsia="Calibri"/>
+          <w:b/>
+          <w:color w:val="auto"/>
+          <w:spacing w:val="0"/>
+          <w:position w:val="0"/>
+          <w:sz w:val="22"/>
+          <w:shd w:fill="auto" w:val="clear"/>
+        </w:rPr>
+      </w:pPr>
+      <w:r>
+        <w:rPr>
+          <w:rFonts w:ascii="Calibri" w:hAnsi="Calibri" w:cs="Calibri" w:eastAsia="Calibri"/>
+          <w:b/>
+          <w:color w:val="auto"/>
+          <w:spacing w:val="0"/>
+          <w:position w:val="0"/>
+          <w:sz w:val="22"/>
+          <w:shd w:fill="auto" w:val="clear"/>
+        </w:rPr>
+        <w:t xml:space="preserve">    toggle(){</w:t>
+      </w:r>
+    </w:p>
+    <w:p>
+      <w:pPr>
+        <w:spacing w:before="0" w:after="0" w:line="240"/>
+        <w:ind w:right="0" w:left="0" w:firstLine="0"/>
+        <w:jc w:val="left"/>
+        <w:rPr>
+          <w:rFonts w:ascii="Calibri" w:hAnsi="Calibri" w:cs="Calibri" w:eastAsia="Calibri"/>
+          <w:b/>
+          <w:color w:val="auto"/>
+          <w:spacing w:val="0"/>
+          <w:position w:val="0"/>
+          <w:sz w:val="22"/>
+          <w:shd w:fill="auto" w:val="clear"/>
+        </w:rPr>
+      </w:pPr>
+      <w:r>
+        <w:rPr>
+          <w:rFonts w:ascii="Calibri" w:hAnsi="Calibri" w:cs="Calibri" w:eastAsia="Calibri"/>
+          <w:b/>
+          <w:color w:val="auto"/>
+          <w:spacing w:val="0"/>
+          <w:position w:val="0"/>
+          <w:sz w:val="22"/>
+          <w:shd w:fill="auto" w:val="clear"/>
+        </w:rPr>
+        <w:t xml:space="preserve">      this.display=!this.display;</w:t>
+      </w:r>
+    </w:p>
+    <w:p>
+      <w:pPr>
+        <w:spacing w:before="0" w:after="0" w:line="240"/>
+        <w:ind w:right="0" w:left="0" w:firstLine="0"/>
+        <w:jc w:val="left"/>
+        <w:rPr>
+          <w:rFonts w:ascii="Calibri" w:hAnsi="Calibri" w:cs="Calibri" w:eastAsia="Calibri"/>
+          <w:b/>
+          <w:color w:val="auto"/>
+          <w:spacing w:val="0"/>
+          <w:position w:val="0"/>
+          <w:sz w:val="22"/>
+          <w:shd w:fill="auto" w:val="clear"/>
+        </w:rPr>
+      </w:pPr>
+      <w:r>
+        <w:rPr>
+          <w:rFonts w:ascii="Calibri" w:hAnsi="Calibri" w:cs="Calibri" w:eastAsia="Calibri"/>
+          <w:b/>
+          <w:color w:val="auto"/>
+          <w:spacing w:val="0"/>
+          <w:position w:val="0"/>
+          <w:sz w:val="22"/>
+          <w:shd w:fill="auto" w:val="clear"/>
+        </w:rPr>
+        <w:t xml:space="preserve">    }</w:t>
+      </w:r>
+    </w:p>
+    <w:p>
+      <w:pPr>
+        <w:spacing w:before="0" w:after="0" w:line="240"/>
+        <w:ind w:right="0" w:left="0" w:firstLine="0"/>
+        <w:jc w:val="left"/>
+        <w:rPr>
+          <w:rFonts w:ascii="Calibri" w:hAnsi="Calibri" w:cs="Calibri" w:eastAsia="Calibri"/>
+          <w:b/>
+          <w:color w:val="auto"/>
+          <w:spacing w:val="0"/>
+          <w:position w:val="0"/>
+          <w:sz w:val="22"/>
+          <w:shd w:fill="auto" w:val="clear"/>
+        </w:rPr>
+      </w:pPr>
+      <w:r>
+        <w:rPr>
+          <w:rFonts w:ascii="Calibri" w:hAnsi="Calibri" w:cs="Calibri" w:eastAsia="Calibri"/>
+          <w:b/>
+          <w:color w:val="auto"/>
+          <w:spacing w:val="0"/>
+          <w:position w:val="0"/>
+          <w:sz w:val="22"/>
+          <w:shd w:fill="auto" w:val="clear"/>
+        </w:rPr>
+        <w:t xml:space="preserve">  }</w:t>
+      </w:r>
+    </w:p>
+    <w:p>
+      <w:pPr>
+        <w:spacing w:before="0" w:after="0" w:line="240"/>
+        <w:ind w:right="0" w:left="0" w:firstLine="0"/>
+        <w:jc w:val="left"/>
+        <w:rPr>
+          <w:rFonts w:ascii="Calibri" w:hAnsi="Calibri" w:cs="Calibri" w:eastAsia="Calibri"/>
+          <w:color w:val="auto"/>
+          <w:spacing w:val="0"/>
+          <w:position w:val="0"/>
+          <w:sz w:val="22"/>
+          <w:shd w:fill="auto" w:val="clear"/>
+        </w:rPr>
+      </w:pPr>
+      <w:r>
+        <w:rPr>
+          <w:rFonts w:ascii="Calibri" w:hAnsi="Calibri" w:cs="Calibri" w:eastAsia="Calibri"/>
+          <w:color w:val="auto"/>
+          <w:spacing w:val="0"/>
+          <w:position w:val="0"/>
+          <w:sz w:val="22"/>
+          <w:shd w:fill="auto" w:val="clear"/>
+        </w:rPr>
+        <w:t xml:space="preserve">};</w:t>
+      </w:r>
+    </w:p>
+    <w:p>
+      <w:pPr>
+        <w:spacing w:before="0" w:after="0" w:line="240"/>
+        <w:ind w:right="0" w:left="0" w:firstLine="0"/>
+        <w:jc w:val="left"/>
+        <w:rPr>
+          <w:rFonts w:ascii="Calibri" w:hAnsi="Calibri" w:cs="Calibri" w:eastAsia="Calibri"/>
+          <w:color w:val="auto"/>
+          <w:spacing w:val="0"/>
+          <w:position w:val="0"/>
+          <w:sz w:val="22"/>
+          <w:shd w:fill="auto" w:val="clear"/>
+        </w:rPr>
+      </w:pPr>
+      <w:r>
+        <w:rPr>
+          <w:rFonts w:ascii="Calibri" w:hAnsi="Calibri" w:cs="Calibri" w:eastAsia="Calibri"/>
+          <w:color w:val="auto"/>
+          <w:spacing w:val="0"/>
+          <w:position w:val="0"/>
+          <w:sz w:val="22"/>
+          <w:shd w:fill="auto" w:val="clear"/>
+        </w:rPr>
+        <w:t xml:space="preserve">&lt;/script&gt;</w:t>
+      </w:r>
+    </w:p>
+    <w:p>
+      <w:pPr>
+        <w:spacing w:before="0" w:after="0" w:line="240"/>
+        <w:ind w:right="0" w:left="0" w:firstLine="0"/>
+        <w:jc w:val="left"/>
+        <w:rPr>
+          <w:rFonts w:ascii="Calibri" w:hAnsi="Calibri" w:cs="Calibri" w:eastAsia="Calibri"/>
+          <w:color w:val="auto"/>
+          <w:spacing w:val="0"/>
+          <w:position w:val="0"/>
+          <w:sz w:val="22"/>
+          <w:shd w:fill="auto" w:val="clear"/>
+        </w:rPr>
+      </w:pPr>
+    </w:p>
+    <w:p>
+      <w:pPr>
+        <w:spacing w:before="0" w:after="0" w:line="240"/>
+        <w:ind w:right="0" w:left="0" w:firstLine="0"/>
+        <w:jc w:val="left"/>
+        <w:rPr>
+          <w:rFonts w:ascii="Calibri" w:hAnsi="Calibri" w:cs="Calibri" w:eastAsia="Calibri"/>
+          <w:color w:val="auto"/>
+          <w:spacing w:val="0"/>
+          <w:position w:val="0"/>
+          <w:sz w:val="22"/>
+          <w:shd w:fill="auto" w:val="clear"/>
+        </w:rPr>
+      </w:pPr>
+      <w:r>
+        <w:rPr>
+          <w:rFonts w:ascii="Calibri" w:hAnsi="Calibri" w:cs="Calibri" w:eastAsia="Calibri"/>
+          <w:color w:val="auto"/>
+          <w:spacing w:val="0"/>
+          <w:position w:val="0"/>
+          <w:sz w:val="22"/>
+          <w:shd w:fill="auto" w:val="clear"/>
+        </w:rPr>
+        <w:t xml:space="preserve">&lt;style&gt;</w:t>
+      </w:r>
+    </w:p>
+    <w:p>
+      <w:pPr>
+        <w:spacing w:before="0" w:after="0" w:line="240"/>
+        <w:ind w:right="0" w:left="0" w:firstLine="0"/>
+        <w:jc w:val="left"/>
+        <w:rPr>
+          <w:rFonts w:ascii="Calibri" w:hAnsi="Calibri" w:cs="Calibri" w:eastAsia="Calibri"/>
+          <w:color w:val="auto"/>
+          <w:spacing w:val="0"/>
+          <w:position w:val="0"/>
+          <w:sz w:val="22"/>
+          <w:shd w:fill="auto" w:val="clear"/>
+        </w:rPr>
+      </w:pPr>
+      <w:r>
+        <w:rPr>
+          <w:rFonts w:ascii="Calibri" w:hAnsi="Calibri" w:cs="Calibri" w:eastAsia="Calibri"/>
+          <w:color w:val="auto"/>
+          <w:spacing w:val="0"/>
+          <w:position w:val="0"/>
+          <w:sz w:val="22"/>
+          <w:shd w:fill="auto" w:val="clear"/>
+        </w:rPr>
+        <w:t xml:space="preserve">#app {</w:t>
+      </w:r>
+    </w:p>
+    <w:p>
+      <w:pPr>
+        <w:spacing w:before="0" w:after="0" w:line="240"/>
+        <w:ind w:right="0" w:left="0" w:firstLine="0"/>
+        <w:jc w:val="left"/>
+        <w:rPr>
+          <w:rFonts w:ascii="Calibri" w:hAnsi="Calibri" w:cs="Calibri" w:eastAsia="Calibri"/>
+          <w:color w:val="auto"/>
+          <w:spacing w:val="0"/>
+          <w:position w:val="0"/>
+          <w:sz w:val="22"/>
+          <w:shd w:fill="auto" w:val="clear"/>
+        </w:rPr>
+      </w:pPr>
+      <w:r>
+        <w:rPr>
+          <w:rFonts w:ascii="Calibri" w:hAnsi="Calibri" w:cs="Calibri" w:eastAsia="Calibri"/>
+          <w:color w:val="auto"/>
+          <w:spacing w:val="0"/>
+          <w:position w:val="0"/>
+          <w:sz w:val="22"/>
+          <w:shd w:fill="auto" w:val="clear"/>
+        </w:rPr>
+        <w:t xml:space="preserve">  font-family: Avenir, Helvetica, Arial, sans-serif;</w:t>
+      </w:r>
+    </w:p>
+    <w:p>
+      <w:pPr>
+        <w:spacing w:before="0" w:after="0" w:line="240"/>
+        <w:ind w:right="0" w:left="0" w:firstLine="0"/>
+        <w:jc w:val="left"/>
+        <w:rPr>
+          <w:rFonts w:ascii="Calibri" w:hAnsi="Calibri" w:cs="Calibri" w:eastAsia="Calibri"/>
+          <w:color w:val="auto"/>
+          <w:spacing w:val="0"/>
+          <w:position w:val="0"/>
+          <w:sz w:val="22"/>
+          <w:shd w:fill="auto" w:val="clear"/>
+        </w:rPr>
+      </w:pPr>
+      <w:r>
+        <w:rPr>
+          <w:rFonts w:ascii="Calibri" w:hAnsi="Calibri" w:cs="Calibri" w:eastAsia="Calibri"/>
+          <w:color w:val="auto"/>
+          <w:spacing w:val="0"/>
+          <w:position w:val="0"/>
+          <w:sz w:val="22"/>
+          <w:shd w:fill="auto" w:val="clear"/>
+        </w:rPr>
+        <w:t xml:space="preserve">  -webkit-font-smoothing: antialiased;</w:t>
+      </w:r>
+    </w:p>
+    <w:p>
+      <w:pPr>
+        <w:spacing w:before="0" w:after="0" w:line="240"/>
+        <w:ind w:right="0" w:left="0" w:firstLine="0"/>
+        <w:jc w:val="left"/>
+        <w:rPr>
+          <w:rFonts w:ascii="Calibri" w:hAnsi="Calibri" w:cs="Calibri" w:eastAsia="Calibri"/>
+          <w:color w:val="auto"/>
+          <w:spacing w:val="0"/>
+          <w:position w:val="0"/>
+          <w:sz w:val="22"/>
+          <w:shd w:fill="auto" w:val="clear"/>
+        </w:rPr>
+      </w:pPr>
+      <w:r>
+        <w:rPr>
+          <w:rFonts w:ascii="Calibri" w:hAnsi="Calibri" w:cs="Calibri" w:eastAsia="Calibri"/>
+          <w:color w:val="auto"/>
+          <w:spacing w:val="0"/>
+          <w:position w:val="0"/>
+          <w:sz w:val="22"/>
+          <w:shd w:fill="auto" w:val="clear"/>
+        </w:rPr>
+        <w:t xml:space="preserve">  -moz-osx-font-smoothing: grayscale;</w:t>
+      </w:r>
+    </w:p>
+    <w:p>
+      <w:pPr>
+        <w:spacing w:before="0" w:after="0" w:line="240"/>
+        <w:ind w:right="0" w:left="0" w:firstLine="0"/>
+        <w:jc w:val="left"/>
+        <w:rPr>
+          <w:rFonts w:ascii="Calibri" w:hAnsi="Calibri" w:cs="Calibri" w:eastAsia="Calibri"/>
+          <w:color w:val="auto"/>
+          <w:spacing w:val="0"/>
+          <w:position w:val="0"/>
+          <w:sz w:val="22"/>
+          <w:shd w:fill="auto" w:val="clear"/>
+        </w:rPr>
+      </w:pPr>
+      <w:r>
+        <w:rPr>
+          <w:rFonts w:ascii="Calibri" w:hAnsi="Calibri" w:cs="Calibri" w:eastAsia="Calibri"/>
+          <w:color w:val="auto"/>
+          <w:spacing w:val="0"/>
+          <w:position w:val="0"/>
+          <w:sz w:val="22"/>
+          <w:shd w:fill="auto" w:val="clear"/>
+        </w:rPr>
+        <w:t xml:space="preserve">  text-align: center;</w:t>
+      </w:r>
+    </w:p>
+    <w:p>
+      <w:pPr>
+        <w:spacing w:before="0" w:after="0" w:line="240"/>
+        <w:ind w:right="0" w:left="0" w:firstLine="0"/>
+        <w:jc w:val="left"/>
+        <w:rPr>
+          <w:rFonts w:ascii="Calibri" w:hAnsi="Calibri" w:cs="Calibri" w:eastAsia="Calibri"/>
+          <w:color w:val="auto"/>
+          <w:spacing w:val="0"/>
+          <w:position w:val="0"/>
+          <w:sz w:val="22"/>
+          <w:shd w:fill="auto" w:val="clear"/>
+        </w:rPr>
+      </w:pPr>
+      <w:r>
+        <w:rPr>
+          <w:rFonts w:ascii="Calibri" w:hAnsi="Calibri" w:cs="Calibri" w:eastAsia="Calibri"/>
+          <w:color w:val="auto"/>
+          <w:spacing w:val="0"/>
+          <w:position w:val="0"/>
+          <w:sz w:val="22"/>
+          <w:shd w:fill="auto" w:val="clear"/>
+        </w:rPr>
+        <w:t xml:space="preserve">  color: #2c3e50;</w:t>
+      </w:r>
+    </w:p>
+    <w:p>
+      <w:pPr>
+        <w:spacing w:before="0" w:after="0" w:line="240"/>
+        <w:ind w:right="0" w:left="0" w:firstLine="0"/>
+        <w:jc w:val="left"/>
+        <w:rPr>
+          <w:rFonts w:ascii="Calibri" w:hAnsi="Calibri" w:cs="Calibri" w:eastAsia="Calibri"/>
+          <w:color w:val="auto"/>
+          <w:spacing w:val="0"/>
+          <w:position w:val="0"/>
+          <w:sz w:val="22"/>
+          <w:shd w:fill="auto" w:val="clear"/>
+        </w:rPr>
+      </w:pPr>
+      <w:r>
+        <w:rPr>
+          <w:rFonts w:ascii="Calibri" w:hAnsi="Calibri" w:cs="Calibri" w:eastAsia="Calibri"/>
+          <w:color w:val="auto"/>
+          <w:spacing w:val="0"/>
+          <w:position w:val="0"/>
+          <w:sz w:val="22"/>
+          <w:shd w:fill="auto" w:val="clear"/>
+        </w:rPr>
+        <w:t xml:space="preserve">  margin-top: 60px;</w:t>
+      </w:r>
+    </w:p>
+    <w:p>
+      <w:pPr>
+        <w:spacing w:before="0" w:after="0" w:line="240"/>
+        <w:ind w:right="0" w:left="0" w:firstLine="0"/>
+        <w:jc w:val="left"/>
+        <w:rPr>
+          <w:rFonts w:ascii="Calibri" w:hAnsi="Calibri" w:cs="Calibri" w:eastAsia="Calibri"/>
+          <w:color w:val="auto"/>
+          <w:spacing w:val="0"/>
+          <w:position w:val="0"/>
+          <w:sz w:val="22"/>
+          <w:shd w:fill="auto" w:val="clear"/>
+        </w:rPr>
+      </w:pPr>
+      <w:r>
+        <w:rPr>
+          <w:rFonts w:ascii="Calibri" w:hAnsi="Calibri" w:cs="Calibri" w:eastAsia="Calibri"/>
+          <w:color w:val="auto"/>
+          <w:spacing w:val="0"/>
+          <w:position w:val="0"/>
+          <w:sz w:val="22"/>
+          <w:shd w:fill="auto" w:val="clear"/>
+        </w:rPr>
+        <w:t xml:space="preserve">}</w:t>
+      </w:r>
+    </w:p>
+    <w:p>
+      <w:pPr>
+        <w:spacing w:before="0" w:after="0" w:line="240"/>
+        <w:ind w:right="0" w:left="0" w:firstLine="0"/>
+        <w:jc w:val="left"/>
+        <w:rPr>
+          <w:rFonts w:ascii="Calibri" w:hAnsi="Calibri" w:cs="Calibri" w:eastAsia="Calibri"/>
+          <w:color w:val="auto"/>
+          <w:spacing w:val="0"/>
+          <w:position w:val="0"/>
+          <w:sz w:val="22"/>
+          <w:shd w:fill="auto" w:val="clear"/>
+        </w:rPr>
+      </w:pPr>
+      <w:r>
+        <w:rPr>
+          <w:rFonts w:ascii="Calibri" w:hAnsi="Calibri" w:cs="Calibri" w:eastAsia="Calibri"/>
+          <w:color w:val="auto"/>
+          <w:spacing w:val="0"/>
+          <w:position w:val="0"/>
+          <w:sz w:val="22"/>
+          <w:shd w:fill="auto" w:val="clear"/>
+        </w:rPr>
+        <w:t xml:space="preserve">&lt;/style&gt;</w:t>
+      </w:r>
+    </w:p>
+    <w:p>
+      <w:pPr>
+        <w:spacing w:before="0" w:after="0" w:line="240"/>
+        <w:ind w:right="0" w:left="0" w:firstLine="0"/>
+        <w:jc w:val="left"/>
+        <w:rPr>
+          <w:rFonts w:ascii="Calibri" w:hAnsi="Calibri" w:cs="Calibri" w:eastAsia="Calibri"/>
+          <w:color w:val="auto"/>
+          <w:spacing w:val="0"/>
+          <w:position w:val="0"/>
+          <w:sz w:val="22"/>
+          <w:shd w:fill="auto" w:val="clear"/>
+        </w:rPr>
+      </w:pPr>
+    </w:p>
+    <w:p>
+      <w:pPr>
+        <w:spacing w:before="0" w:after="0" w:line="240"/>
+        <w:ind w:right="0" w:left="0" w:firstLine="0"/>
+        <w:jc w:val="left"/>
+        <w:rPr>
+          <w:rFonts w:ascii="Calibri" w:hAnsi="Calibri" w:cs="Calibri" w:eastAsia="Calibri"/>
+          <w:b/>
+          <w:color w:val="auto"/>
+          <w:spacing w:val="0"/>
+          <w:position w:val="0"/>
+          <w:sz w:val="22"/>
+          <w:shd w:fill="auto" w:val="clear"/>
+        </w:rPr>
+      </w:pPr>
+      <w:r>
+        <w:rPr>
+          <w:rFonts w:ascii="Calibri" w:hAnsi="Calibri" w:cs="Calibri" w:eastAsia="Calibri"/>
+          <w:b/>
+          <w:color w:val="auto"/>
+          <w:spacing w:val="0"/>
+          <w:position w:val="0"/>
+          <w:sz w:val="22"/>
+          <w:shd w:fill="auto" w:val="clear"/>
+        </w:rPr>
+        <w:t xml:space="preserve">Home.vue  &gt;&gt;&gt;&gt;</w:t>
+      </w:r>
+    </w:p>
+    <w:p>
+      <w:pPr>
+        <w:spacing w:before="0" w:after="0" w:line="240"/>
+        <w:ind w:right="0" w:left="0" w:firstLine="0"/>
+        <w:jc w:val="left"/>
+        <w:rPr>
+          <w:rFonts w:ascii="Calibri" w:hAnsi="Calibri" w:cs="Calibri" w:eastAsia="Calibri"/>
+          <w:color w:val="auto"/>
+          <w:spacing w:val="0"/>
+          <w:position w:val="0"/>
+          <w:sz w:val="22"/>
+          <w:shd w:fill="auto" w:val="clear"/>
+        </w:rPr>
+      </w:pPr>
+    </w:p>
+    <w:p>
+      <w:pPr>
+        <w:spacing w:before="0" w:after="0" w:line="240"/>
+        <w:ind w:right="0" w:left="0" w:firstLine="0"/>
+        <w:jc w:val="left"/>
+        <w:rPr>
+          <w:rFonts w:ascii="Calibri" w:hAnsi="Calibri" w:cs="Calibri" w:eastAsia="Calibri"/>
+          <w:color w:val="auto"/>
+          <w:spacing w:val="0"/>
+          <w:position w:val="0"/>
+          <w:sz w:val="22"/>
+          <w:shd w:fill="auto" w:val="clear"/>
+        </w:rPr>
+      </w:pPr>
+      <w:r>
+        <w:rPr>
+          <w:rFonts w:ascii="Calibri" w:hAnsi="Calibri" w:cs="Calibri" w:eastAsia="Calibri"/>
+          <w:color w:val="auto"/>
+          <w:spacing w:val="0"/>
+          <w:position w:val="0"/>
+          <w:sz w:val="22"/>
+          <w:shd w:fill="auto" w:val="clear"/>
+        </w:rPr>
+        <w:t xml:space="preserve">&lt;template&gt;</w:t>
+      </w:r>
+    </w:p>
+    <w:p>
+      <w:pPr>
+        <w:spacing w:before="0" w:after="0" w:line="240"/>
+        <w:ind w:right="0" w:left="0" w:firstLine="0"/>
+        <w:jc w:val="left"/>
+        <w:rPr>
+          <w:rFonts w:ascii="Calibri" w:hAnsi="Calibri" w:cs="Calibri" w:eastAsia="Calibri"/>
+          <w:color w:val="auto"/>
+          <w:spacing w:val="0"/>
+          <w:position w:val="0"/>
+          <w:sz w:val="22"/>
+          <w:shd w:fill="auto" w:val="clear"/>
+        </w:rPr>
+      </w:pPr>
+      <w:r>
+        <w:rPr>
+          <w:rFonts w:ascii="Calibri" w:hAnsi="Calibri" w:cs="Calibri" w:eastAsia="Calibri"/>
+          <w:color w:val="auto"/>
+          <w:spacing w:val="0"/>
+          <w:position w:val="0"/>
+          <w:sz w:val="22"/>
+          <w:shd w:fill="auto" w:val="clear"/>
+        </w:rPr>
+        <w:t xml:space="preserve">    &lt;div&gt;</w:t>
+      </w:r>
+    </w:p>
+    <w:p>
+      <w:pPr>
+        <w:spacing w:before="0" w:after="0" w:line="240"/>
+        <w:ind w:right="0" w:left="0" w:firstLine="0"/>
+        <w:jc w:val="left"/>
+        <w:rPr>
+          <w:rFonts w:ascii="Calibri" w:hAnsi="Calibri" w:cs="Calibri" w:eastAsia="Calibri"/>
+          <w:color w:val="auto"/>
+          <w:spacing w:val="0"/>
+          <w:position w:val="0"/>
+          <w:sz w:val="22"/>
+          <w:shd w:fill="auto" w:val="clear"/>
+        </w:rPr>
+      </w:pPr>
+      <w:r>
+        <w:rPr>
+          <w:rFonts w:ascii="Calibri" w:hAnsi="Calibri" w:cs="Calibri" w:eastAsia="Calibri"/>
+          <w:color w:val="auto"/>
+          <w:spacing w:val="0"/>
+          <w:position w:val="0"/>
+          <w:sz w:val="22"/>
+          <w:shd w:fill="auto" w:val="clear"/>
+        </w:rPr>
+        <w:t xml:space="preserve">      &lt;h3&gt;Home&lt;/h3&gt;</w:t>
+      </w:r>
+    </w:p>
+    <w:p>
+      <w:pPr>
+        <w:spacing w:before="0" w:after="0" w:line="240"/>
+        <w:ind w:right="0" w:left="0" w:firstLine="0"/>
+        <w:jc w:val="left"/>
+        <w:rPr>
+          <w:rFonts w:ascii="Calibri" w:hAnsi="Calibri" w:cs="Calibri" w:eastAsia="Calibri"/>
+          <w:color w:val="auto"/>
+          <w:spacing w:val="0"/>
+          <w:position w:val="0"/>
+          <w:sz w:val="22"/>
+          <w:shd w:fill="auto" w:val="clear"/>
+        </w:rPr>
+      </w:pPr>
+      <w:r>
+        <w:rPr>
+          <w:rFonts w:ascii="Calibri" w:hAnsi="Calibri" w:cs="Calibri" w:eastAsia="Calibri"/>
+          <w:color w:val="auto"/>
+          <w:spacing w:val="0"/>
+          <w:position w:val="0"/>
+          <w:sz w:val="22"/>
+          <w:shd w:fill="auto" w:val="clear"/>
+        </w:rPr>
+        <w:t xml:space="preserve">      &lt;p&gt;{{ name }}&lt;/p&gt;</w:t>
+      </w:r>
+    </w:p>
+    <w:p>
+      <w:pPr>
+        <w:spacing w:before="0" w:after="0" w:line="240"/>
+        <w:ind w:right="0" w:left="0" w:firstLine="0"/>
+        <w:jc w:val="left"/>
+        <w:rPr>
+          <w:rFonts w:ascii="Calibri" w:hAnsi="Calibri" w:cs="Calibri" w:eastAsia="Calibri"/>
+          <w:color w:val="auto"/>
+          <w:spacing w:val="0"/>
+          <w:position w:val="0"/>
+          <w:sz w:val="22"/>
+          <w:shd w:fill="auto" w:val="clear"/>
+        </w:rPr>
+      </w:pPr>
+      <w:r>
+        <w:rPr>
+          <w:rFonts w:ascii="Calibri" w:hAnsi="Calibri" w:cs="Calibri" w:eastAsia="Calibri"/>
+          <w:color w:val="auto"/>
+          <w:spacing w:val="0"/>
+          <w:position w:val="0"/>
+          <w:sz w:val="22"/>
+          <w:shd w:fill="auto" w:val="clear"/>
+        </w:rPr>
+        <w:t xml:space="preserve">    &lt;/div&gt;</w:t>
+      </w:r>
+    </w:p>
+    <w:p>
+      <w:pPr>
+        <w:spacing w:before="0" w:after="0" w:line="240"/>
+        <w:ind w:right="0" w:left="0" w:firstLine="0"/>
+        <w:jc w:val="left"/>
+        <w:rPr>
+          <w:rFonts w:ascii="Calibri" w:hAnsi="Calibri" w:cs="Calibri" w:eastAsia="Calibri"/>
+          <w:color w:val="auto"/>
+          <w:spacing w:val="0"/>
+          <w:position w:val="0"/>
+          <w:sz w:val="22"/>
+          <w:shd w:fill="auto" w:val="clear"/>
+        </w:rPr>
+      </w:pPr>
+      <w:r>
+        <w:rPr>
+          <w:rFonts w:ascii="Calibri" w:hAnsi="Calibri" w:cs="Calibri" w:eastAsia="Calibri"/>
+          <w:color w:val="auto"/>
+          <w:spacing w:val="0"/>
+          <w:position w:val="0"/>
+          <w:sz w:val="22"/>
+          <w:shd w:fill="auto" w:val="clear"/>
+        </w:rPr>
+        <w:t xml:space="preserve">  &lt;/template&gt;</w:t>
+      </w:r>
+    </w:p>
+    <w:p>
+      <w:pPr>
+        <w:spacing w:before="0" w:after="0" w:line="240"/>
+        <w:ind w:right="0" w:left="0" w:firstLine="0"/>
+        <w:jc w:val="left"/>
+        <w:rPr>
+          <w:rFonts w:ascii="Calibri" w:hAnsi="Calibri" w:cs="Calibri" w:eastAsia="Calibri"/>
+          <w:color w:val="auto"/>
+          <w:spacing w:val="0"/>
+          <w:position w:val="0"/>
+          <w:sz w:val="22"/>
+          <w:shd w:fill="auto" w:val="clear"/>
+        </w:rPr>
+      </w:pPr>
+      <w:r>
+        <w:rPr>
+          <w:rFonts w:ascii="Calibri" w:hAnsi="Calibri" w:cs="Calibri" w:eastAsia="Calibri"/>
+          <w:color w:val="auto"/>
+          <w:spacing w:val="0"/>
+          <w:position w:val="0"/>
+          <w:sz w:val="22"/>
+          <w:shd w:fill="auto" w:val="clear"/>
+        </w:rPr>
+        <w:t xml:space="preserve">  </w:t>
+      </w:r>
+    </w:p>
+    <w:p>
+      <w:pPr>
+        <w:spacing w:before="0" w:after="0" w:line="240"/>
+        <w:ind w:right="0" w:left="0" w:firstLine="0"/>
+        <w:jc w:val="left"/>
+        <w:rPr>
+          <w:rFonts w:ascii="Calibri" w:hAnsi="Calibri" w:cs="Calibri" w:eastAsia="Calibri"/>
+          <w:color w:val="auto"/>
+          <w:spacing w:val="0"/>
+          <w:position w:val="0"/>
+          <w:sz w:val="22"/>
+          <w:shd w:fill="auto" w:val="clear"/>
+        </w:rPr>
+      </w:pPr>
+      <w:r>
+        <w:rPr>
+          <w:rFonts w:ascii="Calibri" w:hAnsi="Calibri" w:cs="Calibri" w:eastAsia="Calibri"/>
+          <w:color w:val="auto"/>
+          <w:spacing w:val="0"/>
+          <w:position w:val="0"/>
+          <w:sz w:val="22"/>
+          <w:shd w:fill="auto" w:val="clear"/>
+        </w:rPr>
+        <w:t xml:space="preserve">  &lt;script&gt;</w:t>
+      </w:r>
+    </w:p>
+    <w:p>
+      <w:pPr>
+        <w:spacing w:before="0" w:after="0" w:line="240"/>
+        <w:ind w:right="0" w:left="0" w:firstLine="0"/>
+        <w:jc w:val="left"/>
+        <w:rPr>
+          <w:rFonts w:ascii="Calibri" w:hAnsi="Calibri" w:cs="Calibri" w:eastAsia="Calibri"/>
+          <w:color w:val="auto"/>
+          <w:spacing w:val="0"/>
+          <w:position w:val="0"/>
+          <w:sz w:val="22"/>
+          <w:shd w:fill="auto" w:val="clear"/>
+        </w:rPr>
+      </w:pPr>
+      <w:r>
+        <w:rPr>
+          <w:rFonts w:ascii="Calibri" w:hAnsi="Calibri" w:cs="Calibri" w:eastAsia="Calibri"/>
+          <w:color w:val="auto"/>
+          <w:spacing w:val="0"/>
+          <w:position w:val="0"/>
+          <w:sz w:val="22"/>
+          <w:shd w:fill="auto" w:val="clear"/>
+        </w:rPr>
+        <w:t xml:space="preserve">  export default {</w:t>
+      </w:r>
+    </w:p>
+    <w:p>
+      <w:pPr>
+        <w:spacing w:before="0" w:after="0" w:line="240"/>
+        <w:ind w:right="0" w:left="0" w:firstLine="0"/>
+        <w:jc w:val="left"/>
+        <w:rPr>
+          <w:rFonts w:ascii="Calibri" w:hAnsi="Calibri" w:cs="Calibri" w:eastAsia="Calibri"/>
+          <w:color w:val="auto"/>
+          <w:spacing w:val="0"/>
+          <w:position w:val="0"/>
+          <w:sz w:val="22"/>
+          <w:shd w:fill="auto" w:val="clear"/>
+        </w:rPr>
+      </w:pPr>
+      <w:r>
+        <w:rPr>
+          <w:rFonts w:ascii="Calibri" w:hAnsi="Calibri" w:cs="Calibri" w:eastAsia="Calibri"/>
+          <w:color w:val="auto"/>
+          <w:spacing w:val="0"/>
+          <w:position w:val="0"/>
+          <w:sz w:val="22"/>
+          <w:shd w:fill="auto" w:val="clear"/>
+        </w:rPr>
+        <w:t xml:space="preserve">    name:"homePage",</w:t>
+      </w:r>
+    </w:p>
+    <w:p>
+      <w:pPr>
+        <w:spacing w:before="0" w:after="0" w:line="240"/>
+        <w:ind w:right="0" w:left="0" w:firstLine="0"/>
+        <w:jc w:val="left"/>
+        <w:rPr>
+          <w:rFonts w:ascii="Calibri" w:hAnsi="Calibri" w:cs="Calibri" w:eastAsia="Calibri"/>
+          <w:color w:val="auto"/>
+          <w:spacing w:val="0"/>
+          <w:position w:val="0"/>
+          <w:sz w:val="22"/>
+          <w:shd w:fill="auto" w:val="clear"/>
+        </w:rPr>
+      </w:pPr>
+      <w:r>
+        <w:rPr>
+          <w:rFonts w:ascii="Calibri" w:hAnsi="Calibri" w:cs="Calibri" w:eastAsia="Calibri"/>
+          <w:color w:val="auto"/>
+          <w:spacing w:val="0"/>
+          <w:position w:val="0"/>
+          <w:sz w:val="22"/>
+          <w:shd w:fill="auto" w:val="clear"/>
+        </w:rPr>
+        <w:t xml:space="preserve">    data(){</w:t>
+      </w:r>
+    </w:p>
+    <w:p>
+      <w:pPr>
+        <w:spacing w:before="0" w:after="0" w:line="240"/>
+        <w:ind w:right="0" w:left="0" w:firstLine="0"/>
+        <w:jc w:val="left"/>
+        <w:rPr>
+          <w:rFonts w:ascii="Calibri" w:hAnsi="Calibri" w:cs="Calibri" w:eastAsia="Calibri"/>
+          <w:color w:val="auto"/>
+          <w:spacing w:val="0"/>
+          <w:position w:val="0"/>
+          <w:sz w:val="22"/>
+          <w:shd w:fill="auto" w:val="clear"/>
+        </w:rPr>
+      </w:pPr>
+      <w:r>
+        <w:rPr>
+          <w:rFonts w:ascii="Calibri" w:hAnsi="Calibri" w:cs="Calibri" w:eastAsia="Calibri"/>
+          <w:color w:val="auto"/>
+          <w:spacing w:val="0"/>
+          <w:position w:val="0"/>
+          <w:sz w:val="22"/>
+          <w:shd w:fill="auto" w:val="clear"/>
+        </w:rPr>
+        <w:t xml:space="preserve">      return{</w:t>
+      </w:r>
+    </w:p>
+    <w:p>
+      <w:pPr>
+        <w:spacing w:before="0" w:after="0" w:line="240"/>
+        <w:ind w:right="0" w:left="0" w:firstLine="0"/>
+        <w:jc w:val="left"/>
+        <w:rPr>
+          <w:rFonts w:ascii="Calibri" w:hAnsi="Calibri" w:cs="Calibri" w:eastAsia="Calibri"/>
+          <w:color w:val="auto"/>
+          <w:spacing w:val="0"/>
+          <w:position w:val="0"/>
+          <w:sz w:val="22"/>
+          <w:shd w:fill="auto" w:val="clear"/>
+        </w:rPr>
+      </w:pPr>
+      <w:r>
+        <w:rPr>
+          <w:rFonts w:ascii="Calibri" w:hAnsi="Calibri" w:cs="Calibri" w:eastAsia="Calibri"/>
+          <w:color w:val="auto"/>
+          <w:spacing w:val="0"/>
+          <w:position w:val="0"/>
+          <w:sz w:val="22"/>
+          <w:shd w:fill="auto" w:val="clear"/>
+        </w:rPr>
+        <w:t xml:space="preserve">        name:"Saurabh Shukla"</w:t>
+      </w:r>
+    </w:p>
+    <w:p>
+      <w:pPr>
+        <w:spacing w:before="0" w:after="0" w:line="240"/>
+        <w:ind w:right="0" w:left="0" w:firstLine="0"/>
+        <w:jc w:val="left"/>
+        <w:rPr>
+          <w:rFonts w:ascii="Calibri" w:hAnsi="Calibri" w:cs="Calibri" w:eastAsia="Calibri"/>
+          <w:color w:val="auto"/>
+          <w:spacing w:val="0"/>
+          <w:position w:val="0"/>
+          <w:sz w:val="22"/>
+          <w:shd w:fill="auto" w:val="clear"/>
+        </w:rPr>
+      </w:pPr>
+      <w:r>
+        <w:rPr>
+          <w:rFonts w:ascii="Calibri" w:hAnsi="Calibri" w:cs="Calibri" w:eastAsia="Calibri"/>
+          <w:color w:val="auto"/>
+          <w:spacing w:val="0"/>
+          <w:position w:val="0"/>
+          <w:sz w:val="22"/>
+          <w:shd w:fill="auto" w:val="clear"/>
+        </w:rPr>
+        <w:t xml:space="preserve">      }</w:t>
+      </w:r>
+    </w:p>
+    <w:p>
+      <w:pPr>
+        <w:spacing w:before="0" w:after="0" w:line="240"/>
+        <w:ind w:right="0" w:left="0" w:firstLine="0"/>
+        <w:jc w:val="left"/>
+        <w:rPr>
+          <w:rFonts w:ascii="Calibri" w:hAnsi="Calibri" w:cs="Calibri" w:eastAsia="Calibri"/>
+          <w:color w:val="auto"/>
+          <w:spacing w:val="0"/>
+          <w:position w:val="0"/>
+          <w:sz w:val="22"/>
+          <w:shd w:fill="auto" w:val="clear"/>
+        </w:rPr>
+      </w:pPr>
+      <w:r>
+        <w:rPr>
+          <w:rFonts w:ascii="Calibri" w:hAnsi="Calibri" w:cs="Calibri" w:eastAsia="Calibri"/>
+          <w:color w:val="auto"/>
+          <w:spacing w:val="0"/>
+          <w:position w:val="0"/>
+          <w:sz w:val="22"/>
+          <w:shd w:fill="auto" w:val="clear"/>
+        </w:rPr>
+        <w:t xml:space="preserve">    },</w:t>
+      </w:r>
+    </w:p>
+    <w:p>
+      <w:pPr>
+        <w:spacing w:before="0" w:after="0" w:line="240"/>
+        <w:ind w:right="0" w:left="0" w:firstLine="0"/>
+        <w:jc w:val="left"/>
+        <w:rPr>
+          <w:rFonts w:ascii="Calibri" w:hAnsi="Calibri" w:cs="Calibri" w:eastAsia="Calibri"/>
+          <w:color w:val="auto"/>
+          <w:spacing w:val="0"/>
+          <w:position w:val="0"/>
+          <w:sz w:val="22"/>
+          <w:shd w:fill="auto" w:val="clear"/>
+        </w:rPr>
+      </w:pPr>
+      <w:r>
+        <w:rPr>
+          <w:rFonts w:ascii="Calibri" w:hAnsi="Calibri" w:cs="Calibri" w:eastAsia="Calibri"/>
+          <w:color w:val="auto"/>
+          <w:spacing w:val="0"/>
+          <w:position w:val="0"/>
+          <w:sz w:val="22"/>
+          <w:shd w:fill="auto" w:val="clear"/>
+        </w:rPr>
+        <w:t xml:space="preserve">    // old vue 2 function hooks</w:t>
+      </w:r>
+    </w:p>
+    <w:p>
+      <w:pPr>
+        <w:spacing w:before="0" w:after="0" w:line="240"/>
+        <w:ind w:right="0" w:left="0" w:firstLine="0"/>
+        <w:jc w:val="left"/>
+        <w:rPr>
+          <w:rFonts w:ascii="Calibri" w:hAnsi="Calibri" w:cs="Calibri" w:eastAsia="Calibri"/>
+          <w:color w:val="auto"/>
+          <w:spacing w:val="0"/>
+          <w:position w:val="0"/>
+          <w:sz w:val="22"/>
+          <w:shd w:fill="auto" w:val="clear"/>
+        </w:rPr>
+      </w:pPr>
+      <w:r>
+        <w:rPr>
+          <w:rFonts w:ascii="Calibri" w:hAnsi="Calibri" w:cs="Calibri" w:eastAsia="Calibri"/>
+          <w:color w:val="auto"/>
+          <w:spacing w:val="0"/>
+          <w:position w:val="0"/>
+          <w:sz w:val="22"/>
+          <w:shd w:fill="auto" w:val="clear"/>
+        </w:rPr>
+        <w:t xml:space="preserve">    // beforeDestroy()</w:t>
+      </w:r>
+    </w:p>
+    <w:p>
+      <w:pPr>
+        <w:spacing w:before="0" w:after="0" w:line="240"/>
+        <w:ind w:right="0" w:left="0" w:firstLine="0"/>
+        <w:jc w:val="left"/>
+        <w:rPr>
+          <w:rFonts w:ascii="Calibri" w:hAnsi="Calibri" w:cs="Calibri" w:eastAsia="Calibri"/>
+          <w:color w:val="auto"/>
+          <w:spacing w:val="0"/>
+          <w:position w:val="0"/>
+          <w:sz w:val="22"/>
+          <w:shd w:fill="auto" w:val="clear"/>
+        </w:rPr>
+      </w:pPr>
+      <w:r>
+        <w:rPr>
+          <w:rFonts w:ascii="Calibri" w:hAnsi="Calibri" w:cs="Calibri" w:eastAsia="Calibri"/>
+          <w:color w:val="auto"/>
+          <w:spacing w:val="0"/>
+          <w:position w:val="0"/>
+          <w:sz w:val="22"/>
+          <w:shd w:fill="auto" w:val="clear"/>
+        </w:rPr>
+        <w:t xml:space="preserve">    // {</w:t>
+      </w:r>
+    </w:p>
+    <w:p>
+      <w:pPr>
+        <w:spacing w:before="0" w:after="0" w:line="240"/>
+        <w:ind w:right="0" w:left="0" w:firstLine="0"/>
+        <w:jc w:val="left"/>
+        <w:rPr>
+          <w:rFonts w:ascii="Calibri" w:hAnsi="Calibri" w:cs="Calibri" w:eastAsia="Calibri"/>
+          <w:color w:val="auto"/>
+          <w:spacing w:val="0"/>
+          <w:position w:val="0"/>
+          <w:sz w:val="22"/>
+          <w:shd w:fill="auto" w:val="clear"/>
+        </w:rPr>
+      </w:pPr>
+      <w:r>
+        <w:rPr>
+          <w:rFonts w:ascii="Calibri" w:hAnsi="Calibri" w:cs="Calibri" w:eastAsia="Calibri"/>
+          <w:color w:val="auto"/>
+          <w:spacing w:val="0"/>
+          <w:position w:val="0"/>
+          <w:sz w:val="22"/>
+          <w:shd w:fill="auto" w:val="clear"/>
+        </w:rPr>
+        <w:t xml:space="preserve">    //   // its not display because its when before Dom Removed</w:t>
+      </w:r>
+    </w:p>
+    <w:p>
+      <w:pPr>
+        <w:spacing w:before="0" w:after="0" w:line="240"/>
+        <w:ind w:right="0" w:left="0" w:firstLine="0"/>
+        <w:jc w:val="left"/>
+        <w:rPr>
+          <w:rFonts w:ascii="Calibri" w:hAnsi="Calibri" w:cs="Calibri" w:eastAsia="Calibri"/>
+          <w:color w:val="auto"/>
+          <w:spacing w:val="0"/>
+          <w:position w:val="0"/>
+          <w:sz w:val="22"/>
+          <w:shd w:fill="auto" w:val="clear"/>
+        </w:rPr>
+      </w:pPr>
+      <w:r>
+        <w:rPr>
+          <w:rFonts w:ascii="Calibri" w:hAnsi="Calibri" w:cs="Calibri" w:eastAsia="Calibri"/>
+          <w:color w:val="auto"/>
+          <w:spacing w:val="0"/>
+          <w:position w:val="0"/>
+          <w:sz w:val="22"/>
+          <w:shd w:fill="auto" w:val="clear"/>
+        </w:rPr>
+        <w:t xml:space="preserve">    //   console.log("before destroy");  </w:t>
+      </w:r>
+    </w:p>
+    <w:p>
+      <w:pPr>
+        <w:spacing w:before="0" w:after="0" w:line="240"/>
+        <w:ind w:right="0" w:left="0" w:firstLine="0"/>
+        <w:jc w:val="left"/>
+        <w:rPr>
+          <w:rFonts w:ascii="Calibri" w:hAnsi="Calibri" w:cs="Calibri" w:eastAsia="Calibri"/>
+          <w:color w:val="auto"/>
+          <w:spacing w:val="0"/>
+          <w:position w:val="0"/>
+          <w:sz w:val="22"/>
+          <w:shd w:fill="auto" w:val="clear"/>
+        </w:rPr>
+      </w:pPr>
+      <w:r>
+        <w:rPr>
+          <w:rFonts w:ascii="Calibri" w:hAnsi="Calibri" w:cs="Calibri" w:eastAsia="Calibri"/>
+          <w:color w:val="auto"/>
+          <w:spacing w:val="0"/>
+          <w:position w:val="0"/>
+          <w:sz w:val="22"/>
+          <w:shd w:fill="auto" w:val="clear"/>
+        </w:rPr>
+        <w:t xml:space="preserve">    // },</w:t>
+      </w:r>
+    </w:p>
+    <w:p>
+      <w:pPr>
+        <w:spacing w:before="0" w:after="0" w:line="240"/>
+        <w:ind w:right="0" w:left="0" w:firstLine="0"/>
+        <w:jc w:val="left"/>
+        <w:rPr>
+          <w:rFonts w:ascii="Calibri" w:hAnsi="Calibri" w:cs="Calibri" w:eastAsia="Calibri"/>
+          <w:color w:val="auto"/>
+          <w:spacing w:val="0"/>
+          <w:position w:val="0"/>
+          <w:sz w:val="22"/>
+          <w:shd w:fill="auto" w:val="clear"/>
+        </w:rPr>
+      </w:pPr>
+      <w:r>
+        <w:rPr>
+          <w:rFonts w:ascii="Calibri" w:hAnsi="Calibri" w:cs="Calibri" w:eastAsia="Calibri"/>
+          <w:color w:val="auto"/>
+          <w:spacing w:val="0"/>
+          <w:position w:val="0"/>
+          <w:sz w:val="22"/>
+          <w:shd w:fill="auto" w:val="clear"/>
+        </w:rPr>
+        <w:t xml:space="preserve">    // destroyed() </w:t>
+      </w:r>
+    </w:p>
+    <w:p>
+      <w:pPr>
+        <w:spacing w:before="0" w:after="0" w:line="240"/>
+        <w:ind w:right="0" w:left="0" w:firstLine="0"/>
+        <w:jc w:val="left"/>
+        <w:rPr>
+          <w:rFonts w:ascii="Calibri" w:hAnsi="Calibri" w:cs="Calibri" w:eastAsia="Calibri"/>
+          <w:color w:val="auto"/>
+          <w:spacing w:val="0"/>
+          <w:position w:val="0"/>
+          <w:sz w:val="22"/>
+          <w:shd w:fill="auto" w:val="clear"/>
+        </w:rPr>
+      </w:pPr>
+      <w:r>
+        <w:rPr>
+          <w:rFonts w:ascii="Calibri" w:hAnsi="Calibri" w:cs="Calibri" w:eastAsia="Calibri"/>
+          <w:color w:val="auto"/>
+          <w:spacing w:val="0"/>
+          <w:position w:val="0"/>
+          <w:sz w:val="22"/>
+          <w:shd w:fill="auto" w:val="clear"/>
+        </w:rPr>
+        <w:t xml:space="preserve">    // {</w:t>
+      </w:r>
+    </w:p>
+    <w:p>
+      <w:pPr>
+        <w:spacing w:before="0" w:after="0" w:line="240"/>
+        <w:ind w:right="0" w:left="0" w:firstLine="0"/>
+        <w:jc w:val="left"/>
+        <w:rPr>
+          <w:rFonts w:ascii="Calibri" w:hAnsi="Calibri" w:cs="Calibri" w:eastAsia="Calibri"/>
+          <w:color w:val="auto"/>
+          <w:spacing w:val="0"/>
+          <w:position w:val="0"/>
+          <w:sz w:val="22"/>
+          <w:shd w:fill="auto" w:val="clear"/>
+        </w:rPr>
+      </w:pPr>
+      <w:r>
+        <w:rPr>
+          <w:rFonts w:ascii="Calibri" w:hAnsi="Calibri" w:cs="Calibri" w:eastAsia="Calibri"/>
+          <w:color w:val="auto"/>
+          <w:spacing w:val="0"/>
+          <w:position w:val="0"/>
+          <w:sz w:val="22"/>
+          <w:shd w:fill="auto" w:val="clear"/>
+        </w:rPr>
+        <w:t xml:space="preserve">    //   // its display because after Dom Removed</w:t>
+      </w:r>
+    </w:p>
+    <w:p>
+      <w:pPr>
+        <w:spacing w:before="0" w:after="0" w:line="240"/>
+        <w:ind w:right="0" w:left="0" w:firstLine="0"/>
+        <w:jc w:val="left"/>
+        <w:rPr>
+          <w:rFonts w:ascii="Calibri" w:hAnsi="Calibri" w:cs="Calibri" w:eastAsia="Calibri"/>
+          <w:color w:val="auto"/>
+          <w:spacing w:val="0"/>
+          <w:position w:val="0"/>
+          <w:sz w:val="22"/>
+          <w:shd w:fill="auto" w:val="clear"/>
+        </w:rPr>
+      </w:pPr>
+      <w:r>
+        <w:rPr>
+          <w:rFonts w:ascii="Calibri" w:hAnsi="Calibri" w:cs="Calibri" w:eastAsia="Calibri"/>
+          <w:color w:val="auto"/>
+          <w:spacing w:val="0"/>
+          <w:position w:val="0"/>
+          <w:sz w:val="22"/>
+          <w:shd w:fill="auto" w:val="clear"/>
+        </w:rPr>
+        <w:t xml:space="preserve">    //   console.log("destroyed");   </w:t>
+      </w:r>
+    </w:p>
+    <w:p>
+      <w:pPr>
+        <w:spacing w:before="0" w:after="0" w:line="240"/>
+        <w:ind w:right="0" w:left="0" w:firstLine="0"/>
+        <w:jc w:val="left"/>
+        <w:rPr>
+          <w:rFonts w:ascii="Calibri" w:hAnsi="Calibri" w:cs="Calibri" w:eastAsia="Calibri"/>
+          <w:color w:val="auto"/>
+          <w:spacing w:val="0"/>
+          <w:position w:val="0"/>
+          <w:sz w:val="22"/>
+          <w:shd w:fill="auto" w:val="clear"/>
+        </w:rPr>
+      </w:pPr>
+      <w:r>
+        <w:rPr>
+          <w:rFonts w:ascii="Calibri" w:hAnsi="Calibri" w:cs="Calibri" w:eastAsia="Calibri"/>
+          <w:color w:val="auto"/>
+          <w:spacing w:val="0"/>
+          <w:position w:val="0"/>
+          <w:sz w:val="22"/>
+          <w:shd w:fill="auto" w:val="clear"/>
+        </w:rPr>
+        <w:t xml:space="preserve">    // }</w:t>
+      </w:r>
+    </w:p>
+    <w:p>
+      <w:pPr>
+        <w:spacing w:before="0" w:after="0" w:line="240"/>
+        <w:ind w:right="0" w:left="0" w:firstLine="0"/>
+        <w:jc w:val="left"/>
+        <w:rPr>
+          <w:rFonts w:ascii="Calibri" w:hAnsi="Calibri" w:cs="Calibri" w:eastAsia="Calibri"/>
+          <w:color w:val="auto"/>
+          <w:spacing w:val="0"/>
+          <w:position w:val="0"/>
+          <w:sz w:val="22"/>
+          <w:shd w:fill="auto" w:val="clear"/>
+        </w:rPr>
+      </w:pPr>
+    </w:p>
+    <w:p>
+      <w:pPr>
+        <w:spacing w:before="0" w:after="0" w:line="240"/>
+        <w:ind w:right="0" w:left="0" w:firstLine="0"/>
+        <w:jc w:val="left"/>
+        <w:rPr>
+          <w:rFonts w:ascii="Calibri" w:hAnsi="Calibri" w:cs="Calibri" w:eastAsia="Calibri"/>
+          <w:color w:val="auto"/>
+          <w:spacing w:val="0"/>
+          <w:position w:val="0"/>
+          <w:sz w:val="22"/>
+          <w:shd w:fill="auto" w:val="clear"/>
+        </w:rPr>
+      </w:pPr>
+      <w:r>
+        <w:rPr>
+          <w:rFonts w:ascii="Calibri" w:hAnsi="Calibri" w:cs="Calibri" w:eastAsia="Calibri"/>
+          <w:color w:val="auto"/>
+          <w:spacing w:val="0"/>
+          <w:position w:val="0"/>
+          <w:sz w:val="22"/>
+          <w:shd w:fill="auto" w:val="clear"/>
+        </w:rPr>
+        <w:t xml:space="preserve">    // new vue 3 function hooks</w:t>
+      </w:r>
+    </w:p>
+    <w:p>
+      <w:pPr>
+        <w:spacing w:before="0" w:after="0" w:line="240"/>
+        <w:ind w:right="0" w:left="0" w:firstLine="0"/>
+        <w:jc w:val="left"/>
+        <w:rPr>
+          <w:rFonts w:ascii="Calibri" w:hAnsi="Calibri" w:cs="Calibri" w:eastAsia="Calibri"/>
+          <w:color w:val="auto"/>
+          <w:spacing w:val="0"/>
+          <w:position w:val="0"/>
+          <w:sz w:val="22"/>
+          <w:shd w:fill="auto" w:val="clear"/>
+        </w:rPr>
+      </w:pPr>
+      <w:r>
+        <w:rPr>
+          <w:rFonts w:ascii="Calibri" w:hAnsi="Calibri" w:cs="Calibri" w:eastAsia="Calibri"/>
+          <w:color w:val="auto"/>
+          <w:spacing w:val="0"/>
+          <w:position w:val="0"/>
+          <w:sz w:val="22"/>
+          <w:shd w:fill="auto" w:val="clear"/>
+        </w:rPr>
+        <w:t xml:space="preserve">    beforeUnmount() {</w:t>
+      </w:r>
+    </w:p>
+    <w:p>
+      <w:pPr>
+        <w:spacing w:before="0" w:after="0" w:line="240"/>
+        <w:ind w:right="0" w:left="0" w:firstLine="0"/>
+        <w:jc w:val="left"/>
+        <w:rPr>
+          <w:rFonts w:ascii="Calibri" w:hAnsi="Calibri" w:cs="Calibri" w:eastAsia="Calibri"/>
+          <w:color w:val="auto"/>
+          <w:spacing w:val="0"/>
+          <w:position w:val="0"/>
+          <w:sz w:val="22"/>
+          <w:shd w:fill="auto" w:val="clear"/>
+        </w:rPr>
+      </w:pPr>
+      <w:r>
+        <w:rPr>
+          <w:rFonts w:ascii="Calibri" w:hAnsi="Calibri" w:cs="Calibri" w:eastAsia="Calibri"/>
+          <w:color w:val="auto"/>
+          <w:spacing w:val="0"/>
+          <w:position w:val="0"/>
+          <w:sz w:val="22"/>
+          <w:shd w:fill="auto" w:val="clear"/>
+        </w:rPr>
+        <w:t xml:space="preserve">      // Logic before component is unmounted</w:t>
+      </w:r>
+    </w:p>
+    <w:p>
+      <w:pPr>
+        <w:spacing w:before="0" w:after="0" w:line="240"/>
+        <w:ind w:right="0" w:left="0" w:firstLine="0"/>
+        <w:jc w:val="left"/>
+        <w:rPr>
+          <w:rFonts w:ascii="Calibri" w:hAnsi="Calibri" w:cs="Calibri" w:eastAsia="Calibri"/>
+          <w:color w:val="auto"/>
+          <w:spacing w:val="0"/>
+          <w:position w:val="0"/>
+          <w:sz w:val="22"/>
+          <w:shd w:fill="auto" w:val="clear"/>
+        </w:rPr>
+      </w:pPr>
+      <w:r>
+        <w:rPr>
+          <w:rFonts w:ascii="Calibri" w:hAnsi="Calibri" w:cs="Calibri" w:eastAsia="Calibri"/>
+          <w:color w:val="auto"/>
+          <w:spacing w:val="0"/>
+          <w:position w:val="0"/>
+          <w:sz w:val="22"/>
+          <w:shd w:fill="auto" w:val="clear"/>
+        </w:rPr>
+        <w:t xml:space="preserve">      console.log("before Unmount");  </w:t>
+      </w:r>
+    </w:p>
+    <w:p>
+      <w:pPr>
+        <w:spacing w:before="0" w:after="0" w:line="240"/>
+        <w:ind w:right="0" w:left="0" w:firstLine="0"/>
+        <w:jc w:val="left"/>
+        <w:rPr>
+          <w:rFonts w:ascii="Calibri" w:hAnsi="Calibri" w:cs="Calibri" w:eastAsia="Calibri"/>
+          <w:color w:val="auto"/>
+          <w:spacing w:val="0"/>
+          <w:position w:val="0"/>
+          <w:sz w:val="22"/>
+          <w:shd w:fill="auto" w:val="clear"/>
+        </w:rPr>
+      </w:pPr>
+      <w:r>
+        <w:rPr>
+          <w:rFonts w:ascii="Calibri" w:hAnsi="Calibri" w:cs="Calibri" w:eastAsia="Calibri"/>
+          <w:color w:val="auto"/>
+          <w:spacing w:val="0"/>
+          <w:position w:val="0"/>
+          <w:sz w:val="22"/>
+          <w:shd w:fill="auto" w:val="clear"/>
+        </w:rPr>
+        <w:t xml:space="preserve">    },</w:t>
+      </w:r>
+    </w:p>
+    <w:p>
+      <w:pPr>
+        <w:spacing w:before="0" w:after="0" w:line="240"/>
+        <w:ind w:right="0" w:left="0" w:firstLine="0"/>
+        <w:jc w:val="left"/>
+        <w:rPr>
+          <w:rFonts w:ascii="Calibri" w:hAnsi="Calibri" w:cs="Calibri" w:eastAsia="Calibri"/>
+          <w:color w:val="auto"/>
+          <w:spacing w:val="0"/>
+          <w:position w:val="0"/>
+          <w:sz w:val="22"/>
+          <w:shd w:fill="auto" w:val="clear"/>
+        </w:rPr>
+      </w:pPr>
+      <w:r>
+        <w:rPr>
+          <w:rFonts w:ascii="Calibri" w:hAnsi="Calibri" w:cs="Calibri" w:eastAsia="Calibri"/>
+          <w:color w:val="auto"/>
+          <w:spacing w:val="0"/>
+          <w:position w:val="0"/>
+          <w:sz w:val="22"/>
+          <w:shd w:fill="auto" w:val="clear"/>
+        </w:rPr>
+        <w:t xml:space="preserve">    unmounted() {</w:t>
+      </w:r>
+    </w:p>
+    <w:p>
+      <w:pPr>
+        <w:spacing w:before="0" w:after="0" w:line="240"/>
+        <w:ind w:right="0" w:left="0" w:firstLine="0"/>
+        <w:jc w:val="left"/>
+        <w:rPr>
+          <w:rFonts w:ascii="Calibri" w:hAnsi="Calibri" w:cs="Calibri" w:eastAsia="Calibri"/>
+          <w:color w:val="auto"/>
+          <w:spacing w:val="0"/>
+          <w:position w:val="0"/>
+          <w:sz w:val="22"/>
+          <w:shd w:fill="auto" w:val="clear"/>
+        </w:rPr>
+      </w:pPr>
+      <w:r>
+        <w:rPr>
+          <w:rFonts w:ascii="Calibri" w:hAnsi="Calibri" w:cs="Calibri" w:eastAsia="Calibri"/>
+          <w:color w:val="auto"/>
+          <w:spacing w:val="0"/>
+          <w:position w:val="0"/>
+          <w:sz w:val="22"/>
+          <w:shd w:fill="auto" w:val="clear"/>
+        </w:rPr>
+        <w:t xml:space="preserve">      // Logic after component is unmounted</w:t>
+      </w:r>
+    </w:p>
+    <w:p>
+      <w:pPr>
+        <w:spacing w:before="0" w:after="0" w:line="240"/>
+        <w:ind w:right="0" w:left="0" w:firstLine="0"/>
+        <w:jc w:val="left"/>
+        <w:rPr>
+          <w:rFonts w:ascii="Calibri" w:hAnsi="Calibri" w:cs="Calibri" w:eastAsia="Calibri"/>
+          <w:color w:val="auto"/>
+          <w:spacing w:val="0"/>
+          <w:position w:val="0"/>
+          <w:sz w:val="22"/>
+          <w:shd w:fill="auto" w:val="clear"/>
+        </w:rPr>
+      </w:pPr>
+      <w:r>
+        <w:rPr>
+          <w:rFonts w:ascii="Calibri" w:hAnsi="Calibri" w:cs="Calibri" w:eastAsia="Calibri"/>
+          <w:color w:val="auto"/>
+          <w:spacing w:val="0"/>
+          <w:position w:val="0"/>
+          <w:sz w:val="22"/>
+          <w:shd w:fill="auto" w:val="clear"/>
+        </w:rPr>
+        <w:t xml:space="preserve">      console.log("before Unmounted");  </w:t>
+      </w:r>
+    </w:p>
+    <w:p>
+      <w:pPr>
+        <w:spacing w:before="0" w:after="0" w:line="240"/>
+        <w:ind w:right="0" w:left="0" w:firstLine="0"/>
+        <w:jc w:val="left"/>
+        <w:rPr>
+          <w:rFonts w:ascii="Calibri" w:hAnsi="Calibri" w:cs="Calibri" w:eastAsia="Calibri"/>
+          <w:color w:val="auto"/>
+          <w:spacing w:val="0"/>
+          <w:position w:val="0"/>
+          <w:sz w:val="22"/>
+          <w:shd w:fill="auto" w:val="clear"/>
+        </w:rPr>
+      </w:pPr>
+      <w:r>
+        <w:rPr>
+          <w:rFonts w:ascii="Calibri" w:hAnsi="Calibri" w:cs="Calibri" w:eastAsia="Calibri"/>
+          <w:color w:val="auto"/>
+          <w:spacing w:val="0"/>
+          <w:position w:val="0"/>
+          <w:sz w:val="22"/>
+          <w:shd w:fill="auto" w:val="clear"/>
+        </w:rPr>
+        <w:t xml:space="preserve">    }</w:t>
+      </w:r>
+    </w:p>
+    <w:p>
+      <w:pPr>
+        <w:spacing w:before="0" w:after="0" w:line="240"/>
+        <w:ind w:right="0" w:left="0" w:firstLine="0"/>
+        <w:jc w:val="left"/>
+        <w:rPr>
+          <w:rFonts w:ascii="Calibri" w:hAnsi="Calibri" w:cs="Calibri" w:eastAsia="Calibri"/>
+          <w:color w:val="auto"/>
+          <w:spacing w:val="0"/>
+          <w:position w:val="0"/>
+          <w:sz w:val="22"/>
+          <w:shd w:fill="auto" w:val="clear"/>
+        </w:rPr>
+      </w:pPr>
+      <w:r>
+        <w:rPr>
+          <w:rFonts w:ascii="Calibri" w:hAnsi="Calibri" w:cs="Calibri" w:eastAsia="Calibri"/>
+          <w:color w:val="auto"/>
+          <w:spacing w:val="0"/>
+          <w:position w:val="0"/>
+          <w:sz w:val="22"/>
+          <w:shd w:fill="auto" w:val="clear"/>
+        </w:rPr>
+        <w:t xml:space="preserve">  }</w:t>
+      </w:r>
+    </w:p>
+    <w:p>
+      <w:pPr>
+        <w:spacing w:before="0" w:after="0" w:line="240"/>
+        <w:ind w:right="0" w:left="0" w:firstLine="0"/>
+        <w:jc w:val="left"/>
+        <w:rPr>
+          <w:rFonts w:ascii="Calibri" w:hAnsi="Calibri" w:cs="Calibri" w:eastAsia="Calibri"/>
+          <w:color w:val="auto"/>
+          <w:spacing w:val="0"/>
+          <w:position w:val="0"/>
+          <w:sz w:val="22"/>
+          <w:shd w:fill="auto" w:val="clear"/>
+        </w:rPr>
+      </w:pPr>
+      <w:r>
+        <w:rPr>
+          <w:rFonts w:ascii="Calibri" w:hAnsi="Calibri" w:cs="Calibri" w:eastAsia="Calibri"/>
+          <w:color w:val="auto"/>
+          <w:spacing w:val="0"/>
+          <w:position w:val="0"/>
+          <w:sz w:val="22"/>
+          <w:shd w:fill="auto" w:val="clear"/>
+        </w:rPr>
+        <w:t xml:space="preserve">  &lt;/script&gt;</w:t>
+      </w:r>
+    </w:p>
+    <w:p>
+      <w:pPr>
+        <w:spacing w:before="0" w:after="0" w:line="240"/>
+        <w:ind w:right="0" w:left="0" w:firstLine="0"/>
+        <w:jc w:val="left"/>
+        <w:rPr>
+          <w:rFonts w:ascii="Calibri" w:hAnsi="Calibri" w:cs="Calibri" w:eastAsia="Calibri"/>
+          <w:color w:val="auto"/>
+          <w:spacing w:val="0"/>
+          <w:position w:val="0"/>
+          <w:sz w:val="22"/>
+          <w:shd w:fill="auto" w:val="clear"/>
+        </w:rPr>
+      </w:pPr>
+      <w:r>
+        <w:rPr>
+          <w:rFonts w:ascii="Calibri" w:hAnsi="Calibri" w:cs="Calibri" w:eastAsia="Calibri"/>
+          <w:color w:val="auto"/>
+          <w:spacing w:val="0"/>
+          <w:position w:val="0"/>
+          <w:sz w:val="22"/>
+          <w:shd w:fill="auto" w:val="clear"/>
+        </w:rPr>
+        <w:t xml:space="preserve">  </w:t>
+      </w:r>
+    </w:p>
+    <w:p>
+      <w:pPr>
+        <w:spacing w:before="0" w:after="0" w:line="240"/>
+        <w:ind w:right="0" w:left="0" w:firstLine="0"/>
+        <w:jc w:val="left"/>
+        <w:rPr>
+          <w:rFonts w:ascii="Calibri" w:hAnsi="Calibri" w:cs="Calibri" w:eastAsia="Calibri"/>
+          <w:color w:val="auto"/>
+          <w:spacing w:val="0"/>
+          <w:position w:val="0"/>
+          <w:sz w:val="22"/>
+          <w:shd w:fill="auto" w:val="clear"/>
+        </w:rPr>
+      </w:pPr>
+    </w:p>
+    <w:p>
+      <w:pPr>
+        <w:spacing w:before="0" w:after="0" w:line="240"/>
+        <w:ind w:right="0" w:left="0" w:firstLine="0"/>
+        <w:jc w:val="left"/>
+        <w:rPr>
+          <w:rFonts w:ascii="Calibri" w:hAnsi="Calibri" w:cs="Calibri" w:eastAsia="Calibri"/>
+          <w:color w:val="auto"/>
+          <w:spacing w:val="0"/>
+          <w:position w:val="0"/>
+          <w:sz w:val="22"/>
+          <w:shd w:fill="auto" w:val="clear"/>
+        </w:rPr>
+      </w:pPr>
+      <w:r>
+        <w:rPr>
+          <w:rFonts w:ascii="Calibri" w:hAnsi="Calibri" w:cs="Calibri" w:eastAsia="Calibri"/>
+          <w:color w:val="auto"/>
+          <w:spacing w:val="0"/>
+          <w:position w:val="0"/>
+          <w:sz w:val="22"/>
+          <w:shd w:fill="auto" w:val="clear"/>
+        </w:rPr>
+        <w:t xml:space="preserve">++++++++++++++++++++++++++++++++++++++++++++++++++++++++++++++++++++++</w:t>
+      </w:r>
+    </w:p>
+    <w:p>
+      <w:pPr>
+        <w:spacing w:before="0" w:after="0" w:line="240"/>
+        <w:ind w:right="0" w:left="0" w:firstLine="0"/>
+        <w:jc w:val="left"/>
+        <w:rPr>
+          <w:rFonts w:ascii="Calibri" w:hAnsi="Calibri" w:cs="Calibri" w:eastAsia="Calibri"/>
+          <w:color w:val="auto"/>
+          <w:spacing w:val="0"/>
+          <w:position w:val="0"/>
+          <w:sz w:val="22"/>
+          <w:shd w:fill="auto" w:val="clear"/>
+        </w:rPr>
+      </w:pPr>
+    </w:p>
+    <w:p>
+      <w:pPr>
+        <w:spacing w:before="0" w:after="0" w:line="240"/>
+        <w:ind w:right="0" w:left="0" w:firstLine="0"/>
+        <w:jc w:val="left"/>
+        <w:rPr>
+          <w:rFonts w:ascii="Calibri" w:hAnsi="Calibri" w:cs="Calibri" w:eastAsia="Calibri"/>
+          <w:color w:val="auto"/>
+          <w:spacing w:val="0"/>
+          <w:position w:val="0"/>
+          <w:sz w:val="22"/>
+          <w:shd w:fill="auto" w:val="clear"/>
+        </w:rPr>
+      </w:pPr>
+    </w:p>
+    <w:p>
+      <w:pPr>
+        <w:spacing w:before="0" w:after="0" w:line="240"/>
+        <w:ind w:right="0" w:left="0" w:firstLine="0"/>
+        <w:jc w:val="left"/>
+        <w:rPr>
+          <w:rFonts w:ascii="Calibri" w:hAnsi="Calibri" w:cs="Calibri" w:eastAsia="Calibri"/>
+          <w:b/>
+          <w:color w:val="auto"/>
+          <w:spacing w:val="0"/>
+          <w:position w:val="0"/>
+          <w:sz w:val="22"/>
+          <w:shd w:fill="auto" w:val="clear"/>
+        </w:rPr>
+      </w:pPr>
+      <w:r>
+        <w:rPr>
+          <w:rFonts w:ascii="Calibri" w:hAnsi="Calibri" w:cs="Calibri" w:eastAsia="Calibri"/>
+          <w:color w:val="auto"/>
+          <w:spacing w:val="0"/>
+          <w:position w:val="0"/>
+          <w:sz w:val="22"/>
+          <w:shd w:fill="auto" w:val="clear"/>
+        </w:rPr>
+        <w:t xml:space="preserve">now </w:t>
+      </w:r>
+      <w:r>
+        <w:rPr>
+          <w:rFonts w:ascii="Calibri" w:hAnsi="Calibri" w:cs="Calibri" w:eastAsia="Calibri"/>
+          <w:b/>
+          <w:color w:val="auto"/>
+          <w:spacing w:val="0"/>
+          <w:position w:val="0"/>
+          <w:sz w:val="22"/>
+          <w:shd w:fill="auto" w:val="clear"/>
+        </w:rPr>
+        <w:t xml:space="preserve">using v-if="toggle"  then on get condition is correct id data after send data &amp; method while on click button then its then its show hide &amp; show.</w:t>
+      </w:r>
+    </w:p>
+    <w:p>
+      <w:pPr>
+        <w:spacing w:before="0" w:after="0" w:line="240"/>
+        <w:ind w:right="0" w:left="0" w:firstLine="0"/>
+        <w:jc w:val="left"/>
+        <w:rPr>
+          <w:rFonts w:ascii="Calibri" w:hAnsi="Calibri" w:cs="Calibri" w:eastAsia="Calibri"/>
+          <w:b/>
+          <w:color w:val="auto"/>
+          <w:spacing w:val="0"/>
+          <w:position w:val="0"/>
+          <w:sz w:val="22"/>
+          <w:shd w:fill="auto" w:val="clear"/>
+        </w:rPr>
+      </w:pPr>
+    </w:p>
+    <w:p>
+      <w:pPr>
+        <w:spacing w:before="0" w:after="0" w:line="240"/>
+        <w:ind w:right="0" w:left="0" w:firstLine="0"/>
+        <w:jc w:val="left"/>
+        <w:rPr>
+          <w:rFonts w:ascii="Calibri" w:hAnsi="Calibri" w:cs="Calibri" w:eastAsia="Calibri"/>
+          <w:b/>
+          <w:color w:val="auto"/>
+          <w:spacing w:val="0"/>
+          <w:position w:val="0"/>
+          <w:sz w:val="22"/>
+          <w:shd w:fill="auto" w:val="clear"/>
+        </w:rPr>
+      </w:pPr>
+      <w:r>
+        <w:rPr>
+          <w:rFonts w:ascii="Calibri" w:hAnsi="Calibri" w:cs="Calibri" w:eastAsia="Calibri"/>
+          <w:b/>
+          <w:color w:val="auto"/>
+          <w:spacing w:val="0"/>
+          <w:position w:val="0"/>
+          <w:sz w:val="22"/>
+          <w:shd w:fill="auto" w:val="clear"/>
+        </w:rPr>
+        <w:t xml:space="preserve">Now use beforeDestroy &amp; Destroyed  hooks code &gt;&gt;&gt;</w:t>
+      </w:r>
+    </w:p>
+    <w:p>
+      <w:pPr>
+        <w:spacing w:before="0" w:after="0" w:line="240"/>
+        <w:ind w:right="0" w:left="0" w:firstLine="0"/>
+        <w:jc w:val="left"/>
+        <w:rPr>
+          <w:rFonts w:ascii="Calibri" w:hAnsi="Calibri" w:cs="Calibri" w:eastAsia="Calibri"/>
+          <w:b/>
+          <w:color w:val="auto"/>
+          <w:spacing w:val="0"/>
+          <w:position w:val="0"/>
+          <w:sz w:val="22"/>
+          <w:shd w:fill="auto" w:val="clear"/>
+        </w:rPr>
+      </w:pPr>
+    </w:p>
+    <w:p>
+      <w:pPr>
+        <w:spacing w:before="0" w:after="0" w:line="240"/>
+        <w:ind w:right="0" w:left="0" w:firstLine="0"/>
+        <w:jc w:val="left"/>
+        <w:rPr>
+          <w:rFonts w:ascii="Calibri" w:hAnsi="Calibri" w:cs="Calibri" w:eastAsia="Calibri"/>
+          <w:b/>
+          <w:color w:val="auto"/>
+          <w:spacing w:val="0"/>
+          <w:position w:val="0"/>
+          <w:sz w:val="22"/>
+          <w:shd w:fill="auto" w:val="clear"/>
+        </w:rPr>
+      </w:pPr>
+      <w:r>
+        <w:rPr>
+          <w:rFonts w:ascii="Calibri" w:hAnsi="Calibri" w:cs="Calibri" w:eastAsia="Calibri"/>
+          <w:b/>
+          <w:color w:val="auto"/>
+          <w:spacing w:val="0"/>
+          <w:position w:val="0"/>
+          <w:sz w:val="22"/>
+          <w:shd w:fill="auto" w:val="clear"/>
+        </w:rPr>
+        <w:t xml:space="preserve">Old Vue 2 Code (using beforeDestroy and destroyed):  &gt;&gt;&gt;&gt;&gt;</w:t>
+      </w:r>
+    </w:p>
+    <w:p>
+      <w:pPr>
+        <w:spacing w:before="0" w:after="0" w:line="240"/>
+        <w:ind w:right="0" w:left="0" w:firstLine="0"/>
+        <w:jc w:val="left"/>
+        <w:rPr>
+          <w:rFonts w:ascii="Calibri" w:hAnsi="Calibri" w:cs="Calibri" w:eastAsia="Calibri"/>
+          <w:b/>
+          <w:color w:val="auto"/>
+          <w:spacing w:val="0"/>
+          <w:position w:val="0"/>
+          <w:sz w:val="22"/>
+          <w:shd w:fill="auto" w:val="clear"/>
+        </w:rPr>
+      </w:pPr>
+    </w:p>
+    <w:p>
+      <w:pPr>
+        <w:spacing w:before="0" w:after="0" w:line="240"/>
+        <w:ind w:right="0" w:left="0" w:firstLine="0"/>
+        <w:jc w:val="left"/>
+        <w:rPr>
+          <w:rFonts w:ascii="Calibri" w:hAnsi="Calibri" w:cs="Calibri" w:eastAsia="Calibri"/>
+          <w:color w:val="auto"/>
+          <w:spacing w:val="0"/>
+          <w:position w:val="0"/>
+          <w:sz w:val="22"/>
+          <w:shd w:fill="auto" w:val="clear"/>
+        </w:rPr>
+      </w:pPr>
+      <w:r>
+        <w:rPr>
+          <w:rFonts w:ascii="Calibri" w:hAnsi="Calibri" w:cs="Calibri" w:eastAsia="Calibri"/>
+          <w:color w:val="auto"/>
+          <w:spacing w:val="0"/>
+          <w:position w:val="0"/>
+          <w:sz w:val="22"/>
+          <w:shd w:fill="auto" w:val="clear"/>
+        </w:rPr>
+        <w:t xml:space="preserve">export default {</w:t>
+      </w:r>
+    </w:p>
+    <w:p>
+      <w:pPr>
+        <w:spacing w:before="0" w:after="0" w:line="240"/>
+        <w:ind w:right="0" w:left="0" w:firstLine="0"/>
+        <w:jc w:val="left"/>
+        <w:rPr>
+          <w:rFonts w:ascii="Calibri" w:hAnsi="Calibri" w:cs="Calibri" w:eastAsia="Calibri"/>
+          <w:color w:val="auto"/>
+          <w:spacing w:val="0"/>
+          <w:position w:val="0"/>
+          <w:sz w:val="22"/>
+          <w:shd w:fill="auto" w:val="clear"/>
+        </w:rPr>
+      </w:pPr>
+      <w:r>
+        <w:rPr>
+          <w:rFonts w:ascii="Calibri" w:hAnsi="Calibri" w:cs="Calibri" w:eastAsia="Calibri"/>
+          <w:color w:val="auto"/>
+          <w:spacing w:val="0"/>
+          <w:position w:val="0"/>
+          <w:sz w:val="22"/>
+          <w:shd w:fill="auto" w:val="clear"/>
+        </w:rPr>
+        <w:t xml:space="preserve">  beforeDestroy() {</w:t>
+      </w:r>
+    </w:p>
+    <w:p>
+      <w:pPr>
+        <w:spacing w:before="0" w:after="0" w:line="240"/>
+        <w:ind w:right="0" w:left="0" w:firstLine="0"/>
+        <w:jc w:val="left"/>
+        <w:rPr>
+          <w:rFonts w:ascii="Calibri" w:hAnsi="Calibri" w:cs="Calibri" w:eastAsia="Calibri"/>
+          <w:color w:val="auto"/>
+          <w:spacing w:val="0"/>
+          <w:position w:val="0"/>
+          <w:sz w:val="22"/>
+          <w:shd w:fill="auto" w:val="clear"/>
+        </w:rPr>
+      </w:pPr>
+      <w:r>
+        <w:rPr>
+          <w:rFonts w:ascii="Calibri" w:hAnsi="Calibri" w:cs="Calibri" w:eastAsia="Calibri"/>
+          <w:color w:val="auto"/>
+          <w:spacing w:val="0"/>
+          <w:position w:val="0"/>
+          <w:sz w:val="22"/>
+          <w:shd w:fill="auto" w:val="clear"/>
+        </w:rPr>
+        <w:t xml:space="preserve">    // Logic before component is destroyed</w:t>
+      </w:r>
+    </w:p>
+    <w:p>
+      <w:pPr>
+        <w:spacing w:before="0" w:after="0" w:line="240"/>
+        <w:ind w:right="0" w:left="0" w:firstLine="0"/>
+        <w:jc w:val="left"/>
+        <w:rPr>
+          <w:rFonts w:ascii="Calibri" w:hAnsi="Calibri" w:cs="Calibri" w:eastAsia="Calibri"/>
+          <w:color w:val="auto"/>
+          <w:spacing w:val="0"/>
+          <w:position w:val="0"/>
+          <w:sz w:val="22"/>
+          <w:shd w:fill="auto" w:val="clear"/>
+        </w:rPr>
+      </w:pPr>
+      <w:r>
+        <w:rPr>
+          <w:rFonts w:ascii="Calibri" w:hAnsi="Calibri" w:cs="Calibri" w:eastAsia="Calibri"/>
+          <w:color w:val="auto"/>
+          <w:spacing w:val="0"/>
+          <w:position w:val="0"/>
+          <w:sz w:val="22"/>
+          <w:shd w:fill="auto" w:val="clear"/>
+        </w:rPr>
+        <w:t xml:space="preserve">  },</w:t>
+      </w:r>
+    </w:p>
+    <w:p>
+      <w:pPr>
+        <w:spacing w:before="0" w:after="0" w:line="240"/>
+        <w:ind w:right="0" w:left="0" w:firstLine="0"/>
+        <w:jc w:val="left"/>
+        <w:rPr>
+          <w:rFonts w:ascii="Calibri" w:hAnsi="Calibri" w:cs="Calibri" w:eastAsia="Calibri"/>
+          <w:color w:val="auto"/>
+          <w:spacing w:val="0"/>
+          <w:position w:val="0"/>
+          <w:sz w:val="22"/>
+          <w:shd w:fill="auto" w:val="clear"/>
+        </w:rPr>
+      </w:pPr>
+      <w:r>
+        <w:rPr>
+          <w:rFonts w:ascii="Calibri" w:hAnsi="Calibri" w:cs="Calibri" w:eastAsia="Calibri"/>
+          <w:color w:val="auto"/>
+          <w:spacing w:val="0"/>
+          <w:position w:val="0"/>
+          <w:sz w:val="22"/>
+          <w:shd w:fill="auto" w:val="clear"/>
+        </w:rPr>
+        <w:t xml:space="preserve">  destroyed() {</w:t>
+      </w:r>
+    </w:p>
+    <w:p>
+      <w:pPr>
+        <w:spacing w:before="0" w:after="0" w:line="240"/>
+        <w:ind w:right="0" w:left="0" w:firstLine="0"/>
+        <w:jc w:val="left"/>
+        <w:rPr>
+          <w:rFonts w:ascii="Calibri" w:hAnsi="Calibri" w:cs="Calibri" w:eastAsia="Calibri"/>
+          <w:color w:val="auto"/>
+          <w:spacing w:val="0"/>
+          <w:position w:val="0"/>
+          <w:sz w:val="22"/>
+          <w:shd w:fill="auto" w:val="clear"/>
+        </w:rPr>
+      </w:pPr>
+      <w:r>
+        <w:rPr>
+          <w:rFonts w:ascii="Calibri" w:hAnsi="Calibri" w:cs="Calibri" w:eastAsia="Calibri"/>
+          <w:color w:val="auto"/>
+          <w:spacing w:val="0"/>
+          <w:position w:val="0"/>
+          <w:sz w:val="22"/>
+          <w:shd w:fill="auto" w:val="clear"/>
+        </w:rPr>
+        <w:t xml:space="preserve">    // Logic after component is destroyed</w:t>
+      </w:r>
+    </w:p>
+    <w:p>
+      <w:pPr>
+        <w:spacing w:before="0" w:after="0" w:line="240"/>
+        <w:ind w:right="0" w:left="0" w:firstLine="0"/>
+        <w:jc w:val="left"/>
+        <w:rPr>
+          <w:rFonts w:ascii="Calibri" w:hAnsi="Calibri" w:cs="Calibri" w:eastAsia="Calibri"/>
+          <w:color w:val="auto"/>
+          <w:spacing w:val="0"/>
+          <w:position w:val="0"/>
+          <w:sz w:val="22"/>
+          <w:shd w:fill="auto" w:val="clear"/>
+        </w:rPr>
+      </w:pPr>
+      <w:r>
+        <w:rPr>
+          <w:rFonts w:ascii="Calibri" w:hAnsi="Calibri" w:cs="Calibri" w:eastAsia="Calibri"/>
+          <w:color w:val="auto"/>
+          <w:spacing w:val="0"/>
+          <w:position w:val="0"/>
+          <w:sz w:val="22"/>
+          <w:shd w:fill="auto" w:val="clear"/>
+        </w:rPr>
+        <w:t xml:space="preserve">  }</w:t>
+      </w:r>
+    </w:p>
+    <w:p>
+      <w:pPr>
+        <w:spacing w:before="0" w:after="0" w:line="240"/>
+        <w:ind w:right="0" w:left="0" w:firstLine="0"/>
+        <w:jc w:val="left"/>
+        <w:rPr>
+          <w:rFonts w:ascii="Calibri" w:hAnsi="Calibri" w:cs="Calibri" w:eastAsia="Calibri"/>
+          <w:color w:val="auto"/>
+          <w:spacing w:val="0"/>
+          <w:position w:val="0"/>
+          <w:sz w:val="22"/>
+          <w:shd w:fill="auto" w:val="clear"/>
+        </w:rPr>
+      </w:pPr>
+      <w:r>
+        <w:rPr>
+          <w:rFonts w:ascii="Calibri" w:hAnsi="Calibri" w:cs="Calibri" w:eastAsia="Calibri"/>
+          <w:color w:val="auto"/>
+          <w:spacing w:val="0"/>
+          <w:position w:val="0"/>
+          <w:sz w:val="22"/>
+          <w:shd w:fill="auto" w:val="clear"/>
+        </w:rPr>
+        <w:t xml:space="preserve">}</w:t>
+      </w:r>
+    </w:p>
+    <w:p>
+      <w:pPr>
+        <w:spacing w:before="0" w:after="0" w:line="240"/>
+        <w:ind w:right="0" w:left="0" w:firstLine="0"/>
+        <w:jc w:val="left"/>
+        <w:rPr>
+          <w:rFonts w:ascii="Calibri" w:hAnsi="Calibri" w:cs="Calibri" w:eastAsia="Calibri"/>
+          <w:b/>
+          <w:color w:val="auto"/>
+          <w:spacing w:val="0"/>
+          <w:position w:val="0"/>
+          <w:sz w:val="22"/>
+          <w:shd w:fill="auto" w:val="clear"/>
+        </w:rPr>
+      </w:pPr>
+    </w:p>
+    <w:p>
+      <w:pPr>
+        <w:spacing w:before="0" w:after="0" w:line="240"/>
+        <w:ind w:right="0" w:left="0" w:firstLine="0"/>
+        <w:jc w:val="left"/>
+        <w:rPr>
+          <w:rFonts w:ascii="Calibri" w:hAnsi="Calibri" w:cs="Calibri" w:eastAsia="Calibri"/>
+          <w:b/>
+          <w:color w:val="auto"/>
+          <w:spacing w:val="0"/>
+          <w:position w:val="0"/>
+          <w:sz w:val="22"/>
+          <w:shd w:fill="auto" w:val="clear"/>
+        </w:rPr>
+      </w:pPr>
+    </w:p>
+    <w:p>
+      <w:pPr>
+        <w:spacing w:before="0" w:after="0" w:line="240"/>
+        <w:ind w:right="0" w:left="0" w:firstLine="0"/>
+        <w:jc w:val="left"/>
+        <w:rPr>
+          <w:rFonts w:ascii="Calibri" w:hAnsi="Calibri" w:cs="Calibri" w:eastAsia="Calibri"/>
+          <w:b/>
+          <w:color w:val="auto"/>
+          <w:spacing w:val="0"/>
+          <w:position w:val="0"/>
+          <w:sz w:val="22"/>
+          <w:shd w:fill="auto" w:val="clear"/>
+        </w:rPr>
+      </w:pPr>
+      <w:r>
+        <w:rPr>
+          <w:rFonts w:ascii="Calibri" w:hAnsi="Calibri" w:cs="Calibri" w:eastAsia="Calibri"/>
+          <w:b/>
+          <w:color w:val="auto"/>
+          <w:spacing w:val="0"/>
+          <w:position w:val="0"/>
+          <w:sz w:val="22"/>
+          <w:shd w:fill="auto" w:val="clear"/>
+        </w:rPr>
+        <w:t xml:space="preserve">Updated Vue 3 Code (using beforeUnmount and unmounted):    &gt;&gt;&gt;&gt;</w:t>
+      </w:r>
+    </w:p>
+    <w:p>
+      <w:pPr>
+        <w:spacing w:before="0" w:after="0" w:line="240"/>
+        <w:ind w:right="0" w:left="0" w:firstLine="0"/>
+        <w:jc w:val="left"/>
+        <w:rPr>
+          <w:rFonts w:ascii="Calibri" w:hAnsi="Calibri" w:cs="Calibri" w:eastAsia="Calibri"/>
+          <w:b/>
+          <w:color w:val="auto"/>
+          <w:spacing w:val="0"/>
+          <w:position w:val="0"/>
+          <w:sz w:val="22"/>
+          <w:shd w:fill="auto" w:val="clear"/>
+        </w:rPr>
+      </w:pPr>
+    </w:p>
+    <w:p>
+      <w:pPr>
+        <w:spacing w:before="0" w:after="0" w:line="240"/>
+        <w:ind w:right="0" w:left="0" w:firstLine="0"/>
+        <w:jc w:val="left"/>
+        <w:rPr>
+          <w:rFonts w:ascii="Calibri" w:hAnsi="Calibri" w:cs="Calibri" w:eastAsia="Calibri"/>
+          <w:color w:val="auto"/>
+          <w:spacing w:val="0"/>
+          <w:position w:val="0"/>
+          <w:sz w:val="22"/>
+          <w:shd w:fill="auto" w:val="clear"/>
+        </w:rPr>
+      </w:pPr>
+      <w:r>
+        <w:rPr>
+          <w:rFonts w:ascii="Calibri" w:hAnsi="Calibri" w:cs="Calibri" w:eastAsia="Calibri"/>
+          <w:color w:val="auto"/>
+          <w:spacing w:val="0"/>
+          <w:position w:val="0"/>
+          <w:sz w:val="22"/>
+          <w:shd w:fill="auto" w:val="clear"/>
+        </w:rPr>
+        <w:t xml:space="preserve">export default {</w:t>
+      </w:r>
+    </w:p>
+    <w:p>
+      <w:pPr>
+        <w:spacing w:before="0" w:after="0" w:line="240"/>
+        <w:ind w:right="0" w:left="0" w:firstLine="0"/>
+        <w:jc w:val="left"/>
+        <w:rPr>
+          <w:rFonts w:ascii="Calibri" w:hAnsi="Calibri" w:cs="Calibri" w:eastAsia="Calibri"/>
+          <w:color w:val="auto"/>
+          <w:spacing w:val="0"/>
+          <w:position w:val="0"/>
+          <w:sz w:val="22"/>
+          <w:shd w:fill="auto" w:val="clear"/>
+        </w:rPr>
+      </w:pPr>
+      <w:r>
+        <w:rPr>
+          <w:rFonts w:ascii="Calibri" w:hAnsi="Calibri" w:cs="Calibri" w:eastAsia="Calibri"/>
+          <w:color w:val="auto"/>
+          <w:spacing w:val="0"/>
+          <w:position w:val="0"/>
+          <w:sz w:val="22"/>
+          <w:shd w:fill="auto" w:val="clear"/>
+        </w:rPr>
+        <w:t xml:space="preserve">  beforeUnmount() {</w:t>
+      </w:r>
+    </w:p>
+    <w:p>
+      <w:pPr>
+        <w:spacing w:before="0" w:after="0" w:line="240"/>
+        <w:ind w:right="0" w:left="0" w:firstLine="0"/>
+        <w:jc w:val="left"/>
+        <w:rPr>
+          <w:rFonts w:ascii="Calibri" w:hAnsi="Calibri" w:cs="Calibri" w:eastAsia="Calibri"/>
+          <w:color w:val="auto"/>
+          <w:spacing w:val="0"/>
+          <w:position w:val="0"/>
+          <w:sz w:val="22"/>
+          <w:shd w:fill="auto" w:val="clear"/>
+        </w:rPr>
+      </w:pPr>
+      <w:r>
+        <w:rPr>
+          <w:rFonts w:ascii="Calibri" w:hAnsi="Calibri" w:cs="Calibri" w:eastAsia="Calibri"/>
+          <w:color w:val="auto"/>
+          <w:spacing w:val="0"/>
+          <w:position w:val="0"/>
+          <w:sz w:val="22"/>
+          <w:shd w:fill="auto" w:val="clear"/>
+        </w:rPr>
+        <w:t xml:space="preserve">    // Logic before component is unmounted</w:t>
+      </w:r>
+    </w:p>
+    <w:p>
+      <w:pPr>
+        <w:spacing w:before="0" w:after="0" w:line="240"/>
+        <w:ind w:right="0" w:left="0" w:firstLine="0"/>
+        <w:jc w:val="left"/>
+        <w:rPr>
+          <w:rFonts w:ascii="Calibri" w:hAnsi="Calibri" w:cs="Calibri" w:eastAsia="Calibri"/>
+          <w:color w:val="auto"/>
+          <w:spacing w:val="0"/>
+          <w:position w:val="0"/>
+          <w:sz w:val="22"/>
+          <w:shd w:fill="auto" w:val="clear"/>
+        </w:rPr>
+      </w:pPr>
+      <w:r>
+        <w:rPr>
+          <w:rFonts w:ascii="Calibri" w:hAnsi="Calibri" w:cs="Calibri" w:eastAsia="Calibri"/>
+          <w:color w:val="auto"/>
+          <w:spacing w:val="0"/>
+          <w:position w:val="0"/>
+          <w:sz w:val="22"/>
+          <w:shd w:fill="auto" w:val="clear"/>
+        </w:rPr>
+        <w:t xml:space="preserve">  },</w:t>
+      </w:r>
+    </w:p>
+    <w:p>
+      <w:pPr>
+        <w:spacing w:before="0" w:after="0" w:line="240"/>
+        <w:ind w:right="0" w:left="0" w:firstLine="0"/>
+        <w:jc w:val="left"/>
+        <w:rPr>
+          <w:rFonts w:ascii="Calibri" w:hAnsi="Calibri" w:cs="Calibri" w:eastAsia="Calibri"/>
+          <w:color w:val="auto"/>
+          <w:spacing w:val="0"/>
+          <w:position w:val="0"/>
+          <w:sz w:val="22"/>
+          <w:shd w:fill="auto" w:val="clear"/>
+        </w:rPr>
+      </w:pPr>
+      <w:r>
+        <w:rPr>
+          <w:rFonts w:ascii="Calibri" w:hAnsi="Calibri" w:cs="Calibri" w:eastAsia="Calibri"/>
+          <w:color w:val="auto"/>
+          <w:spacing w:val="0"/>
+          <w:position w:val="0"/>
+          <w:sz w:val="22"/>
+          <w:shd w:fill="auto" w:val="clear"/>
+        </w:rPr>
+        <w:t xml:space="preserve">  unmounted() {</w:t>
+      </w:r>
+    </w:p>
+    <w:p>
+      <w:pPr>
+        <w:spacing w:before="0" w:after="0" w:line="240"/>
+        <w:ind w:right="0" w:left="0" w:firstLine="0"/>
+        <w:jc w:val="left"/>
+        <w:rPr>
+          <w:rFonts w:ascii="Calibri" w:hAnsi="Calibri" w:cs="Calibri" w:eastAsia="Calibri"/>
+          <w:color w:val="auto"/>
+          <w:spacing w:val="0"/>
+          <w:position w:val="0"/>
+          <w:sz w:val="22"/>
+          <w:shd w:fill="auto" w:val="clear"/>
+        </w:rPr>
+      </w:pPr>
+      <w:r>
+        <w:rPr>
+          <w:rFonts w:ascii="Calibri" w:hAnsi="Calibri" w:cs="Calibri" w:eastAsia="Calibri"/>
+          <w:color w:val="auto"/>
+          <w:spacing w:val="0"/>
+          <w:position w:val="0"/>
+          <w:sz w:val="22"/>
+          <w:shd w:fill="auto" w:val="clear"/>
+        </w:rPr>
+        <w:t xml:space="preserve">    // Logic after component is unmounted</w:t>
+      </w:r>
+    </w:p>
+    <w:p>
+      <w:pPr>
+        <w:spacing w:before="0" w:after="0" w:line="240"/>
+        <w:ind w:right="0" w:left="0" w:firstLine="0"/>
+        <w:jc w:val="left"/>
+        <w:rPr>
+          <w:rFonts w:ascii="Calibri" w:hAnsi="Calibri" w:cs="Calibri" w:eastAsia="Calibri"/>
+          <w:color w:val="auto"/>
+          <w:spacing w:val="0"/>
+          <w:position w:val="0"/>
+          <w:sz w:val="22"/>
+          <w:shd w:fill="auto" w:val="clear"/>
+        </w:rPr>
+      </w:pPr>
+      <w:r>
+        <w:rPr>
+          <w:rFonts w:ascii="Calibri" w:hAnsi="Calibri" w:cs="Calibri" w:eastAsia="Calibri"/>
+          <w:color w:val="auto"/>
+          <w:spacing w:val="0"/>
+          <w:position w:val="0"/>
+          <w:sz w:val="22"/>
+          <w:shd w:fill="auto" w:val="clear"/>
+        </w:rPr>
+        <w:t xml:space="preserve">  }</w:t>
+      </w:r>
+    </w:p>
+    <w:p>
+      <w:pPr>
+        <w:spacing w:before="0" w:after="0" w:line="240"/>
+        <w:ind w:right="0" w:left="0" w:firstLine="0"/>
+        <w:jc w:val="left"/>
+        <w:rPr>
+          <w:rFonts w:ascii="Calibri" w:hAnsi="Calibri" w:cs="Calibri" w:eastAsia="Calibri"/>
+          <w:color w:val="auto"/>
+          <w:spacing w:val="0"/>
+          <w:position w:val="0"/>
+          <w:sz w:val="22"/>
+          <w:shd w:fill="auto" w:val="clear"/>
+        </w:rPr>
+      </w:pPr>
+      <w:r>
+        <w:rPr>
+          <w:rFonts w:ascii="Calibri" w:hAnsi="Calibri" w:cs="Calibri" w:eastAsia="Calibri"/>
+          <w:color w:val="auto"/>
+          <w:spacing w:val="0"/>
+          <w:position w:val="0"/>
+          <w:sz w:val="22"/>
+          <w:shd w:fill="auto" w:val="clear"/>
+        </w:rPr>
+        <w:t xml:space="preserve">}</w:t>
+      </w:r>
+    </w:p>
+    <w:p>
+      <w:pPr>
+        <w:spacing w:before="0" w:after="0" w:line="240"/>
+        <w:ind w:right="0" w:left="0" w:firstLine="0"/>
+        <w:jc w:val="left"/>
+        <w:rPr>
+          <w:rFonts w:ascii="Calibri" w:hAnsi="Calibri" w:cs="Calibri" w:eastAsia="Calibri"/>
+          <w:b/>
+          <w:color w:val="auto"/>
+          <w:spacing w:val="0"/>
+          <w:position w:val="0"/>
+          <w:sz w:val="22"/>
+          <w:shd w:fill="auto" w:val="clear"/>
+        </w:rPr>
+      </w:pPr>
+    </w:p>
+    <w:p>
+      <w:pPr>
+        <w:spacing w:before="0" w:after="0" w:line="240"/>
+        <w:ind w:right="0" w:left="0" w:firstLine="0"/>
+        <w:jc w:val="left"/>
+        <w:rPr>
+          <w:rFonts w:ascii="Calibri" w:hAnsi="Calibri" w:cs="Calibri" w:eastAsia="Calibri"/>
+          <w:b/>
+          <w:color w:val="auto"/>
+          <w:spacing w:val="0"/>
+          <w:position w:val="0"/>
+          <w:sz w:val="22"/>
+          <w:shd w:fill="auto" w:val="clear"/>
+        </w:rPr>
+      </w:pPr>
+    </w:p>
+    <w:p>
+      <w:pPr>
+        <w:spacing w:before="0" w:after="0" w:line="240"/>
+        <w:ind w:right="0" w:left="0" w:firstLine="0"/>
+        <w:jc w:val="left"/>
+        <w:rPr>
+          <w:rFonts w:ascii="Calibri" w:hAnsi="Calibri" w:cs="Calibri" w:eastAsia="Calibri"/>
+          <w:b/>
+          <w:color w:val="auto"/>
+          <w:spacing w:val="0"/>
+          <w:position w:val="0"/>
+          <w:sz w:val="22"/>
+          <w:shd w:fill="auto" w:val="clear"/>
+        </w:rPr>
+      </w:pPr>
+      <w:r>
+        <w:rPr>
+          <w:rFonts w:ascii="Calibri" w:hAnsi="Calibri" w:cs="Calibri" w:eastAsia="Calibri"/>
+          <w:b/>
+          <w:color w:val="auto"/>
+          <w:spacing w:val="0"/>
+          <w:position w:val="0"/>
+          <w:sz w:val="22"/>
+          <w:shd w:fill="auto" w:val="clear"/>
+        </w:rPr>
+        <w:t xml:space="preserve">both working as same in vue 2 to vue3 only function hooks name is changed.</w:t>
+      </w:r>
+    </w:p>
+    <w:p>
+      <w:pPr>
+        <w:spacing w:before="0" w:after="0" w:line="240"/>
+        <w:ind w:right="0" w:left="0" w:firstLine="0"/>
+        <w:jc w:val="left"/>
+        <w:rPr>
+          <w:rFonts w:ascii="Calibri" w:hAnsi="Calibri" w:cs="Calibri" w:eastAsia="Calibri"/>
+          <w:b/>
+          <w:color w:val="auto"/>
+          <w:spacing w:val="0"/>
+          <w:position w:val="0"/>
+          <w:sz w:val="22"/>
+          <w:shd w:fill="auto" w:val="clear"/>
+        </w:rPr>
+      </w:pPr>
+      <w:r>
+        <w:rPr>
+          <w:rFonts w:ascii="Calibri" w:hAnsi="Calibri" w:cs="Calibri" w:eastAsia="Calibri"/>
+          <w:b/>
+          <w:color w:val="auto"/>
+          <w:spacing w:val="0"/>
+          <w:position w:val="0"/>
+          <w:sz w:val="22"/>
+          <w:shd w:fill="auto" w:val="clear"/>
+        </w:rPr>
+        <w:t xml:space="preserve"> </w:t>
+      </w:r>
+    </w:p>
+    <w:p>
+      <w:pPr>
+        <w:spacing w:before="0" w:after="0" w:line="240"/>
+        <w:ind w:right="0" w:left="0" w:firstLine="0"/>
+        <w:jc w:val="left"/>
+        <w:rPr>
+          <w:rFonts w:ascii="Calibri" w:hAnsi="Calibri" w:cs="Calibri" w:eastAsia="Calibri"/>
+          <w:b/>
+          <w:color w:val="auto"/>
+          <w:spacing w:val="0"/>
+          <w:position w:val="0"/>
+          <w:sz w:val="22"/>
+          <w:shd w:fill="auto" w:val="clear"/>
+        </w:rPr>
+      </w:pPr>
+    </w:p>
+    <w:p>
+      <w:pPr>
+        <w:spacing w:before="0" w:after="0" w:line="240"/>
+        <w:ind w:right="0" w:left="0" w:firstLine="0"/>
+        <w:jc w:val="left"/>
+        <w:rPr>
+          <w:rFonts w:ascii="Calibri" w:hAnsi="Calibri" w:cs="Calibri" w:eastAsia="Calibri"/>
+          <w:color w:val="auto"/>
+          <w:spacing w:val="0"/>
+          <w:position w:val="0"/>
+          <w:sz w:val="22"/>
+          <w:shd w:fill="auto" w:val="clear"/>
+        </w:rPr>
+      </w:pPr>
+      <w:r>
+        <w:rPr>
+          <w:rFonts w:ascii="Calibri" w:hAnsi="Calibri" w:cs="Calibri" w:eastAsia="Calibri"/>
+          <w:color w:val="auto"/>
+          <w:spacing w:val="0"/>
+          <w:position w:val="0"/>
+          <w:sz w:val="22"/>
+          <w:shd w:fill="auto" w:val="clear"/>
+        </w:rPr>
+        <w:t xml:space="preserve">++++++++++++++++++++++++++++++++++++++++++++++++++++++++++++++++++++++++++++++</w:t>
+      </w:r>
     </w:p>
     <w:p>
       <w:pPr>

</xml_diff>